<commit_message>
Completed up to Conditional Expressions in Python
</commit_message>
<xml_diff>
--- a/Python/Python/python_notes.docx
+++ b/Python/Python/python_notes.docx
@@ -185,7 +185,15 @@
         <w:ind w:left="720"/>
       </w:pPr>
       <w:r>
-        <w:t>Don't underestimate how important it is to develop a solid understanding of OOP, which is a pivotal skill. This is why you spend the rest of your time at the bootcamp building on your understanding.</w:t>
+        <w:t xml:space="preserve">Don't underestimate how important it is to develop a solid understanding of OOP, which is a pivotal skill. This is why you spend the rest of your time at the </w:t>
+      </w:r>
+      <w:proofErr w:type="spellStart"/>
+      <w:r>
+        <w:t>bootcamp</w:t>
+      </w:r>
+      <w:proofErr w:type="spellEnd"/>
+      <w:r>
+        <w:t xml:space="preserve"> building on your understanding.</w:t>
       </w:r>
     </w:p>
     <w:p>
@@ -268,7 +276,17 @@
         <w:ind w:left="720"/>
       </w:pPr>
       <w:r>
-        <w:t>Learn to use a object relational mapping (ORM) to communicate with your database.</w:t>
+        <w:t xml:space="preserve">Learn to use </w:t>
+      </w:r>
+      <w:proofErr w:type="spellStart"/>
+      <w:proofErr w:type="gramStart"/>
+      <w:r>
+        <w:t>a</w:t>
+      </w:r>
+      <w:proofErr w:type="spellEnd"/>
+      <w:proofErr w:type="gramEnd"/>
+      <w:r>
+        <w:t xml:space="preserve"> object relational mapping (ORM) to communicate with your database.</w:t>
       </w:r>
     </w:p>
     <w:p>
@@ -402,7 +420,15 @@
         <w:ind w:left="720"/>
       </w:pPr>
       <w:r>
-        <w:t>Your project is your motivation to earn your belt. Complete your belt quickly in order to spend as much time as possible working on a fun project. Ask your for project ideas if you need help.</w:t>
+        <w:t xml:space="preserve">Your project is your motivation to earn your belt. Complete your belt quickly in order to spend as much time as possible working on a fun project. Ask </w:t>
+      </w:r>
+      <w:proofErr w:type="gramStart"/>
+      <w:r>
+        <w:t>your</w:t>
+      </w:r>
+      <w:proofErr w:type="gramEnd"/>
+      <w:r>
+        <w:t xml:space="preserve"> for project ideas if you need help.</w:t>
       </w:r>
     </w:p>
     <w:p>
@@ -558,7 +584,15 @@
         <w:t xml:space="preserve">Why </w:t>
       </w:r>
       <w:r>
-        <w:t>Python is Good f</w:t>
+        <w:t xml:space="preserve">Python is </w:t>
+      </w:r>
+      <w:proofErr w:type="gramStart"/>
+      <w:r>
+        <w:t>Good</w:t>
+      </w:r>
+      <w:proofErr w:type="gramEnd"/>
+      <w:r>
+        <w:t xml:space="preserve"> f</w:t>
       </w:r>
       <w:r>
         <w:t>or You:</w:t>
@@ -647,7 +681,15 @@
         <w:ind w:left="720"/>
       </w:pPr>
       <w:r>
-        <w:t>Resolution: Adding an alias to your .bashrc file.</w:t>
+        <w:t>Resolution: Adding an alias to your .</w:t>
+      </w:r>
+      <w:proofErr w:type="spellStart"/>
+      <w:r>
+        <w:t>bashrc</w:t>
+      </w:r>
+      <w:proofErr w:type="spellEnd"/>
+      <w:r>
+        <w:t xml:space="preserve"> file.</w:t>
       </w:r>
     </w:p>
     <w:p>
@@ -668,7 +710,20 @@
         <w:ind w:left="720"/>
       </w:pPr>
       <w:r>
-        <w:t>Workarounds: (1) flush the output buffer after each print statement (i.e. “sys.stdout.flush()”); (2) if running code from document using “python filename.py”, use “python –u filename.py”.</w:t>
+        <w:t>Workarounds: (1) flush the output buffer after each print statement (i.e. “</w:t>
+      </w:r>
+      <w:proofErr w:type="spellStart"/>
+      <w:proofErr w:type="gramStart"/>
+      <w:r>
+        <w:t>sys.stdout.flush</w:t>
+      </w:r>
+      <w:proofErr w:type="spellEnd"/>
+      <w:r>
+        <w:t>(</w:t>
+      </w:r>
+      <w:proofErr w:type="gramEnd"/>
+      <w:r>
+        <w:t>)”); (2) if running code from document using “python filename.py”, use “python –u filename.py”.</w:t>
       </w:r>
     </w:p>
     <w:p/>
@@ -686,51 +741,123 @@
           <w:color w:val="FF0000"/>
           <w:u w:val="single"/>
         </w:rPr>
-        <w:t xml:space="preserve">When creating a variable in python, you don’t need to use “var” like in Javascript. </w:t>
-      </w:r>
-    </w:p>
-    <w:p>
-      <w:pPr>
+        <w:t>When creating a variable in python, you don’t need to use “</w:t>
+      </w:r>
+      <w:proofErr w:type="spellStart"/>
+      <w:r>
         <w:rPr>
           <w:b/>
           <w:color w:val="FF0000"/>
           <w:u w:val="single"/>
         </w:rPr>
-      </w:pPr>
-    </w:p>
-    <w:p>
-      <w:pPr>
+        <w:t>var</w:t>
+      </w:r>
+      <w:proofErr w:type="spellEnd"/>
+      <w:r>
         <w:rPr>
           <w:b/>
           <w:color w:val="FF0000"/>
           <w:u w:val="single"/>
         </w:rPr>
-      </w:pPr>
+        <w:t xml:space="preserve">” like in </w:t>
+      </w:r>
+      <w:proofErr w:type="spellStart"/>
       <w:r>
         <w:rPr>
           <w:b/>
           <w:color w:val="FF0000"/>
           <w:u w:val="single"/>
         </w:rPr>
-        <w:t>“Array” in Javascript == “List” in Python</w:t>
-      </w:r>
-    </w:p>
-    <w:p/>
-    <w:p>
-      <w:pPr>
+        <w:t>Javascript</w:t>
+      </w:r>
+      <w:proofErr w:type="spellEnd"/>
+      <w:r>
         <w:rPr>
           <w:b/>
           <w:color w:val="FF0000"/>
           <w:u w:val="single"/>
         </w:rPr>
-      </w:pPr>
-      <w:r>
+        <w:t xml:space="preserve">. </w:t>
+      </w:r>
+    </w:p>
+    <w:p>
+      <w:pPr>
         <w:rPr>
           <w:b/>
           <w:color w:val="FF0000"/>
           <w:u w:val="single"/>
         </w:rPr>
-        <w:t>“Console.log” in Javascript = “Print” in Python</w:t>
+      </w:pPr>
+    </w:p>
+    <w:p>
+      <w:pPr>
+        <w:rPr>
+          <w:b/>
+          <w:color w:val="FF0000"/>
+          <w:u w:val="single"/>
+        </w:rPr>
+      </w:pPr>
+      <w:r>
+        <w:rPr>
+          <w:b/>
+          <w:color w:val="FF0000"/>
+          <w:u w:val="single"/>
+        </w:rPr>
+        <w:t xml:space="preserve">“Array” in </w:t>
+      </w:r>
+      <w:proofErr w:type="spellStart"/>
+      <w:r>
+        <w:rPr>
+          <w:b/>
+          <w:color w:val="FF0000"/>
+          <w:u w:val="single"/>
+        </w:rPr>
+        <w:t>Javascript</w:t>
+      </w:r>
+      <w:proofErr w:type="spellEnd"/>
+      <w:r>
+        <w:rPr>
+          <w:b/>
+          <w:color w:val="FF0000"/>
+          <w:u w:val="single"/>
+        </w:rPr>
+        <w:t xml:space="preserve"> == “List” in Python</w:t>
+      </w:r>
+    </w:p>
+    <w:p/>
+    <w:p>
+      <w:pPr>
+        <w:rPr>
+          <w:b/>
+          <w:color w:val="FF0000"/>
+          <w:u w:val="single"/>
+        </w:rPr>
+      </w:pPr>
+      <w:r>
+        <w:rPr>
+          <w:b/>
+          <w:color w:val="FF0000"/>
+          <w:u w:val="single"/>
+        </w:rPr>
+        <w:t xml:space="preserve">“Console.log” in </w:t>
+      </w:r>
+      <w:proofErr w:type="spellStart"/>
+      <w:r>
+        <w:rPr>
+          <w:b/>
+          <w:color w:val="FF0000"/>
+          <w:u w:val="single"/>
+        </w:rPr>
+        <w:t>Javascript</w:t>
+      </w:r>
+      <w:proofErr w:type="spellEnd"/>
+      <w:r>
+        <w:rPr>
+          <w:b/>
+          <w:color w:val="FF0000"/>
+          <w:u w:val="single"/>
+        </w:rPr>
+        <w:t xml:space="preserve"> = “Print” in Python</w:t>
       </w:r>
     </w:p>
     <w:p/>
@@ -891,7 +1018,23 @@
           <w:b/>
           <w:color w:val="00B050"/>
         </w:rPr>
-        <w:t>.format()</w:t>
+        <w:t>.</w:t>
+      </w:r>
+      <w:proofErr w:type="gramStart"/>
+      <w:r>
+        <w:rPr>
+          <w:b/>
+          <w:color w:val="00B050"/>
+        </w:rPr>
+        <w:t>format(</w:t>
+      </w:r>
+      <w:proofErr w:type="gramEnd"/>
+      <w:r>
+        <w:rPr>
+          <w:b/>
+          <w:color w:val="00B050"/>
+        </w:rPr>
+        <w:t>)</w:t>
       </w:r>
       <w:r>
         <w:rPr>
@@ -916,33 +1059,1744 @@
       <w:pPr>
         <w:ind w:left="720"/>
       </w:pPr>
-      <w:r>
-        <w:t>first_name = "Zen"</w:t>
-      </w:r>
-    </w:p>
-    <w:p>
-      <w:pPr>
-        <w:ind w:left="720"/>
-      </w:pPr>
-      <w:r>
-        <w:t>last_name = "Coder"</w:t>
-      </w:r>
-    </w:p>
-    <w:p>
-      <w:pPr>
-        <w:ind w:left="720"/>
-      </w:pPr>
-      <w:r>
-        <w:t xml:space="preserve">print </w:t>
+      <w:proofErr w:type="spellStart"/>
+      <w:r>
+        <w:t>first_name</w:t>
+      </w:r>
+      <w:proofErr w:type="spellEnd"/>
+      <w:r>
+        <w:t xml:space="preserve"> = "Zen"</w:t>
+      </w:r>
+    </w:p>
+    <w:p>
+      <w:pPr>
+        <w:ind w:left="720"/>
+      </w:pPr>
+      <w:proofErr w:type="spellStart"/>
+      <w:r>
+        <w:t>last_name</w:t>
+      </w:r>
+      <w:proofErr w:type="spellEnd"/>
+      <w:r>
+        <w:t xml:space="preserve"> = "Coder"</w:t>
+      </w:r>
+    </w:p>
+    <w:p>
+      <w:pPr>
+        <w:ind w:left="720"/>
+      </w:pPr>
+      <w:proofErr w:type="gramStart"/>
+      <w:r>
+        <w:t>print</w:t>
+      </w:r>
+      <w:proofErr w:type="gramEnd"/>
+      <w:r>
+        <w:t xml:space="preserve"> </w:t>
       </w:r>
       <w:r>
         <w:rPr>
           <w:color w:val="5B9BD5" w:themeColor="accent1"/>
         </w:rPr>
-        <w:t>"My name is {} {}".format(first_name, last_name)</w:t>
+        <w:t>"My name is {} {}".format(</w:t>
+      </w:r>
+      <w:proofErr w:type="spellStart"/>
+      <w:r>
+        <w:rPr>
+          <w:color w:val="5B9BD5" w:themeColor="accent1"/>
+        </w:rPr>
+        <w:t>first_name</w:t>
+      </w:r>
+      <w:proofErr w:type="spellEnd"/>
+      <w:r>
+        <w:rPr>
+          <w:color w:val="5B9BD5" w:themeColor="accent1"/>
+        </w:rPr>
+        <w:t xml:space="preserve">, </w:t>
+      </w:r>
+      <w:proofErr w:type="spellStart"/>
+      <w:r>
+        <w:rPr>
+          <w:color w:val="5B9BD5" w:themeColor="accent1"/>
+        </w:rPr>
+        <w:t>last_name</w:t>
+      </w:r>
+      <w:proofErr w:type="spellEnd"/>
+      <w:r>
+        <w:rPr>
+          <w:color w:val="5B9BD5" w:themeColor="accent1"/>
+        </w:rPr>
+        <w:t>)</w:t>
       </w:r>
     </w:p>
     <w:p/>
+    <w:p>
+      <w:r>
+        <w:t>As you read other people's code, you may see a different method of string interpolation. It is a lesser-used and soon-to-be deprecated method that you should know about, but will not need to use.</w:t>
+      </w:r>
+    </w:p>
+    <w:p>
+      <w:pPr>
+        <w:ind w:left="720"/>
+      </w:pPr>
+      <w:proofErr w:type="spellStart"/>
+      <w:proofErr w:type="gramStart"/>
+      <w:r>
+        <w:t>hw</w:t>
+      </w:r>
+      <w:proofErr w:type="spellEnd"/>
+      <w:proofErr w:type="gramEnd"/>
+      <w:r>
+        <w:t xml:space="preserve"> = "hello </w:t>
+      </w:r>
+      <w:r>
+        <w:rPr>
+          <w:color w:val="5B9BD5" w:themeColor="accent1"/>
+        </w:rPr>
+        <w:t>%s</w:t>
+      </w:r>
+      <w:r>
+        <w:t xml:space="preserve">" </w:t>
+      </w:r>
+      <w:r>
+        <w:rPr>
+          <w:color w:val="5B9BD5" w:themeColor="accent1"/>
+        </w:rPr>
+        <w:t>%</w:t>
+      </w:r>
+      <w:r>
+        <w:t xml:space="preserve"> 'world'</w:t>
+      </w:r>
+    </w:p>
+    <w:p>
+      <w:pPr>
+        <w:ind w:left="720"/>
+      </w:pPr>
+      <w:proofErr w:type="gramStart"/>
+      <w:r>
+        <w:t>print</w:t>
+      </w:r>
+      <w:proofErr w:type="gramEnd"/>
+      <w:r>
+        <w:t xml:space="preserve"> </w:t>
+      </w:r>
+      <w:proofErr w:type="spellStart"/>
+      <w:r>
+        <w:t>hw</w:t>
+      </w:r>
+      <w:proofErr w:type="spellEnd"/>
+    </w:p>
+    <w:p>
+      <w:pPr>
+        <w:ind w:left="720"/>
+      </w:pPr>
+      <w:r>
+        <w:t xml:space="preserve"># </w:t>
+      </w:r>
+      <w:proofErr w:type="gramStart"/>
+      <w:r>
+        <w:t>the</w:t>
+      </w:r>
+      <w:proofErr w:type="gramEnd"/>
+      <w:r>
+        <w:t xml:space="preserve"> output would be:</w:t>
+      </w:r>
+    </w:p>
+    <w:p>
+      <w:pPr>
+        <w:ind w:left="720"/>
+      </w:pPr>
+      <w:r>
+        <w:t xml:space="preserve"># </w:t>
+      </w:r>
+      <w:proofErr w:type="gramStart"/>
+      <w:r>
+        <w:t>hello</w:t>
+      </w:r>
+      <w:proofErr w:type="gramEnd"/>
+      <w:r>
+        <w:t xml:space="preserve"> world</w:t>
+      </w:r>
+    </w:p>
+    <w:p/>
+    <w:p>
+      <w:pPr>
+        <w:rPr>
+          <w:b/>
+          <w:sz w:val="24"/>
+          <w:u w:val="single"/>
+        </w:rPr>
+      </w:pPr>
+      <w:r>
+        <w:rPr>
+          <w:b/>
+          <w:sz w:val="24"/>
+          <w:u w:val="single"/>
+        </w:rPr>
+        <w:t>Built-in methods</w:t>
+      </w:r>
+      <w:r>
+        <w:rPr>
+          <w:b/>
+          <w:sz w:val="24"/>
+          <w:u w:val="single"/>
+        </w:rPr>
+        <w:t xml:space="preserve"> for strings</w:t>
+      </w:r>
+      <w:r>
+        <w:rPr>
+          <w:b/>
+          <w:sz w:val="24"/>
+          <w:u w:val="single"/>
+        </w:rPr>
+        <w:t>:</w:t>
+      </w:r>
+    </w:p>
+    <w:p>
+      <w:pPr>
+        <w:pStyle w:val="ListParagraph"/>
+        <w:numPr>
+          <w:ilvl w:val="0"/>
+          <w:numId w:val="1"/>
+        </w:numPr>
+      </w:pPr>
+      <w:r>
+        <w:rPr>
+          <w:b/>
+          <w:color w:val="00B050"/>
+        </w:rPr>
+        <w:lastRenderedPageBreak/>
+        <w:t>&lt;string&gt;.capitalize()</w:t>
+      </w:r>
+      <w:r>
+        <w:rPr>
+          <w:color w:val="00B050"/>
+        </w:rPr>
+        <w:t xml:space="preserve"> </w:t>
+      </w:r>
+      <w:r>
+        <w:t>– create a copy of the string with only its first character capitalized</w:t>
+      </w:r>
+    </w:p>
+    <w:p>
+      <w:pPr>
+        <w:pStyle w:val="ListParagraph"/>
+        <w:numPr>
+          <w:ilvl w:val="0"/>
+          <w:numId w:val="1"/>
+        </w:numPr>
+      </w:pPr>
+      <w:r>
+        <w:rPr>
+          <w:b/>
+          <w:color w:val="00B050"/>
+        </w:rPr>
+        <w:t>&lt;string&gt;.lower()</w:t>
+      </w:r>
+      <w:r>
+        <w:rPr>
+          <w:color w:val="00B050"/>
+        </w:rPr>
+        <w:t xml:space="preserve"> </w:t>
+      </w:r>
+      <w:r>
+        <w:t>– return a copy of string converted to all-lowercase</w:t>
+      </w:r>
+    </w:p>
+    <w:p>
+      <w:pPr>
+        <w:pStyle w:val="ListParagraph"/>
+        <w:numPr>
+          <w:ilvl w:val="0"/>
+          <w:numId w:val="1"/>
+        </w:numPr>
+      </w:pPr>
+      <w:r>
+        <w:rPr>
+          <w:b/>
+          <w:color w:val="00B050"/>
+        </w:rPr>
+        <w:t>&lt;string&gt;.</w:t>
+      </w:r>
+      <w:proofErr w:type="spellStart"/>
+      <w:r>
+        <w:rPr>
+          <w:b/>
+          <w:color w:val="00B050"/>
+        </w:rPr>
+        <w:t>swapcase</w:t>
+      </w:r>
+      <w:proofErr w:type="spellEnd"/>
+      <w:r>
+        <w:rPr>
+          <w:b/>
+          <w:color w:val="00B050"/>
+        </w:rPr>
+        <w:t>()</w:t>
+      </w:r>
+      <w:r>
+        <w:rPr>
+          <w:color w:val="00B050"/>
+        </w:rPr>
+        <w:t xml:space="preserve"> </w:t>
+      </w:r>
+      <w:r>
+        <w:t>– return a copy of a string with uppercase characters converted to lower case, and vice versa</w:t>
+      </w:r>
+    </w:p>
+    <w:p>
+      <w:pPr>
+        <w:pStyle w:val="ListParagraph"/>
+        <w:numPr>
+          <w:ilvl w:val="0"/>
+          <w:numId w:val="1"/>
+        </w:numPr>
+      </w:pPr>
+      <w:r>
+        <w:rPr>
+          <w:b/>
+          <w:color w:val="00B050"/>
+        </w:rPr>
+        <w:t>&lt;string&gt;.upper()</w:t>
+      </w:r>
+      <w:r>
+        <w:rPr>
+          <w:color w:val="00B050"/>
+        </w:rPr>
+        <w:t xml:space="preserve"> </w:t>
+      </w:r>
+      <w:r>
+        <w:t>– return a copy of string converted to all uppercase</w:t>
+      </w:r>
+    </w:p>
+    <w:p>
+      <w:pPr>
+        <w:pStyle w:val="ListParagraph"/>
+        <w:numPr>
+          <w:ilvl w:val="0"/>
+          <w:numId w:val="1"/>
+        </w:numPr>
+      </w:pPr>
+      <w:r>
+        <w:rPr>
+          <w:b/>
+          <w:color w:val="00B050"/>
+        </w:rPr>
+        <w:t>&lt;</w:t>
+      </w:r>
+      <w:proofErr w:type="gramStart"/>
+      <w:r>
+        <w:rPr>
+          <w:b/>
+          <w:color w:val="00B050"/>
+        </w:rPr>
+        <w:t>string</w:t>
+      </w:r>
+      <w:proofErr w:type="gramEnd"/>
+      <w:r>
+        <w:rPr>
+          <w:b/>
+          <w:color w:val="00B050"/>
+        </w:rPr>
+        <w:t>&gt;.find(&lt;substring&gt;)</w:t>
+      </w:r>
+      <w:r>
+        <w:rPr>
+          <w:color w:val="00B050"/>
+        </w:rPr>
+        <w:t xml:space="preserve"> </w:t>
+      </w:r>
+      <w:r>
+        <w:t>– determine if specified string occurs in a given string and returns the index or location of where substring occurred. If not found, return -1.</w:t>
+      </w:r>
+    </w:p>
+    <w:p>
+      <w:pPr>
+        <w:pStyle w:val="ListParagraph"/>
+        <w:numPr>
+          <w:ilvl w:val="0"/>
+          <w:numId w:val="1"/>
+        </w:numPr>
+      </w:pPr>
+      <w:r>
+        <w:rPr>
+          <w:b/>
+          <w:color w:val="00B050"/>
+        </w:rPr>
+        <w:t>&lt;</w:t>
+      </w:r>
+      <w:proofErr w:type="gramStart"/>
+      <w:r>
+        <w:rPr>
+          <w:b/>
+          <w:color w:val="00B050"/>
+        </w:rPr>
+        <w:t>string</w:t>
+      </w:r>
+      <w:proofErr w:type="gramEnd"/>
+      <w:r>
+        <w:rPr>
+          <w:b/>
+          <w:color w:val="00B050"/>
+        </w:rPr>
+        <w:t>&gt;.replace(&lt;old&gt;, &lt;new&gt; [, max])</w:t>
+      </w:r>
+      <w:r>
+        <w:rPr>
+          <w:color w:val="00B050"/>
+        </w:rPr>
+        <w:t xml:space="preserve"> </w:t>
+      </w:r>
+      <w:r>
+        <w:t>– returns a copy of the string with all occurrences of substring old replaced by new. If the optional argument max is given, only the first number of times indicated in max will you have the substring old replaced.</w:t>
+      </w:r>
+    </w:p>
+    <w:p/>
+    <w:p>
+      <w:pPr>
+        <w:rPr>
+          <w:b/>
+          <w:sz w:val="24"/>
+          <w:u w:val="single"/>
+        </w:rPr>
+      </w:pPr>
+      <w:r>
+        <w:rPr>
+          <w:b/>
+          <w:sz w:val="24"/>
+          <w:u w:val="single"/>
+        </w:rPr>
+        <w:t>Built-in methods for Lists:</w:t>
+      </w:r>
+    </w:p>
+    <w:p>
+      <w:pPr>
+        <w:pStyle w:val="ListParagraph"/>
+        <w:numPr>
+          <w:ilvl w:val="0"/>
+          <w:numId w:val="4"/>
+        </w:numPr>
+      </w:pPr>
+      <w:r>
+        <w:rPr>
+          <w:b/>
+          <w:color w:val="00B050"/>
+        </w:rPr>
+        <w:t>&lt;list&gt;.append(&lt;</w:t>
+      </w:r>
+      <w:proofErr w:type="spellStart"/>
+      <w:r>
+        <w:rPr>
+          <w:b/>
+          <w:color w:val="00B050"/>
+        </w:rPr>
+        <w:t>new_element</w:t>
+      </w:r>
+      <w:proofErr w:type="spellEnd"/>
+      <w:r>
+        <w:rPr>
+          <w:b/>
+          <w:color w:val="00B050"/>
+        </w:rPr>
+        <w:t>&gt;)</w:t>
+      </w:r>
+      <w:r>
+        <w:t xml:space="preserve"> – appends new item onto the end of the given list</w:t>
+      </w:r>
+    </w:p>
+    <w:p>
+      <w:pPr>
+        <w:pStyle w:val="ListParagraph"/>
+        <w:numPr>
+          <w:ilvl w:val="0"/>
+          <w:numId w:val="4"/>
+        </w:numPr>
+      </w:pPr>
+      <w:r>
+        <w:rPr>
+          <w:b/>
+          <w:color w:val="00B050"/>
+        </w:rPr>
+        <w:t>&lt;list&gt;.insert(&lt;index&gt;, &lt;</w:t>
+      </w:r>
+      <w:proofErr w:type="spellStart"/>
+      <w:r>
+        <w:rPr>
+          <w:b/>
+          <w:color w:val="00B050"/>
+        </w:rPr>
+        <w:t>new_element</w:t>
+      </w:r>
+      <w:proofErr w:type="spellEnd"/>
+      <w:r>
+        <w:rPr>
+          <w:b/>
+          <w:color w:val="00B050"/>
+        </w:rPr>
+        <w:t>&gt;)</w:t>
+      </w:r>
+      <w:r>
+        <w:rPr>
+          <w:color w:val="00B050"/>
+        </w:rPr>
+        <w:t xml:space="preserve"> </w:t>
+      </w:r>
+      <w:r>
+        <w:t>– inserts a new item into the list at the given index</w:t>
+      </w:r>
+    </w:p>
+    <w:p>
+      <w:pPr>
+        <w:pStyle w:val="ListParagraph"/>
+        <w:numPr>
+          <w:ilvl w:val="0"/>
+          <w:numId w:val="4"/>
+        </w:numPr>
+      </w:pPr>
+      <w:r>
+        <w:rPr>
+          <w:b/>
+          <w:color w:val="00B050"/>
+        </w:rPr>
+        <w:t>&lt;</w:t>
+      </w:r>
+      <w:proofErr w:type="gramStart"/>
+      <w:r>
+        <w:rPr>
+          <w:b/>
+          <w:color w:val="00B050"/>
+        </w:rPr>
+        <w:t>list</w:t>
+      </w:r>
+      <w:proofErr w:type="gramEnd"/>
+      <w:r>
+        <w:rPr>
+          <w:b/>
+          <w:color w:val="00B050"/>
+        </w:rPr>
+        <w:t>&gt;.remove(&lt;element&gt;)</w:t>
+      </w:r>
+      <w:r>
+        <w:t xml:space="preserve"> – remove the first item from the list whose value is provided. Errors if the element does not exist.</w:t>
+      </w:r>
+    </w:p>
+    <w:p>
+      <w:pPr>
+        <w:pStyle w:val="ListParagraph"/>
+        <w:numPr>
+          <w:ilvl w:val="0"/>
+          <w:numId w:val="4"/>
+        </w:numPr>
+      </w:pPr>
+      <w:r>
+        <w:rPr>
+          <w:b/>
+          <w:color w:val="00B050"/>
+        </w:rPr>
+        <w:t>&lt;</w:t>
+      </w:r>
+      <w:proofErr w:type="gramStart"/>
+      <w:r>
+        <w:rPr>
+          <w:b/>
+          <w:color w:val="00B050"/>
+        </w:rPr>
+        <w:t>list</w:t>
+      </w:r>
+      <w:proofErr w:type="gramEnd"/>
+      <w:r>
+        <w:rPr>
+          <w:b/>
+          <w:color w:val="00B050"/>
+        </w:rPr>
+        <w:t>&gt;.pop(&lt;</w:t>
+      </w:r>
+      <w:proofErr w:type="spellStart"/>
+      <w:r>
+        <w:rPr>
+          <w:b/>
+          <w:color w:val="00B050"/>
+        </w:rPr>
+        <w:t>optional_index</w:t>
+      </w:r>
+      <w:proofErr w:type="spellEnd"/>
+      <w:r>
+        <w:rPr>
+          <w:b/>
+          <w:color w:val="00B050"/>
+        </w:rPr>
+        <w:t>&gt;)</w:t>
+      </w:r>
+      <w:r>
+        <w:rPr>
+          <w:color w:val="00B050"/>
+        </w:rPr>
+        <w:t xml:space="preserve"> </w:t>
+      </w:r>
+      <w:r>
+        <w:t>– remove the item at a given position; if the position is not given, it will remove the last entry from the list.</w:t>
+      </w:r>
+    </w:p>
+    <w:p>
+      <w:pPr>
+        <w:pStyle w:val="ListParagraph"/>
+        <w:numPr>
+          <w:ilvl w:val="0"/>
+          <w:numId w:val="4"/>
+        </w:numPr>
+      </w:pPr>
+      <w:r>
+        <w:rPr>
+          <w:b/>
+          <w:color w:val="00B050"/>
+        </w:rPr>
+        <w:t>&lt;</w:t>
+      </w:r>
+      <w:proofErr w:type="gramStart"/>
+      <w:r>
+        <w:rPr>
+          <w:b/>
+          <w:color w:val="00B050"/>
+        </w:rPr>
+        <w:t>list</w:t>
+      </w:r>
+      <w:proofErr w:type="gramEnd"/>
+      <w:r>
+        <w:rPr>
+          <w:b/>
+          <w:color w:val="00B050"/>
+        </w:rPr>
+        <w:t>&gt;.sort()</w:t>
+      </w:r>
+      <w:r>
+        <w:rPr>
+          <w:color w:val="00B050"/>
+        </w:rPr>
+        <w:t xml:space="preserve"> </w:t>
+      </w:r>
+      <w:r>
+        <w:t>– s</w:t>
+      </w:r>
+      <w:r>
+        <w:t>orts</w:t>
+      </w:r>
+      <w:r>
+        <w:t xml:space="preserve"> </w:t>
+      </w:r>
+      <w:r>
+        <w:t>the elements in a list in ascending order by numerical value, or alphabetically in the case of strings.</w:t>
+      </w:r>
+    </w:p>
+    <w:p>
+      <w:pPr>
+        <w:pStyle w:val="ListParagraph"/>
+        <w:numPr>
+          <w:ilvl w:val="0"/>
+          <w:numId w:val="4"/>
+        </w:numPr>
+      </w:pPr>
+      <w:proofErr w:type="spellStart"/>
+      <w:r>
+        <w:rPr>
+          <w:b/>
+          <w:color w:val="00B050"/>
+        </w:rPr>
+        <w:t>len</w:t>
+      </w:r>
+      <w:proofErr w:type="spellEnd"/>
+      <w:r>
+        <w:rPr>
+          <w:b/>
+          <w:color w:val="00B050"/>
+        </w:rPr>
+        <w:t>()</w:t>
+      </w:r>
+      <w:r>
+        <w:rPr>
+          <w:color w:val="00B050"/>
+        </w:rPr>
+        <w:t xml:space="preserve"> </w:t>
+      </w:r>
+      <w:r>
+        <w:t>– returns the number of items in a sequence</w:t>
+      </w:r>
+    </w:p>
+    <w:p>
+      <w:pPr>
+        <w:pStyle w:val="ListParagraph"/>
+        <w:numPr>
+          <w:ilvl w:val="0"/>
+          <w:numId w:val="4"/>
+        </w:numPr>
+      </w:pPr>
+      <w:r>
+        <w:rPr>
+          <w:b/>
+          <w:color w:val="00B050"/>
+        </w:rPr>
+        <w:t>max()</w:t>
+      </w:r>
+      <w:r>
+        <w:rPr>
+          <w:color w:val="00B050"/>
+        </w:rPr>
+        <w:t xml:space="preserve"> </w:t>
+      </w:r>
+      <w:r>
+        <w:t>– returns the largest item in the sequence</w:t>
+      </w:r>
+    </w:p>
+    <w:p>
+      <w:pPr>
+        <w:pStyle w:val="ListParagraph"/>
+        <w:numPr>
+          <w:ilvl w:val="0"/>
+          <w:numId w:val="4"/>
+        </w:numPr>
+      </w:pPr>
+      <w:proofErr w:type="gramStart"/>
+      <w:r>
+        <w:rPr>
+          <w:b/>
+          <w:color w:val="00B050"/>
+        </w:rPr>
+        <w:t>min(</w:t>
+      </w:r>
+      <w:proofErr w:type="gramEnd"/>
+      <w:r>
+        <w:rPr>
+          <w:b/>
+          <w:color w:val="00B050"/>
+        </w:rPr>
+        <w:t>)</w:t>
+      </w:r>
+      <w:r>
+        <w:rPr>
+          <w:color w:val="00B050"/>
+        </w:rPr>
+        <w:t xml:space="preserve"> </w:t>
+      </w:r>
+      <w:r>
+        <w:t xml:space="preserve">– returns the smallest item in the sequence. Comparing items of differing types: </w:t>
+      </w:r>
+      <w:r>
+        <w:rPr>
+          <w:b/>
+        </w:rPr>
+        <w:t>all numbers &lt; all dictionaries &lt; all lists &lt; all strings &lt; all tuples</w:t>
+      </w:r>
+      <w:r>
+        <w:t>.</w:t>
+      </w:r>
+    </w:p>
+    <w:p>
+      <w:pPr>
+        <w:pStyle w:val="ListParagraph"/>
+        <w:numPr>
+          <w:ilvl w:val="0"/>
+          <w:numId w:val="4"/>
+        </w:numPr>
+      </w:pPr>
+      <w:r>
+        <w:rPr>
+          <w:b/>
+          <w:color w:val="00B050"/>
+        </w:rPr>
+        <w:t>any()</w:t>
+      </w:r>
+      <w:r>
+        <w:rPr>
+          <w:color w:val="00B050"/>
+        </w:rPr>
+        <w:t xml:space="preserve"> </w:t>
+      </w:r>
+      <w:r>
+        <w:t>– returns True if there exists any item in the sequence which is True</w:t>
+      </w:r>
+    </w:p>
+    <w:p>
+      <w:pPr>
+        <w:pStyle w:val="ListParagraph"/>
+        <w:numPr>
+          <w:ilvl w:val="0"/>
+          <w:numId w:val="4"/>
+        </w:numPr>
+      </w:pPr>
+      <w:r>
+        <w:rPr>
+          <w:b/>
+          <w:color w:val="00B050"/>
+        </w:rPr>
+        <w:t>all()</w:t>
+      </w:r>
+      <w:r>
+        <w:rPr>
+          <w:color w:val="00B050"/>
+        </w:rPr>
+        <w:t xml:space="preserve"> </w:t>
+      </w:r>
+      <w:r>
+        <w:t>– returns True if all items in the sequence are True</w:t>
+      </w:r>
+    </w:p>
+    <w:p/>
+    <w:p>
+      <w:pPr>
+        <w:rPr>
+          <w:b/>
+          <w:u w:val="single"/>
+        </w:rPr>
+      </w:pPr>
+      <w:r>
+        <w:rPr>
+          <w:b/>
+          <w:u w:val="single"/>
+        </w:rPr>
+        <w:t>Conditional statements:</w:t>
+      </w:r>
+    </w:p>
+    <w:p>
+      <w:pPr>
+        <w:ind w:left="720"/>
+      </w:pPr>
+      <w:r>
+        <w:t xml:space="preserve"># </w:t>
+      </w:r>
+      <w:proofErr w:type="gramStart"/>
+      <w:r>
+        <w:t>if</w:t>
+      </w:r>
+      <w:proofErr w:type="gramEnd"/>
+      <w:r>
+        <w:t xml:space="preserve"> statement:</w:t>
+      </w:r>
+    </w:p>
+    <w:p>
+      <w:pPr>
+        <w:ind w:left="720"/>
+        <w:rPr>
+          <w:b/>
+          <w:color w:val="00B050"/>
+        </w:rPr>
+      </w:pPr>
+      <w:proofErr w:type="gramStart"/>
+      <w:r>
+        <w:rPr>
+          <w:b/>
+          <w:color w:val="00B050"/>
+        </w:rPr>
+        <w:t>if</w:t>
+      </w:r>
+      <w:proofErr w:type="gramEnd"/>
+      <w:r>
+        <w:rPr>
+          <w:b/>
+          <w:color w:val="00B050"/>
+        </w:rPr>
+        <w:t xml:space="preserve"> &lt;condition&gt;:</w:t>
+      </w:r>
+    </w:p>
+    <w:p>
+      <w:pPr>
+        <w:ind w:left="720"/>
+      </w:pPr>
+      <w:r>
+        <w:t xml:space="preserve">  # do something</w:t>
+      </w:r>
+    </w:p>
+    <w:p>
+      <w:pPr>
+        <w:ind w:left="720"/>
+      </w:pPr>
+      <w:r>
+        <w:t># if-else statement:</w:t>
+      </w:r>
+    </w:p>
+    <w:p>
+      <w:pPr>
+        <w:ind w:left="720"/>
+        <w:rPr>
+          <w:b/>
+        </w:rPr>
+      </w:pPr>
+      <w:proofErr w:type="spellStart"/>
+      <w:proofErr w:type="gramStart"/>
+      <w:r>
+        <w:rPr>
+          <w:b/>
+          <w:color w:val="00B050"/>
+        </w:rPr>
+        <w:t>elif</w:t>
+      </w:r>
+      <w:proofErr w:type="spellEnd"/>
+      <w:proofErr w:type="gramEnd"/>
+      <w:r>
+        <w:rPr>
+          <w:b/>
+          <w:color w:val="00B050"/>
+        </w:rPr>
+        <w:t xml:space="preserve"> &lt;condition&gt;:</w:t>
+      </w:r>
+    </w:p>
+    <w:p>
+      <w:pPr>
+        <w:ind w:left="720"/>
+      </w:pPr>
+      <w:r>
+        <w:t xml:space="preserve">  # do something</w:t>
+      </w:r>
+    </w:p>
+    <w:p>
+      <w:pPr>
+        <w:ind w:left="720"/>
+        <w:rPr>
+          <w:b/>
+          <w:color w:val="00B050"/>
+        </w:rPr>
+      </w:pPr>
+      <w:proofErr w:type="gramStart"/>
+      <w:r>
+        <w:rPr>
+          <w:b/>
+          <w:color w:val="00B050"/>
+        </w:rPr>
+        <w:t>else</w:t>
+      </w:r>
+      <w:proofErr w:type="gramEnd"/>
+      <w:r>
+        <w:rPr>
+          <w:b/>
+          <w:color w:val="00B050"/>
+        </w:rPr>
+        <w:t>:</w:t>
+      </w:r>
+    </w:p>
+    <w:p>
+      <w:pPr>
+        <w:ind w:left="720"/>
+      </w:pPr>
+      <w:r>
+        <w:t xml:space="preserve">  # do this instead</w:t>
+      </w:r>
+    </w:p>
+    <w:p/>
+    <w:tbl>
+      <w:tblPr>
+        <w:tblW w:w="9352" w:type="dxa"/>
+        <w:tblBorders>
+          <w:top w:val="single" w:sz="6" w:space="0" w:color="D6D6D6"/>
+          <w:left w:val="single" w:sz="6" w:space="0" w:color="D6D6D6"/>
+          <w:bottom w:val="single" w:sz="6" w:space="0" w:color="D6D6D6"/>
+          <w:right w:val="single" w:sz="6" w:space="0" w:color="D6D6D6"/>
+        </w:tblBorders>
+        <w:shd w:val="clear" w:color="auto" w:fill="F7F7F7"/>
+        <w:tblCellMar>
+          <w:top w:w="15" w:type="dxa"/>
+          <w:left w:w="15" w:type="dxa"/>
+          <w:bottom w:w="15" w:type="dxa"/>
+          <w:right w:w="15" w:type="dxa"/>
+        </w:tblCellMar>
+        <w:tblLook w:val="04A0" w:firstRow="1" w:lastRow="0" w:firstColumn="1" w:lastColumn="0" w:noHBand="0" w:noVBand="1"/>
+      </w:tblPr>
+      <w:tblGrid>
+        <w:gridCol w:w="1162"/>
+        <w:gridCol w:w="4770"/>
+        <w:gridCol w:w="3420"/>
+      </w:tblGrid>
+      <w:tr>
+        <w:tc>
+          <w:tcPr>
+            <w:tcW w:w="1162" w:type="dxa"/>
+            <w:tcBorders>
+              <w:top w:val="single" w:sz="6" w:space="0" w:color="D6D6D6"/>
+              <w:left w:val="single" w:sz="6" w:space="0" w:color="D6D6D6"/>
+              <w:bottom w:val="single" w:sz="6" w:space="0" w:color="D6D6D6"/>
+              <w:right w:val="single" w:sz="6" w:space="0" w:color="D6D6D6"/>
+            </w:tcBorders>
+            <w:shd w:val="clear" w:color="auto" w:fill="EEEEEE"/>
+            <w:tcMar>
+              <w:top w:w="75" w:type="dxa"/>
+              <w:left w:w="75" w:type="dxa"/>
+              <w:bottom w:w="75" w:type="dxa"/>
+              <w:right w:w="75" w:type="dxa"/>
+            </w:tcMar>
+            <w:vAlign w:val="center"/>
+            <w:hideMark/>
+          </w:tcPr>
+          <w:p>
+            <w:pPr>
+              <w:rPr>
+                <w:b/>
+                <w:bCs/>
+              </w:rPr>
+            </w:pPr>
+            <w:r>
+              <w:rPr>
+                <w:b/>
+                <w:bCs/>
+              </w:rPr>
+              <w:t>Operator</w:t>
+            </w:r>
+          </w:p>
+        </w:tc>
+        <w:tc>
+          <w:tcPr>
+            <w:tcW w:w="4770" w:type="dxa"/>
+            <w:tcBorders>
+              <w:top w:val="single" w:sz="6" w:space="0" w:color="D6D6D6"/>
+              <w:left w:val="single" w:sz="6" w:space="0" w:color="D6D6D6"/>
+              <w:bottom w:val="single" w:sz="6" w:space="0" w:color="D6D6D6"/>
+              <w:right w:val="single" w:sz="6" w:space="0" w:color="D6D6D6"/>
+            </w:tcBorders>
+            <w:shd w:val="clear" w:color="auto" w:fill="EEEEEE"/>
+            <w:tcMar>
+              <w:top w:w="75" w:type="dxa"/>
+              <w:left w:w="75" w:type="dxa"/>
+              <w:bottom w:w="75" w:type="dxa"/>
+              <w:right w:w="75" w:type="dxa"/>
+            </w:tcMar>
+            <w:vAlign w:val="center"/>
+            <w:hideMark/>
+          </w:tcPr>
+          <w:p>
+            <w:pPr>
+              <w:rPr>
+                <w:b/>
+                <w:bCs/>
+              </w:rPr>
+            </w:pPr>
+            <w:r>
+              <w:rPr>
+                <w:b/>
+                <w:bCs/>
+              </w:rPr>
+              <w:t>Description</w:t>
+            </w:r>
+          </w:p>
+        </w:tc>
+        <w:tc>
+          <w:tcPr>
+            <w:tcW w:w="3420" w:type="dxa"/>
+            <w:tcBorders>
+              <w:top w:val="single" w:sz="6" w:space="0" w:color="D6D6D6"/>
+              <w:left w:val="single" w:sz="6" w:space="0" w:color="D6D6D6"/>
+              <w:bottom w:val="single" w:sz="6" w:space="0" w:color="D6D6D6"/>
+              <w:right w:val="single" w:sz="6" w:space="0" w:color="D6D6D6"/>
+            </w:tcBorders>
+            <w:shd w:val="clear" w:color="auto" w:fill="EEEEEE"/>
+            <w:tcMar>
+              <w:top w:w="75" w:type="dxa"/>
+              <w:left w:w="75" w:type="dxa"/>
+              <w:bottom w:w="75" w:type="dxa"/>
+              <w:right w:w="75" w:type="dxa"/>
+            </w:tcMar>
+            <w:vAlign w:val="center"/>
+            <w:hideMark/>
+          </w:tcPr>
+          <w:p>
+            <w:pPr>
+              <w:rPr>
+                <w:b/>
+                <w:bCs/>
+              </w:rPr>
+            </w:pPr>
+            <w:r>
+              <w:rPr>
+                <w:b/>
+                <w:bCs/>
+              </w:rPr>
+              <w:t>Example</w:t>
+            </w:r>
+          </w:p>
+        </w:tc>
+      </w:tr>
+      <w:tr>
+        <w:tc>
+          <w:tcPr>
+            <w:tcW w:w="1162" w:type="dxa"/>
+            <w:tcBorders>
+              <w:top w:val="single" w:sz="6" w:space="0" w:color="D6D6D6"/>
+              <w:left w:val="single" w:sz="6" w:space="0" w:color="D6D6D6"/>
+              <w:bottom w:val="single" w:sz="6" w:space="0" w:color="D6D6D6"/>
+              <w:right w:val="single" w:sz="6" w:space="0" w:color="D6D6D6"/>
+            </w:tcBorders>
+            <w:shd w:val="clear" w:color="auto" w:fill="F7F7F7"/>
+            <w:hideMark/>
+          </w:tcPr>
+          <w:p>
+            <w:r>
+              <w:t>==</w:t>
+            </w:r>
+          </w:p>
+        </w:tc>
+        <w:tc>
+          <w:tcPr>
+            <w:tcW w:w="4770" w:type="dxa"/>
+            <w:tcBorders>
+              <w:top w:val="single" w:sz="6" w:space="0" w:color="D6D6D6"/>
+              <w:left w:val="single" w:sz="6" w:space="0" w:color="D6D6D6"/>
+              <w:bottom w:val="single" w:sz="6" w:space="0" w:color="D6D6D6"/>
+              <w:right w:val="single" w:sz="6" w:space="0" w:color="D6D6D6"/>
+            </w:tcBorders>
+            <w:shd w:val="clear" w:color="auto" w:fill="F7F7F7"/>
+            <w:hideMark/>
+          </w:tcPr>
+          <w:p>
+            <w:r>
+              <w:t>Checks if the value of two operands are equal or not, if yes then condition becomes true.</w:t>
+            </w:r>
+          </w:p>
+        </w:tc>
+        <w:tc>
+          <w:tcPr>
+            <w:tcW w:w="3420" w:type="dxa"/>
+            <w:tcBorders>
+              <w:top w:val="single" w:sz="6" w:space="0" w:color="D6D6D6"/>
+              <w:left w:val="single" w:sz="6" w:space="0" w:color="D6D6D6"/>
+              <w:bottom w:val="single" w:sz="6" w:space="0" w:color="D6D6D6"/>
+              <w:right w:val="single" w:sz="6" w:space="0" w:color="D6D6D6"/>
+            </w:tcBorders>
+            <w:shd w:val="clear" w:color="auto" w:fill="F7F7F7"/>
+            <w:hideMark/>
+          </w:tcPr>
+          <w:p>
+            <w:r>
+              <w:t>(1 == 2) is not true. </w:t>
+            </w:r>
+            <w:r>
+              <w:br/>
+              <w:t>(1 == 1) is true. </w:t>
+            </w:r>
+          </w:p>
+        </w:tc>
+      </w:tr>
+      <w:tr>
+        <w:tc>
+          <w:tcPr>
+            <w:tcW w:w="1162" w:type="dxa"/>
+            <w:tcBorders>
+              <w:top w:val="single" w:sz="6" w:space="0" w:color="D6D6D6"/>
+              <w:left w:val="single" w:sz="6" w:space="0" w:color="D6D6D6"/>
+              <w:bottom w:val="single" w:sz="6" w:space="0" w:color="D6D6D6"/>
+              <w:right w:val="single" w:sz="6" w:space="0" w:color="D6D6D6"/>
+            </w:tcBorders>
+            <w:shd w:val="clear" w:color="auto" w:fill="F7F7F7"/>
+            <w:hideMark/>
+          </w:tcPr>
+          <w:p>
+            <w:r>
+              <w:t>!=</w:t>
+            </w:r>
+          </w:p>
+        </w:tc>
+        <w:tc>
+          <w:tcPr>
+            <w:tcW w:w="4770" w:type="dxa"/>
+            <w:tcBorders>
+              <w:top w:val="single" w:sz="6" w:space="0" w:color="D6D6D6"/>
+              <w:left w:val="single" w:sz="6" w:space="0" w:color="D6D6D6"/>
+              <w:bottom w:val="single" w:sz="6" w:space="0" w:color="D6D6D6"/>
+              <w:right w:val="single" w:sz="6" w:space="0" w:color="D6D6D6"/>
+            </w:tcBorders>
+            <w:shd w:val="clear" w:color="auto" w:fill="F7F7F7"/>
+            <w:hideMark/>
+          </w:tcPr>
+          <w:p>
+            <w:r>
+              <w:t>Checks if the value of two operands are equal or not, if values are not equal then condition becomes true.</w:t>
+            </w:r>
+          </w:p>
+        </w:tc>
+        <w:tc>
+          <w:tcPr>
+            <w:tcW w:w="3420" w:type="dxa"/>
+            <w:tcBorders>
+              <w:top w:val="single" w:sz="6" w:space="0" w:color="D6D6D6"/>
+              <w:left w:val="single" w:sz="6" w:space="0" w:color="D6D6D6"/>
+              <w:bottom w:val="single" w:sz="6" w:space="0" w:color="D6D6D6"/>
+              <w:right w:val="single" w:sz="6" w:space="0" w:color="D6D6D6"/>
+            </w:tcBorders>
+            <w:shd w:val="clear" w:color="auto" w:fill="F7F7F7"/>
+            <w:hideMark/>
+          </w:tcPr>
+          <w:p>
+            <w:r>
+              <w:t>(</w:t>
+            </w:r>
+            <w:proofErr w:type="gramStart"/>
+            <w:r>
+              <w:t>1 !</w:t>
+            </w:r>
+            <w:proofErr w:type="gramEnd"/>
+            <w:r>
+              <w:t>= 2) is true.</w:t>
+            </w:r>
+          </w:p>
+        </w:tc>
+      </w:tr>
+      <w:tr>
+        <w:tc>
+          <w:tcPr>
+            <w:tcW w:w="1162" w:type="dxa"/>
+            <w:tcBorders>
+              <w:top w:val="single" w:sz="6" w:space="0" w:color="D6D6D6"/>
+              <w:left w:val="single" w:sz="6" w:space="0" w:color="D6D6D6"/>
+              <w:bottom w:val="single" w:sz="6" w:space="0" w:color="D6D6D6"/>
+              <w:right w:val="single" w:sz="6" w:space="0" w:color="D6D6D6"/>
+            </w:tcBorders>
+            <w:shd w:val="clear" w:color="auto" w:fill="F7F7F7"/>
+            <w:hideMark/>
+          </w:tcPr>
+          <w:p>
+            <w:pPr>
+              <w:rPr>
+                <w:highlight w:val="yellow"/>
+              </w:rPr>
+            </w:pPr>
+            <w:r>
+              <w:rPr>
+                <w:highlight w:val="yellow"/>
+              </w:rPr>
+              <w:t>&lt;&gt;</w:t>
+            </w:r>
+          </w:p>
+        </w:tc>
+        <w:tc>
+          <w:tcPr>
+            <w:tcW w:w="4770" w:type="dxa"/>
+            <w:tcBorders>
+              <w:top w:val="single" w:sz="6" w:space="0" w:color="D6D6D6"/>
+              <w:left w:val="single" w:sz="6" w:space="0" w:color="D6D6D6"/>
+              <w:bottom w:val="single" w:sz="6" w:space="0" w:color="D6D6D6"/>
+              <w:right w:val="single" w:sz="6" w:space="0" w:color="D6D6D6"/>
+            </w:tcBorders>
+            <w:shd w:val="clear" w:color="auto" w:fill="F7F7F7"/>
+            <w:hideMark/>
+          </w:tcPr>
+          <w:p>
+            <w:pPr>
+              <w:rPr>
+                <w:highlight w:val="yellow"/>
+              </w:rPr>
+            </w:pPr>
+            <w:r>
+              <w:rPr>
+                <w:highlight w:val="yellow"/>
+              </w:rPr>
+              <w:t>Checks if the value of two operands are equal or not, if values are not equal then condition becomes true.</w:t>
+            </w:r>
+          </w:p>
+        </w:tc>
+        <w:tc>
+          <w:tcPr>
+            <w:tcW w:w="3420" w:type="dxa"/>
+            <w:tcBorders>
+              <w:top w:val="single" w:sz="6" w:space="0" w:color="D6D6D6"/>
+              <w:left w:val="single" w:sz="6" w:space="0" w:color="D6D6D6"/>
+              <w:bottom w:val="single" w:sz="6" w:space="0" w:color="D6D6D6"/>
+              <w:right w:val="single" w:sz="6" w:space="0" w:color="D6D6D6"/>
+            </w:tcBorders>
+            <w:shd w:val="clear" w:color="auto" w:fill="F7F7F7"/>
+            <w:hideMark/>
+          </w:tcPr>
+          <w:p>
+            <w:pPr>
+              <w:rPr>
+                <w:highlight w:val="yellow"/>
+              </w:rPr>
+            </w:pPr>
+            <w:r>
+              <w:rPr>
+                <w:highlight w:val="yellow"/>
+              </w:rPr>
+              <w:t xml:space="preserve">(1 &lt;&gt; 2) is true. This is similar </w:t>
+            </w:r>
+            <w:proofErr w:type="gramStart"/>
+            <w:r>
+              <w:rPr>
+                <w:highlight w:val="yellow"/>
+              </w:rPr>
+              <w:t>to !</w:t>
+            </w:r>
+            <w:proofErr w:type="gramEnd"/>
+            <w:r>
+              <w:rPr>
+                <w:highlight w:val="yellow"/>
+              </w:rPr>
+              <w:t>= operator.*</w:t>
+            </w:r>
+          </w:p>
+        </w:tc>
+      </w:tr>
+      <w:tr>
+        <w:tc>
+          <w:tcPr>
+            <w:tcW w:w="1162" w:type="dxa"/>
+            <w:tcBorders>
+              <w:top w:val="single" w:sz="6" w:space="0" w:color="D6D6D6"/>
+              <w:left w:val="single" w:sz="6" w:space="0" w:color="D6D6D6"/>
+              <w:bottom w:val="single" w:sz="6" w:space="0" w:color="D6D6D6"/>
+              <w:right w:val="single" w:sz="6" w:space="0" w:color="D6D6D6"/>
+            </w:tcBorders>
+            <w:shd w:val="clear" w:color="auto" w:fill="F7F7F7"/>
+            <w:hideMark/>
+          </w:tcPr>
+          <w:p>
+            <w:r>
+              <w:lastRenderedPageBreak/>
+              <w:t>&gt;</w:t>
+            </w:r>
+          </w:p>
+        </w:tc>
+        <w:tc>
+          <w:tcPr>
+            <w:tcW w:w="4770" w:type="dxa"/>
+            <w:tcBorders>
+              <w:top w:val="single" w:sz="6" w:space="0" w:color="D6D6D6"/>
+              <w:left w:val="single" w:sz="6" w:space="0" w:color="D6D6D6"/>
+              <w:bottom w:val="single" w:sz="6" w:space="0" w:color="D6D6D6"/>
+              <w:right w:val="single" w:sz="6" w:space="0" w:color="D6D6D6"/>
+            </w:tcBorders>
+            <w:shd w:val="clear" w:color="auto" w:fill="F7F7F7"/>
+            <w:hideMark/>
+          </w:tcPr>
+          <w:p>
+            <w:r>
+              <w:t>Checks if the value of left operand is greater than the value of right operand, if yes then condition becomes true.</w:t>
+            </w:r>
+          </w:p>
+        </w:tc>
+        <w:tc>
+          <w:tcPr>
+            <w:tcW w:w="3420" w:type="dxa"/>
+            <w:tcBorders>
+              <w:top w:val="single" w:sz="6" w:space="0" w:color="D6D6D6"/>
+              <w:left w:val="single" w:sz="6" w:space="0" w:color="D6D6D6"/>
+              <w:bottom w:val="single" w:sz="6" w:space="0" w:color="D6D6D6"/>
+              <w:right w:val="single" w:sz="6" w:space="0" w:color="D6D6D6"/>
+            </w:tcBorders>
+            <w:shd w:val="clear" w:color="auto" w:fill="F7F7F7"/>
+            <w:hideMark/>
+          </w:tcPr>
+          <w:p>
+            <w:r>
+              <w:t>(1 &gt; 2) is not true.</w:t>
+            </w:r>
+          </w:p>
+        </w:tc>
+      </w:tr>
+      <w:tr>
+        <w:tc>
+          <w:tcPr>
+            <w:tcW w:w="1162" w:type="dxa"/>
+            <w:tcBorders>
+              <w:top w:val="single" w:sz="6" w:space="0" w:color="D6D6D6"/>
+              <w:left w:val="single" w:sz="6" w:space="0" w:color="D6D6D6"/>
+              <w:bottom w:val="single" w:sz="6" w:space="0" w:color="D6D6D6"/>
+              <w:right w:val="single" w:sz="6" w:space="0" w:color="D6D6D6"/>
+            </w:tcBorders>
+            <w:shd w:val="clear" w:color="auto" w:fill="F7F7F7"/>
+            <w:hideMark/>
+          </w:tcPr>
+          <w:p>
+            <w:r>
+              <w:t>&lt;</w:t>
+            </w:r>
+          </w:p>
+        </w:tc>
+        <w:tc>
+          <w:tcPr>
+            <w:tcW w:w="4770" w:type="dxa"/>
+            <w:tcBorders>
+              <w:top w:val="single" w:sz="6" w:space="0" w:color="D6D6D6"/>
+              <w:left w:val="single" w:sz="6" w:space="0" w:color="D6D6D6"/>
+              <w:bottom w:val="single" w:sz="6" w:space="0" w:color="D6D6D6"/>
+              <w:right w:val="single" w:sz="6" w:space="0" w:color="D6D6D6"/>
+            </w:tcBorders>
+            <w:shd w:val="clear" w:color="auto" w:fill="F7F7F7"/>
+            <w:hideMark/>
+          </w:tcPr>
+          <w:p>
+            <w:r>
+              <w:t>Checks if the value of left operand is less than the value of right operand, if yes then condition becomes true.</w:t>
+            </w:r>
+          </w:p>
+        </w:tc>
+        <w:tc>
+          <w:tcPr>
+            <w:tcW w:w="3420" w:type="dxa"/>
+            <w:tcBorders>
+              <w:top w:val="single" w:sz="6" w:space="0" w:color="D6D6D6"/>
+              <w:left w:val="single" w:sz="6" w:space="0" w:color="D6D6D6"/>
+              <w:bottom w:val="single" w:sz="6" w:space="0" w:color="D6D6D6"/>
+              <w:right w:val="single" w:sz="6" w:space="0" w:color="D6D6D6"/>
+            </w:tcBorders>
+            <w:shd w:val="clear" w:color="auto" w:fill="F7F7F7"/>
+            <w:hideMark/>
+          </w:tcPr>
+          <w:p>
+            <w:r>
+              <w:t>(1 &lt; 2) is true.</w:t>
+            </w:r>
+          </w:p>
+        </w:tc>
+      </w:tr>
+      <w:tr>
+        <w:tc>
+          <w:tcPr>
+            <w:tcW w:w="1162" w:type="dxa"/>
+            <w:tcBorders>
+              <w:top w:val="single" w:sz="6" w:space="0" w:color="D6D6D6"/>
+              <w:left w:val="single" w:sz="6" w:space="0" w:color="D6D6D6"/>
+              <w:bottom w:val="single" w:sz="6" w:space="0" w:color="D6D6D6"/>
+              <w:right w:val="single" w:sz="6" w:space="0" w:color="D6D6D6"/>
+            </w:tcBorders>
+            <w:shd w:val="clear" w:color="auto" w:fill="F7F7F7"/>
+            <w:hideMark/>
+          </w:tcPr>
+          <w:p>
+            <w:r>
+              <w:t>&gt;=</w:t>
+            </w:r>
+          </w:p>
+        </w:tc>
+        <w:tc>
+          <w:tcPr>
+            <w:tcW w:w="4770" w:type="dxa"/>
+            <w:tcBorders>
+              <w:top w:val="single" w:sz="6" w:space="0" w:color="D6D6D6"/>
+              <w:left w:val="single" w:sz="6" w:space="0" w:color="D6D6D6"/>
+              <w:bottom w:val="single" w:sz="6" w:space="0" w:color="D6D6D6"/>
+              <w:right w:val="single" w:sz="6" w:space="0" w:color="D6D6D6"/>
+            </w:tcBorders>
+            <w:shd w:val="clear" w:color="auto" w:fill="F7F7F7"/>
+            <w:hideMark/>
+          </w:tcPr>
+          <w:p>
+            <w:r>
+              <w:t>Checks if the value of left operand is greater than or equal to the value of right operand, if yes then condition becomes true.</w:t>
+            </w:r>
+          </w:p>
+        </w:tc>
+        <w:tc>
+          <w:tcPr>
+            <w:tcW w:w="3420" w:type="dxa"/>
+            <w:tcBorders>
+              <w:top w:val="single" w:sz="6" w:space="0" w:color="D6D6D6"/>
+              <w:left w:val="single" w:sz="6" w:space="0" w:color="D6D6D6"/>
+              <w:bottom w:val="single" w:sz="6" w:space="0" w:color="D6D6D6"/>
+              <w:right w:val="single" w:sz="6" w:space="0" w:color="D6D6D6"/>
+            </w:tcBorders>
+            <w:shd w:val="clear" w:color="auto" w:fill="F7F7F7"/>
+            <w:hideMark/>
+          </w:tcPr>
+          <w:p>
+            <w:r>
+              <w:t>(1 &gt;= 2) is not true.</w:t>
+            </w:r>
+          </w:p>
+        </w:tc>
+      </w:tr>
+      <w:tr>
+        <w:tc>
+          <w:tcPr>
+            <w:tcW w:w="1162" w:type="dxa"/>
+            <w:tcBorders>
+              <w:top w:val="single" w:sz="6" w:space="0" w:color="D6D6D6"/>
+              <w:left w:val="single" w:sz="6" w:space="0" w:color="D6D6D6"/>
+              <w:bottom w:val="single" w:sz="6" w:space="0" w:color="D6D6D6"/>
+              <w:right w:val="single" w:sz="6" w:space="0" w:color="D6D6D6"/>
+            </w:tcBorders>
+            <w:shd w:val="clear" w:color="auto" w:fill="F7F7F7"/>
+            <w:hideMark/>
+          </w:tcPr>
+          <w:p>
+            <w:r>
+              <w:t>&lt;=</w:t>
+            </w:r>
+          </w:p>
+        </w:tc>
+        <w:tc>
+          <w:tcPr>
+            <w:tcW w:w="4770" w:type="dxa"/>
+            <w:tcBorders>
+              <w:top w:val="single" w:sz="6" w:space="0" w:color="D6D6D6"/>
+              <w:left w:val="single" w:sz="6" w:space="0" w:color="D6D6D6"/>
+              <w:bottom w:val="single" w:sz="6" w:space="0" w:color="D6D6D6"/>
+              <w:right w:val="single" w:sz="6" w:space="0" w:color="D6D6D6"/>
+            </w:tcBorders>
+            <w:shd w:val="clear" w:color="auto" w:fill="F7F7F7"/>
+            <w:hideMark/>
+          </w:tcPr>
+          <w:p>
+            <w:r>
+              <w:t>Checks if the value of left operand is less than or equal to the value of right operand, if yes then condition becomes true.</w:t>
+            </w:r>
+          </w:p>
+        </w:tc>
+        <w:tc>
+          <w:tcPr>
+            <w:tcW w:w="3420" w:type="dxa"/>
+            <w:tcBorders>
+              <w:top w:val="single" w:sz="6" w:space="0" w:color="D6D6D6"/>
+              <w:left w:val="single" w:sz="6" w:space="0" w:color="D6D6D6"/>
+              <w:bottom w:val="single" w:sz="6" w:space="0" w:color="D6D6D6"/>
+              <w:right w:val="single" w:sz="6" w:space="0" w:color="D6D6D6"/>
+            </w:tcBorders>
+            <w:shd w:val="clear" w:color="auto" w:fill="F7F7F7"/>
+            <w:hideMark/>
+          </w:tcPr>
+          <w:p>
+            <w:r>
+              <w:t>(1 &lt;= 2) is true.</w:t>
+            </w:r>
+          </w:p>
+        </w:tc>
+      </w:tr>
+      <w:tr>
+        <w:tc>
+          <w:tcPr>
+            <w:tcW w:w="1162" w:type="dxa"/>
+            <w:tcBorders>
+              <w:top w:val="single" w:sz="6" w:space="0" w:color="D6D6D6"/>
+              <w:left w:val="single" w:sz="6" w:space="0" w:color="D6D6D6"/>
+              <w:bottom w:val="single" w:sz="6" w:space="0" w:color="D6D6D6"/>
+              <w:right w:val="single" w:sz="6" w:space="0" w:color="D6D6D6"/>
+            </w:tcBorders>
+            <w:shd w:val="clear" w:color="auto" w:fill="F7F7F7"/>
+            <w:hideMark/>
+          </w:tcPr>
+          <w:p>
+            <w:r>
+              <w:t>and </w:t>
+            </w:r>
+          </w:p>
+        </w:tc>
+        <w:tc>
+          <w:tcPr>
+            <w:tcW w:w="4770" w:type="dxa"/>
+            <w:tcBorders>
+              <w:top w:val="single" w:sz="6" w:space="0" w:color="D6D6D6"/>
+              <w:left w:val="single" w:sz="6" w:space="0" w:color="D6D6D6"/>
+              <w:bottom w:val="single" w:sz="6" w:space="0" w:color="D6D6D6"/>
+              <w:right w:val="single" w:sz="6" w:space="0" w:color="D6D6D6"/>
+            </w:tcBorders>
+            <w:shd w:val="clear" w:color="auto" w:fill="F7F7F7"/>
+            <w:hideMark/>
+          </w:tcPr>
+          <w:p>
+            <w:r>
+              <w:t>Checks each expression on the left and right. If both are true then this evaluates true. If either or both expressions are false then this is false</w:t>
+            </w:r>
+          </w:p>
+        </w:tc>
+        <w:tc>
+          <w:tcPr>
+            <w:tcW w:w="3420" w:type="dxa"/>
+            <w:tcBorders>
+              <w:top w:val="single" w:sz="6" w:space="0" w:color="D6D6D6"/>
+              <w:left w:val="single" w:sz="6" w:space="0" w:color="D6D6D6"/>
+              <w:bottom w:val="single" w:sz="6" w:space="0" w:color="D6D6D6"/>
+              <w:right w:val="single" w:sz="6" w:space="0" w:color="D6D6D6"/>
+            </w:tcBorders>
+            <w:shd w:val="clear" w:color="auto" w:fill="F7F7F7"/>
+            <w:hideMark/>
+          </w:tcPr>
+          <w:p>
+            <w:r>
+              <w:t>(1 &lt;= 2 and 2 &lt;= 3) is true. </w:t>
+            </w:r>
+            <w:r>
+              <w:br/>
+              <w:t>(1 &lt;= 2 and 2 &gt;= 3) is false. </w:t>
+            </w:r>
+            <w:r>
+              <w:br/>
+              <w:t>(1 &gt;= 2 and 2 &gt;= 3) is false. </w:t>
+            </w:r>
+          </w:p>
+        </w:tc>
+      </w:tr>
+      <w:tr>
+        <w:tc>
+          <w:tcPr>
+            <w:tcW w:w="1162" w:type="dxa"/>
+            <w:tcBorders>
+              <w:top w:val="single" w:sz="6" w:space="0" w:color="D6D6D6"/>
+              <w:left w:val="single" w:sz="6" w:space="0" w:color="D6D6D6"/>
+              <w:bottom w:val="single" w:sz="6" w:space="0" w:color="D6D6D6"/>
+              <w:right w:val="single" w:sz="6" w:space="0" w:color="D6D6D6"/>
+            </w:tcBorders>
+            <w:shd w:val="clear" w:color="auto" w:fill="F7F7F7"/>
+            <w:hideMark/>
+          </w:tcPr>
+          <w:p>
+            <w:r>
+              <w:t>or </w:t>
+            </w:r>
+          </w:p>
+        </w:tc>
+        <w:tc>
+          <w:tcPr>
+            <w:tcW w:w="4770" w:type="dxa"/>
+            <w:tcBorders>
+              <w:top w:val="single" w:sz="6" w:space="0" w:color="D6D6D6"/>
+              <w:left w:val="single" w:sz="6" w:space="0" w:color="D6D6D6"/>
+              <w:bottom w:val="single" w:sz="6" w:space="0" w:color="D6D6D6"/>
+              <w:right w:val="single" w:sz="6" w:space="0" w:color="D6D6D6"/>
+            </w:tcBorders>
+            <w:shd w:val="clear" w:color="auto" w:fill="F7F7F7"/>
+            <w:hideMark/>
+          </w:tcPr>
+          <w:p>
+            <w:r>
+              <w:t>Checks each expression on the left and right. If either of the expressions are true then this evaluates true. If both expressions are false then this is false.</w:t>
+            </w:r>
+          </w:p>
+        </w:tc>
+        <w:tc>
+          <w:tcPr>
+            <w:tcW w:w="3420" w:type="dxa"/>
+            <w:tcBorders>
+              <w:top w:val="single" w:sz="6" w:space="0" w:color="D6D6D6"/>
+              <w:left w:val="single" w:sz="6" w:space="0" w:color="D6D6D6"/>
+              <w:bottom w:val="single" w:sz="6" w:space="0" w:color="D6D6D6"/>
+              <w:right w:val="single" w:sz="6" w:space="0" w:color="D6D6D6"/>
+            </w:tcBorders>
+            <w:shd w:val="clear" w:color="auto" w:fill="F7F7F7"/>
+            <w:hideMark/>
+          </w:tcPr>
+          <w:p>
+            <w:r>
+              <w:t>(1 &lt;= 2 or 2 &gt;= 3) is true. </w:t>
+            </w:r>
+            <w:r>
+              <w:br/>
+              <w:t>(1 &lt;= 2 or 2 &gt;= 3) is true. </w:t>
+            </w:r>
+            <w:r>
+              <w:br/>
+              <w:t>(1 &gt;= 2 or 2 &gt;= 3) is false. </w:t>
+            </w:r>
+          </w:p>
+        </w:tc>
+      </w:tr>
+      <w:tr>
+        <w:tc>
+          <w:tcPr>
+            <w:tcW w:w="1162" w:type="dxa"/>
+            <w:tcBorders>
+              <w:top w:val="single" w:sz="6" w:space="0" w:color="D6D6D6"/>
+              <w:left w:val="single" w:sz="6" w:space="0" w:color="D6D6D6"/>
+              <w:bottom w:val="single" w:sz="6" w:space="0" w:color="D6D6D6"/>
+              <w:right w:val="single" w:sz="6" w:space="0" w:color="D6D6D6"/>
+            </w:tcBorders>
+            <w:shd w:val="clear" w:color="auto" w:fill="F7F7F7"/>
+            <w:hideMark/>
+          </w:tcPr>
+          <w:p>
+            <w:r>
+              <w:t>not </w:t>
+            </w:r>
+          </w:p>
+        </w:tc>
+        <w:tc>
+          <w:tcPr>
+            <w:tcW w:w="4770" w:type="dxa"/>
+            <w:tcBorders>
+              <w:top w:val="single" w:sz="6" w:space="0" w:color="D6D6D6"/>
+              <w:left w:val="single" w:sz="6" w:space="0" w:color="D6D6D6"/>
+              <w:bottom w:val="single" w:sz="6" w:space="0" w:color="D6D6D6"/>
+              <w:right w:val="single" w:sz="6" w:space="0" w:color="D6D6D6"/>
+            </w:tcBorders>
+            <w:shd w:val="clear" w:color="auto" w:fill="F7F7F7"/>
+            <w:hideMark/>
+          </w:tcPr>
+          <w:p>
+            <w:r>
+              <w:t>Reverses the true-false value of the operand</w:t>
+            </w:r>
+          </w:p>
+        </w:tc>
+        <w:tc>
+          <w:tcPr>
+            <w:tcW w:w="3420" w:type="dxa"/>
+            <w:tcBorders>
+              <w:top w:val="single" w:sz="6" w:space="0" w:color="D6D6D6"/>
+              <w:left w:val="single" w:sz="6" w:space="0" w:color="D6D6D6"/>
+              <w:bottom w:val="single" w:sz="6" w:space="0" w:color="D6D6D6"/>
+              <w:right w:val="single" w:sz="6" w:space="0" w:color="D6D6D6"/>
+            </w:tcBorders>
+            <w:shd w:val="clear" w:color="auto" w:fill="F7F7F7"/>
+            <w:hideMark/>
+          </w:tcPr>
+          <w:p>
+            <w:proofErr w:type="gramStart"/>
+            <w:r>
+              <w:t>not(</w:t>
+            </w:r>
+            <w:proofErr w:type="gramEnd"/>
+            <w:r>
+              <w:t>true) is false. </w:t>
+            </w:r>
+            <w:r>
+              <w:br/>
+            </w:r>
+            <w:proofErr w:type="gramStart"/>
+            <w:r>
+              <w:t>not(</w:t>
+            </w:r>
+            <w:proofErr w:type="gramEnd"/>
+            <w:r>
+              <w:t>false) is true. </w:t>
+            </w:r>
+            <w:r>
+              <w:br/>
+            </w:r>
+            <w:proofErr w:type="gramStart"/>
+            <w:r>
+              <w:t>not(</w:t>
+            </w:r>
+            <w:proofErr w:type="gramEnd"/>
+            <w:r>
+              <w:t>1 &gt;= 2) is true. </w:t>
+            </w:r>
+            <w:r>
+              <w:br/>
+            </w:r>
+            <w:proofErr w:type="gramStart"/>
+            <w:r>
+              <w:t>not(</w:t>
+            </w:r>
+            <w:proofErr w:type="gramEnd"/>
+            <w:r>
+              <w:t>1 =&lt; 2) is false. </w:t>
+            </w:r>
+            <w:r>
+              <w:br/>
+            </w:r>
+            <w:proofErr w:type="gramStart"/>
+            <w:r>
+              <w:t>not(</w:t>
+            </w:r>
+            <w:proofErr w:type="gramEnd"/>
+            <w:r>
+              <w:t>1 &lt;= 2 and 2 =&lt; 3) is false. </w:t>
+            </w:r>
+            <w:r>
+              <w:br/>
+            </w:r>
+            <w:proofErr w:type="gramStart"/>
+            <w:r>
+              <w:t>not(</w:t>
+            </w:r>
+            <w:proofErr w:type="gramEnd"/>
+            <w:r>
+              <w:t>1 &gt;= 2 or 2 &gt;= 3) is true. </w:t>
+            </w:r>
+          </w:p>
+        </w:tc>
+      </w:tr>
+    </w:tbl>
     <w:p>
       <w:bookmarkStart w:id="0" w:name="_GoBack"/>
       <w:bookmarkEnd w:id="0"/>
@@ -960,6 +2814,118 @@
 <file path=word/numbering.xml><?xml version="1.0" encoding="utf-8"?>
 <w:numbering xmlns:wpc="http://schemas.microsoft.com/office/word/2010/wordprocessingCanvas" xmlns:mc="http://schemas.openxmlformats.org/markup-compatibility/2006" xmlns:o="urn:schemas-microsoft-com:office:office" xmlns:r="http://schemas.openxmlformats.org/officeDocument/2006/relationships" xmlns:m="http://schemas.openxmlformats.org/officeDocument/2006/math" xmlns:v="urn:schemas-microsoft-com:vml" xmlns:wp14="http://schemas.microsoft.com/office/word/2010/wordprocessingDrawing" xmlns:wp="http://schemas.openxmlformats.org/drawingml/2006/wordprocessingDrawing" xmlns:w10="urn:schemas-microsoft-com:office:word" xmlns:w="http://schemas.openxmlformats.org/wordprocessingml/2006/main" xmlns:w14="http://schemas.microsoft.com/office/word/2010/wordml" xmlns:w15="http://schemas.microsoft.com/office/word/2012/wordml" xmlns:wpg="http://schemas.microsoft.com/office/word/2010/wordprocessingGroup" xmlns:wpi="http://schemas.microsoft.com/office/word/2010/wordprocessingInk" xmlns:wne="http://schemas.microsoft.com/office/word/2006/wordml" xmlns:wps="http://schemas.microsoft.com/office/word/2010/wordprocessingShape" mc:Ignorable="w14 w15 wp14">
   <w:abstractNum w:abstractNumId="0" w15:restartNumberingAfterBreak="0">
+    <w:nsid w:val="40E8335E"/>
+    <w:multiLevelType w:val="hybridMultilevel"/>
+    <w:tmpl w:val="9C5A9EC6"/>
+    <w:lvl w:ilvl="0" w:tplc="2E583DB4">
+      <w:numFmt w:val="bullet"/>
+      <w:lvlText w:val=""/>
+      <w:lvlJc w:val="left"/>
+      <w:pPr>
+        <w:ind w:left="720" w:hanging="360"/>
+      </w:pPr>
+      <w:rPr>
+        <w:rFonts w:ascii="Symbol" w:eastAsiaTheme="minorHAnsi" w:hAnsi="Symbol" w:cstheme="minorBidi" w:hint="default"/>
+      </w:rPr>
+    </w:lvl>
+    <w:lvl w:ilvl="1" w:tplc="04090003" w:tentative="1">
+      <w:start w:val="1"/>
+      <w:numFmt w:val="bullet"/>
+      <w:lvlText w:val="o"/>
+      <w:lvlJc w:val="left"/>
+      <w:pPr>
+        <w:ind w:left="1440" w:hanging="360"/>
+      </w:pPr>
+      <w:rPr>
+        <w:rFonts w:ascii="Courier New" w:hAnsi="Courier New" w:cs="Courier New" w:hint="default"/>
+      </w:rPr>
+    </w:lvl>
+    <w:lvl w:ilvl="2" w:tplc="04090005" w:tentative="1">
+      <w:start w:val="1"/>
+      <w:numFmt w:val="bullet"/>
+      <w:lvlText w:val=""/>
+      <w:lvlJc w:val="left"/>
+      <w:pPr>
+        <w:ind w:left="2160" w:hanging="360"/>
+      </w:pPr>
+      <w:rPr>
+        <w:rFonts w:ascii="Wingdings" w:hAnsi="Wingdings" w:hint="default"/>
+      </w:rPr>
+    </w:lvl>
+    <w:lvl w:ilvl="3" w:tplc="04090001" w:tentative="1">
+      <w:start w:val="1"/>
+      <w:numFmt w:val="bullet"/>
+      <w:lvlText w:val=""/>
+      <w:lvlJc w:val="left"/>
+      <w:pPr>
+        <w:ind w:left="2880" w:hanging="360"/>
+      </w:pPr>
+      <w:rPr>
+        <w:rFonts w:ascii="Symbol" w:hAnsi="Symbol" w:hint="default"/>
+      </w:rPr>
+    </w:lvl>
+    <w:lvl w:ilvl="4" w:tplc="04090003" w:tentative="1">
+      <w:start w:val="1"/>
+      <w:numFmt w:val="bullet"/>
+      <w:lvlText w:val="o"/>
+      <w:lvlJc w:val="left"/>
+      <w:pPr>
+        <w:ind w:left="3600" w:hanging="360"/>
+      </w:pPr>
+      <w:rPr>
+        <w:rFonts w:ascii="Courier New" w:hAnsi="Courier New" w:cs="Courier New" w:hint="default"/>
+      </w:rPr>
+    </w:lvl>
+    <w:lvl w:ilvl="5" w:tplc="04090005" w:tentative="1">
+      <w:start w:val="1"/>
+      <w:numFmt w:val="bullet"/>
+      <w:lvlText w:val=""/>
+      <w:lvlJc w:val="left"/>
+      <w:pPr>
+        <w:ind w:left="4320" w:hanging="360"/>
+      </w:pPr>
+      <w:rPr>
+        <w:rFonts w:ascii="Wingdings" w:hAnsi="Wingdings" w:hint="default"/>
+      </w:rPr>
+    </w:lvl>
+    <w:lvl w:ilvl="6" w:tplc="04090001" w:tentative="1">
+      <w:start w:val="1"/>
+      <w:numFmt w:val="bullet"/>
+      <w:lvlText w:val=""/>
+      <w:lvlJc w:val="left"/>
+      <w:pPr>
+        <w:ind w:left="5040" w:hanging="360"/>
+      </w:pPr>
+      <w:rPr>
+        <w:rFonts w:ascii="Symbol" w:hAnsi="Symbol" w:hint="default"/>
+      </w:rPr>
+    </w:lvl>
+    <w:lvl w:ilvl="7" w:tplc="04090003" w:tentative="1">
+      <w:start w:val="1"/>
+      <w:numFmt w:val="bullet"/>
+      <w:lvlText w:val="o"/>
+      <w:lvlJc w:val="left"/>
+      <w:pPr>
+        <w:ind w:left="5760" w:hanging="360"/>
+      </w:pPr>
+      <w:rPr>
+        <w:rFonts w:ascii="Courier New" w:hAnsi="Courier New" w:cs="Courier New" w:hint="default"/>
+      </w:rPr>
+    </w:lvl>
+    <w:lvl w:ilvl="8" w:tplc="04090005" w:tentative="1">
+      <w:start w:val="1"/>
+      <w:numFmt w:val="bullet"/>
+      <w:lvlText w:val=""/>
+      <w:lvlJc w:val="left"/>
+      <w:pPr>
+        <w:ind w:left="6480" w:hanging="360"/>
+      </w:pPr>
+      <w:rPr>
+        <w:rFonts w:ascii="Wingdings" w:hAnsi="Wingdings" w:hint="default"/>
+      </w:rPr>
+    </w:lvl>
+  </w:abstractNum>
+  <w:abstractNum w:abstractNumId="1" w15:restartNumberingAfterBreak="0">
     <w:nsid w:val="5BE80F96"/>
     <w:multiLevelType w:val="hybridMultilevel"/>
     <w:tmpl w:val="6164CDE8"/>
@@ -1048,7 +3014,7 @@
       </w:pPr>
     </w:lvl>
   </w:abstractNum>
-  <w:abstractNum w:abstractNumId="1" w15:restartNumberingAfterBreak="0">
+  <w:abstractNum w:abstractNumId="2" w15:restartNumberingAfterBreak="0">
     <w:nsid w:val="7D481411"/>
     <w:multiLevelType w:val="hybridMultilevel"/>
     <w:tmpl w:val="9272CA72"/>
@@ -1160,7 +3126,7 @@
       </w:rPr>
     </w:lvl>
   </w:abstractNum>
-  <w:abstractNum w:abstractNumId="2" w15:restartNumberingAfterBreak="0">
+  <w:abstractNum w:abstractNumId="3" w15:restartNumberingAfterBreak="0">
     <w:nsid w:val="7E874578"/>
     <w:multiLevelType w:val="hybridMultilevel"/>
     <w:tmpl w:val="4F1EA974"/>
@@ -1250,12 +3216,15 @@
     </w:lvl>
   </w:abstractNum>
   <w:num w:numId="1">
+    <w:abstractNumId w:val="2"/>
+  </w:num>
+  <w:num w:numId="2">
+    <w:abstractNumId w:val="3"/>
+  </w:num>
+  <w:num w:numId="3">
     <w:abstractNumId w:val="1"/>
   </w:num>
-  <w:num w:numId="2">
-    <w:abstractNumId w:val="2"/>
-  </w:num>
-  <w:num w:numId="3">
+  <w:num w:numId="4">
     <w:abstractNumId w:val="0"/>
   </w:num>
 </w:numbering>
@@ -1840,7 +3809,6 @@
   <w:style w:type="character" w:default="1" w:styleId="DefaultParagraphFont">
     <w:name w:val="Default Paragraph Font"/>
     <w:uiPriority w:val="1"/>
-    <w:semiHidden/>
     <w:unhideWhenUsed/>
   </w:style>
   <w:style w:type="table" w:default="1" w:styleId="TableNormal">

</xml_diff>

<commit_message>
Completed Multiples, Sum, and Average assignment. Tested for default return values for functions in JavaScript and Python
</commit_message>
<xml_diff>
--- a/Python/Python/python_notes.docx
+++ b/Python/Python/python_notes.docx
@@ -185,15 +185,7 @@
         <w:ind w:left="720"/>
       </w:pPr>
       <w:r>
-        <w:t xml:space="preserve">Don't underestimate how important it is to develop a solid understanding of OOP, which is a pivotal skill. This is why you spend the rest of your time at the </w:t>
-      </w:r>
-      <w:proofErr w:type="spellStart"/>
-      <w:r>
-        <w:t>bootcamp</w:t>
-      </w:r>
-      <w:proofErr w:type="spellEnd"/>
-      <w:r>
-        <w:t xml:space="preserve"> building on your understanding.</w:t>
+        <w:t>Don't underestimate how important it is to develop a solid understanding of OOP, which is a pivotal skill. This is why you spend the rest of your time at the bootcamp building on your understanding.</w:t>
       </w:r>
     </w:p>
     <w:p>
@@ -276,17 +268,7 @@
         <w:ind w:left="720"/>
       </w:pPr>
       <w:r>
-        <w:t xml:space="preserve">Learn to use </w:t>
-      </w:r>
-      <w:proofErr w:type="spellStart"/>
-      <w:proofErr w:type="gramStart"/>
-      <w:r>
-        <w:t>a</w:t>
-      </w:r>
-      <w:proofErr w:type="spellEnd"/>
-      <w:proofErr w:type="gramEnd"/>
-      <w:r>
-        <w:t xml:space="preserve"> object relational mapping (ORM) to communicate with your database.</w:t>
+        <w:t>Learn to use a object relational mapping (ORM) to communicate with your database.</w:t>
       </w:r>
     </w:p>
     <w:p>
@@ -420,15 +402,7 @@
         <w:ind w:left="720"/>
       </w:pPr>
       <w:r>
-        <w:t xml:space="preserve">Your project is your motivation to earn your belt. Complete your belt quickly in order to spend as much time as possible working on a fun project. Ask </w:t>
-      </w:r>
-      <w:proofErr w:type="gramStart"/>
-      <w:r>
-        <w:t>your</w:t>
-      </w:r>
-      <w:proofErr w:type="gramEnd"/>
-      <w:r>
-        <w:t xml:space="preserve"> for project ideas if you need help.</w:t>
+        <w:t>Your project is your motivation to earn your belt. Complete your belt quickly in order to spend as much time as possible working on a fun project. Ask your for project ideas if you need help.</w:t>
       </w:r>
     </w:p>
     <w:p>
@@ -584,15 +558,7 @@
         <w:t xml:space="preserve">Why </w:t>
       </w:r>
       <w:r>
-        <w:t xml:space="preserve">Python is </w:t>
-      </w:r>
-      <w:proofErr w:type="gramStart"/>
-      <w:r>
-        <w:t>Good</w:t>
-      </w:r>
-      <w:proofErr w:type="gramEnd"/>
-      <w:r>
-        <w:t xml:space="preserve"> f</w:t>
+        <w:t>Python is Good f</w:t>
       </w:r>
       <w:r>
         <w:t>or You:</w:t>
@@ -681,15 +647,7 @@
         <w:ind w:left="720"/>
       </w:pPr>
       <w:r>
-        <w:t>Resolution: Adding an alias to your .</w:t>
-      </w:r>
-      <w:proofErr w:type="spellStart"/>
-      <w:r>
-        <w:t>bashrc</w:t>
-      </w:r>
-      <w:proofErr w:type="spellEnd"/>
-      <w:r>
-        <w:t xml:space="preserve"> file.</w:t>
+        <w:t>Resolution: Adding an alias to your .bashrc file.</w:t>
       </w:r>
     </w:p>
     <w:p>
@@ -710,20 +668,7 @@
         <w:ind w:left="720"/>
       </w:pPr>
       <w:r>
-        <w:t>Workarounds: (1) flush the output buffer after each print statement (i.e. “</w:t>
-      </w:r>
-      <w:proofErr w:type="spellStart"/>
-      <w:proofErr w:type="gramStart"/>
-      <w:r>
-        <w:t>sys.stdout.flush</w:t>
-      </w:r>
-      <w:proofErr w:type="spellEnd"/>
-      <w:r>
-        <w:t>(</w:t>
-      </w:r>
-      <w:proofErr w:type="gramEnd"/>
-      <w:r>
-        <w:t>)”); (2) if running code from document using “python filename.py”, use “python –u filename.py”.</w:t>
+        <w:t>Workarounds: (1) flush the output buffer after each print statement (i.e. “sys.stdout.flush()”); (2) if running code from document using “python filename.py”, use “python –u filename.py”.</w:t>
       </w:r>
     </w:p>
     <w:p/>
@@ -741,123 +686,51 @@
           <w:color w:val="FF0000"/>
           <w:u w:val="single"/>
         </w:rPr>
-        <w:t>When creating a variable in python, you don’t need to use “</w:t>
-      </w:r>
-      <w:proofErr w:type="spellStart"/>
-      <w:r>
+        <w:t xml:space="preserve">When creating a variable in python, you don’t need to use “var” like in Javascript. </w:t>
+      </w:r>
+    </w:p>
+    <w:p>
+      <w:pPr>
         <w:rPr>
           <w:b/>
           <w:color w:val="FF0000"/>
           <w:u w:val="single"/>
         </w:rPr>
-        <w:t>var</w:t>
-      </w:r>
-      <w:proofErr w:type="spellEnd"/>
-      <w:r>
+      </w:pPr>
+    </w:p>
+    <w:p>
+      <w:pPr>
         <w:rPr>
           <w:b/>
           <w:color w:val="FF0000"/>
           <w:u w:val="single"/>
         </w:rPr>
-        <w:t xml:space="preserve">” like in </w:t>
-      </w:r>
-      <w:proofErr w:type="spellStart"/>
+      </w:pPr>
       <w:r>
         <w:rPr>
           <w:b/>
           <w:color w:val="FF0000"/>
           <w:u w:val="single"/>
         </w:rPr>
-        <w:t>Javascript</w:t>
-      </w:r>
-      <w:proofErr w:type="spellEnd"/>
-      <w:r>
+        <w:t>“Array” in Javascript == “List” in Python</w:t>
+      </w:r>
+    </w:p>
+    <w:p/>
+    <w:p>
+      <w:pPr>
         <w:rPr>
           <w:b/>
           <w:color w:val="FF0000"/>
           <w:u w:val="single"/>
         </w:rPr>
-        <w:t xml:space="preserve">. </w:t>
-      </w:r>
-    </w:p>
-    <w:p>
-      <w:pPr>
+      </w:pPr>
+      <w:r>
         <w:rPr>
           <w:b/>
           <w:color w:val="FF0000"/>
           <w:u w:val="single"/>
         </w:rPr>
-      </w:pPr>
-    </w:p>
-    <w:p>
-      <w:pPr>
-        <w:rPr>
-          <w:b/>
-          <w:color w:val="FF0000"/>
-          <w:u w:val="single"/>
-        </w:rPr>
-      </w:pPr>
-      <w:r>
-        <w:rPr>
-          <w:b/>
-          <w:color w:val="FF0000"/>
-          <w:u w:val="single"/>
-        </w:rPr>
-        <w:t xml:space="preserve">“Array” in </w:t>
-      </w:r>
-      <w:proofErr w:type="spellStart"/>
-      <w:r>
-        <w:rPr>
-          <w:b/>
-          <w:color w:val="FF0000"/>
-          <w:u w:val="single"/>
-        </w:rPr>
-        <w:t>Javascript</w:t>
-      </w:r>
-      <w:proofErr w:type="spellEnd"/>
-      <w:r>
-        <w:rPr>
-          <w:b/>
-          <w:color w:val="FF0000"/>
-          <w:u w:val="single"/>
-        </w:rPr>
-        <w:t xml:space="preserve"> == “List” in Python</w:t>
-      </w:r>
-    </w:p>
-    <w:p/>
-    <w:p>
-      <w:pPr>
-        <w:rPr>
-          <w:b/>
-          <w:color w:val="FF0000"/>
-          <w:u w:val="single"/>
-        </w:rPr>
-      </w:pPr>
-      <w:r>
-        <w:rPr>
-          <w:b/>
-          <w:color w:val="FF0000"/>
-          <w:u w:val="single"/>
-        </w:rPr>
-        <w:t xml:space="preserve">“Console.log” in </w:t>
-      </w:r>
-      <w:proofErr w:type="spellStart"/>
-      <w:r>
-        <w:rPr>
-          <w:b/>
-          <w:color w:val="FF0000"/>
-          <w:u w:val="single"/>
-        </w:rPr>
-        <w:t>Javascript</w:t>
-      </w:r>
-      <w:proofErr w:type="spellEnd"/>
-      <w:r>
-        <w:rPr>
-          <w:b/>
-          <w:color w:val="FF0000"/>
-          <w:u w:val="single"/>
-        </w:rPr>
-        <w:t xml:space="preserve"> = “Print” in Python</w:t>
+        <w:t>“Console.log” in Javascript = “Print” in Python</w:t>
       </w:r>
     </w:p>
     <w:p/>
@@ -1018,149 +891,83 @@
           <w:b/>
           <w:color w:val="00B050"/>
         </w:rPr>
+        <w:t>.format()</w:t>
+      </w:r>
+      <w:r>
+        <w:rPr>
+          <w:color w:val="00B050"/>
+        </w:rPr>
+        <w:t xml:space="preserve"> </w:t>
+      </w:r>
+      <w:r>
+        <w:t xml:space="preserve">method to inject variables into your string - this is known as </w:t>
+      </w:r>
+      <w:r>
+        <w:rPr>
+          <w:b/>
+        </w:rPr>
+        <w:t>string interpolation</w:t>
+      </w:r>
+      <w:r>
         <w:t>.</w:t>
       </w:r>
-      <w:proofErr w:type="gramStart"/>
-      <w:r>
-        <w:rPr>
-          <w:b/>
-          <w:color w:val="00B050"/>
-        </w:rPr>
-        <w:t>format(</w:t>
-      </w:r>
-      <w:proofErr w:type="gramEnd"/>
-      <w:r>
-        <w:rPr>
-          <w:b/>
-          <w:color w:val="00B050"/>
-        </w:rPr>
-        <w:t>)</w:t>
-      </w:r>
-      <w:r>
-        <w:rPr>
-          <w:color w:val="00B050"/>
-        </w:rPr>
-        <w:t xml:space="preserve"> </w:t>
-      </w:r>
-      <w:r>
-        <w:t xml:space="preserve">method to inject variables into your string - this is known as </w:t>
-      </w:r>
-      <w:r>
-        <w:rPr>
-          <w:b/>
-        </w:rPr>
-        <w:t>string interpolation</w:t>
-      </w:r>
-      <w:r>
-        <w:t>.</w:t>
-      </w:r>
-    </w:p>
-    <w:p>
-      <w:pPr>
-        <w:ind w:left="720"/>
-      </w:pPr>
-      <w:proofErr w:type="spellStart"/>
-      <w:r>
-        <w:t>first_name</w:t>
-      </w:r>
-      <w:proofErr w:type="spellEnd"/>
-      <w:r>
-        <w:t xml:space="preserve"> = "Zen"</w:t>
-      </w:r>
-    </w:p>
-    <w:p>
-      <w:pPr>
-        <w:ind w:left="720"/>
-      </w:pPr>
-      <w:proofErr w:type="spellStart"/>
-      <w:r>
-        <w:t>last_name</w:t>
-      </w:r>
-      <w:proofErr w:type="spellEnd"/>
-      <w:r>
-        <w:t xml:space="preserve"> = "Coder"</w:t>
-      </w:r>
-    </w:p>
-    <w:p>
-      <w:pPr>
-        <w:ind w:left="720"/>
-      </w:pPr>
-      <w:proofErr w:type="gramStart"/>
-      <w:r>
-        <w:t>print</w:t>
-      </w:r>
-      <w:proofErr w:type="gramEnd"/>
-      <w:r>
-        <w:t xml:space="preserve"> </w:t>
+    </w:p>
+    <w:p>
+      <w:pPr>
+        <w:ind w:left="720"/>
+      </w:pPr>
+      <w:r>
+        <w:t>first_name = "Zen"</w:t>
+      </w:r>
+    </w:p>
+    <w:p>
+      <w:pPr>
+        <w:ind w:left="720"/>
+      </w:pPr>
+      <w:r>
+        <w:t>last_name = "Coder"</w:t>
+      </w:r>
+    </w:p>
+    <w:p>
+      <w:pPr>
+        <w:ind w:left="720"/>
+      </w:pPr>
+      <w:r>
+        <w:t xml:space="preserve">print </w:t>
       </w:r>
       <w:r>
         <w:rPr>
           <w:color w:val="5B9BD5" w:themeColor="accent1"/>
         </w:rPr>
-        <w:t>"My name is {} {}".format(</w:t>
-      </w:r>
-      <w:proofErr w:type="spellStart"/>
+        <w:t>"My name is {} {}".format(first_name, last_name)</w:t>
+      </w:r>
+    </w:p>
+    <w:p/>
+    <w:p>
+      <w:r>
+        <w:t>As you read other people's code, you may see a different method of string interpolation. It is a lesser-used and soon-to-be deprecated method that you should know about, but will not need to use.</w:t>
+      </w:r>
+    </w:p>
+    <w:p>
+      <w:pPr>
+        <w:ind w:left="720"/>
+      </w:pPr>
+      <w:r>
+        <w:t xml:space="preserve">hw = "hello </w:t>
+      </w:r>
       <w:r>
         <w:rPr>
           <w:color w:val="5B9BD5" w:themeColor="accent1"/>
         </w:rPr>
-        <w:t>first_name</w:t>
-      </w:r>
-      <w:proofErr w:type="spellEnd"/>
+        <w:t>%s</w:t>
+      </w:r>
+      <w:r>
+        <w:t xml:space="preserve">" </w:t>
+      </w:r>
       <w:r>
         <w:rPr>
           <w:color w:val="5B9BD5" w:themeColor="accent1"/>
         </w:rPr>
-        <w:t xml:space="preserve">, </w:t>
-      </w:r>
-      <w:proofErr w:type="spellStart"/>
-      <w:r>
-        <w:rPr>
-          <w:color w:val="5B9BD5" w:themeColor="accent1"/>
-        </w:rPr>
-        <w:t>last_name</w:t>
-      </w:r>
-      <w:proofErr w:type="spellEnd"/>
-      <w:r>
-        <w:rPr>
-          <w:color w:val="5B9BD5" w:themeColor="accent1"/>
-        </w:rPr>
-        <w:t>)</w:t>
-      </w:r>
-    </w:p>
-    <w:p/>
-    <w:p>
-      <w:r>
-        <w:t>As you read other people's code, you may see a different method of string interpolation. It is a lesser-used and soon-to-be deprecated method that you should know about, but will not need to use.</w:t>
-      </w:r>
-    </w:p>
-    <w:p>
-      <w:pPr>
-        <w:ind w:left="720"/>
-      </w:pPr>
-      <w:proofErr w:type="spellStart"/>
-      <w:proofErr w:type="gramStart"/>
-      <w:r>
-        <w:t>hw</w:t>
-      </w:r>
-      <w:proofErr w:type="spellEnd"/>
-      <w:proofErr w:type="gramEnd"/>
-      <w:r>
-        <w:t xml:space="preserve"> = "hello </w:t>
-      </w:r>
-      <w:r>
-        <w:rPr>
-          <w:color w:val="5B9BD5" w:themeColor="accent1"/>
-        </w:rPr>
-        <w:t>%s</w:t>
-      </w:r>
-      <w:r>
-        <w:t xml:space="preserve">" </w:t>
-      </w:r>
-      <w:r>
-        <w:rPr>
-          <w:color w:val="5B9BD5" w:themeColor="accent1"/>
-        </w:rPr>
         <w:t>%</w:t>
       </w:r>
       <w:r>
@@ -1171,50 +978,24 @@
       <w:pPr>
         <w:ind w:left="720"/>
       </w:pPr>
-      <w:proofErr w:type="gramStart"/>
-      <w:r>
-        <w:t>print</w:t>
-      </w:r>
-      <w:proofErr w:type="gramEnd"/>
-      <w:r>
-        <w:t xml:space="preserve"> </w:t>
-      </w:r>
-      <w:proofErr w:type="spellStart"/>
-      <w:r>
-        <w:t>hw</w:t>
-      </w:r>
-      <w:proofErr w:type="spellEnd"/>
-    </w:p>
-    <w:p>
-      <w:pPr>
-        <w:ind w:left="720"/>
-      </w:pPr>
-      <w:r>
-        <w:t xml:space="preserve"># </w:t>
-      </w:r>
-      <w:proofErr w:type="gramStart"/>
-      <w:r>
-        <w:t>the</w:t>
-      </w:r>
-      <w:proofErr w:type="gramEnd"/>
-      <w:r>
-        <w:t xml:space="preserve"> output would be:</w:t>
-      </w:r>
-    </w:p>
-    <w:p>
-      <w:pPr>
-        <w:ind w:left="720"/>
-      </w:pPr>
-      <w:r>
-        <w:t xml:space="preserve"># </w:t>
-      </w:r>
-      <w:proofErr w:type="gramStart"/>
-      <w:r>
-        <w:t>hello</w:t>
-      </w:r>
-      <w:proofErr w:type="gramEnd"/>
-      <w:r>
-        <w:t xml:space="preserve"> world</w:t>
+      <w:r>
+        <w:t>print hw</w:t>
+      </w:r>
+    </w:p>
+    <w:p>
+      <w:pPr>
+        <w:ind w:left="720"/>
+      </w:pPr>
+      <w:r>
+        <w:t># the output would be:</w:t>
+      </w:r>
+    </w:p>
+    <w:p>
+      <w:pPr>
+        <w:ind w:left="720"/>
+      </w:pPr>
+      <w:r>
+        <w:t># hello world</w:t>
       </w:r>
     </w:p>
     <w:p/>
@@ -1315,23 +1096,7 @@
           <w:b/>
           <w:color w:val="00B050"/>
         </w:rPr>
-        <w:t>&lt;string&gt;.</w:t>
-      </w:r>
-      <w:proofErr w:type="spellStart"/>
-      <w:r>
-        <w:rPr>
-          <w:b/>
-          <w:color w:val="00B050"/>
-        </w:rPr>
-        <w:t>swapcase</w:t>
-      </w:r>
-      <w:proofErr w:type="spellEnd"/>
-      <w:r>
-        <w:rPr>
-          <w:b/>
-          <w:color w:val="00B050"/>
-        </w:rPr>
-        <w:t>()</w:t>
+        <w:t>&lt;string&gt;.swapcase()</w:t>
       </w:r>
       <w:r>
         <w:rPr>
@@ -1381,23 +1146,7 @@
           <w:b/>
           <w:color w:val="00B050"/>
         </w:rPr>
-        <w:t>&lt;</w:t>
-      </w:r>
-      <w:proofErr w:type="gramStart"/>
-      <w:r>
-        <w:rPr>
-          <w:b/>
-          <w:color w:val="00B050"/>
-        </w:rPr>
-        <w:t>string</w:t>
-      </w:r>
-      <w:proofErr w:type="gramEnd"/>
-      <w:r>
-        <w:rPr>
-          <w:b/>
-          <w:color w:val="00B050"/>
-        </w:rPr>
-        <w:t>&gt;.find(&lt;substring&gt;)</w:t>
+        <w:t>&lt;string&gt;.find(&lt;substring&gt;)</w:t>
       </w:r>
       <w:r>
         <w:rPr>
@@ -1422,23 +1171,7 @@
           <w:b/>
           <w:color w:val="00B050"/>
         </w:rPr>
-        <w:t>&lt;</w:t>
-      </w:r>
-      <w:proofErr w:type="gramStart"/>
-      <w:r>
-        <w:rPr>
-          <w:b/>
-          <w:color w:val="00B050"/>
-        </w:rPr>
-        <w:t>string</w:t>
-      </w:r>
-      <w:proofErr w:type="gramEnd"/>
-      <w:r>
-        <w:rPr>
-          <w:b/>
-          <w:color w:val="00B050"/>
-        </w:rPr>
-        <w:t>&gt;.replace(&lt;old&gt;, &lt;new&gt; [, max])</w:t>
+        <w:t>&lt;string&gt;.replace(&lt;old&gt;, &lt;new&gt; [, max])</w:t>
       </w:r>
       <w:r>
         <w:rPr>
@@ -1481,23 +1214,7 @@
           <w:b/>
           <w:color w:val="00B050"/>
         </w:rPr>
-        <w:t>&lt;list&gt;.append(&lt;</w:t>
-      </w:r>
-      <w:proofErr w:type="spellStart"/>
-      <w:r>
-        <w:rPr>
-          <w:b/>
-          <w:color w:val="00B050"/>
-        </w:rPr>
-        <w:t>new_element</w:t>
-      </w:r>
-      <w:proofErr w:type="spellEnd"/>
-      <w:r>
-        <w:rPr>
-          <w:b/>
-          <w:color w:val="00B050"/>
-        </w:rPr>
-        <w:t>&gt;)</w:t>
+        <w:t>&lt;list&gt;.append(&lt;new_element&gt;)</w:t>
       </w:r>
       <w:r>
         <w:t xml:space="preserve"> – appends new item onto the end of the given list</w:t>
@@ -1516,23 +1233,7 @@
           <w:b/>
           <w:color w:val="00B050"/>
         </w:rPr>
-        <w:t>&lt;list&gt;.insert(&lt;index&gt;, &lt;</w:t>
-      </w:r>
-      <w:proofErr w:type="spellStart"/>
-      <w:r>
-        <w:rPr>
-          <w:b/>
-          <w:color w:val="00B050"/>
-        </w:rPr>
-        <w:t>new_element</w:t>
-      </w:r>
-      <w:proofErr w:type="spellEnd"/>
-      <w:r>
-        <w:rPr>
-          <w:b/>
-          <w:color w:val="00B050"/>
-        </w:rPr>
-        <w:t>&gt;)</w:t>
+        <w:t>&lt;list&gt;.insert(&lt;index&gt;, &lt;new_element&gt;)</w:t>
       </w:r>
       <w:r>
         <w:rPr>
@@ -1557,23 +1258,7 @@
           <w:b/>
           <w:color w:val="00B050"/>
         </w:rPr>
-        <w:t>&lt;</w:t>
-      </w:r>
-      <w:proofErr w:type="gramStart"/>
-      <w:r>
-        <w:rPr>
-          <w:b/>
-          <w:color w:val="00B050"/>
-        </w:rPr>
-        <w:t>list</w:t>
-      </w:r>
-      <w:proofErr w:type="gramEnd"/>
-      <w:r>
-        <w:rPr>
-          <w:b/>
-          <w:color w:val="00B050"/>
-        </w:rPr>
-        <w:t>&gt;.remove(&lt;element&gt;)</w:t>
+        <w:t>&lt;list&gt;.remove(&lt;element&gt;)</w:t>
       </w:r>
       <w:r>
         <w:t xml:space="preserve"> – remove the first item from the list whose value is provided. Errors if the element does not exist.</w:t>
@@ -1592,39 +1277,7 @@
           <w:b/>
           <w:color w:val="00B050"/>
         </w:rPr>
-        <w:t>&lt;</w:t>
-      </w:r>
-      <w:proofErr w:type="gramStart"/>
-      <w:r>
-        <w:rPr>
-          <w:b/>
-          <w:color w:val="00B050"/>
-        </w:rPr>
-        <w:t>list</w:t>
-      </w:r>
-      <w:proofErr w:type="gramEnd"/>
-      <w:r>
-        <w:rPr>
-          <w:b/>
-          <w:color w:val="00B050"/>
-        </w:rPr>
-        <w:t>&gt;.pop(&lt;</w:t>
-      </w:r>
-      <w:proofErr w:type="spellStart"/>
-      <w:r>
-        <w:rPr>
-          <w:b/>
-          <w:color w:val="00B050"/>
-        </w:rPr>
-        <w:t>optional_index</w:t>
-      </w:r>
-      <w:proofErr w:type="spellEnd"/>
-      <w:r>
-        <w:rPr>
-          <w:b/>
-          <w:color w:val="00B050"/>
-        </w:rPr>
-        <w:t>&gt;)</w:t>
+        <w:t>&lt;list&gt;.pop(&lt;optional_index&gt;)</w:t>
       </w:r>
       <w:r>
         <w:rPr>
@@ -1649,23 +1302,7 @@
           <w:b/>
           <w:color w:val="00B050"/>
         </w:rPr>
-        <w:t>&lt;</w:t>
-      </w:r>
-      <w:proofErr w:type="gramStart"/>
-      <w:r>
-        <w:rPr>
-          <w:b/>
-          <w:color w:val="00B050"/>
-        </w:rPr>
-        <w:t>list</w:t>
-      </w:r>
-      <w:proofErr w:type="gramEnd"/>
-      <w:r>
-        <w:rPr>
-          <w:b/>
-          <w:color w:val="00B050"/>
-        </w:rPr>
-        <w:t>&gt;.sort()</w:t>
+        <w:t>&lt;list&gt;.sort()</w:t>
       </w:r>
       <w:r>
         <w:rPr>
@@ -1694,21 +1331,12 @@
           <w:numId w:val="4"/>
         </w:numPr>
       </w:pPr>
-      <w:proofErr w:type="spellStart"/>
-      <w:r>
-        <w:rPr>
-          <w:b/>
-          <w:color w:val="00B050"/>
-        </w:rPr>
-        <w:t>len</w:t>
-      </w:r>
-      <w:proofErr w:type="spellEnd"/>
-      <w:r>
-        <w:rPr>
-          <w:b/>
-          <w:color w:val="00B050"/>
-        </w:rPr>
-        <w:t>()</w:t>
+      <w:r>
+        <w:rPr>
+          <w:b/>
+          <w:color w:val="00B050"/>
+        </w:rPr>
+        <w:t>len()</w:t>
       </w:r>
       <w:r>
         <w:rPr>
@@ -1753,21 +1381,12 @@
           <w:numId w:val="4"/>
         </w:numPr>
       </w:pPr>
-      <w:proofErr w:type="gramStart"/>
-      <w:r>
-        <w:rPr>
-          <w:b/>
-          <w:color w:val="00B050"/>
-        </w:rPr>
-        <w:t>min(</w:t>
-      </w:r>
-      <w:proofErr w:type="gramEnd"/>
-      <w:r>
-        <w:rPr>
-          <w:b/>
-          <w:color w:val="00B050"/>
-        </w:rPr>
-        <w:t>)</w:t>
+      <w:r>
+        <w:rPr>
+          <w:b/>
+          <w:color w:val="00B050"/>
+        </w:rPr>
+        <w:t>min()</w:t>
       </w:r>
       <w:r>
         <w:rPr>
@@ -1859,40 +1478,23 @@
         <w:ind w:left="720"/>
       </w:pPr>
       <w:r>
-        <w:t xml:space="preserve"># </w:t>
-      </w:r>
-      <w:proofErr w:type="gramStart"/>
-      <w:r>
-        <w:t>if</w:t>
-      </w:r>
-      <w:proofErr w:type="gramEnd"/>
-      <w:r>
-        <w:t xml:space="preserve"> statement:</w:t>
-      </w:r>
-    </w:p>
-    <w:p>
-      <w:pPr>
-        <w:ind w:left="720"/>
-        <w:rPr>
-          <w:b/>
-          <w:color w:val="00B050"/>
-        </w:rPr>
-      </w:pPr>
-      <w:proofErr w:type="gramStart"/>
-      <w:r>
-        <w:rPr>
-          <w:b/>
-          <w:color w:val="00B050"/>
-        </w:rPr>
-        <w:t>if</w:t>
-      </w:r>
-      <w:proofErr w:type="gramEnd"/>
-      <w:r>
-        <w:rPr>
-          <w:b/>
-          <w:color w:val="00B050"/>
-        </w:rPr>
-        <w:t xml:space="preserve"> &lt;condition&gt;:</w:t>
+        <w:t># if statement:</w:t>
+      </w:r>
+    </w:p>
+    <w:p>
+      <w:pPr>
+        <w:ind w:left="720"/>
+        <w:rPr>
+          <w:b/>
+          <w:color w:val="00B050"/>
+        </w:rPr>
+      </w:pPr>
+      <w:r>
+        <w:rPr>
+          <w:b/>
+          <w:color w:val="00B050"/>
+        </w:rPr>
+        <w:t>if &lt;condition&gt;:</w:t>
       </w:r>
     </w:p>
     <w:p>
@@ -1918,23 +1520,12 @@
           <w:b/>
         </w:rPr>
       </w:pPr>
-      <w:proofErr w:type="spellStart"/>
-      <w:proofErr w:type="gramStart"/>
-      <w:r>
-        <w:rPr>
-          <w:b/>
-          <w:color w:val="00B050"/>
-        </w:rPr>
-        <w:t>elif</w:t>
-      </w:r>
-      <w:proofErr w:type="spellEnd"/>
-      <w:proofErr w:type="gramEnd"/>
-      <w:r>
-        <w:rPr>
-          <w:b/>
-          <w:color w:val="00B050"/>
-        </w:rPr>
-        <w:t xml:space="preserve"> &lt;condition&gt;:</w:t>
+      <w:r>
+        <w:rPr>
+          <w:b/>
+          <w:color w:val="00B050"/>
+        </w:rPr>
+        <w:t>elif &lt;condition&gt;:</w:t>
       </w:r>
     </w:p>
     <w:p>
@@ -1953,21 +1544,12 @@
           <w:color w:val="00B050"/>
         </w:rPr>
       </w:pPr>
-      <w:proofErr w:type="gramStart"/>
-      <w:r>
-        <w:rPr>
-          <w:b/>
-          <w:color w:val="00B050"/>
-        </w:rPr>
-        <w:t>else</w:t>
-      </w:r>
-      <w:proofErr w:type="gramEnd"/>
-      <w:r>
-        <w:rPr>
-          <w:b/>
-          <w:color w:val="00B050"/>
-        </w:rPr>
-        <w:t>:</w:t>
+      <w:r>
+        <w:rPr>
+          <w:b/>
+          <w:color w:val="00B050"/>
+        </w:rPr>
+        <w:t>else:</w:t>
       </w:r>
     </w:p>
     <w:p>
@@ -2220,15 +1802,7 @@
           </w:tcPr>
           <w:p>
             <w:r>
-              <w:t>(</w:t>
-            </w:r>
-            <w:proofErr w:type="gramStart"/>
-            <w:r>
-              <w:t>1 !</w:t>
-            </w:r>
-            <w:proofErr w:type="gramEnd"/>
-            <w:r>
-              <w:t>= 2) is true.</w:t>
+              <w:t>(1 != 2) is true.</w:t>
             </w:r>
           </w:p>
         </w:tc>
@@ -2308,21 +1882,7 @@
               <w:rPr>
                 <w:highlight w:val="yellow"/>
               </w:rPr>
-              <w:t xml:space="preserve">(1 &lt;&gt; 2) is true. This is similar </w:t>
-            </w:r>
-            <w:proofErr w:type="gramStart"/>
-            <w:r>
-              <w:rPr>
-                <w:highlight w:val="yellow"/>
-              </w:rPr>
-              <w:t>to !</w:t>
-            </w:r>
-            <w:proofErr w:type="gramEnd"/>
-            <w:r>
-              <w:rPr>
-                <w:highlight w:val="yellow"/>
-              </w:rPr>
-              <w:t>= operator.*</w:t>
+              <w:t>(1 &lt;&gt; 2) is true. This is similar to != operator.*</w:t>
             </w:r>
           </w:p>
         </w:tc>
@@ -2730,73 +2290,914 @@
             <w:hideMark/>
           </w:tcPr>
           <w:p>
-            <w:proofErr w:type="gramStart"/>
             <w:r>
-              <w:t>not(</w:t>
-            </w:r>
-            <w:proofErr w:type="gramEnd"/>
-            <w:r>
-              <w:t>true) is false. </w:t>
+              <w:t>not(true) is false. </w:t>
             </w:r>
             <w:r>
               <w:br/>
-            </w:r>
-            <w:proofErr w:type="gramStart"/>
-            <w:r>
-              <w:t>not(</w:t>
-            </w:r>
-            <w:proofErr w:type="gramEnd"/>
-            <w:r>
-              <w:t>false) is true. </w:t>
+              <w:t>not(false) is true. </w:t>
             </w:r>
             <w:r>
               <w:br/>
-            </w:r>
-            <w:proofErr w:type="gramStart"/>
-            <w:r>
-              <w:t>not(</w:t>
-            </w:r>
-            <w:proofErr w:type="gramEnd"/>
-            <w:r>
-              <w:t>1 &gt;= 2) is true. </w:t>
+              <w:t>not(1 &gt;= 2) is true. </w:t>
             </w:r>
             <w:r>
               <w:br/>
-            </w:r>
-            <w:proofErr w:type="gramStart"/>
-            <w:r>
-              <w:t>not(</w:t>
-            </w:r>
-            <w:proofErr w:type="gramEnd"/>
-            <w:r>
-              <w:t>1 =&lt; 2) is false. </w:t>
+              <w:t>not(1 =&lt; 2) is false. </w:t>
             </w:r>
             <w:r>
               <w:br/>
-            </w:r>
-            <w:proofErr w:type="gramStart"/>
-            <w:r>
-              <w:t>not(</w:t>
-            </w:r>
-            <w:proofErr w:type="gramEnd"/>
-            <w:r>
-              <w:t>1 &lt;= 2 and 2 =&lt; 3) is false. </w:t>
+              <w:t>not(1 &lt;= 2 and 2 =&lt; 3) is false. </w:t>
             </w:r>
             <w:r>
               <w:br/>
-            </w:r>
-            <w:proofErr w:type="gramStart"/>
-            <w:r>
-              <w:t>not(</w:t>
-            </w:r>
-            <w:proofErr w:type="gramEnd"/>
-            <w:r>
-              <w:t>1 &gt;= 2 or 2 &gt;= 3) is true. </w:t>
+              <w:t>not(1 &gt;= 2 or 2 &gt;= 3) is true. </w:t>
             </w:r>
           </w:p>
         </w:tc>
       </w:tr>
     </w:tbl>
+    <w:p>
+      <w:r>
+        <w:rPr>
+          <w:b/>
+          <w:color w:val="FF0000"/>
+          <w:sz w:val="24"/>
+          <w:u w:val="single"/>
+        </w:rPr>
+        <w:t>*Note:</w:t>
+      </w:r>
+      <w:r>
+        <w:rPr>
+          <w:color w:val="FF0000"/>
+          <w:sz w:val="24"/>
+        </w:rPr>
+        <w:t xml:space="preserve"> </w:t>
+      </w:r>
+      <w:r>
+        <w:t>!= can also be written &lt;&gt;, but this is an obsolete usage kept for backwards compatibility only. New code should always use !=.</w:t>
+      </w:r>
+    </w:p>
+    <w:p/>
+    <w:p>
+      <w:r>
+        <w:t>For loop:</w:t>
+      </w:r>
+    </w:p>
+    <w:p>
+      <w:pPr>
+        <w:ind w:left="720"/>
+      </w:pPr>
+      <w:r>
+        <w:rPr>
+          <w:b/>
+          <w:color w:val="00B050"/>
+        </w:rPr>
+        <w:t>for</w:t>
+      </w:r>
+      <w:r>
+        <w:t xml:space="preserve"> &lt;counter&gt; </w:t>
+      </w:r>
+      <w:r>
+        <w:rPr>
+          <w:b/>
+          <w:color w:val="00B050"/>
+        </w:rPr>
+        <w:t>in</w:t>
+      </w:r>
+      <w:r>
+        <w:t xml:space="preserve"> &lt;sequence or range&gt;:</w:t>
+      </w:r>
+    </w:p>
+    <w:p>
+      <w:pPr>
+        <w:ind w:left="720"/>
+      </w:pPr>
+      <w:r>
+        <w:t xml:space="preserve">  # do something</w:t>
+      </w:r>
+    </w:p>
+    <w:p/>
+    <w:p>
+      <w:r>
+        <w:t>While loop:</w:t>
+      </w:r>
+    </w:p>
+    <w:p>
+      <w:pPr>
+        <w:ind w:left="720"/>
+      </w:pPr>
+      <w:r>
+        <w:rPr>
+          <w:b/>
+          <w:color w:val="00B050"/>
+        </w:rPr>
+        <w:t>while</w:t>
+      </w:r>
+      <w:r>
+        <w:t xml:space="preserve"> &lt;expression&gt;:</w:t>
+      </w:r>
+    </w:p>
+    <w:p>
+      <w:pPr>
+        <w:ind w:left="720"/>
+      </w:pPr>
+      <w:r>
+        <w:t xml:space="preserve">  # do something</w:t>
+      </w:r>
+    </w:p>
+    <w:p/>
+    <w:p>
+      <w:r>
+        <w:t>Loop control:</w:t>
+      </w:r>
+    </w:p>
+    <w:p>
+      <w:pPr>
+        <w:pStyle w:val="ListParagraph"/>
+        <w:numPr>
+          <w:ilvl w:val="0"/>
+          <w:numId w:val="5"/>
+        </w:numPr>
+      </w:pPr>
+      <w:r>
+        <w:rPr>
+          <w:b/>
+          <w:color w:val="00B050"/>
+        </w:rPr>
+        <w:t>b</w:t>
+      </w:r>
+      <w:r>
+        <w:rPr>
+          <w:b/>
+          <w:color w:val="00B050"/>
+        </w:rPr>
+        <w:t>reak</w:t>
+      </w:r>
+      <w:r>
+        <w:t xml:space="preserve"> - </w:t>
+      </w:r>
+      <w:r>
+        <w:t>The break statement exits the current loop prematurely, resuming execution at the first post-loop statement</w:t>
+      </w:r>
+    </w:p>
+    <w:p>
+      <w:pPr>
+        <w:pStyle w:val="ListParagraph"/>
+        <w:numPr>
+          <w:ilvl w:val="0"/>
+          <w:numId w:val="5"/>
+        </w:numPr>
+      </w:pPr>
+      <w:r>
+        <w:rPr>
+          <w:b/>
+          <w:color w:val="00B050"/>
+        </w:rPr>
+        <w:t>continue</w:t>
+      </w:r>
+      <w:r>
+        <w:t xml:space="preserve"> - </w:t>
+      </w:r>
+      <w:r>
+        <w:t>The continue statement returns the control to the beginning of the loop. The continue statement rejects -- or skips -- all the remaining statements in the current iteration of the loop, and continues normal execution at the top of the loop.</w:t>
+      </w:r>
+    </w:p>
+    <w:p>
+      <w:pPr>
+        <w:pStyle w:val="ListParagraph"/>
+        <w:numPr>
+          <w:ilvl w:val="0"/>
+          <w:numId w:val="5"/>
+        </w:numPr>
+      </w:pPr>
+      <w:r>
+        <w:rPr>
+          <w:b/>
+          <w:color w:val="00B050"/>
+        </w:rPr>
+        <w:t>pass</w:t>
+      </w:r>
+      <w:r>
+        <w:rPr>
+          <w:color w:val="00B050"/>
+        </w:rPr>
+        <w:t xml:space="preserve"> </w:t>
+      </w:r>
+      <w:r>
+        <w:t xml:space="preserve">- </w:t>
+      </w:r>
+      <w:r>
+        <w:t>The pass statement is used when a statement is required syntactically but you do not want any command or code to execute.</w:t>
+      </w:r>
+      <w:r>
+        <w:t xml:space="preserve"> </w:t>
+      </w:r>
+      <w:r>
+        <w:t xml:space="preserve">The pass statement is a null operation; nothing happens when it executes. The pass is </w:t>
+      </w:r>
+      <w:r>
+        <w:rPr>
+          <w:i/>
+          <w:u w:val="single"/>
+        </w:rPr>
+        <w:t>almost never seen in final production</w:t>
+      </w:r>
+      <w:r>
+        <w:t xml:space="preserve">, but can be useful </w:t>
+      </w:r>
+      <w:r>
+        <w:rPr>
+          <w:i/>
+          <w:u w:val="single"/>
+        </w:rPr>
+        <w:t>in places where your code has not been completed yet</w:t>
+      </w:r>
+      <w:r>
+        <w:t>.</w:t>
+      </w:r>
+    </w:p>
+    <w:p>
+      <w:pPr>
+        <w:pStyle w:val="ListParagraph"/>
+        <w:numPr>
+          <w:ilvl w:val="0"/>
+          <w:numId w:val="5"/>
+        </w:numPr>
+      </w:pPr>
+      <w:r>
+        <w:rPr>
+          <w:b/>
+          <w:color w:val="00B050"/>
+        </w:rPr>
+        <w:lastRenderedPageBreak/>
+        <w:t>else</w:t>
+      </w:r>
+      <w:r>
+        <w:t xml:space="preserve"> - </w:t>
+      </w:r>
+      <w:r>
+        <w:t>There are certain conditions that we give for every loop that we have, but what if the condition was not met and we still would like to do something if that happens? We can then use else. Yes, that is right, else in a loop.</w:t>
+      </w:r>
+    </w:p>
+    <w:p/>
+    <w:p>
+      <w:r>
+        <w:t>Examples of using “else” in a loop…</w:t>
+      </w:r>
+    </w:p>
+    <w:p/>
+    <w:p>
+      <w:pPr>
+        <w:ind w:left="720"/>
+      </w:pPr>
+      <w:r>
+        <w:t>x = 3</w:t>
+      </w:r>
+    </w:p>
+    <w:p>
+      <w:pPr>
+        <w:ind w:left="720"/>
+      </w:pPr>
+      <w:r>
+        <w:t>y = x</w:t>
+      </w:r>
+    </w:p>
+    <w:p>
+      <w:pPr>
+        <w:ind w:left="720"/>
+      </w:pPr>
+      <w:r>
+        <w:t>while y &gt; 0:</w:t>
+      </w:r>
+    </w:p>
+    <w:p>
+      <w:pPr>
+        <w:ind w:left="720"/>
+      </w:pPr>
+      <w:r>
+        <w:t xml:space="preserve">  print y</w:t>
+      </w:r>
+    </w:p>
+    <w:p>
+      <w:pPr>
+        <w:ind w:left="720"/>
+      </w:pPr>
+      <w:r>
+        <w:t xml:space="preserve">  y = y - 1</w:t>
+      </w:r>
+    </w:p>
+    <w:p>
+      <w:pPr>
+        <w:ind w:left="720"/>
+        <w:rPr>
+          <w:b/>
+          <w:color w:val="00B050"/>
+        </w:rPr>
+      </w:pPr>
+      <w:r>
+        <w:rPr>
+          <w:b/>
+          <w:color w:val="00B050"/>
+        </w:rPr>
+        <w:t>else:</w:t>
+      </w:r>
+    </w:p>
+    <w:p>
+      <w:pPr>
+        <w:ind w:left="720"/>
+      </w:pPr>
+      <w:r>
+        <w:t xml:space="preserve">  print "Final else statement"</w:t>
+      </w:r>
+    </w:p>
+    <w:p>
+      <w:pPr>
+        <w:ind w:left="720"/>
+      </w:pPr>
+    </w:p>
+    <w:p>
+      <w:r>
+        <w:t>Output will be: 3 2 1 “Final else statement”</w:t>
+      </w:r>
+    </w:p>
+    <w:p/>
+    <w:p>
+      <w:pPr>
+        <w:ind w:left="720"/>
+      </w:pPr>
+      <w:r>
+        <w:t>x = 3</w:t>
+      </w:r>
+    </w:p>
+    <w:p>
+      <w:pPr>
+        <w:ind w:left="720"/>
+      </w:pPr>
+      <w:r>
+        <w:t>y = x</w:t>
+      </w:r>
+    </w:p>
+    <w:p>
+      <w:pPr>
+        <w:ind w:left="720"/>
+      </w:pPr>
+      <w:r>
+        <w:t>while y &gt; 0:</w:t>
+      </w:r>
+    </w:p>
+    <w:p>
+      <w:pPr>
+        <w:ind w:left="720"/>
+      </w:pPr>
+      <w:r>
+        <w:t xml:space="preserve">  print y</w:t>
+      </w:r>
+    </w:p>
+    <w:p>
+      <w:pPr>
+        <w:ind w:left="720"/>
+      </w:pPr>
+      <w:r>
+        <w:t xml:space="preserve">  y = y - 1</w:t>
+      </w:r>
+    </w:p>
+    <w:p>
+      <w:pPr>
+        <w:ind w:left="720"/>
+      </w:pPr>
+      <w:r>
+        <w:t xml:space="preserve">  if y == 0:</w:t>
+      </w:r>
+    </w:p>
+    <w:p>
+      <w:pPr>
+        <w:ind w:left="720"/>
+        <w:rPr>
+          <w:i/>
+        </w:rPr>
+      </w:pPr>
+      <w:r>
+        <w:t xml:space="preserve">    </w:t>
+      </w:r>
+      <w:r>
+        <w:rPr>
+          <w:i/>
+          <w:color w:val="00B050"/>
+        </w:rPr>
+        <w:t>break</w:t>
+      </w:r>
+    </w:p>
+    <w:p>
+      <w:pPr>
+        <w:ind w:left="720"/>
+        <w:rPr>
+          <w:b/>
+          <w:color w:val="00B050"/>
+        </w:rPr>
+      </w:pPr>
+      <w:r>
+        <w:rPr>
+          <w:b/>
+          <w:color w:val="00B050"/>
+        </w:rPr>
+        <w:t>else:</w:t>
+      </w:r>
+    </w:p>
+    <w:p>
+      <w:pPr>
+        <w:ind w:left="720"/>
+      </w:pPr>
+      <w:r>
+        <w:t xml:space="preserve"> print "Final else statement"</w:t>
+      </w:r>
+    </w:p>
+    <w:p>
+      <w:pPr>
+        <w:ind w:left="720"/>
+      </w:pPr>
+    </w:p>
+    <w:p>
+      <w:r>
+        <w:t>Output will be: 3 2 1</w:t>
+      </w:r>
+    </w:p>
+    <w:p/>
+    <w:p>
+      <w:pPr>
+        <w:rPr>
+          <w:b/>
+          <w:u w:val="single"/>
+        </w:rPr>
+      </w:pPr>
+      <w:r>
+        <w:rPr>
+          <w:b/>
+          <w:u w:val="single"/>
+        </w:rPr>
+        <w:t>Functions:</w:t>
+      </w:r>
+    </w:p>
+    <w:p/>
+    <w:p>
+      <w:r>
+        <w:t>Python syntax:</w:t>
+      </w:r>
+    </w:p>
+    <w:p>
+      <w:pPr>
+        <w:pBdr>
+          <w:top w:val="single" w:sz="6" w:space="4" w:color="D6D6D6"/>
+          <w:left w:val="single" w:sz="6" w:space="4" w:color="D6D6D6"/>
+          <w:bottom w:val="single" w:sz="6" w:space="4" w:color="D6D6D6"/>
+          <w:right w:val="single" w:sz="6" w:space="4" w:color="D6D6D6"/>
+        </w:pBdr>
+        <w:shd w:val="clear" w:color="auto" w:fill="EEEEEE"/>
+        <w:tabs>
+          <w:tab w:val="left" w:pos="916"/>
+          <w:tab w:val="left" w:pos="1832"/>
+          <w:tab w:val="left" w:pos="2748"/>
+          <w:tab w:val="left" w:pos="3664"/>
+          <w:tab w:val="left" w:pos="4580"/>
+          <w:tab w:val="left" w:pos="5496"/>
+          <w:tab w:val="left" w:pos="6412"/>
+          <w:tab w:val="left" w:pos="7328"/>
+          <w:tab w:val="left" w:pos="8244"/>
+          <w:tab w:val="left" w:pos="9160"/>
+          <w:tab w:val="left" w:pos="10076"/>
+          <w:tab w:val="left" w:pos="10992"/>
+          <w:tab w:val="left" w:pos="11908"/>
+          <w:tab w:val="left" w:pos="12824"/>
+          <w:tab w:val="left" w:pos="13740"/>
+          <w:tab w:val="left" w:pos="14656"/>
+        </w:tabs>
+        <w:spacing w:after="150" w:line="240" w:lineRule="atLeast"/>
+        <w:rPr>
+          <w:rFonts w:ascii="Consolas" w:eastAsia="Times New Roman" w:hAnsi="Consolas" w:cs="Courier New"/>
+          <w:color w:val="313131"/>
+          <w:sz w:val="20"/>
+          <w:szCs w:val="20"/>
+          <w:lang w:eastAsia="zh-CN"/>
+        </w:rPr>
+      </w:pPr>
+      <w:r>
+        <w:rPr>
+          <w:rFonts w:ascii="Consolas" w:eastAsia="Times New Roman" w:hAnsi="Consolas" w:cs="Courier New"/>
+          <w:color w:val="000088"/>
+          <w:sz w:val="20"/>
+          <w:szCs w:val="20"/>
+          <w:lang w:eastAsia="zh-CN"/>
+        </w:rPr>
+        <w:t>def</w:t>
+      </w:r>
+      <w:r>
+        <w:rPr>
+          <w:rFonts w:ascii="Consolas" w:eastAsia="Times New Roman" w:hAnsi="Consolas" w:cs="Courier New"/>
+          <w:color w:val="313131"/>
+          <w:sz w:val="20"/>
+          <w:szCs w:val="20"/>
+          <w:lang w:eastAsia="zh-CN"/>
+        </w:rPr>
+        <w:t xml:space="preserve"> functionname</w:t>
+      </w:r>
+      <w:r>
+        <w:rPr>
+          <w:rFonts w:ascii="Consolas" w:eastAsia="Times New Roman" w:hAnsi="Consolas" w:cs="Courier New"/>
+          <w:color w:val="666600"/>
+          <w:sz w:val="20"/>
+          <w:szCs w:val="20"/>
+          <w:lang w:eastAsia="zh-CN"/>
+        </w:rPr>
+        <w:t>(</w:t>
+      </w:r>
+      <w:r>
+        <w:rPr>
+          <w:rFonts w:ascii="Consolas" w:eastAsia="Times New Roman" w:hAnsi="Consolas" w:cs="Courier New"/>
+          <w:color w:val="313131"/>
+          <w:sz w:val="20"/>
+          <w:szCs w:val="20"/>
+          <w:lang w:eastAsia="zh-CN"/>
+        </w:rPr>
+        <w:t xml:space="preserve"> parameters </w:t>
+      </w:r>
+      <w:r>
+        <w:rPr>
+          <w:rFonts w:ascii="Consolas" w:eastAsia="Times New Roman" w:hAnsi="Consolas" w:cs="Courier New"/>
+          <w:color w:val="666600"/>
+          <w:sz w:val="20"/>
+          <w:szCs w:val="20"/>
+          <w:lang w:eastAsia="zh-CN"/>
+        </w:rPr>
+        <w:t>):</w:t>
+      </w:r>
+    </w:p>
+    <w:p>
+      <w:pPr>
+        <w:pBdr>
+          <w:top w:val="single" w:sz="6" w:space="4" w:color="D6D6D6"/>
+          <w:left w:val="single" w:sz="6" w:space="4" w:color="D6D6D6"/>
+          <w:bottom w:val="single" w:sz="6" w:space="4" w:color="D6D6D6"/>
+          <w:right w:val="single" w:sz="6" w:space="4" w:color="D6D6D6"/>
+        </w:pBdr>
+        <w:shd w:val="clear" w:color="auto" w:fill="EEEEEE"/>
+        <w:tabs>
+          <w:tab w:val="left" w:pos="916"/>
+          <w:tab w:val="left" w:pos="1832"/>
+          <w:tab w:val="left" w:pos="2748"/>
+          <w:tab w:val="left" w:pos="3664"/>
+          <w:tab w:val="left" w:pos="4580"/>
+          <w:tab w:val="left" w:pos="5496"/>
+          <w:tab w:val="left" w:pos="6412"/>
+          <w:tab w:val="left" w:pos="7328"/>
+          <w:tab w:val="left" w:pos="8244"/>
+          <w:tab w:val="left" w:pos="9160"/>
+          <w:tab w:val="left" w:pos="10076"/>
+          <w:tab w:val="left" w:pos="10992"/>
+          <w:tab w:val="left" w:pos="11908"/>
+          <w:tab w:val="left" w:pos="12824"/>
+          <w:tab w:val="left" w:pos="13740"/>
+          <w:tab w:val="left" w:pos="14656"/>
+        </w:tabs>
+        <w:spacing w:after="150" w:line="240" w:lineRule="atLeast"/>
+        <w:rPr>
+          <w:rFonts w:ascii="Consolas" w:eastAsia="Times New Roman" w:hAnsi="Consolas" w:cs="Courier New"/>
+          <w:color w:val="313131"/>
+          <w:sz w:val="20"/>
+          <w:szCs w:val="20"/>
+          <w:lang w:eastAsia="zh-CN"/>
+        </w:rPr>
+      </w:pPr>
+      <w:r>
+        <w:rPr>
+          <w:rFonts w:ascii="Consolas" w:eastAsia="Times New Roman" w:hAnsi="Consolas" w:cs="Courier New"/>
+          <w:color w:val="313131"/>
+          <w:sz w:val="20"/>
+          <w:szCs w:val="20"/>
+          <w:lang w:eastAsia="zh-CN"/>
+        </w:rPr>
+        <w:t xml:space="preserve">   </w:t>
+      </w:r>
+      <w:r>
+        <w:rPr>
+          <w:rFonts w:ascii="Consolas" w:eastAsia="Times New Roman" w:hAnsi="Consolas" w:cs="Courier New"/>
+          <w:color w:val="008800"/>
+          <w:sz w:val="20"/>
+          <w:szCs w:val="20"/>
+          <w:lang w:eastAsia="zh-CN"/>
+        </w:rPr>
+        <w:t>"function_docstring"</w:t>
+      </w:r>
+    </w:p>
+    <w:p>
+      <w:pPr>
+        <w:pBdr>
+          <w:top w:val="single" w:sz="6" w:space="4" w:color="D6D6D6"/>
+          <w:left w:val="single" w:sz="6" w:space="4" w:color="D6D6D6"/>
+          <w:bottom w:val="single" w:sz="6" w:space="4" w:color="D6D6D6"/>
+          <w:right w:val="single" w:sz="6" w:space="4" w:color="D6D6D6"/>
+        </w:pBdr>
+        <w:shd w:val="clear" w:color="auto" w:fill="EEEEEE"/>
+        <w:tabs>
+          <w:tab w:val="left" w:pos="916"/>
+          <w:tab w:val="left" w:pos="1832"/>
+          <w:tab w:val="left" w:pos="2748"/>
+          <w:tab w:val="left" w:pos="3664"/>
+          <w:tab w:val="left" w:pos="4580"/>
+          <w:tab w:val="left" w:pos="5496"/>
+          <w:tab w:val="left" w:pos="6412"/>
+          <w:tab w:val="left" w:pos="7328"/>
+          <w:tab w:val="left" w:pos="8244"/>
+          <w:tab w:val="left" w:pos="9160"/>
+          <w:tab w:val="left" w:pos="10076"/>
+          <w:tab w:val="left" w:pos="10992"/>
+          <w:tab w:val="left" w:pos="11908"/>
+          <w:tab w:val="left" w:pos="12824"/>
+          <w:tab w:val="left" w:pos="13740"/>
+          <w:tab w:val="left" w:pos="14656"/>
+        </w:tabs>
+        <w:spacing w:after="150" w:line="240" w:lineRule="atLeast"/>
+        <w:rPr>
+          <w:rFonts w:ascii="Consolas" w:eastAsia="Times New Roman" w:hAnsi="Consolas" w:cs="Courier New"/>
+          <w:color w:val="313131"/>
+          <w:sz w:val="20"/>
+          <w:szCs w:val="20"/>
+          <w:lang w:eastAsia="zh-CN"/>
+        </w:rPr>
+      </w:pPr>
+      <w:r>
+        <w:rPr>
+          <w:rFonts w:ascii="Consolas" w:eastAsia="Times New Roman" w:hAnsi="Consolas" w:cs="Courier New"/>
+          <w:color w:val="313131"/>
+          <w:sz w:val="20"/>
+          <w:szCs w:val="20"/>
+          <w:lang w:eastAsia="zh-CN"/>
+        </w:rPr>
+        <w:t xml:space="preserve">   function_suite</w:t>
+      </w:r>
+    </w:p>
+    <w:p>
+      <w:pPr>
+        <w:pBdr>
+          <w:top w:val="single" w:sz="6" w:space="4" w:color="D6D6D6"/>
+          <w:left w:val="single" w:sz="6" w:space="4" w:color="D6D6D6"/>
+          <w:bottom w:val="single" w:sz="6" w:space="4" w:color="D6D6D6"/>
+          <w:right w:val="single" w:sz="6" w:space="4" w:color="D6D6D6"/>
+        </w:pBdr>
+        <w:shd w:val="clear" w:color="auto" w:fill="EEEEEE"/>
+        <w:tabs>
+          <w:tab w:val="left" w:pos="916"/>
+          <w:tab w:val="left" w:pos="1832"/>
+          <w:tab w:val="left" w:pos="2748"/>
+          <w:tab w:val="left" w:pos="3664"/>
+          <w:tab w:val="left" w:pos="4580"/>
+          <w:tab w:val="left" w:pos="5496"/>
+          <w:tab w:val="left" w:pos="6412"/>
+          <w:tab w:val="left" w:pos="7328"/>
+          <w:tab w:val="left" w:pos="8244"/>
+          <w:tab w:val="left" w:pos="9160"/>
+          <w:tab w:val="left" w:pos="10076"/>
+          <w:tab w:val="left" w:pos="10992"/>
+          <w:tab w:val="left" w:pos="11908"/>
+          <w:tab w:val="left" w:pos="12824"/>
+          <w:tab w:val="left" w:pos="13740"/>
+          <w:tab w:val="left" w:pos="14656"/>
+        </w:tabs>
+        <w:spacing w:after="150" w:line="240" w:lineRule="atLeast"/>
+        <w:rPr>
+          <w:rFonts w:ascii="Consolas" w:eastAsia="Times New Roman" w:hAnsi="Consolas" w:cs="Courier New"/>
+          <w:color w:val="313131"/>
+          <w:sz w:val="20"/>
+          <w:szCs w:val="20"/>
+          <w:lang w:eastAsia="zh-CN"/>
+        </w:rPr>
+      </w:pPr>
+      <w:r>
+        <w:rPr>
+          <w:rFonts w:ascii="Consolas" w:eastAsia="Times New Roman" w:hAnsi="Consolas" w:cs="Courier New"/>
+          <w:color w:val="313131"/>
+          <w:sz w:val="20"/>
+          <w:szCs w:val="20"/>
+          <w:lang w:eastAsia="zh-CN"/>
+        </w:rPr>
+        <w:t xml:space="preserve">   </w:t>
+      </w:r>
+      <w:r>
+        <w:rPr>
+          <w:rFonts w:ascii="Consolas" w:eastAsia="Times New Roman" w:hAnsi="Consolas" w:cs="Courier New"/>
+          <w:color w:val="000088"/>
+          <w:sz w:val="20"/>
+          <w:szCs w:val="20"/>
+          <w:lang w:eastAsia="zh-CN"/>
+        </w:rPr>
+        <w:t>return</w:t>
+      </w:r>
+      <w:r>
+        <w:rPr>
+          <w:rFonts w:ascii="Consolas" w:eastAsia="Times New Roman" w:hAnsi="Consolas" w:cs="Courier New"/>
+          <w:color w:val="313131"/>
+          <w:sz w:val="20"/>
+          <w:szCs w:val="20"/>
+          <w:lang w:eastAsia="zh-CN"/>
+        </w:rPr>
+        <w:t xml:space="preserve"> </w:t>
+      </w:r>
+      <w:r>
+        <w:rPr>
+          <w:rFonts w:ascii="Consolas" w:eastAsia="Times New Roman" w:hAnsi="Consolas" w:cs="Courier New"/>
+          <w:color w:val="666600"/>
+          <w:sz w:val="20"/>
+          <w:szCs w:val="20"/>
+          <w:lang w:eastAsia="zh-CN"/>
+        </w:rPr>
+        <w:t>[</w:t>
+      </w:r>
+      <w:r>
+        <w:rPr>
+          <w:rFonts w:ascii="Consolas" w:eastAsia="Times New Roman" w:hAnsi="Consolas" w:cs="Courier New"/>
+          <w:color w:val="313131"/>
+          <w:sz w:val="20"/>
+          <w:szCs w:val="20"/>
+          <w:lang w:eastAsia="zh-CN"/>
+        </w:rPr>
+        <w:t>expression</w:t>
+      </w:r>
+      <w:r>
+        <w:rPr>
+          <w:rFonts w:ascii="Consolas" w:eastAsia="Times New Roman" w:hAnsi="Consolas" w:cs="Courier New"/>
+          <w:color w:val="666600"/>
+          <w:sz w:val="20"/>
+          <w:szCs w:val="20"/>
+          <w:lang w:eastAsia="zh-CN"/>
+        </w:rPr>
+        <w:t>]</w:t>
+      </w:r>
+    </w:p>
+    <w:p>
+      <w:pPr>
+        <w:rPr>
+          <w:b/>
+          <w:color w:val="FF0000"/>
+          <w:sz w:val="24"/>
+        </w:rPr>
+      </w:pPr>
+      <w:r>
+        <w:rPr>
+          <w:b/>
+          <w:color w:val="FF0000"/>
+          <w:sz w:val="24"/>
+        </w:rPr>
+        <w:t>Functions in Python are known as "First Class"</w:t>
+      </w:r>
+    </w:p>
+    <w:p>
+      <w:r>
+        <w:t>They can go wherever they want:</w:t>
+      </w:r>
+    </w:p>
+    <w:p>
+      <w:pPr>
+        <w:pStyle w:val="ListParagraph"/>
+        <w:numPr>
+          <w:ilvl w:val="0"/>
+          <w:numId w:val="5"/>
+        </w:numPr>
+      </w:pPr>
+      <w:r>
+        <w:t>stored as standalone functions</w:t>
+      </w:r>
+    </w:p>
+    <w:p>
+      <w:pPr>
+        <w:pStyle w:val="ListParagraph"/>
+        <w:numPr>
+          <w:ilvl w:val="0"/>
+          <w:numId w:val="5"/>
+        </w:numPr>
+      </w:pPr>
+      <w:r>
+        <w:t>defined inside Classes/Instances (known as methods)</w:t>
+      </w:r>
+    </w:p>
+    <w:p>
+      <w:pPr>
+        <w:pStyle w:val="ListParagraph"/>
+        <w:numPr>
+          <w:ilvl w:val="0"/>
+          <w:numId w:val="5"/>
+        </w:numPr>
+      </w:pPr>
+      <w:r>
+        <w:t>passed as arguments to functions (known as callbacks)</w:t>
+      </w:r>
+    </w:p>
+    <w:p>
+      <w:pPr>
+        <w:pStyle w:val="ListParagraph"/>
+        <w:numPr>
+          <w:ilvl w:val="0"/>
+          <w:numId w:val="5"/>
+        </w:numPr>
+      </w:pPr>
+      <w:r>
+        <w:t>returned from functions (creating a closure)</w:t>
+      </w:r>
+    </w:p>
+    <w:p>
+      <w:pPr>
+        <w:pStyle w:val="ListParagraph"/>
+        <w:numPr>
+          <w:ilvl w:val="0"/>
+          <w:numId w:val="5"/>
+        </w:numPr>
+      </w:pPr>
+      <w:r>
+        <w:t>anonymous which are stored in variables/used only one time (known as lambdas)</w:t>
+      </w:r>
+    </w:p>
+    <w:p/>
+    <w:p>
+      <w:pPr>
+        <w:rPr>
+          <w:color w:val="FF0000"/>
+        </w:rPr>
+      </w:pPr>
+      <w:r>
+        <w:rPr>
+          <w:color w:val="FF0000"/>
+        </w:rPr>
+        <w:t xml:space="preserve">We </w:t>
+      </w:r>
+      <w:r>
+        <w:rPr>
+          <w:i/>
+          <w:color w:val="FF0000"/>
+        </w:rPr>
+        <w:t>define</w:t>
+      </w:r>
+      <w:r>
+        <w:rPr>
+          <w:color w:val="FF0000"/>
+        </w:rPr>
+        <w:t xml:space="preserve"> </w:t>
+      </w:r>
+      <w:r>
+        <w:rPr>
+          <w:b/>
+          <w:color w:val="FF0000"/>
+        </w:rPr>
+        <w:t>parameters</w:t>
+      </w:r>
+      <w:r>
+        <w:rPr>
+          <w:color w:val="FF0000"/>
+        </w:rPr>
+        <w:t xml:space="preserve">. We </w:t>
+      </w:r>
+      <w:r>
+        <w:rPr>
+          <w:i/>
+          <w:color w:val="FF0000"/>
+        </w:rPr>
+        <w:t>pass in</w:t>
+      </w:r>
+      <w:r>
+        <w:rPr>
+          <w:color w:val="FF0000"/>
+        </w:rPr>
+        <w:t xml:space="preserve"> </w:t>
+      </w:r>
+      <w:r>
+        <w:rPr>
+          <w:b/>
+          <w:color w:val="FF0000"/>
+        </w:rPr>
+        <w:t>arguments</w:t>
+      </w:r>
+      <w:r>
+        <w:rPr>
+          <w:color w:val="FF0000"/>
+        </w:rPr>
+        <w:t xml:space="preserve"> into functions.</w:t>
+      </w:r>
+    </w:p>
+    <w:p/>
+    <w:p>
+      <w:r>
+        <w:lastRenderedPageBreak/>
+        <w:t xml:space="preserve">Functions </w:t>
+      </w:r>
+      <w:r>
+        <w:rPr>
+          <w:i/>
+          <w:u w:val="single"/>
+        </w:rPr>
+        <w:t>can return any of the data types</w:t>
+      </w:r>
+      <w:r>
+        <w:t xml:space="preserve"> - strings, numbers, lists, tuples, dictionaries and even other functions!</w:t>
+      </w:r>
+    </w:p>
+    <w:p/>
     <w:p>
       <w:bookmarkStart w:id="0" w:name="_GoBack"/>
       <w:bookmarkEnd w:id="0"/>
@@ -2814,9 +3215,9 @@
 <file path=word/numbering.xml><?xml version="1.0" encoding="utf-8"?>
 <w:numbering xmlns:wpc="http://schemas.microsoft.com/office/word/2010/wordprocessingCanvas" xmlns:mc="http://schemas.openxmlformats.org/markup-compatibility/2006" xmlns:o="urn:schemas-microsoft-com:office:office" xmlns:r="http://schemas.openxmlformats.org/officeDocument/2006/relationships" xmlns:m="http://schemas.openxmlformats.org/officeDocument/2006/math" xmlns:v="urn:schemas-microsoft-com:vml" xmlns:wp14="http://schemas.microsoft.com/office/word/2010/wordprocessingDrawing" xmlns:wp="http://schemas.openxmlformats.org/drawingml/2006/wordprocessingDrawing" xmlns:w10="urn:schemas-microsoft-com:office:word" xmlns:w="http://schemas.openxmlformats.org/wordprocessingml/2006/main" xmlns:w14="http://schemas.microsoft.com/office/word/2010/wordml" xmlns:w15="http://schemas.microsoft.com/office/word/2012/wordml" xmlns:wpg="http://schemas.microsoft.com/office/word/2010/wordprocessingGroup" xmlns:wpi="http://schemas.microsoft.com/office/word/2010/wordprocessingInk" xmlns:wne="http://schemas.microsoft.com/office/word/2006/wordml" xmlns:wps="http://schemas.microsoft.com/office/word/2010/wordprocessingShape" mc:Ignorable="w14 w15 wp14">
   <w:abstractNum w:abstractNumId="0" w15:restartNumberingAfterBreak="0">
-    <w:nsid w:val="40E8335E"/>
+    <w:nsid w:val="085D1B08"/>
     <w:multiLevelType w:val="hybridMultilevel"/>
-    <w:tmpl w:val="9C5A9EC6"/>
+    <w:tmpl w:val="787E2022"/>
     <w:lvl w:ilvl="0" w:tplc="2E583DB4">
       <w:numFmt w:val="bullet"/>
       <w:lvlText w:val=""/>
@@ -2926,6 +3327,118 @@
     </w:lvl>
   </w:abstractNum>
   <w:abstractNum w:abstractNumId="1" w15:restartNumberingAfterBreak="0">
+    <w:nsid w:val="40E8335E"/>
+    <w:multiLevelType w:val="hybridMultilevel"/>
+    <w:tmpl w:val="9C5A9EC6"/>
+    <w:lvl w:ilvl="0" w:tplc="2E583DB4">
+      <w:numFmt w:val="bullet"/>
+      <w:lvlText w:val=""/>
+      <w:lvlJc w:val="left"/>
+      <w:pPr>
+        <w:ind w:left="720" w:hanging="360"/>
+      </w:pPr>
+      <w:rPr>
+        <w:rFonts w:ascii="Symbol" w:eastAsiaTheme="minorHAnsi" w:hAnsi="Symbol" w:cstheme="minorBidi" w:hint="default"/>
+      </w:rPr>
+    </w:lvl>
+    <w:lvl w:ilvl="1" w:tplc="04090003" w:tentative="1">
+      <w:start w:val="1"/>
+      <w:numFmt w:val="bullet"/>
+      <w:lvlText w:val="o"/>
+      <w:lvlJc w:val="left"/>
+      <w:pPr>
+        <w:ind w:left="1440" w:hanging="360"/>
+      </w:pPr>
+      <w:rPr>
+        <w:rFonts w:ascii="Courier New" w:hAnsi="Courier New" w:cs="Courier New" w:hint="default"/>
+      </w:rPr>
+    </w:lvl>
+    <w:lvl w:ilvl="2" w:tplc="04090005" w:tentative="1">
+      <w:start w:val="1"/>
+      <w:numFmt w:val="bullet"/>
+      <w:lvlText w:val=""/>
+      <w:lvlJc w:val="left"/>
+      <w:pPr>
+        <w:ind w:left="2160" w:hanging="360"/>
+      </w:pPr>
+      <w:rPr>
+        <w:rFonts w:ascii="Wingdings" w:hAnsi="Wingdings" w:hint="default"/>
+      </w:rPr>
+    </w:lvl>
+    <w:lvl w:ilvl="3" w:tplc="04090001" w:tentative="1">
+      <w:start w:val="1"/>
+      <w:numFmt w:val="bullet"/>
+      <w:lvlText w:val=""/>
+      <w:lvlJc w:val="left"/>
+      <w:pPr>
+        <w:ind w:left="2880" w:hanging="360"/>
+      </w:pPr>
+      <w:rPr>
+        <w:rFonts w:ascii="Symbol" w:hAnsi="Symbol" w:hint="default"/>
+      </w:rPr>
+    </w:lvl>
+    <w:lvl w:ilvl="4" w:tplc="04090003" w:tentative="1">
+      <w:start w:val="1"/>
+      <w:numFmt w:val="bullet"/>
+      <w:lvlText w:val="o"/>
+      <w:lvlJc w:val="left"/>
+      <w:pPr>
+        <w:ind w:left="3600" w:hanging="360"/>
+      </w:pPr>
+      <w:rPr>
+        <w:rFonts w:ascii="Courier New" w:hAnsi="Courier New" w:cs="Courier New" w:hint="default"/>
+      </w:rPr>
+    </w:lvl>
+    <w:lvl w:ilvl="5" w:tplc="04090005" w:tentative="1">
+      <w:start w:val="1"/>
+      <w:numFmt w:val="bullet"/>
+      <w:lvlText w:val=""/>
+      <w:lvlJc w:val="left"/>
+      <w:pPr>
+        <w:ind w:left="4320" w:hanging="360"/>
+      </w:pPr>
+      <w:rPr>
+        <w:rFonts w:ascii="Wingdings" w:hAnsi="Wingdings" w:hint="default"/>
+      </w:rPr>
+    </w:lvl>
+    <w:lvl w:ilvl="6" w:tplc="04090001" w:tentative="1">
+      <w:start w:val="1"/>
+      <w:numFmt w:val="bullet"/>
+      <w:lvlText w:val=""/>
+      <w:lvlJc w:val="left"/>
+      <w:pPr>
+        <w:ind w:left="5040" w:hanging="360"/>
+      </w:pPr>
+      <w:rPr>
+        <w:rFonts w:ascii="Symbol" w:hAnsi="Symbol" w:hint="default"/>
+      </w:rPr>
+    </w:lvl>
+    <w:lvl w:ilvl="7" w:tplc="04090003" w:tentative="1">
+      <w:start w:val="1"/>
+      <w:numFmt w:val="bullet"/>
+      <w:lvlText w:val="o"/>
+      <w:lvlJc w:val="left"/>
+      <w:pPr>
+        <w:ind w:left="5760" w:hanging="360"/>
+      </w:pPr>
+      <w:rPr>
+        <w:rFonts w:ascii="Courier New" w:hAnsi="Courier New" w:cs="Courier New" w:hint="default"/>
+      </w:rPr>
+    </w:lvl>
+    <w:lvl w:ilvl="8" w:tplc="04090005" w:tentative="1">
+      <w:start w:val="1"/>
+      <w:numFmt w:val="bullet"/>
+      <w:lvlText w:val=""/>
+      <w:lvlJc w:val="left"/>
+      <w:pPr>
+        <w:ind w:left="6480" w:hanging="360"/>
+      </w:pPr>
+      <w:rPr>
+        <w:rFonts w:ascii="Wingdings" w:hAnsi="Wingdings" w:hint="default"/>
+      </w:rPr>
+    </w:lvl>
+  </w:abstractNum>
+  <w:abstractNum w:abstractNumId="2" w15:restartNumberingAfterBreak="0">
     <w:nsid w:val="5BE80F96"/>
     <w:multiLevelType w:val="hybridMultilevel"/>
     <w:tmpl w:val="6164CDE8"/>
@@ -3014,7 +3527,7 @@
       </w:pPr>
     </w:lvl>
   </w:abstractNum>
-  <w:abstractNum w:abstractNumId="2" w15:restartNumberingAfterBreak="0">
+  <w:abstractNum w:abstractNumId="3" w15:restartNumberingAfterBreak="0">
     <w:nsid w:val="7D481411"/>
     <w:multiLevelType w:val="hybridMultilevel"/>
     <w:tmpl w:val="9272CA72"/>
@@ -3126,7 +3639,7 @@
       </w:rPr>
     </w:lvl>
   </w:abstractNum>
-  <w:abstractNum w:abstractNumId="3" w15:restartNumberingAfterBreak="0">
+  <w:abstractNum w:abstractNumId="4" w15:restartNumberingAfterBreak="0">
     <w:nsid w:val="7E874578"/>
     <w:multiLevelType w:val="hybridMultilevel"/>
     <w:tmpl w:val="4F1EA974"/>
@@ -3216,15 +3729,18 @@
     </w:lvl>
   </w:abstractNum>
   <w:num w:numId="1">
+    <w:abstractNumId w:val="3"/>
+  </w:num>
+  <w:num w:numId="2">
+    <w:abstractNumId w:val="4"/>
+  </w:num>
+  <w:num w:numId="3">
     <w:abstractNumId w:val="2"/>
   </w:num>
-  <w:num w:numId="2">
-    <w:abstractNumId w:val="3"/>
-  </w:num>
-  <w:num w:numId="3">
+  <w:num w:numId="4">
     <w:abstractNumId w:val="1"/>
   </w:num>
-  <w:num w:numId="4">
+  <w:num w:numId="5">
     <w:abstractNumId w:val="0"/>
   </w:num>
 </w:numbering>

</xml_diff>

<commit_message>
Added to Python notes and completed the Names assignment.
</commit_message>
<xml_diff>
--- a/Python/Python/python_notes.docx
+++ b/Python/Python/python_notes.docx
@@ -185,7 +185,15 @@
         <w:ind w:left="720"/>
       </w:pPr>
       <w:r>
-        <w:t>Don't underestimate how important it is to develop a solid understanding of OOP, which is a pivotal skill. This is why you spend the rest of your time at the bootcamp building on your understanding.</w:t>
+        <w:t xml:space="preserve">Don't underestimate how important it is to develop a solid understanding of OOP, which is a pivotal skill. This is why you spend the rest of your time at the </w:t>
+      </w:r>
+      <w:proofErr w:type="spellStart"/>
+      <w:r>
+        <w:t>bootcamp</w:t>
+      </w:r>
+      <w:proofErr w:type="spellEnd"/>
+      <w:r>
+        <w:t xml:space="preserve"> building on your understanding.</w:t>
       </w:r>
     </w:p>
     <w:p>
@@ -268,7 +276,17 @@
         <w:ind w:left="720"/>
       </w:pPr>
       <w:r>
-        <w:t>Learn to use a object relational mapping (ORM) to communicate with your database.</w:t>
+        <w:t xml:space="preserve">Learn to use </w:t>
+      </w:r>
+      <w:proofErr w:type="spellStart"/>
+      <w:proofErr w:type="gramStart"/>
+      <w:r>
+        <w:t>a</w:t>
+      </w:r>
+      <w:proofErr w:type="spellEnd"/>
+      <w:proofErr w:type="gramEnd"/>
+      <w:r>
+        <w:t xml:space="preserve"> object relational mapping (ORM) to communicate with your database.</w:t>
       </w:r>
     </w:p>
     <w:p>
@@ -402,7 +420,15 @@
         <w:ind w:left="720"/>
       </w:pPr>
       <w:r>
-        <w:t>Your project is your motivation to earn your belt. Complete your belt quickly in order to spend as much time as possible working on a fun project. Ask your for project ideas if you need help.</w:t>
+        <w:t xml:space="preserve">Your project is your motivation to earn your belt. Complete your belt quickly in order to spend as much time as possible working on a fun project. Ask </w:t>
+      </w:r>
+      <w:proofErr w:type="gramStart"/>
+      <w:r>
+        <w:t>your</w:t>
+      </w:r>
+      <w:proofErr w:type="gramEnd"/>
+      <w:r>
+        <w:t xml:space="preserve"> for project ideas if you need help.</w:t>
       </w:r>
     </w:p>
     <w:p>
@@ -558,7 +584,15 @@
         <w:t xml:space="preserve">Why </w:t>
       </w:r>
       <w:r>
-        <w:t>Python is Good f</w:t>
+        <w:t xml:space="preserve">Python is </w:t>
+      </w:r>
+      <w:proofErr w:type="gramStart"/>
+      <w:r>
+        <w:t>Good</w:t>
+      </w:r>
+      <w:proofErr w:type="gramEnd"/>
+      <w:r>
+        <w:t xml:space="preserve"> f</w:t>
       </w:r>
       <w:r>
         <w:t>or You:</w:t>
@@ -647,7 +681,15 @@
         <w:ind w:left="720"/>
       </w:pPr>
       <w:r>
-        <w:t>Resolution: Adding an alias to your .bashrc file.</w:t>
+        <w:t>Resolution: Adding an alias to your .</w:t>
+      </w:r>
+      <w:proofErr w:type="spellStart"/>
+      <w:r>
+        <w:t>bashrc</w:t>
+      </w:r>
+      <w:proofErr w:type="spellEnd"/>
+      <w:r>
+        <w:t xml:space="preserve"> file.</w:t>
       </w:r>
     </w:p>
     <w:p>
@@ -668,7 +710,20 @@
         <w:ind w:left="720"/>
       </w:pPr>
       <w:r>
-        <w:t>Workarounds: (1) flush the output buffer after each print statement (i.e. “sys.stdout.flush()”); (2) if running code from document using “python filename.py”, use “python –u filename.py”.</w:t>
+        <w:t>Workarounds: (1) flush the output buffer after each print statement (i.e. “</w:t>
+      </w:r>
+      <w:proofErr w:type="spellStart"/>
+      <w:proofErr w:type="gramStart"/>
+      <w:r>
+        <w:t>sys.stdout.flush</w:t>
+      </w:r>
+      <w:proofErr w:type="spellEnd"/>
+      <w:r>
+        <w:t>(</w:t>
+      </w:r>
+      <w:proofErr w:type="gramEnd"/>
+      <w:r>
+        <w:t>)”); (2) if running code from document using “python filename.py”, use “python –u filename.py”.</w:t>
       </w:r>
     </w:p>
     <w:p/>
@@ -686,55 +741,127 @@
           <w:color w:val="FF0000"/>
           <w:u w:val="single"/>
         </w:rPr>
-        <w:t xml:space="preserve">When creating a variable in python, you don’t need to use “var” like in Javascript. </w:t>
-      </w:r>
-    </w:p>
-    <w:p>
-      <w:pPr>
+        <w:t>When creating a variable in python, you don’t need to use “</w:t>
+      </w:r>
+      <w:proofErr w:type="spellStart"/>
+      <w:r>
         <w:rPr>
           <w:b/>
           <w:color w:val="FF0000"/>
           <w:u w:val="single"/>
         </w:rPr>
-      </w:pPr>
-    </w:p>
-    <w:p>
-      <w:pPr>
+        <w:t>var</w:t>
+      </w:r>
+      <w:proofErr w:type="spellEnd"/>
+      <w:r>
         <w:rPr>
           <w:b/>
           <w:color w:val="FF0000"/>
           <w:u w:val="single"/>
         </w:rPr>
-      </w:pPr>
+        <w:t xml:space="preserve">” like in </w:t>
+      </w:r>
+      <w:proofErr w:type="spellStart"/>
       <w:r>
         <w:rPr>
           <w:b/>
           <w:color w:val="FF0000"/>
           <w:u w:val="single"/>
         </w:rPr>
-        <w:t>“Array” in Javascript == “List” in Python</w:t>
-      </w:r>
-    </w:p>
-    <w:p/>
-    <w:p>
-      <w:pPr>
+        <w:t>Javascript</w:t>
+      </w:r>
+      <w:proofErr w:type="spellEnd"/>
+      <w:r>
         <w:rPr>
           <w:b/>
           <w:color w:val="FF0000"/>
           <w:u w:val="single"/>
         </w:rPr>
-      </w:pPr>
-      <w:r>
+        <w:t xml:space="preserve">. </w:t>
+      </w:r>
+    </w:p>
+    <w:p>
+      <w:pPr>
         <w:rPr>
           <w:b/>
           <w:color w:val="FF0000"/>
           <w:u w:val="single"/>
         </w:rPr>
-        <w:t>“Console.log” in Javascript = “Print” in Python</w:t>
+      </w:pPr>
+    </w:p>
+    <w:p>
+      <w:pPr>
+        <w:rPr>
+          <w:b/>
+          <w:color w:val="FF0000"/>
+          <w:u w:val="single"/>
+        </w:rPr>
+      </w:pPr>
+      <w:r>
+        <w:rPr>
+          <w:b/>
+          <w:color w:val="FF0000"/>
+          <w:u w:val="single"/>
+        </w:rPr>
+        <w:t xml:space="preserve">“Array” in </w:t>
+      </w:r>
+      <w:proofErr w:type="spellStart"/>
+      <w:r>
+        <w:rPr>
+          <w:b/>
+          <w:color w:val="FF0000"/>
+          <w:u w:val="single"/>
+        </w:rPr>
+        <w:t>Javascript</w:t>
+      </w:r>
+      <w:proofErr w:type="spellEnd"/>
+      <w:r>
+        <w:rPr>
+          <w:b/>
+          <w:color w:val="FF0000"/>
+          <w:u w:val="single"/>
+        </w:rPr>
+        <w:t xml:space="preserve"> == “List” in Python</w:t>
       </w:r>
     </w:p>
     <w:p/>
     <w:p>
+      <w:pPr>
+        <w:rPr>
+          <w:b/>
+          <w:color w:val="FF0000"/>
+          <w:u w:val="single"/>
+        </w:rPr>
+      </w:pPr>
+      <w:r>
+        <w:rPr>
+          <w:b/>
+          <w:color w:val="FF0000"/>
+          <w:u w:val="single"/>
+        </w:rPr>
+        <w:t xml:space="preserve">“Console.log” in </w:t>
+      </w:r>
+      <w:proofErr w:type="spellStart"/>
+      <w:r>
+        <w:rPr>
+          <w:b/>
+          <w:color w:val="FF0000"/>
+          <w:u w:val="single"/>
+        </w:rPr>
+        <w:t>Javascript</w:t>
+      </w:r>
+      <w:proofErr w:type="spellEnd"/>
+      <w:r>
+        <w:rPr>
+          <w:b/>
+          <w:color w:val="FF0000"/>
+          <w:u w:val="single"/>
+        </w:rPr>
+        <w:t xml:space="preserve"> = “Print” in Python</w:t>
+      </w:r>
+    </w:p>
+    <w:p/>
+    <w:p>
       <w:r>
         <w:t>For comments:</w:t>
       </w:r>
@@ -891,7 +1018,23 @@
           <w:b/>
           <w:color w:val="00B050"/>
         </w:rPr>
-        <w:t>.format()</w:t>
+        <w:t>.</w:t>
+      </w:r>
+      <w:proofErr w:type="gramStart"/>
+      <w:r>
+        <w:rPr>
+          <w:b/>
+          <w:color w:val="00B050"/>
+        </w:rPr>
+        <w:t>format(</w:t>
+      </w:r>
+      <w:proofErr w:type="gramEnd"/>
+      <w:r>
+        <w:rPr>
+          <w:b/>
+          <w:color w:val="00B050"/>
+        </w:rPr>
+        <w:t>)</w:t>
       </w:r>
       <w:r>
         <w:rPr>
@@ -916,30 +1059,73 @@
       <w:pPr>
         <w:ind w:left="720"/>
       </w:pPr>
-      <w:r>
-        <w:t>first_name = "Zen"</w:t>
-      </w:r>
-    </w:p>
-    <w:p>
-      <w:pPr>
-        <w:ind w:left="720"/>
-      </w:pPr>
-      <w:r>
-        <w:t>last_name = "Coder"</w:t>
-      </w:r>
-    </w:p>
-    <w:p>
-      <w:pPr>
-        <w:ind w:left="720"/>
-      </w:pPr>
-      <w:r>
-        <w:t xml:space="preserve">print </w:t>
+      <w:proofErr w:type="spellStart"/>
+      <w:r>
+        <w:t>first_name</w:t>
+      </w:r>
+      <w:proofErr w:type="spellEnd"/>
+      <w:r>
+        <w:t xml:space="preserve"> = "Zen"</w:t>
+      </w:r>
+    </w:p>
+    <w:p>
+      <w:pPr>
+        <w:ind w:left="720"/>
+      </w:pPr>
+      <w:proofErr w:type="spellStart"/>
+      <w:r>
+        <w:t>last_name</w:t>
+      </w:r>
+      <w:proofErr w:type="spellEnd"/>
+      <w:r>
+        <w:t xml:space="preserve"> = "Coder"</w:t>
+      </w:r>
+    </w:p>
+    <w:p>
+      <w:pPr>
+        <w:ind w:left="720"/>
+      </w:pPr>
+      <w:proofErr w:type="gramStart"/>
+      <w:r>
+        <w:t>print</w:t>
+      </w:r>
+      <w:proofErr w:type="gramEnd"/>
+      <w:r>
+        <w:t xml:space="preserve"> </w:t>
       </w:r>
       <w:r>
         <w:rPr>
           <w:color w:val="5B9BD5" w:themeColor="accent1"/>
         </w:rPr>
-        <w:t>"My name is {} {}".format(first_name, last_name)</w:t>
+        <w:t>"My name is {} {}".format(</w:t>
+      </w:r>
+      <w:proofErr w:type="spellStart"/>
+      <w:r>
+        <w:rPr>
+          <w:color w:val="5B9BD5" w:themeColor="accent1"/>
+        </w:rPr>
+        <w:t>first_name</w:t>
+      </w:r>
+      <w:proofErr w:type="spellEnd"/>
+      <w:r>
+        <w:rPr>
+          <w:color w:val="5B9BD5" w:themeColor="accent1"/>
+        </w:rPr>
+        <w:t xml:space="preserve">, </w:t>
+      </w:r>
+      <w:proofErr w:type="spellStart"/>
+      <w:r>
+        <w:rPr>
+          <w:color w:val="5B9BD5" w:themeColor="accent1"/>
+        </w:rPr>
+        <w:t>last_name</w:t>
+      </w:r>
+      <w:proofErr w:type="spellEnd"/>
+      <w:r>
+        <w:rPr>
+          <w:color w:val="5B9BD5" w:themeColor="accent1"/>
+        </w:rPr>
+        <w:t>)</w:t>
       </w:r>
     </w:p>
     <w:p/>
@@ -952,8 +1138,15 @@
       <w:pPr>
         <w:ind w:left="720"/>
       </w:pPr>
-      <w:r>
-        <w:t xml:space="preserve">hw = "hello </w:t>
+      <w:proofErr w:type="spellStart"/>
+      <w:proofErr w:type="gramStart"/>
+      <w:r>
+        <w:t>hw</w:t>
+      </w:r>
+      <w:proofErr w:type="spellEnd"/>
+      <w:proofErr w:type="gramEnd"/>
+      <w:r>
+        <w:t xml:space="preserve"> = "hello </w:t>
       </w:r>
       <w:r>
         <w:rPr>
@@ -978,24 +1171,50 @@
       <w:pPr>
         <w:ind w:left="720"/>
       </w:pPr>
-      <w:r>
-        <w:t>print hw</w:t>
-      </w:r>
-    </w:p>
-    <w:p>
-      <w:pPr>
-        <w:ind w:left="720"/>
-      </w:pPr>
-      <w:r>
-        <w:t># the output would be:</w:t>
-      </w:r>
-    </w:p>
-    <w:p>
-      <w:pPr>
-        <w:ind w:left="720"/>
-      </w:pPr>
-      <w:r>
-        <w:t># hello world</w:t>
+      <w:proofErr w:type="gramStart"/>
+      <w:r>
+        <w:t>print</w:t>
+      </w:r>
+      <w:proofErr w:type="gramEnd"/>
+      <w:r>
+        <w:t xml:space="preserve"> </w:t>
+      </w:r>
+      <w:proofErr w:type="spellStart"/>
+      <w:r>
+        <w:t>hw</w:t>
+      </w:r>
+      <w:proofErr w:type="spellEnd"/>
+    </w:p>
+    <w:p>
+      <w:pPr>
+        <w:ind w:left="720"/>
+      </w:pPr>
+      <w:r>
+        <w:t xml:space="preserve"># </w:t>
+      </w:r>
+      <w:proofErr w:type="gramStart"/>
+      <w:r>
+        <w:t>the</w:t>
+      </w:r>
+      <w:proofErr w:type="gramEnd"/>
+      <w:r>
+        <w:t xml:space="preserve"> output would be:</w:t>
+      </w:r>
+    </w:p>
+    <w:p>
+      <w:pPr>
+        <w:ind w:left="720"/>
+      </w:pPr>
+      <w:r>
+        <w:t xml:space="preserve"># </w:t>
+      </w:r>
+      <w:proofErr w:type="gramStart"/>
+      <w:r>
+        <w:t>hello</w:t>
+      </w:r>
+      <w:proofErr w:type="gramEnd"/>
+      <w:r>
+        <w:t xml:space="preserve"> world</w:t>
       </w:r>
     </w:p>
     <w:p/>
@@ -1096,7 +1315,23 @@
           <w:b/>
           <w:color w:val="00B050"/>
         </w:rPr>
-        <w:t>&lt;string&gt;.swapcase()</w:t>
+        <w:t>&lt;string&gt;.</w:t>
+      </w:r>
+      <w:proofErr w:type="spellStart"/>
+      <w:r>
+        <w:rPr>
+          <w:b/>
+          <w:color w:val="00B050"/>
+        </w:rPr>
+        <w:t>swapcase</w:t>
+      </w:r>
+      <w:proofErr w:type="spellEnd"/>
+      <w:r>
+        <w:rPr>
+          <w:b/>
+          <w:color w:val="00B050"/>
+        </w:rPr>
+        <w:t>()</w:t>
       </w:r>
       <w:r>
         <w:rPr>
@@ -1146,7 +1381,23 @@
           <w:b/>
           <w:color w:val="00B050"/>
         </w:rPr>
-        <w:t>&lt;string&gt;.find(&lt;substring&gt;)</w:t>
+        <w:t>&lt;</w:t>
+      </w:r>
+      <w:proofErr w:type="gramStart"/>
+      <w:r>
+        <w:rPr>
+          <w:b/>
+          <w:color w:val="00B050"/>
+        </w:rPr>
+        <w:t>string</w:t>
+      </w:r>
+      <w:proofErr w:type="gramEnd"/>
+      <w:r>
+        <w:rPr>
+          <w:b/>
+          <w:color w:val="00B050"/>
+        </w:rPr>
+        <w:t>&gt;.find(&lt;substring&gt;)</w:t>
       </w:r>
       <w:r>
         <w:rPr>
@@ -1171,7 +1422,23 @@
           <w:b/>
           <w:color w:val="00B050"/>
         </w:rPr>
-        <w:t>&lt;string&gt;.replace(&lt;old&gt;, &lt;new&gt; [, max])</w:t>
+        <w:t>&lt;</w:t>
+      </w:r>
+      <w:proofErr w:type="gramStart"/>
+      <w:r>
+        <w:rPr>
+          <w:b/>
+          <w:color w:val="00B050"/>
+        </w:rPr>
+        <w:t>string</w:t>
+      </w:r>
+      <w:proofErr w:type="gramEnd"/>
+      <w:r>
+        <w:rPr>
+          <w:b/>
+          <w:color w:val="00B050"/>
+        </w:rPr>
+        <w:t>&gt;.replace(&lt;old&gt;, &lt;new&gt; [, max])</w:t>
       </w:r>
       <w:r>
         <w:rPr>
@@ -1214,7 +1481,23 @@
           <w:b/>
           <w:color w:val="00B050"/>
         </w:rPr>
-        <w:t>&lt;list&gt;.append(&lt;new_element&gt;)</w:t>
+        <w:t>&lt;list&gt;.append(&lt;</w:t>
+      </w:r>
+      <w:proofErr w:type="spellStart"/>
+      <w:r>
+        <w:rPr>
+          <w:b/>
+          <w:color w:val="00B050"/>
+        </w:rPr>
+        <w:t>new_element</w:t>
+      </w:r>
+      <w:proofErr w:type="spellEnd"/>
+      <w:r>
+        <w:rPr>
+          <w:b/>
+          <w:color w:val="00B050"/>
+        </w:rPr>
+        <w:t>&gt;)</w:t>
       </w:r>
       <w:r>
         <w:t xml:space="preserve"> – appends new item onto the end of the given list</w:t>
@@ -1233,7 +1516,23 @@
           <w:b/>
           <w:color w:val="00B050"/>
         </w:rPr>
-        <w:t>&lt;list&gt;.insert(&lt;index&gt;, &lt;new_element&gt;)</w:t>
+        <w:t>&lt;list&gt;.insert(&lt;index&gt;, &lt;</w:t>
+      </w:r>
+      <w:proofErr w:type="spellStart"/>
+      <w:r>
+        <w:rPr>
+          <w:b/>
+          <w:color w:val="00B050"/>
+        </w:rPr>
+        <w:t>new_element</w:t>
+      </w:r>
+      <w:proofErr w:type="spellEnd"/>
+      <w:r>
+        <w:rPr>
+          <w:b/>
+          <w:color w:val="00B050"/>
+        </w:rPr>
+        <w:t>&gt;)</w:t>
       </w:r>
       <w:r>
         <w:rPr>
@@ -1258,7 +1557,23 @@
           <w:b/>
           <w:color w:val="00B050"/>
         </w:rPr>
-        <w:t>&lt;list&gt;.remove(&lt;element&gt;)</w:t>
+        <w:t>&lt;</w:t>
+      </w:r>
+      <w:proofErr w:type="gramStart"/>
+      <w:r>
+        <w:rPr>
+          <w:b/>
+          <w:color w:val="00B050"/>
+        </w:rPr>
+        <w:t>list</w:t>
+      </w:r>
+      <w:proofErr w:type="gramEnd"/>
+      <w:r>
+        <w:rPr>
+          <w:b/>
+          <w:color w:val="00B050"/>
+        </w:rPr>
+        <w:t>&gt;.remove(&lt;element&gt;)</w:t>
       </w:r>
       <w:r>
         <w:t xml:space="preserve"> – remove the first item from the list whose value is provided. Errors if the element does not exist.</w:t>
@@ -1277,7 +1592,39 @@
           <w:b/>
           <w:color w:val="00B050"/>
         </w:rPr>
-        <w:t>&lt;list&gt;.pop(&lt;optional_index&gt;)</w:t>
+        <w:t>&lt;</w:t>
+      </w:r>
+      <w:proofErr w:type="gramStart"/>
+      <w:r>
+        <w:rPr>
+          <w:b/>
+          <w:color w:val="00B050"/>
+        </w:rPr>
+        <w:t>list</w:t>
+      </w:r>
+      <w:proofErr w:type="gramEnd"/>
+      <w:r>
+        <w:rPr>
+          <w:b/>
+          <w:color w:val="00B050"/>
+        </w:rPr>
+        <w:t>&gt;.pop(&lt;</w:t>
+      </w:r>
+      <w:proofErr w:type="spellStart"/>
+      <w:r>
+        <w:rPr>
+          <w:b/>
+          <w:color w:val="00B050"/>
+        </w:rPr>
+        <w:t>optional_index</w:t>
+      </w:r>
+      <w:proofErr w:type="spellEnd"/>
+      <w:r>
+        <w:rPr>
+          <w:b/>
+          <w:color w:val="00B050"/>
+        </w:rPr>
+        <w:t>&gt;)</w:t>
       </w:r>
       <w:r>
         <w:rPr>
@@ -1302,7 +1649,23 @@
           <w:b/>
           <w:color w:val="00B050"/>
         </w:rPr>
-        <w:t>&lt;list&gt;.sort()</w:t>
+        <w:t>&lt;</w:t>
+      </w:r>
+      <w:proofErr w:type="gramStart"/>
+      <w:r>
+        <w:rPr>
+          <w:b/>
+          <w:color w:val="00B050"/>
+        </w:rPr>
+        <w:t>list</w:t>
+      </w:r>
+      <w:proofErr w:type="gramEnd"/>
+      <w:r>
+        <w:rPr>
+          <w:b/>
+          <w:color w:val="00B050"/>
+        </w:rPr>
+        <w:t>&gt;.sort()</w:t>
       </w:r>
       <w:r>
         <w:rPr>
@@ -1331,12 +1694,21 @@
           <w:numId w:val="4"/>
         </w:numPr>
       </w:pPr>
-      <w:r>
-        <w:rPr>
-          <w:b/>
-          <w:color w:val="00B050"/>
-        </w:rPr>
-        <w:t>len()</w:t>
+      <w:proofErr w:type="spellStart"/>
+      <w:r>
+        <w:rPr>
+          <w:b/>
+          <w:color w:val="00B050"/>
+        </w:rPr>
+        <w:t>len</w:t>
+      </w:r>
+      <w:proofErr w:type="spellEnd"/>
+      <w:r>
+        <w:rPr>
+          <w:b/>
+          <w:color w:val="00B050"/>
+        </w:rPr>
+        <w:t>()</w:t>
       </w:r>
       <w:r>
         <w:rPr>
@@ -1381,12 +1753,21 @@
           <w:numId w:val="4"/>
         </w:numPr>
       </w:pPr>
-      <w:r>
-        <w:rPr>
-          <w:b/>
-          <w:color w:val="00B050"/>
-        </w:rPr>
-        <w:t>min()</w:t>
+      <w:proofErr w:type="gramStart"/>
+      <w:r>
+        <w:rPr>
+          <w:b/>
+          <w:color w:val="00B050"/>
+        </w:rPr>
+        <w:t>min(</w:t>
+      </w:r>
+      <w:proofErr w:type="gramEnd"/>
+      <w:r>
+        <w:rPr>
+          <w:b/>
+          <w:color w:val="00B050"/>
+        </w:rPr>
+        <w:t>)</w:t>
       </w:r>
       <w:r>
         <w:rPr>
@@ -1478,23 +1859,40 @@
         <w:ind w:left="720"/>
       </w:pPr>
       <w:r>
-        <w:t># if statement:</w:t>
-      </w:r>
-    </w:p>
-    <w:p>
-      <w:pPr>
-        <w:ind w:left="720"/>
-        <w:rPr>
-          <w:b/>
-          <w:color w:val="00B050"/>
-        </w:rPr>
-      </w:pPr>
-      <w:r>
-        <w:rPr>
-          <w:b/>
-          <w:color w:val="00B050"/>
-        </w:rPr>
-        <w:t>if &lt;condition&gt;:</w:t>
+        <w:t xml:space="preserve"># </w:t>
+      </w:r>
+      <w:proofErr w:type="gramStart"/>
+      <w:r>
+        <w:t>if</w:t>
+      </w:r>
+      <w:proofErr w:type="gramEnd"/>
+      <w:r>
+        <w:t xml:space="preserve"> statement:</w:t>
+      </w:r>
+    </w:p>
+    <w:p>
+      <w:pPr>
+        <w:ind w:left="720"/>
+        <w:rPr>
+          <w:b/>
+          <w:color w:val="00B050"/>
+        </w:rPr>
+      </w:pPr>
+      <w:proofErr w:type="gramStart"/>
+      <w:r>
+        <w:rPr>
+          <w:b/>
+          <w:color w:val="00B050"/>
+        </w:rPr>
+        <w:t>if</w:t>
+      </w:r>
+      <w:proofErr w:type="gramEnd"/>
+      <w:r>
+        <w:rPr>
+          <w:b/>
+          <w:color w:val="00B050"/>
+        </w:rPr>
+        <w:t xml:space="preserve"> &lt;condition&gt;:</w:t>
       </w:r>
     </w:p>
     <w:p>
@@ -1520,12 +1918,23 @@
           <w:b/>
         </w:rPr>
       </w:pPr>
-      <w:r>
-        <w:rPr>
-          <w:b/>
-          <w:color w:val="00B050"/>
-        </w:rPr>
-        <w:t>elif &lt;condition&gt;:</w:t>
+      <w:proofErr w:type="spellStart"/>
+      <w:proofErr w:type="gramStart"/>
+      <w:r>
+        <w:rPr>
+          <w:b/>
+          <w:color w:val="00B050"/>
+        </w:rPr>
+        <w:t>elif</w:t>
+      </w:r>
+      <w:proofErr w:type="spellEnd"/>
+      <w:proofErr w:type="gramEnd"/>
+      <w:r>
+        <w:rPr>
+          <w:b/>
+          <w:color w:val="00B050"/>
+        </w:rPr>
+        <w:t xml:space="preserve"> &lt;condition&gt;:</w:t>
       </w:r>
     </w:p>
     <w:p>
@@ -1544,12 +1953,21 @@
           <w:color w:val="00B050"/>
         </w:rPr>
       </w:pPr>
-      <w:r>
-        <w:rPr>
-          <w:b/>
-          <w:color w:val="00B050"/>
-        </w:rPr>
-        <w:t>else:</w:t>
+      <w:proofErr w:type="gramStart"/>
+      <w:r>
+        <w:rPr>
+          <w:b/>
+          <w:color w:val="00B050"/>
+        </w:rPr>
+        <w:t>else</w:t>
+      </w:r>
+      <w:proofErr w:type="gramEnd"/>
+      <w:r>
+        <w:rPr>
+          <w:b/>
+          <w:color w:val="00B050"/>
+        </w:rPr>
+        <w:t>:</w:t>
       </w:r>
     </w:p>
     <w:p>
@@ -1802,7 +2220,15 @@
           </w:tcPr>
           <w:p>
             <w:r>
-              <w:t>(1 != 2) is true.</w:t>
+              <w:t>(</w:t>
+            </w:r>
+            <w:proofErr w:type="gramStart"/>
+            <w:r>
+              <w:t>1 !</w:t>
+            </w:r>
+            <w:proofErr w:type="gramEnd"/>
+            <w:r>
+              <w:t>= 2) is true.</w:t>
             </w:r>
           </w:p>
         </w:tc>
@@ -1882,7 +2308,21 @@
               <w:rPr>
                 <w:highlight w:val="yellow"/>
               </w:rPr>
-              <w:t>(1 &lt;&gt; 2) is true. This is similar to != operator.*</w:t>
+              <w:t xml:space="preserve">(1 &lt;&gt; 2) is true. This is similar </w:t>
+            </w:r>
+            <w:proofErr w:type="gramStart"/>
+            <w:r>
+              <w:rPr>
+                <w:highlight w:val="yellow"/>
+              </w:rPr>
+              <w:t>to !</w:t>
+            </w:r>
+            <w:proofErr w:type="gramEnd"/>
+            <w:r>
+              <w:rPr>
+                <w:highlight w:val="yellow"/>
+              </w:rPr>
+              <w:t>= operator.*</w:t>
             </w:r>
           </w:p>
         </w:tc>
@@ -2290,28 +2730,68 @@
             <w:hideMark/>
           </w:tcPr>
           <w:p>
+            <w:proofErr w:type="gramStart"/>
             <w:r>
-              <w:t>not(true) is false. </w:t>
+              <w:t>not(</w:t>
+            </w:r>
+            <w:proofErr w:type="gramEnd"/>
+            <w:r>
+              <w:t>true) is false. </w:t>
             </w:r>
             <w:r>
               <w:br/>
-              <w:t>not(false) is true. </w:t>
+            </w:r>
+            <w:proofErr w:type="gramStart"/>
+            <w:r>
+              <w:t>not(</w:t>
+            </w:r>
+            <w:proofErr w:type="gramEnd"/>
+            <w:r>
+              <w:t>false) is true. </w:t>
             </w:r>
             <w:r>
               <w:br/>
-              <w:t>not(1 &gt;= 2) is true. </w:t>
+            </w:r>
+            <w:proofErr w:type="gramStart"/>
+            <w:r>
+              <w:t>not(</w:t>
+            </w:r>
+            <w:proofErr w:type="gramEnd"/>
+            <w:r>
+              <w:t>1 &gt;= 2) is true. </w:t>
             </w:r>
             <w:r>
               <w:br/>
-              <w:t>not(1 =&lt; 2) is false. </w:t>
+            </w:r>
+            <w:proofErr w:type="gramStart"/>
+            <w:r>
+              <w:t>not(</w:t>
+            </w:r>
+            <w:proofErr w:type="gramEnd"/>
+            <w:r>
+              <w:t>1 =&lt; 2) is false. </w:t>
             </w:r>
             <w:r>
               <w:br/>
-              <w:t>not(1 &lt;= 2 and 2 =&lt; 3) is false. </w:t>
+            </w:r>
+            <w:proofErr w:type="gramStart"/>
+            <w:r>
+              <w:t>not(</w:t>
+            </w:r>
+            <w:proofErr w:type="gramEnd"/>
+            <w:r>
+              <w:t>1 &lt;= 2 and 2 =&lt; 3) is false. </w:t>
             </w:r>
             <w:r>
               <w:br/>
-              <w:t>not(1 &gt;= 2 or 2 &gt;= 3) is true. </w:t>
+            </w:r>
+            <w:proofErr w:type="gramStart"/>
+            <w:r>
+              <w:t>not(</w:t>
+            </w:r>
+            <w:proofErr w:type="gramEnd"/>
+            <w:r>
+              <w:t>1 &gt;= 2 or 2 &gt;= 3) is true. </w:t>
             </w:r>
           </w:p>
         </w:tc>
@@ -2325,17 +2805,39 @@
           <w:sz w:val="24"/>
           <w:u w:val="single"/>
         </w:rPr>
-        <w:t>*Note:</w:t>
-      </w:r>
-      <w:r>
-        <w:rPr>
+        <w:t>*Note</w:t>
+      </w:r>
+      <w:proofErr w:type="gramStart"/>
+      <w:r>
+        <w:rPr>
+          <w:b/>
           <w:color w:val="FF0000"/>
           <w:sz w:val="24"/>
+          <w:u w:val="single"/>
+        </w:rPr>
+        <w:t>:</w:t>
+      </w:r>
+      <w:r>
+        <w:rPr>
+          <w:color w:val="FF0000"/>
+          <w:sz w:val="24"/>
         </w:rPr>
         <w:t xml:space="preserve"> </w:t>
       </w:r>
       <w:r>
-        <w:t>!= can also be written &lt;&gt;, but this is an obsolete usage kept for backwards compatibility only. New code should always use !=.</w:t>
+        <w:t>!</w:t>
+      </w:r>
+      <w:proofErr w:type="gramEnd"/>
+      <w:r>
+        <w:t xml:space="preserve">= can also be written &lt;&gt;, but this is an obsolete usage kept for backwards compatibility only. New code should always </w:t>
+      </w:r>
+      <w:proofErr w:type="gramStart"/>
+      <w:r>
+        <w:t>use !</w:t>
+      </w:r>
+      <w:proofErr w:type="gramEnd"/>
+      <w:r>
+        <w:t>=.</w:t>
       </w:r>
     </w:p>
     <w:p/>
@@ -2348,6 +2850,7 @@
       <w:pPr>
         <w:ind w:left="720"/>
       </w:pPr>
+      <w:proofErr w:type="gramStart"/>
       <w:r>
         <w:rPr>
           <w:b/>
@@ -2355,6 +2858,7 @@
         </w:rPr>
         <w:t>for</w:t>
       </w:r>
+      <w:proofErr w:type="gramEnd"/>
       <w:r>
         <w:t xml:space="preserve"> &lt;counter&gt; </w:t>
       </w:r>
@@ -2387,6 +2891,7 @@
       <w:pPr>
         <w:ind w:left="720"/>
       </w:pPr>
+      <w:proofErr w:type="gramStart"/>
       <w:r>
         <w:rPr>
           <w:b/>
@@ -2394,6 +2899,7 @@
         </w:rPr>
         <w:t>while</w:t>
       </w:r>
+      <w:proofErr w:type="gramEnd"/>
       <w:r>
         <w:t xml:space="preserve"> &lt;expression&gt;:</w:t>
       </w:r>
@@ -2449,6 +2955,7 @@
           <w:numId w:val="5"/>
         </w:numPr>
       </w:pPr>
+      <w:proofErr w:type="gramStart"/>
       <w:r>
         <w:rPr>
           <w:b/>
@@ -2456,6 +2963,7 @@
         </w:rPr>
         <w:t>continue</w:t>
       </w:r>
+      <w:proofErr w:type="gramEnd"/>
       <w:r>
         <w:t xml:space="preserve"> - </w:t>
       </w:r>
@@ -2471,6 +2979,7 @@
           <w:numId w:val="5"/>
         </w:numPr>
       </w:pPr>
+      <w:proofErr w:type="gramStart"/>
       <w:r>
         <w:rPr>
           <w:b/>
@@ -2478,6 +2987,7 @@
         </w:rPr>
         <w:t>pass</w:t>
       </w:r>
+      <w:proofErr w:type="gramEnd"/>
       <w:r>
         <w:rPr>
           <w:color w:val="00B050"/>
@@ -2567,16 +3077,29 @@
       <w:pPr>
         <w:ind w:left="720"/>
       </w:pPr>
-      <w:r>
-        <w:t>while y &gt; 0:</w:t>
-      </w:r>
-    </w:p>
-    <w:p>
-      <w:pPr>
-        <w:ind w:left="720"/>
-      </w:pPr>
-      <w:r>
-        <w:t xml:space="preserve">  print y</w:t>
+      <w:proofErr w:type="gramStart"/>
+      <w:r>
+        <w:t>while</w:t>
+      </w:r>
+      <w:proofErr w:type="gramEnd"/>
+      <w:r>
+        <w:t xml:space="preserve"> y &gt; 0:</w:t>
+      </w:r>
+    </w:p>
+    <w:p>
+      <w:pPr>
+        <w:ind w:left="720"/>
+      </w:pPr>
+      <w:r>
+        <w:t xml:space="preserve">  </w:t>
+      </w:r>
+      <w:proofErr w:type="gramStart"/>
+      <w:r>
+        <w:t>print</w:t>
+      </w:r>
+      <w:proofErr w:type="gramEnd"/>
+      <w:r>
+        <w:t xml:space="preserve"> y</w:t>
       </w:r>
     </w:p>
     <w:p>
@@ -2595,20 +3118,37 @@
           <w:color w:val="00B050"/>
         </w:rPr>
       </w:pPr>
-      <w:r>
-        <w:rPr>
-          <w:b/>
-          <w:color w:val="00B050"/>
-        </w:rPr>
-        <w:t>else:</w:t>
-      </w:r>
-    </w:p>
-    <w:p>
-      <w:pPr>
-        <w:ind w:left="720"/>
-      </w:pPr>
-      <w:r>
-        <w:t xml:space="preserve">  print "Final else statement"</w:t>
+      <w:proofErr w:type="gramStart"/>
+      <w:r>
+        <w:rPr>
+          <w:b/>
+          <w:color w:val="00B050"/>
+        </w:rPr>
+        <w:t>else</w:t>
+      </w:r>
+      <w:proofErr w:type="gramEnd"/>
+      <w:r>
+        <w:rPr>
+          <w:b/>
+          <w:color w:val="00B050"/>
+        </w:rPr>
+        <w:t>:</w:t>
+      </w:r>
+    </w:p>
+    <w:p>
+      <w:pPr>
+        <w:ind w:left="720"/>
+      </w:pPr>
+      <w:r>
+        <w:t xml:space="preserve">  </w:t>
+      </w:r>
+      <w:proofErr w:type="gramStart"/>
+      <w:r>
+        <w:t>print</w:t>
+      </w:r>
+      <w:proofErr w:type="gramEnd"/>
+      <w:r>
+        <w:t xml:space="preserve"> "Final else statement"</w:t>
       </w:r>
     </w:p>
     <w:p>
@@ -2642,16 +3182,29 @@
       <w:pPr>
         <w:ind w:left="720"/>
       </w:pPr>
-      <w:r>
-        <w:t>while y &gt; 0:</w:t>
-      </w:r>
-    </w:p>
-    <w:p>
-      <w:pPr>
-        <w:ind w:left="720"/>
-      </w:pPr>
-      <w:r>
-        <w:t xml:space="preserve">  print y</w:t>
+      <w:proofErr w:type="gramStart"/>
+      <w:r>
+        <w:t>while</w:t>
+      </w:r>
+      <w:proofErr w:type="gramEnd"/>
+      <w:r>
+        <w:t xml:space="preserve"> y &gt; 0:</w:t>
+      </w:r>
+    </w:p>
+    <w:p>
+      <w:pPr>
+        <w:ind w:left="720"/>
+      </w:pPr>
+      <w:r>
+        <w:t xml:space="preserve">  </w:t>
+      </w:r>
+      <w:proofErr w:type="gramStart"/>
+      <w:r>
+        <w:t>print</w:t>
+      </w:r>
+      <w:proofErr w:type="gramEnd"/>
+      <w:r>
+        <w:t xml:space="preserve"> y</w:t>
       </w:r>
     </w:p>
     <w:p>
@@ -2667,7 +3220,15 @@
         <w:ind w:left="720"/>
       </w:pPr>
       <w:r>
-        <w:t xml:space="preserve">  if y == 0:</w:t>
+        <w:t xml:space="preserve">  </w:t>
+      </w:r>
+      <w:proofErr w:type="gramStart"/>
+      <w:r>
+        <w:t>if</w:t>
+      </w:r>
+      <w:proofErr w:type="gramEnd"/>
+      <w:r>
+        <w:t xml:space="preserve"> y == 0:</w:t>
       </w:r>
     </w:p>
     <w:p>
@@ -2680,6 +3241,7 @@
       <w:r>
         <w:t xml:space="preserve">    </w:t>
       </w:r>
+      <w:proofErr w:type="gramStart"/>
       <w:r>
         <w:rPr>
           <w:i/>
@@ -2687,29 +3249,47 @@
         </w:rPr>
         <w:t>break</w:t>
       </w:r>
-    </w:p>
-    <w:p>
-      <w:pPr>
-        <w:ind w:left="720"/>
-        <w:rPr>
-          <w:b/>
-          <w:color w:val="00B050"/>
-        </w:rPr>
-      </w:pPr>
-      <w:r>
-        <w:rPr>
-          <w:b/>
-          <w:color w:val="00B050"/>
-        </w:rPr>
-        <w:t>else:</w:t>
-      </w:r>
-    </w:p>
-    <w:p>
-      <w:pPr>
-        <w:ind w:left="720"/>
-      </w:pPr>
-      <w:r>
-        <w:t xml:space="preserve"> print "Final else statement"</w:t>
+      <w:proofErr w:type="gramEnd"/>
+    </w:p>
+    <w:p>
+      <w:pPr>
+        <w:ind w:left="720"/>
+        <w:rPr>
+          <w:b/>
+          <w:color w:val="00B050"/>
+        </w:rPr>
+      </w:pPr>
+      <w:proofErr w:type="gramStart"/>
+      <w:r>
+        <w:rPr>
+          <w:b/>
+          <w:color w:val="00B050"/>
+        </w:rPr>
+        <w:t>else</w:t>
+      </w:r>
+      <w:proofErr w:type="gramEnd"/>
+      <w:r>
+        <w:rPr>
+          <w:b/>
+          <w:color w:val="00B050"/>
+        </w:rPr>
+        <w:t>:</w:t>
+      </w:r>
+    </w:p>
+    <w:p>
+      <w:pPr>
+        <w:ind w:left="720"/>
+      </w:pPr>
+      <w:r>
+        <w:t xml:space="preserve"> </w:t>
+      </w:r>
+      <w:proofErr w:type="gramStart"/>
+      <w:r>
+        <w:t>print</w:t>
+      </w:r>
+      <w:proofErr w:type="gramEnd"/>
+      <w:r>
+        <w:t xml:space="preserve"> "Final else statement"</w:t>
       </w:r>
     </w:p>
     <w:p>
@@ -2780,6 +3360,8 @@
           <w:lang w:eastAsia="zh-CN"/>
         </w:rPr>
       </w:pPr>
+      <w:proofErr w:type="spellStart"/>
+      <w:proofErr w:type="gramStart"/>
       <w:r>
         <w:rPr>
           <w:rFonts w:ascii="Consolas" w:eastAsia="Times New Roman" w:hAnsi="Consolas" w:cs="Courier New"/>
@@ -2790,6 +3372,8 @@
         </w:rPr>
         <w:t>def</w:t>
       </w:r>
+      <w:proofErr w:type="spellEnd"/>
+      <w:proofErr w:type="gramEnd"/>
       <w:r>
         <w:rPr>
           <w:rFonts w:ascii="Consolas" w:eastAsia="Times New Roman" w:hAnsi="Consolas" w:cs="Courier New"/>
@@ -2798,8 +3382,20 @@
           <w:szCs w:val="20"/>
           <w:lang w:eastAsia="zh-CN"/>
         </w:rPr>
-        <w:t xml:space="preserve"> functionname</w:t>
-      </w:r>
+        <w:t xml:space="preserve"> </w:t>
+      </w:r>
+      <w:proofErr w:type="spellStart"/>
+      <w:r>
+        <w:rPr>
+          <w:rFonts w:ascii="Consolas" w:eastAsia="Times New Roman" w:hAnsi="Consolas" w:cs="Courier New"/>
+          <w:color w:val="313131"/>
+          <w:sz w:val="20"/>
+          <w:szCs w:val="20"/>
+          <w:lang w:eastAsia="zh-CN"/>
+        </w:rPr>
+        <w:t>functionname</w:t>
+      </w:r>
+      <w:proofErr w:type="spellEnd"/>
       <w:r>
         <w:rPr>
           <w:rFonts w:ascii="Consolas" w:eastAsia="Times New Roman" w:hAnsi="Consolas" w:cs="Courier New"/>
@@ -2885,7 +3481,29 @@
           <w:szCs w:val="20"/>
           <w:lang w:eastAsia="zh-CN"/>
         </w:rPr>
-        <w:t>"function_docstring"</w:t>
+        <w:t>"</w:t>
+      </w:r>
+      <w:proofErr w:type="spellStart"/>
+      <w:r>
+        <w:rPr>
+          <w:rFonts w:ascii="Consolas" w:eastAsia="Times New Roman" w:hAnsi="Consolas" w:cs="Courier New"/>
+          <w:color w:val="008800"/>
+          <w:sz w:val="20"/>
+          <w:szCs w:val="20"/>
+          <w:lang w:eastAsia="zh-CN"/>
+        </w:rPr>
+        <w:t>function_docstring</w:t>
+      </w:r>
+      <w:proofErr w:type="spellEnd"/>
+      <w:r>
+        <w:rPr>
+          <w:rFonts w:ascii="Consolas" w:eastAsia="Times New Roman" w:hAnsi="Consolas" w:cs="Courier New"/>
+          <w:color w:val="008800"/>
+          <w:sz w:val="20"/>
+          <w:szCs w:val="20"/>
+          <w:lang w:eastAsia="zh-CN"/>
+        </w:rPr>
+        <w:t>"</w:t>
       </w:r>
     </w:p>
     <w:p>
@@ -2932,8 +3550,20 @@
           <w:szCs w:val="20"/>
           <w:lang w:eastAsia="zh-CN"/>
         </w:rPr>
-        <w:t xml:space="preserve">   function_suite</w:t>
-      </w:r>
+        <w:t xml:space="preserve">   </w:t>
+      </w:r>
+      <w:proofErr w:type="spellStart"/>
+      <w:r>
+        <w:rPr>
+          <w:rFonts w:ascii="Consolas" w:eastAsia="Times New Roman" w:hAnsi="Consolas" w:cs="Courier New"/>
+          <w:color w:val="313131"/>
+          <w:sz w:val="20"/>
+          <w:szCs w:val="20"/>
+          <w:lang w:eastAsia="zh-CN"/>
+        </w:rPr>
+        <w:t>function_suite</w:t>
+      </w:r>
+      <w:proofErr w:type="spellEnd"/>
     </w:p>
     <w:p>
       <w:pPr>
@@ -2981,6 +3611,7 @@
         </w:rPr>
         <w:t xml:space="preserve">   </w:t>
       </w:r>
+      <w:proofErr w:type="gramStart"/>
       <w:r>
         <w:rPr>
           <w:rFonts w:ascii="Consolas" w:eastAsia="Times New Roman" w:hAnsi="Consolas" w:cs="Courier New"/>
@@ -2991,6 +3622,7 @@
         </w:rPr>
         <w:t>return</w:t>
       </w:r>
+      <w:proofErr w:type="gramEnd"/>
       <w:r>
         <w:rPr>
           <w:rFonts w:ascii="Consolas" w:eastAsia="Times New Roman" w:hAnsi="Consolas" w:cs="Courier New"/>
@@ -3199,9 +3831,1834 @@
     </w:p>
     <w:p/>
     <w:p>
+      <w:pPr>
+        <w:rPr>
+          <w:b/>
+          <w:u w:val="single"/>
+        </w:rPr>
+      </w:pPr>
+      <w:r>
+        <w:rPr>
+          <w:b/>
+          <w:u w:val="single"/>
+        </w:rPr>
+        <w:t>Tuples:</w:t>
+      </w:r>
+    </w:p>
+    <w:p>
+      <w:r>
+        <w:t xml:space="preserve">A </w:t>
+      </w:r>
+      <w:r>
+        <w:rPr>
+          <w:b/>
+        </w:rPr>
+        <w:t>Tuple</w:t>
+      </w:r>
+      <w:r>
+        <w:t xml:space="preserve"> is a container for a fixed sequence of data objects. The </w:t>
+      </w:r>
+      <w:r>
+        <w:rPr>
+          <w:i/>
+        </w:rPr>
+        <w:t>name comes from the Latin suffix for multiples</w:t>
+      </w:r>
+      <w:r>
+        <w:t xml:space="preserve">: double, triple, quadruple, quintuple. Tuples are sequences, just like lists. The only difference is that </w:t>
+      </w:r>
+      <w:r>
+        <w:rPr>
+          <w:i/>
+          <w:u w:val="single"/>
+        </w:rPr>
+        <w:t>tuples can't be changed</w:t>
+      </w:r>
+      <w:r>
+        <w:t xml:space="preserve"> -- that is, tuples are immutable. Also, while lists are defined using square brackets, </w:t>
+      </w:r>
+      <w:r>
+        <w:rPr>
+          <w:i/>
+          <w:color w:val="FF0000"/>
+          <w:u w:val="single"/>
+        </w:rPr>
+        <w:t>tuples use parentheses</w:t>
+      </w:r>
+      <w:r>
+        <w:t>. Creating a tuple is as simple as declaring different comma-separated values. Optionally you can put these values between parentheses.</w:t>
+      </w:r>
+    </w:p>
+    <w:p/>
+    <w:p>
+      <w:r>
+        <w:t xml:space="preserve">Tuples are useful for representing what other languages often call </w:t>
+      </w:r>
+      <w:r>
+        <w:rPr>
+          <w:i/>
+        </w:rPr>
+        <w:t>records</w:t>
+      </w:r>
+      <w:r>
+        <w:t xml:space="preserve"> — </w:t>
+      </w:r>
+      <w:r>
+        <w:rPr>
+          <w:i/>
+          <w:color w:val="FF0000"/>
+          <w:u w:val="single"/>
+        </w:rPr>
+        <w:t>some related information that belongs together</w:t>
+      </w:r>
+      <w:r>
+        <w:t xml:space="preserve">, like your student record. There is no description of what each of these </w:t>
+      </w:r>
+      <w:proofErr w:type="gramStart"/>
+      <w:r>
+        <w:t>fields</w:t>
+      </w:r>
+      <w:proofErr w:type="gramEnd"/>
+      <w:r>
+        <w:t xml:space="preserve"> means, but we can guess. A tuple lets us “chunk” together related information </w:t>
+      </w:r>
+      <w:r>
+        <w:t>and use it as a single thing.</w:t>
+      </w:r>
+    </w:p>
+    <w:p/>
+    <w:p>
+      <w:r>
+        <w:t>Once Python has created a tuple in memory, it cannot be changed. But we can add and slice tuples.</w:t>
+      </w:r>
+    </w:p>
+    <w:p/>
+    <w:p>
+      <w:r>
+        <w:t>Examples:</w:t>
+      </w:r>
+    </w:p>
+    <w:p>
+      <w:pPr>
+        <w:ind w:left="720"/>
+      </w:pPr>
+      <w:proofErr w:type="gramStart"/>
+      <w:r>
+        <w:t>dog</w:t>
+      </w:r>
+      <w:proofErr w:type="gramEnd"/>
+      <w:r>
+        <w:t xml:space="preserve"> = ("</w:t>
+      </w:r>
+      <w:proofErr w:type="spellStart"/>
+      <w:r>
+        <w:t>Canis</w:t>
+      </w:r>
+      <w:proofErr w:type="spellEnd"/>
+      <w:r>
+        <w:t xml:space="preserve"> </w:t>
+      </w:r>
+      <w:proofErr w:type="spellStart"/>
+      <w:r>
+        <w:t>Familiaris</w:t>
+      </w:r>
+      <w:proofErr w:type="spellEnd"/>
+      <w:r>
+        <w:t>", "dog", "carnivore", 12)</w:t>
+      </w:r>
+    </w:p>
+    <w:p>
+      <w:pPr>
+        <w:ind w:left="720"/>
+        <w:rPr>
+          <w:color w:val="00B050"/>
+        </w:rPr>
+      </w:pPr>
+      <w:proofErr w:type="gramStart"/>
+      <w:r>
+        <w:rPr>
+          <w:color w:val="00B050"/>
+        </w:rPr>
+        <w:t>dog</w:t>
+      </w:r>
+      <w:proofErr w:type="gramEnd"/>
+      <w:r>
+        <w:rPr>
+          <w:color w:val="00B050"/>
+        </w:rPr>
+        <w:t xml:space="preserve"> = dog + ("domestic")</w:t>
+      </w:r>
+    </w:p>
+    <w:p>
+      <w:pPr>
+        <w:ind w:left="720"/>
+      </w:pPr>
+      <w:r>
+        <w:t>#result is...</w:t>
+      </w:r>
+    </w:p>
+    <w:p>
+      <w:pPr>
+        <w:ind w:left="720"/>
+      </w:pPr>
+      <w:proofErr w:type="gramStart"/>
+      <w:r>
+        <w:t>#(</w:t>
+      </w:r>
+      <w:proofErr w:type="gramEnd"/>
+      <w:r>
+        <w:t>"</w:t>
+      </w:r>
+      <w:proofErr w:type="spellStart"/>
+      <w:r>
+        <w:t>Canis</w:t>
+      </w:r>
+      <w:proofErr w:type="spellEnd"/>
+      <w:r>
+        <w:t xml:space="preserve"> </w:t>
+      </w:r>
+      <w:proofErr w:type="spellStart"/>
+      <w:r>
+        <w:t>Familiaris</w:t>
+      </w:r>
+      <w:proofErr w:type="spellEnd"/>
+      <w:r>
+        <w:t>", "Dog", "carnivore", 12, "domestic")</w:t>
+      </w:r>
+    </w:p>
+    <w:p>
+      <w:pPr>
+        <w:ind w:left="720"/>
+      </w:pPr>
+      <w:proofErr w:type="gramStart"/>
+      <w:r>
+        <w:rPr>
+          <w:color w:val="00B050"/>
+        </w:rPr>
+        <w:t>dog</w:t>
+      </w:r>
+      <w:proofErr w:type="gramEnd"/>
+      <w:r>
+        <w:rPr>
+          <w:color w:val="00B050"/>
+        </w:rPr>
+        <w:t xml:space="preserve"> = dog[:3] + ("man's best friend") + dog[4:]</w:t>
+      </w:r>
+    </w:p>
+    <w:p>
+      <w:pPr>
+        <w:ind w:left="720"/>
+      </w:pPr>
+      <w:r>
+        <w:t>#result is...</w:t>
+      </w:r>
+    </w:p>
+    <w:p>
+      <w:pPr>
+        <w:ind w:left="720"/>
+      </w:pPr>
+      <w:r>
+        <w:t>#("</w:t>
+      </w:r>
+      <w:proofErr w:type="spellStart"/>
+      <w:r>
+        <w:t>Canis</w:t>
+      </w:r>
+      <w:proofErr w:type="spellEnd"/>
+      <w:r>
+        <w:t xml:space="preserve"> </w:t>
+      </w:r>
+      <w:proofErr w:type="spellStart"/>
+      <w:r>
+        <w:t>Familiaris</w:t>
+      </w:r>
+      <w:proofErr w:type="spellEnd"/>
+      <w:r>
+        <w:t>", "Dog", "carnivore", "man's best friend", "domestic")</w:t>
+      </w:r>
+    </w:p>
+    <w:p/>
+    <w:p>
+      <w:r>
+        <w:t xml:space="preserve">Python has a very powerful </w:t>
+      </w:r>
+      <w:r>
+        <w:rPr>
+          <w:i/>
+          <w:u w:val="single"/>
+        </w:rPr>
+        <w:t>tuple assignment</w:t>
+      </w:r>
+      <w:r>
+        <w:t xml:space="preserve"> feature that allows a tuple of variables on the left of an assignment to be assigned values from a tuple on the right of the assignment.</w:t>
+      </w:r>
+      <w:r>
+        <w:t xml:space="preserve"> </w:t>
+      </w:r>
+    </w:p>
+    <w:p/>
+    <w:p>
+      <w:r>
+        <w:t xml:space="preserve">In </w:t>
+      </w:r>
+      <w:r>
+        <w:rPr>
+          <w:b/>
+          <w:u w:val="single"/>
+        </w:rPr>
+        <w:t>tuple packing</w:t>
+      </w:r>
+      <w:r>
+        <w:t>, the values on the right are ‘packed’ together in a tuple and stored in a variable:</w:t>
+      </w:r>
+    </w:p>
+    <w:p>
+      <w:pPr>
+        <w:ind w:firstLine="720"/>
+      </w:pPr>
+      <w:proofErr w:type="gramStart"/>
+      <w:r>
+        <w:t>value</w:t>
+      </w:r>
+      <w:proofErr w:type="gramEnd"/>
+      <w:r>
+        <w:t xml:space="preserve"> = ("Michael", "Instructor", "Coding Dojo") </w:t>
+      </w:r>
+      <w:r>
+        <w:rPr>
+          <w:color w:val="5B9BD5" w:themeColor="accent1"/>
+        </w:rPr>
+        <w:t>#tuple packing</w:t>
+      </w:r>
+    </w:p>
+    <w:p>
+      <w:r>
+        <w:t xml:space="preserve">In </w:t>
+      </w:r>
+      <w:r>
+        <w:rPr>
+          <w:b/>
+          <w:u w:val="single"/>
+        </w:rPr>
+        <w:t>tuple unpacking</w:t>
+      </w:r>
+      <w:r>
+        <w:t>, the values in a tuple on the right are ‘unpacked’ into the variables/names on the left:</w:t>
+      </w:r>
+    </w:p>
+    <w:p>
+      <w:pPr>
+        <w:ind w:left="720"/>
+      </w:pPr>
+      <w:proofErr w:type="gramStart"/>
+      <w:r>
+        <w:t>value</w:t>
+      </w:r>
+      <w:proofErr w:type="gramEnd"/>
+      <w:r>
+        <w:t xml:space="preserve"> = ("Michael", "Instructor", "Coding Dojo")</w:t>
+      </w:r>
+    </w:p>
+    <w:p>
+      <w:pPr>
+        <w:ind w:left="720"/>
+      </w:pPr>
+      <w:r>
+        <w:t>(</w:t>
+      </w:r>
+      <w:proofErr w:type="gramStart"/>
+      <w:r>
+        <w:t>name</w:t>
+      </w:r>
+      <w:proofErr w:type="gramEnd"/>
+      <w:r>
+        <w:t xml:space="preserve">, position, company) = value </w:t>
+      </w:r>
+      <w:r>
+        <w:rPr>
+          <w:color w:val="5B9BD5" w:themeColor="accent1"/>
+        </w:rPr>
+        <w:t>#tuple unpacking</w:t>
+      </w:r>
+    </w:p>
+    <w:p>
+      <w:pPr>
+        <w:ind w:left="720"/>
+      </w:pPr>
+      <w:proofErr w:type="gramStart"/>
+      <w:r>
+        <w:t>print</w:t>
+      </w:r>
+      <w:proofErr w:type="gramEnd"/>
+      <w:r>
+        <w:t xml:space="preserve"> name</w:t>
+      </w:r>
+    </w:p>
+    <w:p>
+      <w:pPr>
+        <w:ind w:left="720"/>
+      </w:pPr>
+      <w:proofErr w:type="gramStart"/>
+      <w:r>
+        <w:t>print</w:t>
+      </w:r>
+      <w:proofErr w:type="gramEnd"/>
+      <w:r>
+        <w:t xml:space="preserve"> position</w:t>
+      </w:r>
+    </w:p>
+    <w:p>
+      <w:pPr>
+        <w:ind w:left="720"/>
+      </w:pPr>
+      <w:proofErr w:type="gramStart"/>
+      <w:r>
+        <w:t>print</w:t>
+      </w:r>
+      <w:proofErr w:type="gramEnd"/>
+      <w:r>
+        <w:t xml:space="preserve"> company</w:t>
+      </w:r>
+    </w:p>
+    <w:p/>
+    <w:p>
+      <w:pPr>
+        <w:rPr>
+          <w:b/>
+          <w:sz w:val="24"/>
+          <w:u w:val="single"/>
+        </w:rPr>
+      </w:pPr>
+      <w:r>
+        <w:rPr>
+          <w:b/>
+          <w:sz w:val="24"/>
+          <w:u w:val="single"/>
+        </w:rPr>
+        <w:t>Built-in Tuple Functions:</w:t>
+      </w:r>
+    </w:p>
+    <w:p>
+      <w:pPr>
+        <w:pStyle w:val="ListParagraph"/>
+        <w:numPr>
+          <w:ilvl w:val="0"/>
+          <w:numId w:val="5"/>
+        </w:numPr>
+      </w:pPr>
+      <w:proofErr w:type="spellStart"/>
+      <w:r>
+        <w:rPr>
+          <w:b/>
+          <w:color w:val="00B050"/>
+        </w:rPr>
+        <w:t>len</w:t>
+      </w:r>
+      <w:proofErr w:type="spellEnd"/>
+      <w:r>
+        <w:rPr>
+          <w:b/>
+          <w:color w:val="00B050"/>
+        </w:rPr>
+        <w:t>()</w:t>
+      </w:r>
+      <w:r>
+        <w:rPr>
+          <w:color w:val="00B050"/>
+        </w:rPr>
+        <w:t xml:space="preserve"> </w:t>
+      </w:r>
+      <w:r>
+        <w:t>– returns the number of items in a sequence</w:t>
+      </w:r>
+    </w:p>
+    <w:p>
+      <w:pPr>
+        <w:pStyle w:val="ListParagraph"/>
+        <w:numPr>
+          <w:ilvl w:val="0"/>
+          <w:numId w:val="5"/>
+        </w:numPr>
+      </w:pPr>
+      <w:r>
+        <w:rPr>
+          <w:b/>
+          <w:color w:val="00B050"/>
+        </w:rPr>
+        <w:t>max()</w:t>
+      </w:r>
+      <w:r>
+        <w:rPr>
+          <w:color w:val="00B050"/>
+        </w:rPr>
+        <w:t xml:space="preserve"> </w:t>
+      </w:r>
+      <w:r>
+        <w:t>– returns the maximum item in the sequence</w:t>
+      </w:r>
+    </w:p>
+    <w:p>
+      <w:pPr>
+        <w:pStyle w:val="ListParagraph"/>
+        <w:numPr>
+          <w:ilvl w:val="0"/>
+          <w:numId w:val="5"/>
+        </w:numPr>
+      </w:pPr>
+      <w:r>
+        <w:rPr>
+          <w:b/>
+          <w:color w:val="00B050"/>
+        </w:rPr>
+        <w:t>min()</w:t>
+      </w:r>
+      <w:r>
+        <w:rPr>
+          <w:color w:val="00B050"/>
+        </w:rPr>
+        <w:t xml:space="preserve"> </w:t>
+      </w:r>
+      <w:r>
+        <w:t>– returns the minimum item in the sequence</w:t>
+      </w:r>
+    </w:p>
+    <w:p>
+      <w:pPr>
+        <w:pStyle w:val="ListParagraph"/>
+        <w:numPr>
+          <w:ilvl w:val="0"/>
+          <w:numId w:val="5"/>
+        </w:numPr>
+      </w:pPr>
+      <w:r>
+        <w:rPr>
+          <w:b/>
+          <w:color w:val="00B050"/>
+        </w:rPr>
+        <w:t>sum()</w:t>
+      </w:r>
+      <w:r>
+        <w:rPr>
+          <w:color w:val="00B050"/>
+        </w:rPr>
+        <w:t xml:space="preserve"> </w:t>
+      </w:r>
+      <w:r>
+        <w:t>– sums the individual items</w:t>
+      </w:r>
+    </w:p>
+    <w:p>
+      <w:pPr>
+        <w:pStyle w:val="ListParagraph"/>
+        <w:numPr>
+          <w:ilvl w:val="0"/>
+          <w:numId w:val="5"/>
+        </w:numPr>
+      </w:pPr>
+      <w:proofErr w:type="gramStart"/>
+      <w:r>
+        <w:rPr>
+          <w:b/>
+          <w:color w:val="00B050"/>
+        </w:rPr>
+        <w:t>any(</w:t>
+      </w:r>
+      <w:proofErr w:type="gramEnd"/>
+      <w:r>
+        <w:rPr>
+          <w:b/>
+          <w:color w:val="00B050"/>
+        </w:rPr>
+        <w:t>)</w:t>
+      </w:r>
+      <w:r>
+        <w:rPr>
+          <w:color w:val="00B050"/>
+        </w:rPr>
+        <w:t xml:space="preserve"> </w:t>
+      </w:r>
+      <w:r>
+        <w:t xml:space="preserve">– return </w:t>
+      </w:r>
+      <w:r>
+        <w:rPr>
+          <w:i/>
+        </w:rPr>
+        <w:t>True</w:t>
+      </w:r>
+      <w:r>
+        <w:t xml:space="preserve"> if there exists any item in the tuple which is TRUE.</w:t>
+      </w:r>
+    </w:p>
+    <w:p>
+      <w:pPr>
+        <w:pStyle w:val="ListParagraph"/>
+        <w:numPr>
+          <w:ilvl w:val="0"/>
+          <w:numId w:val="5"/>
+        </w:numPr>
+      </w:pPr>
+      <w:r>
+        <w:rPr>
+          <w:b/>
+          <w:color w:val="00B050"/>
+        </w:rPr>
+        <w:t>all()</w:t>
+      </w:r>
+      <w:r>
+        <w:rPr>
+          <w:color w:val="00B050"/>
+        </w:rPr>
+        <w:t xml:space="preserve"> </w:t>
+      </w:r>
+      <w:r>
+        <w:t xml:space="preserve">– return </w:t>
+      </w:r>
+      <w:r>
+        <w:rPr>
+          <w:i/>
+        </w:rPr>
+        <w:t>True</w:t>
+      </w:r>
+      <w:r>
+        <w:t xml:space="preserve"> if all items are TRUE</w:t>
+      </w:r>
+    </w:p>
+    <w:p>
+      <w:pPr>
+        <w:pStyle w:val="ListParagraph"/>
+        <w:numPr>
+          <w:ilvl w:val="0"/>
+          <w:numId w:val="5"/>
+        </w:numPr>
+      </w:pPr>
+      <w:proofErr w:type="gramStart"/>
+      <w:r>
+        <w:rPr>
+          <w:b/>
+          <w:color w:val="00B050"/>
+        </w:rPr>
+        <w:lastRenderedPageBreak/>
+        <w:t>enumerate(</w:t>
+      </w:r>
+      <w:proofErr w:type="gramEnd"/>
+      <w:r>
+        <w:rPr>
+          <w:b/>
+          <w:color w:val="00B050"/>
+        </w:rPr>
+        <w:t>)</w:t>
+      </w:r>
+      <w:r>
+        <w:rPr>
+          <w:color w:val="00B050"/>
+        </w:rPr>
+        <w:t xml:space="preserve"> </w:t>
+      </w:r>
+      <w:r>
+        <w:t>– Iterate through the tuple returning 2-tuples of (index, item). This function “enumerates” all the items in a sequence: It provides a number and each element of the original sequence in a 2-tuple.</w:t>
+      </w:r>
+    </w:p>
+    <w:p>
+      <w:pPr>
+        <w:pStyle w:val="ListParagraph"/>
+        <w:numPr>
+          <w:ilvl w:val="0"/>
+          <w:numId w:val="5"/>
+        </w:numPr>
+      </w:pPr>
+      <w:proofErr w:type="gramStart"/>
+      <w:r>
+        <w:rPr>
+          <w:b/>
+          <w:color w:val="00B050"/>
+        </w:rPr>
+        <w:t>sorted(</w:t>
+      </w:r>
+      <w:proofErr w:type="gramEnd"/>
+      <w:r>
+        <w:rPr>
+          <w:b/>
+          <w:color w:val="00B050"/>
+        </w:rPr>
+        <w:t>)</w:t>
+      </w:r>
+      <w:r>
+        <w:rPr>
+          <w:color w:val="00B050"/>
+        </w:rPr>
+        <w:t xml:space="preserve"> </w:t>
+      </w:r>
+      <w:r>
+        <w:t xml:space="preserve">– iterate through the tuple in sorted order. Note: the returned collection is a sorted </w:t>
+      </w:r>
+      <w:r>
+        <w:rPr>
+          <w:b/>
+        </w:rPr>
+        <w:t>list</w:t>
+      </w:r>
+      <w:r>
+        <w:t>, not a tuple.</w:t>
+      </w:r>
+    </w:p>
+    <w:p>
+      <w:pPr>
+        <w:pStyle w:val="ListParagraph"/>
+        <w:numPr>
+          <w:ilvl w:val="0"/>
+          <w:numId w:val="5"/>
+        </w:numPr>
+      </w:pPr>
+      <w:proofErr w:type="gramStart"/>
+      <w:r>
+        <w:rPr>
+          <w:b/>
+          <w:color w:val="00B050"/>
+        </w:rPr>
+        <w:t>reversed(</w:t>
+      </w:r>
+      <w:proofErr w:type="gramEnd"/>
+      <w:r>
+        <w:rPr>
+          <w:b/>
+          <w:color w:val="00B050"/>
+        </w:rPr>
+        <w:t>)</w:t>
+      </w:r>
+      <w:r>
+        <w:rPr>
+          <w:color w:val="00B050"/>
+        </w:rPr>
+        <w:t xml:space="preserve"> </w:t>
+      </w:r>
+      <w:r>
+        <w:t xml:space="preserve">– iterate through the tuple in reverse order. Note: the return value is generic &lt;reversed object&gt; and must be fed into the </w:t>
+      </w:r>
+      <w:proofErr w:type="gramStart"/>
+      <w:r>
+        <w:t>tuple(</w:t>
+      </w:r>
+      <w:proofErr w:type="gramEnd"/>
+      <w:r>
+        <w:t>) or list() constructor to create one of those objects.</w:t>
+      </w:r>
+    </w:p>
+    <w:p/>
+    <w:p>
+      <w:pPr>
+        <w:rPr>
+          <w:b/>
+          <w:u w:val="single"/>
+        </w:rPr>
+      </w:pPr>
+      <w:r>
+        <w:rPr>
+          <w:b/>
+          <w:u w:val="single"/>
+        </w:rPr>
+        <w:t>Dictionaries:</w:t>
+      </w:r>
+    </w:p>
+    <w:p>
+      <w:r>
+        <w:t xml:space="preserve">A </w:t>
+      </w:r>
+      <w:r>
+        <w:rPr>
+          <w:b/>
+        </w:rPr>
+        <w:t>Dictionary</w:t>
+      </w:r>
+      <w:r>
+        <w:t xml:space="preserve"> is another mutable set type that can store any number of Python objects, including other set types. Dictionaries consist of pairs (called items) of keys and their corresponding values. While this data structure is known as a dictionary in Python, you'll see the same structure referred to as an </w:t>
+      </w:r>
+      <w:r>
+        <w:rPr>
+          <w:b/>
+        </w:rPr>
+        <w:t>associative array or hash table</w:t>
+      </w:r>
+      <w:r>
+        <w:t xml:space="preserve"> in other languages. In general, hash table is the most generic term.</w:t>
+      </w:r>
+    </w:p>
+    <w:p/>
+    <w:p>
+      <w:r>
+        <w:t>General summary of characteristics of a Python dictionary:</w:t>
+      </w:r>
+    </w:p>
+    <w:p>
+      <w:pPr>
+        <w:pStyle w:val="ListParagraph"/>
+        <w:numPr>
+          <w:ilvl w:val="0"/>
+          <w:numId w:val="6"/>
+        </w:numPr>
+      </w:pPr>
+      <w:r>
+        <w:t>A dictionary is an unordered collection of objects.</w:t>
+      </w:r>
+    </w:p>
+    <w:p>
+      <w:pPr>
+        <w:pStyle w:val="ListParagraph"/>
+        <w:numPr>
+          <w:ilvl w:val="0"/>
+          <w:numId w:val="6"/>
+        </w:numPr>
+      </w:pPr>
+      <w:r>
+        <w:t>Values are accessed using a key.</w:t>
+      </w:r>
+    </w:p>
+    <w:p>
+      <w:pPr>
+        <w:pStyle w:val="ListParagraph"/>
+        <w:numPr>
+          <w:ilvl w:val="0"/>
+          <w:numId w:val="6"/>
+        </w:numPr>
+      </w:pPr>
+      <w:r>
+        <w:t>A dictionary can shrink or grow as needed.</w:t>
+      </w:r>
+    </w:p>
+    <w:p>
+      <w:pPr>
+        <w:pStyle w:val="ListParagraph"/>
+        <w:numPr>
+          <w:ilvl w:val="0"/>
+          <w:numId w:val="6"/>
+        </w:numPr>
+      </w:pPr>
+      <w:r>
+        <w:t>The contents of dictionaries can be modified.</w:t>
+      </w:r>
+    </w:p>
+    <w:p>
+      <w:pPr>
+        <w:pStyle w:val="ListParagraph"/>
+        <w:numPr>
+          <w:ilvl w:val="0"/>
+          <w:numId w:val="6"/>
+        </w:numPr>
+      </w:pPr>
+      <w:r>
+        <w:t>Dictionaries can be nested.</w:t>
+      </w:r>
+    </w:p>
+    <w:p>
+      <w:pPr>
+        <w:pStyle w:val="ListParagraph"/>
+        <w:numPr>
+          <w:ilvl w:val="0"/>
+          <w:numId w:val="6"/>
+        </w:numPr>
+      </w:pPr>
+      <w:r>
+        <w:t>Sequence operations such as slice cannot be used with dictionaries.</w:t>
+      </w:r>
+    </w:p>
+    <w:p/>
+    <w:p>
+      <w:r>
+        <w:t>Example: Creating dictionary</w:t>
+      </w:r>
+    </w:p>
+    <w:p>
+      <w:pPr>
+        <w:ind w:left="720"/>
+      </w:pPr>
+      <w:proofErr w:type="gramStart"/>
+      <w:r>
+        <w:t>weekend</w:t>
+      </w:r>
+      <w:proofErr w:type="gramEnd"/>
+      <w:r>
+        <w:t xml:space="preserve"> = {"Sun": "Sunday", "Mon": "Monday"} </w:t>
+      </w:r>
+      <w:r>
+        <w:rPr>
+          <w:color w:val="5B9BD5" w:themeColor="accent1"/>
+        </w:rPr>
+        <w:t>#literal notation</w:t>
+      </w:r>
+    </w:p>
+    <w:p>
+      <w:pPr>
+        <w:ind w:left="720"/>
+      </w:pPr>
+      <w:proofErr w:type="gramStart"/>
+      <w:r>
+        <w:t>capitals</w:t>
+      </w:r>
+      <w:proofErr w:type="gramEnd"/>
+      <w:r>
+        <w:t xml:space="preserve"> = {} #create an empty dictionary then add values</w:t>
+      </w:r>
+    </w:p>
+    <w:p>
+      <w:pPr>
+        <w:ind w:left="720"/>
+      </w:pPr>
+      <w:proofErr w:type="gramStart"/>
+      <w:r>
+        <w:t>capitals[</w:t>
+      </w:r>
+      <w:proofErr w:type="gramEnd"/>
+      <w:r>
+        <w:t>"</w:t>
+      </w:r>
+      <w:proofErr w:type="spellStart"/>
+      <w:r>
+        <w:t>svk</w:t>
+      </w:r>
+      <w:proofErr w:type="spellEnd"/>
+      <w:r>
+        <w:t>"] = "Bratislava"</w:t>
+      </w:r>
+    </w:p>
+    <w:p>
+      <w:pPr>
+        <w:ind w:left="720"/>
+      </w:pPr>
+      <w:proofErr w:type="gramStart"/>
+      <w:r>
+        <w:t>capitals[</w:t>
+      </w:r>
+      <w:proofErr w:type="gramEnd"/>
+      <w:r>
+        <w:t>"</w:t>
+      </w:r>
+      <w:proofErr w:type="spellStart"/>
+      <w:r>
+        <w:t>deu</w:t>
+      </w:r>
+      <w:proofErr w:type="spellEnd"/>
+      <w:r>
+        <w:t>"] = "Berlin"</w:t>
+      </w:r>
+    </w:p>
+    <w:p>
+      <w:pPr>
+        <w:ind w:left="720"/>
+      </w:pPr>
+      <w:proofErr w:type="gramStart"/>
+      <w:r>
+        <w:t>capitals[</w:t>
+      </w:r>
+      <w:proofErr w:type="gramEnd"/>
+      <w:r>
+        <w:t>"</w:t>
+      </w:r>
+      <w:proofErr w:type="spellStart"/>
+      <w:r>
+        <w:t>dnk</w:t>
+      </w:r>
+      <w:proofErr w:type="spellEnd"/>
+      <w:r>
+        <w:t>"] = "Copenhagen"</w:t>
+      </w:r>
+    </w:p>
+    <w:p/>
+    <w:p>
+      <w:r>
+        <w:t>In the example above, we created two dict</w:t>
+      </w:r>
+      <w:r>
+        <w:t>ionaries in two different ways:</w:t>
+      </w:r>
+    </w:p>
+    <w:p>
+      <w:pPr>
+        <w:pStyle w:val="ListParagraph"/>
+        <w:numPr>
+          <w:ilvl w:val="0"/>
+          <w:numId w:val="7"/>
+        </w:numPr>
+      </w:pPr>
+      <w:r>
+        <w:t>Using literal notation. The key-value pairs are enclosed by curly brackets. The pairs are separated by commas. The first value of a pair is a key, which is followed by a colon character and a value. The "Sun" string is a key and the "Sunday" string is a value.</w:t>
+      </w:r>
+    </w:p>
+    <w:p>
+      <w:pPr>
+        <w:pStyle w:val="ListParagraph"/>
+        <w:numPr>
+          <w:ilvl w:val="0"/>
+          <w:numId w:val="7"/>
+        </w:numPr>
+      </w:pPr>
+      <w:r>
+        <w:t>Creating empty dictionary and adding some values. The keys are inside the square brackets, the values are located on the right side of the assignment.</w:t>
+      </w:r>
+    </w:p>
+    <w:p/>
+    <w:p>
+      <w:pPr>
+        <w:rPr>
+          <w:b/>
+          <w:color w:val="FF0000"/>
+          <w:u w:val="single"/>
+        </w:rPr>
+      </w:pPr>
+      <w:r>
+        <w:rPr>
+          <w:b/>
+          <w:color w:val="FF0000"/>
+          <w:u w:val="single"/>
+        </w:rPr>
+        <w:t>Each key in a dictionary must be unique.</w:t>
+      </w:r>
+    </w:p>
+    <w:p/>
+    <w:p>
+      <w:r>
+        <w:t>Using FOR loop to iterate through dictionary:</w:t>
+      </w:r>
+    </w:p>
+    <w:p>
+      <w:pPr>
+        <w:ind w:left="720"/>
+        <w:rPr>
+          <w:color w:val="4472C4" w:themeColor="accent5"/>
+        </w:rPr>
+      </w:pPr>
+      <w:r>
+        <w:rPr>
+          <w:color w:val="4472C4" w:themeColor="accent5"/>
+        </w:rPr>
+        <w:t>#to print all keys</w:t>
+      </w:r>
+    </w:p>
+    <w:p>
+      <w:pPr>
+        <w:ind w:left="720"/>
+      </w:pPr>
+      <w:proofErr w:type="gramStart"/>
+      <w:r>
+        <w:t>for</w:t>
+      </w:r>
+      <w:proofErr w:type="gramEnd"/>
+      <w:r>
+        <w:t xml:space="preserve"> data in capitals:</w:t>
+      </w:r>
+    </w:p>
+    <w:p>
+      <w:pPr>
+        <w:ind w:left="720"/>
+      </w:pPr>
+      <w:r>
+        <w:t xml:space="preserve">     </w:t>
+      </w:r>
+      <w:proofErr w:type="gramStart"/>
+      <w:r>
+        <w:t>print</w:t>
+      </w:r>
+      <w:proofErr w:type="gramEnd"/>
+      <w:r>
+        <w:t xml:space="preserve"> data</w:t>
+      </w:r>
+    </w:p>
+    <w:p>
+      <w:pPr>
+        <w:ind w:left="720"/>
+        <w:rPr>
+          <w:color w:val="4472C4" w:themeColor="accent5"/>
+        </w:rPr>
+      </w:pPr>
+      <w:r>
+        <w:rPr>
+          <w:color w:val="4472C4" w:themeColor="accent5"/>
+        </w:rPr>
+        <w:t>#another way to print all keys</w:t>
+      </w:r>
+    </w:p>
+    <w:p>
+      <w:pPr>
+        <w:ind w:left="720"/>
+      </w:pPr>
+      <w:proofErr w:type="gramStart"/>
+      <w:r>
+        <w:t>for</w:t>
+      </w:r>
+      <w:proofErr w:type="gramEnd"/>
+      <w:r>
+        <w:t xml:space="preserve"> key in </w:t>
+      </w:r>
+      <w:proofErr w:type="spellStart"/>
+      <w:r>
+        <w:t>capitals</w:t>
+      </w:r>
+      <w:r>
+        <w:rPr>
+          <w:b/>
+          <w:color w:val="00B050"/>
+        </w:rPr>
+        <w:t>.iterkeys</w:t>
+      </w:r>
+      <w:proofErr w:type="spellEnd"/>
+      <w:r>
+        <w:rPr>
+          <w:b/>
+          <w:color w:val="00B050"/>
+        </w:rPr>
+        <w:t>()</w:t>
+      </w:r>
+      <w:r>
+        <w:t>:</w:t>
+      </w:r>
+    </w:p>
+    <w:p>
+      <w:pPr>
+        <w:ind w:left="720"/>
+      </w:pPr>
+      <w:r>
+        <w:t xml:space="preserve">     </w:t>
+      </w:r>
+      <w:proofErr w:type="gramStart"/>
+      <w:r>
+        <w:t>print</w:t>
+      </w:r>
+      <w:proofErr w:type="gramEnd"/>
+      <w:r>
+        <w:t xml:space="preserve"> key</w:t>
+      </w:r>
+    </w:p>
+    <w:p>
+      <w:pPr>
+        <w:ind w:left="720"/>
+        <w:rPr>
+          <w:color w:val="4472C4" w:themeColor="accent5"/>
+        </w:rPr>
+      </w:pPr>
+      <w:r>
+        <w:rPr>
+          <w:color w:val="4472C4" w:themeColor="accent5"/>
+        </w:rPr>
+        <w:t>#to print the values</w:t>
+      </w:r>
+    </w:p>
+    <w:p>
+      <w:pPr>
+        <w:ind w:left="720"/>
+      </w:pPr>
+      <w:proofErr w:type="gramStart"/>
+      <w:r>
+        <w:lastRenderedPageBreak/>
+        <w:t>for</w:t>
+      </w:r>
+      <w:proofErr w:type="gramEnd"/>
+      <w:r>
+        <w:t xml:space="preserve"> </w:t>
+      </w:r>
+      <w:proofErr w:type="spellStart"/>
+      <w:r>
+        <w:t>val</w:t>
+      </w:r>
+      <w:proofErr w:type="spellEnd"/>
+      <w:r>
+        <w:t xml:space="preserve"> in </w:t>
+      </w:r>
+      <w:proofErr w:type="spellStart"/>
+      <w:r>
+        <w:t>capitals</w:t>
+      </w:r>
+      <w:r>
+        <w:rPr>
+          <w:b/>
+          <w:color w:val="00B050"/>
+        </w:rPr>
+        <w:t>.itervalues</w:t>
+      </w:r>
+      <w:proofErr w:type="spellEnd"/>
+      <w:r>
+        <w:rPr>
+          <w:b/>
+          <w:color w:val="00B050"/>
+        </w:rPr>
+        <w:t>()</w:t>
+      </w:r>
+      <w:r>
+        <w:t>:</w:t>
+      </w:r>
+    </w:p>
+    <w:p>
+      <w:pPr>
+        <w:ind w:left="720"/>
+      </w:pPr>
+      <w:r>
+        <w:t xml:space="preserve">     </w:t>
+      </w:r>
+      <w:proofErr w:type="gramStart"/>
+      <w:r>
+        <w:t>print</w:t>
+      </w:r>
+      <w:proofErr w:type="gramEnd"/>
+      <w:r>
+        <w:t xml:space="preserve"> </w:t>
+      </w:r>
+      <w:proofErr w:type="spellStart"/>
+      <w:r>
+        <w:t>val</w:t>
+      </w:r>
+      <w:proofErr w:type="spellEnd"/>
+    </w:p>
+    <w:p>
+      <w:pPr>
+        <w:ind w:left="720"/>
+        <w:rPr>
+          <w:color w:val="4472C4" w:themeColor="accent5"/>
+        </w:rPr>
+      </w:pPr>
+      <w:r>
+        <w:rPr>
+          <w:color w:val="4472C4" w:themeColor="accent5"/>
+        </w:rPr>
+        <w:t>#to print all keys and values</w:t>
+      </w:r>
+    </w:p>
+    <w:p>
+      <w:pPr>
+        <w:ind w:left="720"/>
+      </w:pPr>
+      <w:proofErr w:type="gramStart"/>
+      <w:r>
+        <w:t>for</w:t>
+      </w:r>
+      <w:proofErr w:type="gramEnd"/>
+      <w:r>
+        <w:t xml:space="preserve"> </w:t>
+      </w:r>
+      <w:proofErr w:type="spellStart"/>
+      <w:r>
+        <w:t>key,data</w:t>
+      </w:r>
+      <w:proofErr w:type="spellEnd"/>
+      <w:r>
+        <w:t xml:space="preserve"> in </w:t>
+      </w:r>
+      <w:proofErr w:type="spellStart"/>
+      <w:r>
+        <w:t>capitals.</w:t>
+      </w:r>
+      <w:r>
+        <w:rPr>
+          <w:b/>
+          <w:color w:val="00B050"/>
+        </w:rPr>
+        <w:t>iteritems</w:t>
+      </w:r>
+      <w:proofErr w:type="spellEnd"/>
+      <w:r>
+        <w:rPr>
+          <w:b/>
+          <w:color w:val="00B050"/>
+        </w:rPr>
+        <w:t>()</w:t>
+      </w:r>
+      <w:r>
+        <w:t>:</w:t>
+      </w:r>
+    </w:p>
+    <w:p>
+      <w:pPr>
+        <w:ind w:left="720"/>
+      </w:pPr>
+      <w:r>
+        <w:t xml:space="preserve">     </w:t>
+      </w:r>
+      <w:proofErr w:type="gramStart"/>
+      <w:r>
+        <w:t>print</w:t>
+      </w:r>
+      <w:proofErr w:type="gramEnd"/>
+      <w:r>
+        <w:t xml:space="preserve"> key, " = ", data</w:t>
+      </w:r>
+    </w:p>
+    <w:p/>
+    <w:p>
+      <w:pPr>
+        <w:rPr>
+          <w:b/>
+          <w:sz w:val="24"/>
+          <w:u w:val="single"/>
+        </w:rPr>
+      </w:pPr>
+      <w:r>
+        <w:rPr>
+          <w:b/>
+          <w:sz w:val="24"/>
+          <w:u w:val="single"/>
+        </w:rPr>
+        <w:t>Built-in Functions and Methods:</w:t>
+      </w:r>
+    </w:p>
+    <w:p>
+      <w:pPr>
+        <w:pStyle w:val="ListParagraph"/>
+        <w:numPr>
+          <w:ilvl w:val="0"/>
+          <w:numId w:val="6"/>
+        </w:numPr>
+      </w:pPr>
+      <w:proofErr w:type="spellStart"/>
+      <w:proofErr w:type="gramStart"/>
+      <w:r>
+        <w:rPr>
+          <w:b/>
+          <w:color w:val="00B050"/>
+        </w:rPr>
+        <w:t>cmp</w:t>
+      </w:r>
+      <w:proofErr w:type="spellEnd"/>
+      <w:r>
+        <w:rPr>
+          <w:b/>
+          <w:color w:val="00B050"/>
+        </w:rPr>
+        <w:t>(</w:t>
+      </w:r>
+      <w:proofErr w:type="gramEnd"/>
+      <w:r>
+        <w:rPr>
+          <w:b/>
+          <w:color w:val="00B050"/>
+        </w:rPr>
+        <w:t>dict1, dict1)</w:t>
+      </w:r>
+      <w:r>
+        <w:rPr>
+          <w:color w:val="00B050"/>
+        </w:rPr>
+        <w:t xml:space="preserve"> </w:t>
+      </w:r>
+      <w:r>
+        <w:t xml:space="preserve">– </w:t>
+      </w:r>
+      <w:r>
+        <w:t xml:space="preserve">compares two dictionaries. The comparison process starts with the length of each dictionary, followed by key names, followed by values. The function returns 0 if the 2 </w:t>
+      </w:r>
+      <w:proofErr w:type="spellStart"/>
+      <w:r>
+        <w:t>dicts</w:t>
+      </w:r>
+      <w:proofErr w:type="spellEnd"/>
+      <w:r>
+        <w:t xml:space="preserve"> are equal, -1 if dict1 &gt; dict2, 1 if dict1 &lt; dict2.</w:t>
+      </w:r>
+    </w:p>
+    <w:p>
+      <w:pPr>
+        <w:pStyle w:val="ListParagraph"/>
+        <w:numPr>
+          <w:ilvl w:val="0"/>
+          <w:numId w:val="6"/>
+        </w:numPr>
+      </w:pPr>
+      <w:proofErr w:type="spellStart"/>
+      <w:r>
+        <w:rPr>
+          <w:b/>
+          <w:color w:val="00B050"/>
+        </w:rPr>
+        <w:t>len</w:t>
+      </w:r>
+      <w:proofErr w:type="spellEnd"/>
+      <w:r>
+        <w:rPr>
+          <w:b/>
+          <w:color w:val="00B050"/>
+        </w:rPr>
+        <w:t>()</w:t>
+      </w:r>
+      <w:r>
+        <w:rPr>
+          <w:color w:val="00B050"/>
+        </w:rPr>
+        <w:t xml:space="preserve"> </w:t>
+      </w:r>
+      <w:r>
+        <w:t xml:space="preserve">– </w:t>
+      </w:r>
+      <w:r>
+        <w:t>give the total length of the dictionary</w:t>
+      </w:r>
+    </w:p>
+    <w:p>
+      <w:pPr>
+        <w:pStyle w:val="ListParagraph"/>
+        <w:numPr>
+          <w:ilvl w:val="0"/>
+          <w:numId w:val="6"/>
+        </w:numPr>
+      </w:pPr>
+      <w:proofErr w:type="spellStart"/>
+      <w:r>
+        <w:rPr>
+          <w:b/>
+          <w:color w:val="00B050"/>
+        </w:rPr>
+        <w:t>str</w:t>
+      </w:r>
+      <w:proofErr w:type="spellEnd"/>
+      <w:r>
+        <w:rPr>
+          <w:b/>
+          <w:color w:val="00B050"/>
+        </w:rPr>
+        <w:t>()</w:t>
+      </w:r>
+      <w:r>
+        <w:rPr>
+          <w:color w:val="00B050"/>
+        </w:rPr>
+        <w:t xml:space="preserve"> </w:t>
+      </w:r>
+      <w:r>
+        <w:t xml:space="preserve">– </w:t>
+      </w:r>
+      <w:r>
+        <w:t>produces a string representation of a dictionary</w:t>
+      </w:r>
+    </w:p>
+    <w:p>
+      <w:pPr>
+        <w:pStyle w:val="ListParagraph"/>
+        <w:numPr>
+          <w:ilvl w:val="0"/>
+          <w:numId w:val="6"/>
+        </w:numPr>
+      </w:pPr>
+      <w:proofErr w:type="gramStart"/>
+      <w:r>
+        <w:rPr>
+          <w:b/>
+          <w:color w:val="00B050"/>
+        </w:rPr>
+        <w:t>type(</w:t>
+      </w:r>
+      <w:proofErr w:type="gramEnd"/>
+      <w:r>
+        <w:rPr>
+          <w:b/>
+          <w:color w:val="00B050"/>
+        </w:rPr>
+        <w:t>)</w:t>
+      </w:r>
+      <w:r>
+        <w:rPr>
+          <w:color w:val="00B050"/>
+        </w:rPr>
+        <w:t xml:space="preserve"> </w:t>
+      </w:r>
+      <w:r>
+        <w:t xml:space="preserve">– </w:t>
+      </w:r>
+      <w:r>
+        <w:t>returns the type of the passed variable. If passed variable is a dictionary, it will then return a dictionary type.</w:t>
+      </w:r>
+    </w:p>
+    <w:p>
+      <w:pPr>
+        <w:pStyle w:val="ListParagraph"/>
+        <w:numPr>
+          <w:ilvl w:val="0"/>
+          <w:numId w:val="6"/>
+        </w:numPr>
+      </w:pPr>
+      <w:r>
+        <w:rPr>
+          <w:b/>
+          <w:color w:val="00B050"/>
+        </w:rPr>
+        <w:t>.clear()</w:t>
+      </w:r>
+      <w:r>
+        <w:rPr>
+          <w:color w:val="00B050"/>
+        </w:rPr>
+        <w:t xml:space="preserve"> </w:t>
+      </w:r>
+      <w:r>
+        <w:t xml:space="preserve">– </w:t>
+      </w:r>
+      <w:r>
+        <w:t>removes all elements from the dictionary</w:t>
+      </w:r>
+    </w:p>
+    <w:p>
+      <w:pPr>
+        <w:pStyle w:val="ListParagraph"/>
+        <w:numPr>
+          <w:ilvl w:val="0"/>
+          <w:numId w:val="6"/>
+        </w:numPr>
+      </w:pPr>
+      <w:r>
+        <w:rPr>
+          <w:b/>
+          <w:color w:val="00B050"/>
+        </w:rPr>
+        <w:t>.copy()</w:t>
+      </w:r>
+      <w:r>
+        <w:t xml:space="preserve"> – </w:t>
+      </w:r>
+      <w:r>
+        <w:t>returns a shallow copy dictionary</w:t>
+      </w:r>
+    </w:p>
+    <w:p>
+      <w:pPr>
+        <w:pStyle w:val="ListParagraph"/>
+        <w:numPr>
+          <w:ilvl w:val="0"/>
+          <w:numId w:val="6"/>
+        </w:numPr>
+      </w:pPr>
+      <w:r>
+        <w:rPr>
+          <w:b/>
+          <w:color w:val="00B050"/>
+        </w:rPr>
+        <w:t>.</w:t>
+      </w:r>
+      <w:proofErr w:type="spellStart"/>
+      <w:r>
+        <w:rPr>
+          <w:b/>
+          <w:color w:val="00B050"/>
+        </w:rPr>
+        <w:t>fromkeys</w:t>
+      </w:r>
+      <w:proofErr w:type="spellEnd"/>
+      <w:r>
+        <w:rPr>
+          <w:b/>
+          <w:color w:val="00B050"/>
+        </w:rPr>
+        <w:t>(sequence, [value])</w:t>
+      </w:r>
+      <w:r>
+        <w:rPr>
+          <w:color w:val="00B050"/>
+        </w:rPr>
+        <w:t xml:space="preserve"> </w:t>
+      </w:r>
+      <w:r>
+        <w:t xml:space="preserve">– </w:t>
+      </w:r>
+      <w:r>
+        <w:t>create a new dictionary with keys from sequence and values set to value</w:t>
+      </w:r>
+    </w:p>
+    <w:p>
+      <w:pPr>
+        <w:pStyle w:val="ListParagraph"/>
+        <w:numPr>
+          <w:ilvl w:val="0"/>
+          <w:numId w:val="6"/>
+        </w:numPr>
+      </w:pPr>
+      <w:r>
+        <w:rPr>
+          <w:b/>
+          <w:color w:val="00B050"/>
+        </w:rPr>
+        <w:t>.get(key, default=None)</w:t>
+      </w:r>
+      <w:r>
+        <w:t xml:space="preserve"> – </w:t>
+      </w:r>
+      <w:r>
+        <w:t>For key, returns value or default if key is not in dictionary</w:t>
+      </w:r>
+    </w:p>
+    <w:p>
+      <w:pPr>
+        <w:pStyle w:val="ListParagraph"/>
+        <w:numPr>
+          <w:ilvl w:val="0"/>
+          <w:numId w:val="6"/>
+        </w:numPr>
+      </w:pPr>
+      <w:r>
+        <w:rPr>
+          <w:b/>
+          <w:color w:val="00B050"/>
+        </w:rPr>
+        <w:t>.</w:t>
+      </w:r>
+      <w:proofErr w:type="spellStart"/>
+      <w:r>
+        <w:rPr>
+          <w:b/>
+          <w:color w:val="00B050"/>
+        </w:rPr>
+        <w:t>has_key</w:t>
+      </w:r>
+      <w:proofErr w:type="spellEnd"/>
+      <w:r>
+        <w:rPr>
+          <w:b/>
+          <w:color w:val="00B050"/>
+        </w:rPr>
+        <w:t>(key)</w:t>
+      </w:r>
+      <w:r>
+        <w:rPr>
+          <w:color w:val="00B050"/>
+        </w:rPr>
+        <w:t xml:space="preserve"> </w:t>
+      </w:r>
+      <w:r>
+        <w:t xml:space="preserve">– </w:t>
+      </w:r>
+      <w:r>
+        <w:t>returns true if a given key is available in the dictionary, otherwise it returns false</w:t>
+      </w:r>
+    </w:p>
+    <w:p>
+      <w:pPr>
+        <w:pStyle w:val="ListParagraph"/>
+        <w:numPr>
+          <w:ilvl w:val="0"/>
+          <w:numId w:val="6"/>
+        </w:numPr>
+      </w:pPr>
+      <w:r>
+        <w:rPr>
+          <w:b/>
+          <w:color w:val="00B050"/>
+        </w:rPr>
+        <w:t>.items()</w:t>
+      </w:r>
+      <w:r>
+        <w:rPr>
+          <w:color w:val="00B050"/>
+        </w:rPr>
+        <w:t xml:space="preserve"> </w:t>
+      </w:r>
+      <w:r>
+        <w:t xml:space="preserve">– </w:t>
+      </w:r>
+      <w:r>
+        <w:t>returns a list of dictionary’s (key, value) tuple pairs</w:t>
+      </w:r>
       <w:bookmarkStart w:id="0" w:name="_GoBack"/>
       <w:bookmarkEnd w:id="0"/>
     </w:p>
+    <w:p>
+      <w:pPr>
+        <w:pStyle w:val="ListParagraph"/>
+        <w:numPr>
+          <w:ilvl w:val="0"/>
+          <w:numId w:val="6"/>
+        </w:numPr>
+      </w:pPr>
+      <w:r>
+        <w:rPr>
+          <w:b/>
+          <w:color w:val="00B050"/>
+        </w:rPr>
+        <w:t>.</w:t>
+      </w:r>
+      <w:proofErr w:type="spellStart"/>
+      <w:proofErr w:type="gramStart"/>
+      <w:r>
+        <w:rPr>
+          <w:b/>
+          <w:color w:val="00B050"/>
+        </w:rPr>
+        <w:t>iteritems</w:t>
+      </w:r>
+      <w:proofErr w:type="spellEnd"/>
+      <w:r>
+        <w:rPr>
+          <w:b/>
+          <w:color w:val="00B050"/>
+        </w:rPr>
+        <w:t>(</w:t>
+      </w:r>
+      <w:proofErr w:type="gramEnd"/>
+      <w:r>
+        <w:rPr>
+          <w:b/>
+          <w:color w:val="00B050"/>
+        </w:rPr>
+        <w:t>)</w:t>
+      </w:r>
+      <w:r>
+        <w:rPr>
+          <w:color w:val="00B050"/>
+        </w:rPr>
+        <w:t xml:space="preserve"> </w:t>
+      </w:r>
+      <w:r>
+        <w:t>– return an iterator over the dictionary’s (key, value) pairs.</w:t>
+      </w:r>
+    </w:p>
+    <w:p>
+      <w:pPr>
+        <w:pStyle w:val="ListParagraph"/>
+        <w:numPr>
+          <w:ilvl w:val="0"/>
+          <w:numId w:val="6"/>
+        </w:numPr>
+      </w:pPr>
+      <w:r>
+        <w:rPr>
+          <w:b/>
+          <w:color w:val="00B050"/>
+        </w:rPr>
+        <w:t>.keys()</w:t>
+      </w:r>
+      <w:r>
+        <w:t xml:space="preserve"> – </w:t>
+      </w:r>
+      <w:r>
+        <w:t>return a list of dictionary keys</w:t>
+      </w:r>
+    </w:p>
+    <w:p>
+      <w:pPr>
+        <w:pStyle w:val="ListParagraph"/>
+        <w:numPr>
+          <w:ilvl w:val="0"/>
+          <w:numId w:val="6"/>
+        </w:numPr>
+      </w:pPr>
+      <w:r>
+        <w:rPr>
+          <w:b/>
+          <w:color w:val="00B050"/>
+        </w:rPr>
+        <w:t>.</w:t>
+      </w:r>
+      <w:proofErr w:type="spellStart"/>
+      <w:r>
+        <w:rPr>
+          <w:b/>
+          <w:color w:val="00B050"/>
+        </w:rPr>
+        <w:t>setdefault</w:t>
+      </w:r>
+      <w:proofErr w:type="spellEnd"/>
+      <w:r>
+        <w:rPr>
+          <w:b/>
+          <w:color w:val="00B050"/>
+        </w:rPr>
+        <w:t>(key, default=None)</w:t>
+      </w:r>
+      <w:r>
+        <w:rPr>
+          <w:color w:val="00B050"/>
+        </w:rPr>
+        <w:t xml:space="preserve"> </w:t>
+      </w:r>
+      <w:r>
+        <w:t xml:space="preserve">– </w:t>
+      </w:r>
+      <w:r>
+        <w:t xml:space="preserve">similar to get(), but will set </w:t>
+      </w:r>
+      <w:proofErr w:type="spellStart"/>
+      <w:r>
+        <w:t>dict</w:t>
+      </w:r>
+      <w:proofErr w:type="spellEnd"/>
+      <w:r>
+        <w:t>[key] = default if key is not already in dictionary</w:t>
+      </w:r>
+    </w:p>
+    <w:p>
+      <w:pPr>
+        <w:pStyle w:val="ListParagraph"/>
+        <w:numPr>
+          <w:ilvl w:val="0"/>
+          <w:numId w:val="6"/>
+        </w:numPr>
+      </w:pPr>
+      <w:r>
+        <w:rPr>
+          <w:b/>
+          <w:color w:val="00B050"/>
+        </w:rPr>
+        <w:t>.update(dict2)</w:t>
+      </w:r>
+      <w:r>
+        <w:rPr>
+          <w:color w:val="00B050"/>
+        </w:rPr>
+        <w:t xml:space="preserve"> </w:t>
+      </w:r>
+      <w:r>
+        <w:t xml:space="preserve">– </w:t>
+      </w:r>
+      <w:r>
+        <w:t>adds dictionary dict2’s key-value pairs to an existing dictionary</w:t>
+      </w:r>
+    </w:p>
+    <w:p>
+      <w:pPr>
+        <w:pStyle w:val="ListParagraph"/>
+        <w:numPr>
+          <w:ilvl w:val="0"/>
+          <w:numId w:val="6"/>
+        </w:numPr>
+      </w:pPr>
+      <w:r>
+        <w:rPr>
+          <w:b/>
+          <w:color w:val="00B050"/>
+        </w:rPr>
+        <w:t>.values()</w:t>
+      </w:r>
+      <w:r>
+        <w:t xml:space="preserve"> – </w:t>
+      </w:r>
+      <w:r>
+        <w:t>returns list of dictionary values</w:t>
+      </w:r>
+    </w:p>
+    <w:p>
+      <w:pPr>
+        <w:pStyle w:val="ListParagraph"/>
+        <w:numPr>
+          <w:ilvl w:val="0"/>
+          <w:numId w:val="6"/>
+        </w:numPr>
+      </w:pPr>
+      <w:r>
+        <w:rPr>
+          <w:b/>
+          <w:color w:val="00B050"/>
+        </w:rPr>
+        <w:t>zip()</w:t>
+      </w:r>
+      <w:r>
+        <w:t xml:space="preserve"> – combine two lists like a zipper (i.e. to create a dictionary)</w:t>
+      </w:r>
+    </w:p>
+    <w:p>
+      <w:pPr>
+        <w:pStyle w:val="ListParagraph"/>
+        <w:numPr>
+          <w:ilvl w:val="1"/>
+          <w:numId w:val="6"/>
+        </w:numPr>
+      </w:pPr>
+      <w:r>
+        <w:t>superfluous elements won’t be used, whether the extras are keys or values</w:t>
+      </w:r>
+    </w:p>
+    <w:p/>
+    <w:p/>
     <w:sectPr>
       <w:pgSz w:w="12240" w:h="15840"/>
       <w:pgMar w:top="1440" w:right="1440" w:bottom="1440" w:left="1440" w:header="720" w:footer="720" w:gutter="0"/>
@@ -3327,6 +5784,95 @@
     </w:lvl>
   </w:abstractNum>
   <w:abstractNum w:abstractNumId="1" w15:restartNumberingAfterBreak="0">
+    <w:nsid w:val="11510AF7"/>
+    <w:multiLevelType w:val="hybridMultilevel"/>
+    <w:tmpl w:val="C99AB772"/>
+    <w:lvl w:ilvl="0" w:tplc="0409000F">
+      <w:start w:val="1"/>
+      <w:numFmt w:val="decimal"/>
+      <w:lvlText w:val="%1."/>
+      <w:lvlJc w:val="left"/>
+      <w:pPr>
+        <w:ind w:left="720" w:hanging="360"/>
+      </w:pPr>
+      <w:rPr>
+        <w:rFonts w:hint="default"/>
+      </w:rPr>
+    </w:lvl>
+    <w:lvl w:ilvl="1" w:tplc="04090019" w:tentative="1">
+      <w:start w:val="1"/>
+      <w:numFmt w:val="lowerLetter"/>
+      <w:lvlText w:val="%2."/>
+      <w:lvlJc w:val="left"/>
+      <w:pPr>
+        <w:ind w:left="1440" w:hanging="360"/>
+      </w:pPr>
+    </w:lvl>
+    <w:lvl w:ilvl="2" w:tplc="0409001B" w:tentative="1">
+      <w:start w:val="1"/>
+      <w:numFmt w:val="lowerRoman"/>
+      <w:lvlText w:val="%3."/>
+      <w:lvlJc w:val="right"/>
+      <w:pPr>
+        <w:ind w:left="2160" w:hanging="180"/>
+      </w:pPr>
+    </w:lvl>
+    <w:lvl w:ilvl="3" w:tplc="0409000F" w:tentative="1">
+      <w:start w:val="1"/>
+      <w:numFmt w:val="decimal"/>
+      <w:lvlText w:val="%4."/>
+      <w:lvlJc w:val="left"/>
+      <w:pPr>
+        <w:ind w:left="2880" w:hanging="360"/>
+      </w:pPr>
+    </w:lvl>
+    <w:lvl w:ilvl="4" w:tplc="04090019" w:tentative="1">
+      <w:start w:val="1"/>
+      <w:numFmt w:val="lowerLetter"/>
+      <w:lvlText w:val="%5."/>
+      <w:lvlJc w:val="left"/>
+      <w:pPr>
+        <w:ind w:left="3600" w:hanging="360"/>
+      </w:pPr>
+    </w:lvl>
+    <w:lvl w:ilvl="5" w:tplc="0409001B" w:tentative="1">
+      <w:start w:val="1"/>
+      <w:numFmt w:val="lowerRoman"/>
+      <w:lvlText w:val="%6."/>
+      <w:lvlJc w:val="right"/>
+      <w:pPr>
+        <w:ind w:left="4320" w:hanging="180"/>
+      </w:pPr>
+    </w:lvl>
+    <w:lvl w:ilvl="6" w:tplc="0409000F" w:tentative="1">
+      <w:start w:val="1"/>
+      <w:numFmt w:val="decimal"/>
+      <w:lvlText w:val="%7."/>
+      <w:lvlJc w:val="left"/>
+      <w:pPr>
+        <w:ind w:left="5040" w:hanging="360"/>
+      </w:pPr>
+    </w:lvl>
+    <w:lvl w:ilvl="7" w:tplc="04090019" w:tentative="1">
+      <w:start w:val="1"/>
+      <w:numFmt w:val="lowerLetter"/>
+      <w:lvlText w:val="%8."/>
+      <w:lvlJc w:val="left"/>
+      <w:pPr>
+        <w:ind w:left="5760" w:hanging="360"/>
+      </w:pPr>
+    </w:lvl>
+    <w:lvl w:ilvl="8" w:tplc="0409001B" w:tentative="1">
+      <w:start w:val="1"/>
+      <w:numFmt w:val="lowerRoman"/>
+      <w:lvlText w:val="%9."/>
+      <w:lvlJc w:val="right"/>
+      <w:pPr>
+        <w:ind w:left="6480" w:hanging="180"/>
+      </w:pPr>
+    </w:lvl>
+  </w:abstractNum>
+  <w:abstractNum w:abstractNumId="2" w15:restartNumberingAfterBreak="0">
     <w:nsid w:val="40E8335E"/>
     <w:multiLevelType w:val="hybridMultilevel"/>
     <w:tmpl w:val="9C5A9EC6"/>
@@ -3438,7 +5984,119 @@
       </w:rPr>
     </w:lvl>
   </w:abstractNum>
-  <w:abstractNum w:abstractNumId="2" w15:restartNumberingAfterBreak="0">
+  <w:abstractNum w:abstractNumId="3" w15:restartNumberingAfterBreak="0">
+    <w:nsid w:val="46C777EB"/>
+    <w:multiLevelType w:val="hybridMultilevel"/>
+    <w:tmpl w:val="A42A57F2"/>
+    <w:lvl w:ilvl="0" w:tplc="2E583DB4">
+      <w:numFmt w:val="bullet"/>
+      <w:lvlText w:val=""/>
+      <w:lvlJc w:val="left"/>
+      <w:pPr>
+        <w:ind w:left="720" w:hanging="360"/>
+      </w:pPr>
+      <w:rPr>
+        <w:rFonts w:ascii="Symbol" w:eastAsiaTheme="minorHAnsi" w:hAnsi="Symbol" w:cstheme="minorBidi" w:hint="default"/>
+      </w:rPr>
+    </w:lvl>
+    <w:lvl w:ilvl="1" w:tplc="04090003">
+      <w:start w:val="1"/>
+      <w:numFmt w:val="bullet"/>
+      <w:lvlText w:val="o"/>
+      <w:lvlJc w:val="left"/>
+      <w:pPr>
+        <w:ind w:left="1440" w:hanging="360"/>
+      </w:pPr>
+      <w:rPr>
+        <w:rFonts w:ascii="Courier New" w:hAnsi="Courier New" w:cs="Courier New" w:hint="default"/>
+      </w:rPr>
+    </w:lvl>
+    <w:lvl w:ilvl="2" w:tplc="04090005" w:tentative="1">
+      <w:start w:val="1"/>
+      <w:numFmt w:val="bullet"/>
+      <w:lvlText w:val=""/>
+      <w:lvlJc w:val="left"/>
+      <w:pPr>
+        <w:ind w:left="2160" w:hanging="360"/>
+      </w:pPr>
+      <w:rPr>
+        <w:rFonts w:ascii="Wingdings" w:hAnsi="Wingdings" w:hint="default"/>
+      </w:rPr>
+    </w:lvl>
+    <w:lvl w:ilvl="3" w:tplc="04090001" w:tentative="1">
+      <w:start w:val="1"/>
+      <w:numFmt w:val="bullet"/>
+      <w:lvlText w:val=""/>
+      <w:lvlJc w:val="left"/>
+      <w:pPr>
+        <w:ind w:left="2880" w:hanging="360"/>
+      </w:pPr>
+      <w:rPr>
+        <w:rFonts w:ascii="Symbol" w:hAnsi="Symbol" w:hint="default"/>
+      </w:rPr>
+    </w:lvl>
+    <w:lvl w:ilvl="4" w:tplc="04090003" w:tentative="1">
+      <w:start w:val="1"/>
+      <w:numFmt w:val="bullet"/>
+      <w:lvlText w:val="o"/>
+      <w:lvlJc w:val="left"/>
+      <w:pPr>
+        <w:ind w:left="3600" w:hanging="360"/>
+      </w:pPr>
+      <w:rPr>
+        <w:rFonts w:ascii="Courier New" w:hAnsi="Courier New" w:cs="Courier New" w:hint="default"/>
+      </w:rPr>
+    </w:lvl>
+    <w:lvl w:ilvl="5" w:tplc="04090005" w:tentative="1">
+      <w:start w:val="1"/>
+      <w:numFmt w:val="bullet"/>
+      <w:lvlText w:val=""/>
+      <w:lvlJc w:val="left"/>
+      <w:pPr>
+        <w:ind w:left="4320" w:hanging="360"/>
+      </w:pPr>
+      <w:rPr>
+        <w:rFonts w:ascii="Wingdings" w:hAnsi="Wingdings" w:hint="default"/>
+      </w:rPr>
+    </w:lvl>
+    <w:lvl w:ilvl="6" w:tplc="04090001" w:tentative="1">
+      <w:start w:val="1"/>
+      <w:numFmt w:val="bullet"/>
+      <w:lvlText w:val=""/>
+      <w:lvlJc w:val="left"/>
+      <w:pPr>
+        <w:ind w:left="5040" w:hanging="360"/>
+      </w:pPr>
+      <w:rPr>
+        <w:rFonts w:ascii="Symbol" w:hAnsi="Symbol" w:hint="default"/>
+      </w:rPr>
+    </w:lvl>
+    <w:lvl w:ilvl="7" w:tplc="04090003" w:tentative="1">
+      <w:start w:val="1"/>
+      <w:numFmt w:val="bullet"/>
+      <w:lvlText w:val="o"/>
+      <w:lvlJc w:val="left"/>
+      <w:pPr>
+        <w:ind w:left="5760" w:hanging="360"/>
+      </w:pPr>
+      <w:rPr>
+        <w:rFonts w:ascii="Courier New" w:hAnsi="Courier New" w:cs="Courier New" w:hint="default"/>
+      </w:rPr>
+    </w:lvl>
+    <w:lvl w:ilvl="8" w:tplc="04090005" w:tentative="1">
+      <w:start w:val="1"/>
+      <w:numFmt w:val="bullet"/>
+      <w:lvlText w:val=""/>
+      <w:lvlJc w:val="left"/>
+      <w:pPr>
+        <w:ind w:left="6480" w:hanging="360"/>
+      </w:pPr>
+      <w:rPr>
+        <w:rFonts w:ascii="Wingdings" w:hAnsi="Wingdings" w:hint="default"/>
+      </w:rPr>
+    </w:lvl>
+  </w:abstractNum>
+  <w:abstractNum w:abstractNumId="4" w15:restartNumberingAfterBreak="0">
     <w:nsid w:val="5BE80F96"/>
     <w:multiLevelType w:val="hybridMultilevel"/>
     <w:tmpl w:val="6164CDE8"/>
@@ -3527,7 +6185,7 @@
       </w:pPr>
     </w:lvl>
   </w:abstractNum>
-  <w:abstractNum w:abstractNumId="3" w15:restartNumberingAfterBreak="0">
+  <w:abstractNum w:abstractNumId="5" w15:restartNumberingAfterBreak="0">
     <w:nsid w:val="7D481411"/>
     <w:multiLevelType w:val="hybridMultilevel"/>
     <w:tmpl w:val="9272CA72"/>
@@ -3639,10 +6297,10 @@
       </w:rPr>
     </w:lvl>
   </w:abstractNum>
-  <w:abstractNum w:abstractNumId="4" w15:restartNumberingAfterBreak="0">
+  <w:abstractNum w:abstractNumId="6" w15:restartNumberingAfterBreak="0">
     <w:nsid w:val="7E874578"/>
     <w:multiLevelType w:val="hybridMultilevel"/>
-    <w:tmpl w:val="4F1EA974"/>
+    <w:tmpl w:val="3D425B9A"/>
     <w:lvl w:ilvl="0" w:tplc="0409000F">
       <w:start w:val="1"/>
       <w:numFmt w:val="decimal"/>
@@ -3729,19 +6387,25 @@
     </w:lvl>
   </w:abstractNum>
   <w:num w:numId="1">
-    <w:abstractNumId w:val="3"/>
+    <w:abstractNumId w:val="5"/>
   </w:num>
   <w:num w:numId="2">
+    <w:abstractNumId w:val="6"/>
+  </w:num>
+  <w:num w:numId="3">
     <w:abstractNumId w:val="4"/>
   </w:num>
-  <w:num w:numId="3">
+  <w:num w:numId="4">
     <w:abstractNumId w:val="2"/>
-  </w:num>
-  <w:num w:numId="4">
-    <w:abstractNumId w:val="1"/>
   </w:num>
   <w:num w:numId="5">
     <w:abstractNumId w:val="0"/>
+  </w:num>
+  <w:num w:numId="6">
+    <w:abstractNumId w:val="3"/>
+  </w:num>
+  <w:num w:numId="7">
+    <w:abstractNumId w:val="1"/>
   </w:num>
 </w:numbering>
 </file>
@@ -4702,6 +7366,19 @@
       <w:szCs w:val="18"/>
     </w:rPr>
   </w:style>
+  <w:style w:type="paragraph" w:styleId="NormalWeb">
+    <w:name w:val="Normal (Web)"/>
+    <w:basedOn w:val="Normal"/>
+    <w:uiPriority w:val="99"/>
+    <w:semiHidden/>
+    <w:unhideWhenUsed/>
+    <w:rsid w:val="00E929F7"/>
+    <w:rPr>
+      <w:rFonts w:ascii="Times New Roman" w:hAnsi="Times New Roman" w:cs="Times New Roman"/>
+      <w:sz w:val="24"/>
+      <w:szCs w:val="24"/>
+    </w:rPr>
+  </w:style>
 </w:styles>
 </file>
 

</xml_diff>

<commit_message>
Addded Regular Expressions to notes. Compoleted Basic Searching for Regex.
</commit_message>
<xml_diff>
--- a/Python/Python/python_notes.docx
+++ b/Python/Python/python_notes.docx
@@ -185,15 +185,7 @@
         <w:ind w:left="720"/>
       </w:pPr>
       <w:r>
-        <w:t xml:space="preserve">Don't underestimate how important it is to develop a solid understanding of OOP, which is a pivotal skill. This is why you spend the rest of your time at the </w:t>
-      </w:r>
-      <w:proofErr w:type="spellStart"/>
-      <w:r>
-        <w:t>bootcamp</w:t>
-      </w:r>
-      <w:proofErr w:type="spellEnd"/>
-      <w:r>
-        <w:t xml:space="preserve"> building on your understanding.</w:t>
+        <w:t>Don't underestimate how important it is to develop a solid understanding of OOP, which is a pivotal skill. This is why you spend the rest of your time at the bootcamp building on your understanding.</w:t>
       </w:r>
     </w:p>
     <w:p>
@@ -276,17 +268,7 @@
         <w:ind w:left="720"/>
       </w:pPr>
       <w:r>
-        <w:t xml:space="preserve">Learn to use </w:t>
-      </w:r>
-      <w:proofErr w:type="spellStart"/>
-      <w:proofErr w:type="gramStart"/>
-      <w:r>
-        <w:t>a</w:t>
-      </w:r>
-      <w:proofErr w:type="spellEnd"/>
-      <w:proofErr w:type="gramEnd"/>
-      <w:r>
-        <w:t xml:space="preserve"> object relational mapping (ORM) to communicate with your database.</w:t>
+        <w:t>Learn to use a object relational mapping (ORM) to communicate with your database.</w:t>
       </w:r>
     </w:p>
     <w:p>
@@ -420,15 +402,7 @@
         <w:ind w:left="720"/>
       </w:pPr>
       <w:r>
-        <w:t xml:space="preserve">Your project is your motivation to earn your belt. Complete your belt quickly in order to spend as much time as possible working on a fun project. Ask </w:t>
-      </w:r>
-      <w:proofErr w:type="gramStart"/>
-      <w:r>
-        <w:t>your</w:t>
-      </w:r>
-      <w:proofErr w:type="gramEnd"/>
-      <w:r>
-        <w:t xml:space="preserve"> for project ideas if you need help.</w:t>
+        <w:t>Your project is your motivation to earn your belt. Complete your belt quickly in order to spend as much time as possible working on a fun project. Ask your for project ideas if you need help.</w:t>
       </w:r>
     </w:p>
     <w:p>
@@ -584,15 +558,7 @@
         <w:t xml:space="preserve">Why </w:t>
       </w:r>
       <w:r>
-        <w:t xml:space="preserve">Python is </w:t>
-      </w:r>
-      <w:proofErr w:type="gramStart"/>
-      <w:r>
-        <w:t>Good</w:t>
-      </w:r>
-      <w:proofErr w:type="gramEnd"/>
-      <w:r>
-        <w:t xml:space="preserve"> f</w:t>
+        <w:t>Python is Good f</w:t>
       </w:r>
       <w:r>
         <w:t>or You:</w:t>
@@ -681,15 +647,7 @@
         <w:ind w:left="720"/>
       </w:pPr>
       <w:r>
-        <w:t>Resolution: Adding an alias to your .</w:t>
-      </w:r>
-      <w:proofErr w:type="spellStart"/>
-      <w:r>
-        <w:t>bashrc</w:t>
-      </w:r>
-      <w:proofErr w:type="spellEnd"/>
-      <w:r>
-        <w:t xml:space="preserve"> file.</w:t>
+        <w:t>Resolution: Adding an alias to your .bashrc file.</w:t>
       </w:r>
     </w:p>
     <w:p>
@@ -710,20 +668,7 @@
         <w:ind w:left="720"/>
       </w:pPr>
       <w:r>
-        <w:t>Workarounds: (1) flush the output buffer after each print statement (i.e. “</w:t>
-      </w:r>
-      <w:proofErr w:type="spellStart"/>
-      <w:proofErr w:type="gramStart"/>
-      <w:r>
-        <w:t>sys.stdout.flush</w:t>
-      </w:r>
-      <w:proofErr w:type="spellEnd"/>
-      <w:r>
-        <w:t>(</w:t>
-      </w:r>
-      <w:proofErr w:type="gramEnd"/>
-      <w:r>
-        <w:t>)”); (2) if running code from document using “python filename.py”, use “python –u filename.py”.</w:t>
+        <w:t>Workarounds: (1) flush the output buffer after each print statement (i.e. “sys.stdout.flush()”); (2) if running code from document using “python filename.py”, use “python –u filename.py”.</w:t>
       </w:r>
     </w:p>
     <w:p/>
@@ -741,129 +686,92 @@
           <w:color w:val="FF0000"/>
           <w:u w:val="single"/>
         </w:rPr>
-        <w:t>When creating a variable in python, you don’t need to use “</w:t>
-      </w:r>
-      <w:proofErr w:type="spellStart"/>
-      <w:r>
+        <w:t xml:space="preserve">When creating a variable in python, you don’t need to use “var” like in Javascript. </w:t>
+      </w:r>
+    </w:p>
+    <w:p>
+      <w:pPr>
         <w:rPr>
           <w:b/>
           <w:color w:val="FF0000"/>
           <w:u w:val="single"/>
         </w:rPr>
-        <w:t>var</w:t>
-      </w:r>
-      <w:proofErr w:type="spellEnd"/>
-      <w:r>
+      </w:pPr>
+    </w:p>
+    <w:p>
+      <w:pPr>
         <w:rPr>
           <w:b/>
           <w:color w:val="FF0000"/>
           <w:u w:val="single"/>
         </w:rPr>
-        <w:t xml:space="preserve">” like in </w:t>
-      </w:r>
-      <w:proofErr w:type="spellStart"/>
+      </w:pPr>
       <w:r>
         <w:rPr>
           <w:b/>
           <w:color w:val="FF0000"/>
           <w:u w:val="single"/>
         </w:rPr>
-        <w:t>Javascript</w:t>
-      </w:r>
-      <w:proofErr w:type="spellEnd"/>
-      <w:r>
+        <w:t>“Array” in Javascript == “List” in Python</w:t>
+      </w:r>
+    </w:p>
+    <w:p/>
+    <w:p>
+      <w:pPr>
         <w:rPr>
           <w:b/>
           <w:color w:val="FF0000"/>
           <w:u w:val="single"/>
         </w:rPr>
-        <w:t xml:space="preserve">. </w:t>
-      </w:r>
-    </w:p>
-    <w:p>
-      <w:pPr>
+      </w:pPr>
+      <w:r>
         <w:rPr>
           <w:b/>
           <w:color w:val="FF0000"/>
           <w:u w:val="single"/>
         </w:rPr>
-      </w:pPr>
-    </w:p>
-    <w:p>
-      <w:pPr>
-        <w:rPr>
-          <w:b/>
-          <w:color w:val="FF0000"/>
-          <w:u w:val="single"/>
-        </w:rPr>
-      </w:pPr>
-      <w:r>
-        <w:rPr>
-          <w:b/>
-          <w:color w:val="FF0000"/>
-          <w:u w:val="single"/>
-        </w:rPr>
-        <w:t xml:space="preserve">“Array” in </w:t>
-      </w:r>
-      <w:proofErr w:type="spellStart"/>
-      <w:r>
-        <w:rPr>
-          <w:b/>
-          <w:color w:val="FF0000"/>
-          <w:u w:val="single"/>
-        </w:rPr>
-        <w:t>Javascript</w:t>
-      </w:r>
-      <w:proofErr w:type="spellEnd"/>
-      <w:r>
-        <w:rPr>
-          <w:b/>
-          <w:color w:val="FF0000"/>
-          <w:u w:val="single"/>
-        </w:rPr>
-        <w:t xml:space="preserve"> == “List” in Python</w:t>
+        <w:t>“Console.log” in Javascript = “Print” in Python</w:t>
       </w:r>
     </w:p>
     <w:p/>
     <w:p>
-      <w:pPr>
-        <w:rPr>
-          <w:b/>
-          <w:color w:val="FF0000"/>
-          <w:u w:val="single"/>
-        </w:rPr>
-      </w:pPr>
-      <w:r>
-        <w:rPr>
-          <w:b/>
-          <w:color w:val="FF0000"/>
-          <w:u w:val="single"/>
-        </w:rPr>
-        <w:t xml:space="preserve">“Console.log” in </w:t>
-      </w:r>
-      <w:proofErr w:type="spellStart"/>
-      <w:r>
-        <w:rPr>
-          <w:b/>
-          <w:color w:val="FF0000"/>
-          <w:u w:val="single"/>
-        </w:rPr>
-        <w:t>Javascript</w:t>
-      </w:r>
-      <w:proofErr w:type="spellEnd"/>
-      <w:r>
-        <w:rPr>
-          <w:b/>
-          <w:color w:val="FF0000"/>
-          <w:u w:val="single"/>
-        </w:rPr>
-        <w:t xml:space="preserve"> = “Print” in Python</w:t>
+      <w:r>
+        <w:t>For comments:</w:t>
+      </w:r>
+    </w:p>
+    <w:p>
+      <w:pPr>
+        <w:pStyle w:val="ListParagraph"/>
+        <w:numPr>
+          <w:ilvl w:val="0"/>
+          <w:numId w:val="1"/>
+        </w:numPr>
+      </w:pPr>
+      <w:r>
+        <w:t xml:space="preserve">Single line - # </w:t>
+      </w:r>
+    </w:p>
+    <w:p>
+      <w:pPr>
+        <w:pStyle w:val="ListParagraph"/>
+        <w:numPr>
+          <w:ilvl w:val="0"/>
+          <w:numId w:val="1"/>
+        </w:numPr>
+      </w:pPr>
+      <w:r>
+        <w:t>Multiple lines – Triple quotations (“””  “”” or ‘’’  ‘’’)</w:t>
       </w:r>
     </w:p>
     <w:p/>
     <w:p>
       <w:r>
-        <w:t>For comments:</w:t>
+        <w:t xml:space="preserve">Data Types: </w:t>
+      </w:r>
+    </w:p>
+    <w:p>
+      <w:r>
+        <w:t>Primitive data types:</w:t>
       </w:r>
     </w:p>
     <w:p>
@@ -875,7 +783,7 @@
         </w:numPr>
       </w:pPr>
       <w:r>
-        <w:t xml:space="preserve">Single line - # </w:t>
+        <w:t>Boolean values</w:t>
       </w:r>
     </w:p>
     <w:p>
@@ -887,280 +795,179 @@
         </w:numPr>
       </w:pPr>
       <w:r>
-        <w:t>Multiple lines – Triple quotations (“””  “”” or ‘’’  ‘’’)</w:t>
+        <w:t>Numbers</w:t>
+      </w:r>
+    </w:p>
+    <w:p>
+      <w:pPr>
+        <w:pStyle w:val="ListParagraph"/>
+        <w:numPr>
+          <w:ilvl w:val="0"/>
+          <w:numId w:val="1"/>
+        </w:numPr>
+      </w:pPr>
+      <w:r>
+        <w:t>Strings</w:t>
+      </w:r>
+    </w:p>
+    <w:p>
+      <w:r>
+        <w:t>Composite types:</w:t>
+      </w:r>
+    </w:p>
+    <w:p>
+      <w:pPr>
+        <w:pStyle w:val="ListParagraph"/>
+        <w:numPr>
+          <w:ilvl w:val="0"/>
+          <w:numId w:val="1"/>
+        </w:numPr>
+      </w:pPr>
+      <w:r>
+        <w:t>Tuples: type of data that is immutable and can hold a group of values. Tuples can contain mixed data types.</w:t>
+      </w:r>
+    </w:p>
+    <w:p>
+      <w:pPr>
+        <w:pStyle w:val="ListParagraph"/>
+        <w:numPr>
+          <w:ilvl w:val="0"/>
+          <w:numId w:val="1"/>
+        </w:numPr>
+      </w:pPr>
+      <w:r>
+        <w:t>Lists: A type of data that is mutable and can hold a group of values. Usually meant to store a collection of related data.</w:t>
+      </w:r>
+    </w:p>
+    <w:p>
+      <w:pPr>
+        <w:pStyle w:val="ListParagraph"/>
+        <w:numPr>
+          <w:ilvl w:val="0"/>
+          <w:numId w:val="1"/>
+        </w:numPr>
+      </w:pPr>
+      <w:r>
+        <w:t>Dictionaries: A group of key-value pairs. Dictionary elements are indexed by unique keys which are used to access values.</w:t>
       </w:r>
     </w:p>
     <w:p/>
     <w:p>
       <w:r>
-        <w:t xml:space="preserve">Data Types: </w:t>
-      </w:r>
-    </w:p>
-    <w:p>
-      <w:r>
-        <w:t>Primitive data types:</w:t>
-      </w:r>
-    </w:p>
-    <w:p>
-      <w:pPr>
-        <w:pStyle w:val="ListParagraph"/>
-        <w:numPr>
-          <w:ilvl w:val="0"/>
-          <w:numId w:val="1"/>
-        </w:numPr>
-      </w:pPr>
-      <w:r>
-        <w:t>Boolean values</w:t>
-      </w:r>
-    </w:p>
-    <w:p>
-      <w:pPr>
-        <w:pStyle w:val="ListParagraph"/>
-        <w:numPr>
-          <w:ilvl w:val="0"/>
-          <w:numId w:val="1"/>
-        </w:numPr>
-      </w:pPr>
-      <w:r>
-        <w:t>Numbers</w:t>
-      </w:r>
-    </w:p>
-    <w:p>
-      <w:pPr>
-        <w:pStyle w:val="ListParagraph"/>
-        <w:numPr>
-          <w:ilvl w:val="0"/>
-          <w:numId w:val="1"/>
-        </w:numPr>
-      </w:pPr>
-      <w:r>
-        <w:t>Strings</w:t>
-      </w:r>
-    </w:p>
-    <w:p>
-      <w:r>
-        <w:t>Composite types:</w:t>
-      </w:r>
-    </w:p>
-    <w:p>
-      <w:pPr>
-        <w:pStyle w:val="ListParagraph"/>
-        <w:numPr>
-          <w:ilvl w:val="0"/>
-          <w:numId w:val="1"/>
-        </w:numPr>
-      </w:pPr>
-      <w:r>
-        <w:t>Tuples: type of data that is immutable and can hold a group of values. Tuples can contain mixed data types.</w:t>
-      </w:r>
-    </w:p>
-    <w:p>
-      <w:pPr>
-        <w:pStyle w:val="ListParagraph"/>
-        <w:numPr>
-          <w:ilvl w:val="0"/>
-          <w:numId w:val="1"/>
-        </w:numPr>
-      </w:pPr>
-      <w:r>
-        <w:t>Lists: A type of data that is mutable and can hold a group of values. Usually meant to store a collection of related data.</w:t>
-      </w:r>
-    </w:p>
-    <w:p>
-      <w:pPr>
-        <w:pStyle w:val="ListParagraph"/>
-        <w:numPr>
-          <w:ilvl w:val="0"/>
-          <w:numId w:val="1"/>
-        </w:numPr>
-      </w:pPr>
-      <w:r>
-        <w:t>Dictionaries: A group of key-value pairs. Dictionary elements are indexed by unique keys which are used to access values.</w:t>
+        <w:t>Strings:</w:t>
       </w:r>
     </w:p>
     <w:p/>
     <w:p>
       <w:r>
-        <w:t>Strings:</w:t>
+        <w:t>Print</w:t>
+      </w:r>
+      <w:r>
+        <w:t xml:space="preserve"> inserts a space between elements separated by a comma.</w:t>
       </w:r>
     </w:p>
     <w:p/>
     <w:p>
       <w:r>
-        <w:t>Print</w:t>
-      </w:r>
-      <w:r>
-        <w:t xml:space="preserve"> inserts a space between elements separated by a comma.</w:t>
+        <w:t>Concatenate</w:t>
+      </w:r>
+      <w:r>
+        <w:t xml:space="preserve"> </w:t>
+      </w:r>
+      <w:r>
+        <w:t xml:space="preserve">the contents into a new string </w:t>
+      </w:r>
+      <w:r>
+        <w:t>with the help of +.</w:t>
       </w:r>
     </w:p>
     <w:p/>
     <w:p>
       <w:r>
-        <w:t>Concatenate</w:t>
-      </w:r>
-      <w:r>
+        <w:t xml:space="preserve">Lastly, you can use curly brackets - {} - and the string </w:t>
+      </w:r>
+      <w:r>
+        <w:rPr>
+          <w:b/>
+          <w:color w:val="00B050"/>
+        </w:rPr>
+        <w:t>.format()</w:t>
+      </w:r>
+      <w:r>
+        <w:rPr>
+          <w:color w:val="00B050"/>
+        </w:rPr>
         <w:t xml:space="preserve"> </w:t>
       </w:r>
       <w:r>
-        <w:t xml:space="preserve">the contents into a new string </w:t>
-      </w:r>
-      <w:r>
-        <w:t>with the help of +.</w:t>
+        <w:t xml:space="preserve">method to inject variables into your string - this is known as </w:t>
+      </w:r>
+      <w:r>
+        <w:rPr>
+          <w:b/>
+        </w:rPr>
+        <w:t>string interpolation</w:t>
+      </w:r>
+      <w:r>
+        <w:t>.</w:t>
+      </w:r>
+    </w:p>
+    <w:p>
+      <w:pPr>
+        <w:ind w:left="720"/>
+      </w:pPr>
+      <w:r>
+        <w:t>first_name = "Zen"</w:t>
+      </w:r>
+    </w:p>
+    <w:p>
+      <w:pPr>
+        <w:ind w:left="720"/>
+      </w:pPr>
+      <w:r>
+        <w:t>last_name = "Coder"</w:t>
+      </w:r>
+    </w:p>
+    <w:p>
+      <w:pPr>
+        <w:ind w:left="720"/>
+      </w:pPr>
+      <w:r>
+        <w:t xml:space="preserve">print </w:t>
+      </w:r>
+      <w:r>
+        <w:rPr>
+          <w:color w:val="5B9BD5" w:themeColor="accent1"/>
+        </w:rPr>
+        <w:t>"My name is {} {}".format(first_name, last_name)</w:t>
       </w:r>
     </w:p>
     <w:p/>
     <w:p>
       <w:r>
-        <w:t xml:space="preserve">Lastly, you can use curly brackets - {} - and the string </w:t>
-      </w:r>
-      <w:r>
-        <w:rPr>
-          <w:b/>
-          <w:color w:val="00B050"/>
-        </w:rPr>
-        <w:t>.</w:t>
-      </w:r>
-      <w:proofErr w:type="gramStart"/>
-      <w:r>
-        <w:rPr>
-          <w:b/>
-          <w:color w:val="00B050"/>
-        </w:rPr>
-        <w:t>format(</w:t>
-      </w:r>
-      <w:proofErr w:type="gramEnd"/>
-      <w:r>
-        <w:rPr>
-          <w:b/>
-          <w:color w:val="00B050"/>
-        </w:rPr>
-        <w:t>)</w:t>
-      </w:r>
-      <w:r>
-        <w:rPr>
-          <w:color w:val="00B050"/>
-        </w:rPr>
-        <w:t xml:space="preserve"> </w:t>
-      </w:r>
-      <w:r>
-        <w:t xml:space="preserve">method to inject variables into your string - this is known as </w:t>
-      </w:r>
-      <w:r>
-        <w:rPr>
-          <w:b/>
-        </w:rPr>
-        <w:t>string interpolation</w:t>
-      </w:r>
-      <w:r>
-        <w:t>.</w:t>
-      </w:r>
-    </w:p>
-    <w:p>
-      <w:pPr>
-        <w:ind w:left="720"/>
-      </w:pPr>
-      <w:proofErr w:type="spellStart"/>
-      <w:r>
-        <w:t>first_name</w:t>
-      </w:r>
-      <w:proofErr w:type="spellEnd"/>
-      <w:r>
-        <w:t xml:space="preserve"> = "Zen"</w:t>
-      </w:r>
-    </w:p>
-    <w:p>
-      <w:pPr>
-        <w:ind w:left="720"/>
-      </w:pPr>
-      <w:proofErr w:type="spellStart"/>
-      <w:r>
-        <w:t>last_name</w:t>
-      </w:r>
-      <w:proofErr w:type="spellEnd"/>
-      <w:r>
-        <w:t xml:space="preserve"> = "Coder"</w:t>
-      </w:r>
-    </w:p>
-    <w:p>
-      <w:pPr>
-        <w:ind w:left="720"/>
-      </w:pPr>
-      <w:proofErr w:type="gramStart"/>
-      <w:r>
-        <w:t>print</w:t>
-      </w:r>
-      <w:proofErr w:type="gramEnd"/>
-      <w:r>
-        <w:t xml:space="preserve"> </w:t>
+        <w:t>As you read other people's code, you may see a different method of string interpolation. It is a lesser-used and soon-to-be deprecated method that you should know about, but will not need to use.</w:t>
+      </w:r>
+    </w:p>
+    <w:p>
+      <w:pPr>
+        <w:ind w:left="720"/>
+      </w:pPr>
+      <w:r>
+        <w:t xml:space="preserve">hw = "hello </w:t>
       </w:r>
       <w:r>
         <w:rPr>
           <w:color w:val="5B9BD5" w:themeColor="accent1"/>
         </w:rPr>
-        <w:t>"My name is {} {}".format(</w:t>
-      </w:r>
-      <w:proofErr w:type="spellStart"/>
+        <w:t>%s</w:t>
+      </w:r>
+      <w:r>
+        <w:t xml:space="preserve">" </w:t>
+      </w:r>
       <w:r>
         <w:rPr>
           <w:color w:val="5B9BD5" w:themeColor="accent1"/>
         </w:rPr>
-        <w:t>first_name</w:t>
-      </w:r>
-      <w:proofErr w:type="spellEnd"/>
-      <w:r>
-        <w:rPr>
-          <w:color w:val="5B9BD5" w:themeColor="accent1"/>
-        </w:rPr>
-        <w:t xml:space="preserve">, </w:t>
-      </w:r>
-      <w:proofErr w:type="spellStart"/>
-      <w:r>
-        <w:rPr>
-          <w:color w:val="5B9BD5" w:themeColor="accent1"/>
-        </w:rPr>
-        <w:t>last_name</w:t>
-      </w:r>
-      <w:proofErr w:type="spellEnd"/>
-      <w:r>
-        <w:rPr>
-          <w:color w:val="5B9BD5" w:themeColor="accent1"/>
-        </w:rPr>
-        <w:t>)</w:t>
-      </w:r>
-    </w:p>
-    <w:p/>
-    <w:p>
-      <w:r>
-        <w:t>As you read other people's code, you may see a different method of string interpolation. It is a lesser-used and soon-to-be deprecated method that you should know about, but will not need to use.</w:t>
-      </w:r>
-    </w:p>
-    <w:p>
-      <w:pPr>
-        <w:ind w:left="720"/>
-      </w:pPr>
-      <w:proofErr w:type="spellStart"/>
-      <w:proofErr w:type="gramStart"/>
-      <w:r>
-        <w:t>hw</w:t>
-      </w:r>
-      <w:proofErr w:type="spellEnd"/>
-      <w:proofErr w:type="gramEnd"/>
-      <w:r>
-        <w:t xml:space="preserve"> = "hello </w:t>
-      </w:r>
-      <w:r>
-        <w:rPr>
-          <w:color w:val="5B9BD5" w:themeColor="accent1"/>
-        </w:rPr>
-        <w:t>%s</w:t>
-      </w:r>
-      <w:r>
-        <w:t xml:space="preserve">" </w:t>
-      </w:r>
-      <w:r>
-        <w:rPr>
-          <w:color w:val="5B9BD5" w:themeColor="accent1"/>
-        </w:rPr>
         <w:t>%</w:t>
       </w:r>
       <w:r>
@@ -1171,50 +978,24 @@
       <w:pPr>
         <w:ind w:left="720"/>
       </w:pPr>
-      <w:proofErr w:type="gramStart"/>
-      <w:r>
-        <w:t>print</w:t>
-      </w:r>
-      <w:proofErr w:type="gramEnd"/>
-      <w:r>
-        <w:t xml:space="preserve"> </w:t>
-      </w:r>
-      <w:proofErr w:type="spellStart"/>
-      <w:r>
-        <w:t>hw</w:t>
-      </w:r>
-      <w:proofErr w:type="spellEnd"/>
-    </w:p>
-    <w:p>
-      <w:pPr>
-        <w:ind w:left="720"/>
-      </w:pPr>
-      <w:r>
-        <w:t xml:space="preserve"># </w:t>
-      </w:r>
-      <w:proofErr w:type="gramStart"/>
-      <w:r>
-        <w:t>the</w:t>
-      </w:r>
-      <w:proofErr w:type="gramEnd"/>
-      <w:r>
-        <w:t xml:space="preserve"> output would be:</w:t>
-      </w:r>
-    </w:p>
-    <w:p>
-      <w:pPr>
-        <w:ind w:left="720"/>
-      </w:pPr>
-      <w:r>
-        <w:t xml:space="preserve"># </w:t>
-      </w:r>
-      <w:proofErr w:type="gramStart"/>
-      <w:r>
-        <w:t>hello</w:t>
-      </w:r>
-      <w:proofErr w:type="gramEnd"/>
-      <w:r>
-        <w:t xml:space="preserve"> world</w:t>
+      <w:r>
+        <w:t>print hw</w:t>
+      </w:r>
+    </w:p>
+    <w:p>
+      <w:pPr>
+        <w:ind w:left="720"/>
+      </w:pPr>
+      <w:r>
+        <w:t># the output would be:</w:t>
+      </w:r>
+    </w:p>
+    <w:p>
+      <w:pPr>
+        <w:ind w:left="720"/>
+      </w:pPr>
+      <w:r>
+        <w:t># hello world</w:t>
       </w:r>
     </w:p>
     <w:p/>
@@ -1315,23 +1096,7 @@
           <w:b/>
           <w:color w:val="00B050"/>
         </w:rPr>
-        <w:t>&lt;string&gt;.</w:t>
-      </w:r>
-      <w:proofErr w:type="spellStart"/>
-      <w:r>
-        <w:rPr>
-          <w:b/>
-          <w:color w:val="00B050"/>
-        </w:rPr>
-        <w:t>swapcase</w:t>
-      </w:r>
-      <w:proofErr w:type="spellEnd"/>
-      <w:r>
-        <w:rPr>
-          <w:b/>
-          <w:color w:val="00B050"/>
-        </w:rPr>
-        <w:t>()</w:t>
+        <w:t>&lt;string&gt;.swapcase()</w:t>
       </w:r>
       <w:r>
         <w:rPr>
@@ -1381,23 +1146,7 @@
           <w:b/>
           <w:color w:val="00B050"/>
         </w:rPr>
-        <w:t>&lt;</w:t>
-      </w:r>
-      <w:proofErr w:type="gramStart"/>
-      <w:r>
-        <w:rPr>
-          <w:b/>
-          <w:color w:val="00B050"/>
-        </w:rPr>
-        <w:t>string</w:t>
-      </w:r>
-      <w:proofErr w:type="gramEnd"/>
-      <w:r>
-        <w:rPr>
-          <w:b/>
-          <w:color w:val="00B050"/>
-        </w:rPr>
-        <w:t>&gt;.find(&lt;substring&gt;)</w:t>
+        <w:t>&lt;string&gt;.find(&lt;substring&gt;)</w:t>
       </w:r>
       <w:r>
         <w:rPr>
@@ -1422,23 +1171,7 @@
           <w:b/>
           <w:color w:val="00B050"/>
         </w:rPr>
-        <w:t>&lt;</w:t>
-      </w:r>
-      <w:proofErr w:type="gramStart"/>
-      <w:r>
-        <w:rPr>
-          <w:b/>
-          <w:color w:val="00B050"/>
-        </w:rPr>
-        <w:t>string</w:t>
-      </w:r>
-      <w:proofErr w:type="gramEnd"/>
-      <w:r>
-        <w:rPr>
-          <w:b/>
-          <w:color w:val="00B050"/>
-        </w:rPr>
-        <w:t>&gt;.replace(&lt;old&gt;, &lt;new&gt; [, max])</w:t>
+        <w:t>&lt;string&gt;.replace(&lt;old&gt;, &lt;new&gt; [, max])</w:t>
       </w:r>
       <w:r>
         <w:rPr>
@@ -1481,23 +1214,7 @@
           <w:b/>
           <w:color w:val="00B050"/>
         </w:rPr>
-        <w:t>&lt;list&gt;.append(&lt;</w:t>
-      </w:r>
-      <w:proofErr w:type="spellStart"/>
-      <w:r>
-        <w:rPr>
-          <w:b/>
-          <w:color w:val="00B050"/>
-        </w:rPr>
-        <w:t>new_element</w:t>
-      </w:r>
-      <w:proofErr w:type="spellEnd"/>
-      <w:r>
-        <w:rPr>
-          <w:b/>
-          <w:color w:val="00B050"/>
-        </w:rPr>
-        <w:t>&gt;)</w:t>
+        <w:t>&lt;list&gt;.append(&lt;new_element&gt;)</w:t>
       </w:r>
       <w:r>
         <w:t xml:space="preserve"> – appends new item onto the end of the given list</w:t>
@@ -1516,23 +1233,7 @@
           <w:b/>
           <w:color w:val="00B050"/>
         </w:rPr>
-        <w:t>&lt;list&gt;.insert(&lt;index&gt;, &lt;</w:t>
-      </w:r>
-      <w:proofErr w:type="spellStart"/>
-      <w:r>
-        <w:rPr>
-          <w:b/>
-          <w:color w:val="00B050"/>
-        </w:rPr>
-        <w:t>new_element</w:t>
-      </w:r>
-      <w:proofErr w:type="spellEnd"/>
-      <w:r>
-        <w:rPr>
-          <w:b/>
-          <w:color w:val="00B050"/>
-        </w:rPr>
-        <w:t>&gt;)</w:t>
+        <w:t>&lt;list&gt;.insert(&lt;index&gt;, &lt;new_element&gt;)</w:t>
       </w:r>
       <w:r>
         <w:rPr>
@@ -1557,23 +1258,7 @@
           <w:b/>
           <w:color w:val="00B050"/>
         </w:rPr>
-        <w:t>&lt;</w:t>
-      </w:r>
-      <w:proofErr w:type="gramStart"/>
-      <w:r>
-        <w:rPr>
-          <w:b/>
-          <w:color w:val="00B050"/>
-        </w:rPr>
-        <w:t>list</w:t>
-      </w:r>
-      <w:proofErr w:type="gramEnd"/>
-      <w:r>
-        <w:rPr>
-          <w:b/>
-          <w:color w:val="00B050"/>
-        </w:rPr>
-        <w:t>&gt;.remove(&lt;element&gt;)</w:t>
+        <w:t>&lt;list&gt;.remove(&lt;element&gt;)</w:t>
       </w:r>
       <w:r>
         <w:t xml:space="preserve"> – remove the first item from the list whose value is provided. Errors if the element does not exist.</w:t>
@@ -1592,39 +1277,7 @@
           <w:b/>
           <w:color w:val="00B050"/>
         </w:rPr>
-        <w:t>&lt;</w:t>
-      </w:r>
-      <w:proofErr w:type="gramStart"/>
-      <w:r>
-        <w:rPr>
-          <w:b/>
-          <w:color w:val="00B050"/>
-        </w:rPr>
-        <w:t>list</w:t>
-      </w:r>
-      <w:proofErr w:type="gramEnd"/>
-      <w:r>
-        <w:rPr>
-          <w:b/>
-          <w:color w:val="00B050"/>
-        </w:rPr>
-        <w:t>&gt;.pop(&lt;</w:t>
-      </w:r>
-      <w:proofErr w:type="spellStart"/>
-      <w:r>
-        <w:rPr>
-          <w:b/>
-          <w:color w:val="00B050"/>
-        </w:rPr>
-        <w:t>optional_index</w:t>
-      </w:r>
-      <w:proofErr w:type="spellEnd"/>
-      <w:r>
-        <w:rPr>
-          <w:b/>
-          <w:color w:val="00B050"/>
-        </w:rPr>
-        <w:t>&gt;)</w:t>
+        <w:t>&lt;list&gt;.pop(&lt;optional_index&gt;)</w:t>
       </w:r>
       <w:r>
         <w:rPr>
@@ -1649,23 +1302,7 @@
           <w:b/>
           <w:color w:val="00B050"/>
         </w:rPr>
-        <w:t>&lt;</w:t>
-      </w:r>
-      <w:proofErr w:type="gramStart"/>
-      <w:r>
-        <w:rPr>
-          <w:b/>
-          <w:color w:val="00B050"/>
-        </w:rPr>
-        <w:t>list</w:t>
-      </w:r>
-      <w:proofErr w:type="gramEnd"/>
-      <w:r>
-        <w:rPr>
-          <w:b/>
-          <w:color w:val="00B050"/>
-        </w:rPr>
-        <w:t>&gt;.sort()</w:t>
+        <w:t>&lt;list&gt;.sort()</w:t>
       </w:r>
       <w:r>
         <w:rPr>
@@ -1694,21 +1331,12 @@
           <w:numId w:val="4"/>
         </w:numPr>
       </w:pPr>
-      <w:proofErr w:type="spellStart"/>
-      <w:r>
-        <w:rPr>
-          <w:b/>
-          <w:color w:val="00B050"/>
-        </w:rPr>
-        <w:t>len</w:t>
-      </w:r>
-      <w:proofErr w:type="spellEnd"/>
-      <w:r>
-        <w:rPr>
-          <w:b/>
-          <w:color w:val="00B050"/>
-        </w:rPr>
-        <w:t>()</w:t>
+      <w:r>
+        <w:rPr>
+          <w:b/>
+          <w:color w:val="00B050"/>
+        </w:rPr>
+        <w:t>len()</w:t>
       </w:r>
       <w:r>
         <w:rPr>
@@ -1753,21 +1381,12 @@
           <w:numId w:val="4"/>
         </w:numPr>
       </w:pPr>
-      <w:proofErr w:type="gramStart"/>
-      <w:r>
-        <w:rPr>
-          <w:b/>
-          <w:color w:val="00B050"/>
-        </w:rPr>
-        <w:t>min(</w:t>
-      </w:r>
-      <w:proofErr w:type="gramEnd"/>
-      <w:r>
-        <w:rPr>
-          <w:b/>
-          <w:color w:val="00B050"/>
-        </w:rPr>
-        <w:t>)</w:t>
+      <w:r>
+        <w:rPr>
+          <w:b/>
+          <w:color w:val="00B050"/>
+        </w:rPr>
+        <w:t>min()</w:t>
       </w:r>
       <w:r>
         <w:rPr>
@@ -1859,40 +1478,23 @@
         <w:ind w:left="720"/>
       </w:pPr>
       <w:r>
-        <w:t xml:space="preserve"># </w:t>
-      </w:r>
-      <w:proofErr w:type="gramStart"/>
-      <w:r>
-        <w:t>if</w:t>
-      </w:r>
-      <w:proofErr w:type="gramEnd"/>
-      <w:r>
-        <w:t xml:space="preserve"> statement:</w:t>
-      </w:r>
-    </w:p>
-    <w:p>
-      <w:pPr>
-        <w:ind w:left="720"/>
-        <w:rPr>
-          <w:b/>
-          <w:color w:val="00B050"/>
-        </w:rPr>
-      </w:pPr>
-      <w:proofErr w:type="gramStart"/>
-      <w:r>
-        <w:rPr>
-          <w:b/>
-          <w:color w:val="00B050"/>
-        </w:rPr>
-        <w:t>if</w:t>
-      </w:r>
-      <w:proofErr w:type="gramEnd"/>
-      <w:r>
-        <w:rPr>
-          <w:b/>
-          <w:color w:val="00B050"/>
-        </w:rPr>
-        <w:t xml:space="preserve"> &lt;condition&gt;:</w:t>
+        <w:t># if statement:</w:t>
+      </w:r>
+    </w:p>
+    <w:p>
+      <w:pPr>
+        <w:ind w:left="720"/>
+        <w:rPr>
+          <w:b/>
+          <w:color w:val="00B050"/>
+        </w:rPr>
+      </w:pPr>
+      <w:r>
+        <w:rPr>
+          <w:b/>
+          <w:color w:val="00B050"/>
+        </w:rPr>
+        <w:t>if &lt;condition&gt;:</w:t>
       </w:r>
     </w:p>
     <w:p>
@@ -1918,23 +1520,12 @@
           <w:b/>
         </w:rPr>
       </w:pPr>
-      <w:proofErr w:type="spellStart"/>
-      <w:proofErr w:type="gramStart"/>
-      <w:r>
-        <w:rPr>
-          <w:b/>
-          <w:color w:val="00B050"/>
-        </w:rPr>
-        <w:t>elif</w:t>
-      </w:r>
-      <w:proofErr w:type="spellEnd"/>
-      <w:proofErr w:type="gramEnd"/>
-      <w:r>
-        <w:rPr>
-          <w:b/>
-          <w:color w:val="00B050"/>
-        </w:rPr>
-        <w:t xml:space="preserve"> &lt;condition&gt;:</w:t>
+      <w:r>
+        <w:rPr>
+          <w:b/>
+          <w:color w:val="00B050"/>
+        </w:rPr>
+        <w:t>elif &lt;condition&gt;:</w:t>
       </w:r>
     </w:p>
     <w:p>
@@ -1953,21 +1544,12 @@
           <w:color w:val="00B050"/>
         </w:rPr>
       </w:pPr>
-      <w:proofErr w:type="gramStart"/>
-      <w:r>
-        <w:rPr>
-          <w:b/>
-          <w:color w:val="00B050"/>
-        </w:rPr>
-        <w:t>else</w:t>
-      </w:r>
-      <w:proofErr w:type="gramEnd"/>
-      <w:r>
-        <w:rPr>
-          <w:b/>
-          <w:color w:val="00B050"/>
-        </w:rPr>
-        <w:t>:</w:t>
+      <w:r>
+        <w:rPr>
+          <w:b/>
+          <w:color w:val="00B050"/>
+        </w:rPr>
+        <w:t>else:</w:t>
       </w:r>
     </w:p>
     <w:p>
@@ -2220,15 +1802,7 @@
           </w:tcPr>
           <w:p>
             <w:r>
-              <w:t>(</w:t>
-            </w:r>
-            <w:proofErr w:type="gramStart"/>
-            <w:r>
-              <w:t>1 !</w:t>
-            </w:r>
-            <w:proofErr w:type="gramEnd"/>
-            <w:r>
-              <w:t>= 2) is true.</w:t>
+              <w:t>(1 != 2) is true.</w:t>
             </w:r>
           </w:p>
         </w:tc>
@@ -2308,21 +1882,7 @@
               <w:rPr>
                 <w:highlight w:val="yellow"/>
               </w:rPr>
-              <w:t xml:space="preserve">(1 &lt;&gt; 2) is true. This is similar </w:t>
-            </w:r>
-            <w:proofErr w:type="gramStart"/>
-            <w:r>
-              <w:rPr>
-                <w:highlight w:val="yellow"/>
-              </w:rPr>
-              <w:t>to !</w:t>
-            </w:r>
-            <w:proofErr w:type="gramEnd"/>
-            <w:r>
-              <w:rPr>
-                <w:highlight w:val="yellow"/>
-              </w:rPr>
-              <w:t>= operator.*</w:t>
+              <w:t>(1 &lt;&gt; 2) is true. This is similar to != operator.*</w:t>
             </w:r>
           </w:p>
         </w:tc>
@@ -2730,68 +2290,28 @@
             <w:hideMark/>
           </w:tcPr>
           <w:p>
-            <w:proofErr w:type="gramStart"/>
             <w:r>
-              <w:t>not(</w:t>
-            </w:r>
-            <w:proofErr w:type="gramEnd"/>
-            <w:r>
-              <w:t>true) is false. </w:t>
+              <w:t>not(true) is false. </w:t>
             </w:r>
             <w:r>
               <w:br/>
-            </w:r>
-            <w:proofErr w:type="gramStart"/>
-            <w:r>
-              <w:t>not(</w:t>
-            </w:r>
-            <w:proofErr w:type="gramEnd"/>
-            <w:r>
-              <w:t>false) is true. </w:t>
+              <w:t>not(false) is true. </w:t>
             </w:r>
             <w:r>
               <w:br/>
-            </w:r>
-            <w:proofErr w:type="gramStart"/>
-            <w:r>
-              <w:t>not(</w:t>
-            </w:r>
-            <w:proofErr w:type="gramEnd"/>
-            <w:r>
-              <w:t>1 &gt;= 2) is true. </w:t>
+              <w:t>not(1 &gt;= 2) is true. </w:t>
             </w:r>
             <w:r>
               <w:br/>
-            </w:r>
-            <w:proofErr w:type="gramStart"/>
-            <w:r>
-              <w:t>not(</w:t>
-            </w:r>
-            <w:proofErr w:type="gramEnd"/>
-            <w:r>
-              <w:t>1 =&lt; 2) is false. </w:t>
+              <w:t>not(1 =&lt; 2) is false. </w:t>
             </w:r>
             <w:r>
               <w:br/>
-            </w:r>
-            <w:proofErr w:type="gramStart"/>
-            <w:r>
-              <w:t>not(</w:t>
-            </w:r>
-            <w:proofErr w:type="gramEnd"/>
-            <w:r>
-              <w:t>1 &lt;= 2 and 2 =&lt; 3) is false. </w:t>
+              <w:t>not(1 &lt;= 2 and 2 =&lt; 3) is false. </w:t>
             </w:r>
             <w:r>
               <w:br/>
-            </w:r>
-            <w:proofErr w:type="gramStart"/>
-            <w:r>
-              <w:t>not(</w:t>
-            </w:r>
-            <w:proofErr w:type="gramEnd"/>
-            <w:r>
-              <w:t>1 &gt;= 2 or 2 &gt;= 3) is true. </w:t>
+              <w:t>not(1 &gt;= 2 or 2 &gt;= 3) is true. </w:t>
             </w:r>
           </w:p>
         </w:tc>
@@ -2805,39 +2325,17 @@
           <w:sz w:val="24"/>
           <w:u w:val="single"/>
         </w:rPr>
-        <w:t>*Note</w:t>
-      </w:r>
-      <w:proofErr w:type="gramStart"/>
-      <w:r>
-        <w:rPr>
-          <w:b/>
+        <w:t>*Note:</w:t>
+      </w:r>
+      <w:r>
+        <w:rPr>
           <w:color w:val="FF0000"/>
           <w:sz w:val="24"/>
-          <w:u w:val="single"/>
-        </w:rPr>
-        <w:t>:</w:t>
-      </w:r>
-      <w:r>
-        <w:rPr>
-          <w:color w:val="FF0000"/>
-          <w:sz w:val="24"/>
         </w:rPr>
         <w:t xml:space="preserve"> </w:t>
       </w:r>
       <w:r>
-        <w:t>!</w:t>
-      </w:r>
-      <w:proofErr w:type="gramEnd"/>
-      <w:r>
-        <w:t xml:space="preserve">= can also be written &lt;&gt;, but this is an obsolete usage kept for backwards compatibility only. New code should always </w:t>
-      </w:r>
-      <w:proofErr w:type="gramStart"/>
-      <w:r>
-        <w:t>use !</w:t>
-      </w:r>
-      <w:proofErr w:type="gramEnd"/>
-      <w:r>
-        <w:t>=.</w:t>
+        <w:t>!= can also be written &lt;&gt;, but this is an obsolete usage kept for backwards compatibility only. New code should always use !=.</w:t>
       </w:r>
     </w:p>
     <w:p/>
@@ -2850,7 +2348,6 @@
       <w:pPr>
         <w:ind w:left="720"/>
       </w:pPr>
-      <w:proofErr w:type="gramStart"/>
       <w:r>
         <w:rPr>
           <w:b/>
@@ -2858,7 +2355,6 @@
         </w:rPr>
         <w:t>for</w:t>
       </w:r>
-      <w:proofErr w:type="gramEnd"/>
       <w:r>
         <w:t xml:space="preserve"> &lt;counter&gt; </w:t>
       </w:r>
@@ -2891,7 +2387,6 @@
       <w:pPr>
         <w:ind w:left="720"/>
       </w:pPr>
-      <w:proofErr w:type="gramStart"/>
       <w:r>
         <w:rPr>
           <w:b/>
@@ -2899,7 +2394,6 @@
         </w:rPr>
         <w:t>while</w:t>
       </w:r>
-      <w:proofErr w:type="gramEnd"/>
       <w:r>
         <w:t xml:space="preserve"> &lt;expression&gt;:</w:t>
       </w:r>
@@ -2955,7 +2449,6 @@
           <w:numId w:val="5"/>
         </w:numPr>
       </w:pPr>
-      <w:proofErr w:type="gramStart"/>
       <w:r>
         <w:rPr>
           <w:b/>
@@ -2963,7 +2456,6 @@
         </w:rPr>
         <w:t>continue</w:t>
       </w:r>
-      <w:proofErr w:type="gramEnd"/>
       <w:r>
         <w:t xml:space="preserve"> - </w:t>
       </w:r>
@@ -2979,7 +2471,6 @@
           <w:numId w:val="5"/>
         </w:numPr>
       </w:pPr>
-      <w:proofErr w:type="gramStart"/>
       <w:r>
         <w:rPr>
           <w:b/>
@@ -2987,7 +2478,6 @@
         </w:rPr>
         <w:t>pass</w:t>
       </w:r>
-      <w:proofErr w:type="gramEnd"/>
       <w:r>
         <w:rPr>
           <w:color w:val="00B050"/>
@@ -3077,29 +2567,16 @@
       <w:pPr>
         <w:ind w:left="720"/>
       </w:pPr>
-      <w:proofErr w:type="gramStart"/>
-      <w:r>
-        <w:t>while</w:t>
-      </w:r>
-      <w:proofErr w:type="gramEnd"/>
-      <w:r>
-        <w:t xml:space="preserve"> y &gt; 0:</w:t>
-      </w:r>
-    </w:p>
-    <w:p>
-      <w:pPr>
-        <w:ind w:left="720"/>
-      </w:pPr>
-      <w:r>
-        <w:t xml:space="preserve">  </w:t>
-      </w:r>
-      <w:proofErr w:type="gramStart"/>
-      <w:r>
-        <w:t>print</w:t>
-      </w:r>
-      <w:proofErr w:type="gramEnd"/>
-      <w:r>
-        <w:t xml:space="preserve"> y</w:t>
+      <w:r>
+        <w:t>while y &gt; 0:</w:t>
+      </w:r>
+    </w:p>
+    <w:p>
+      <w:pPr>
+        <w:ind w:left="720"/>
+      </w:pPr>
+      <w:r>
+        <w:t xml:space="preserve">  print y</w:t>
       </w:r>
     </w:p>
     <w:p>
@@ -3118,37 +2595,20 @@
           <w:color w:val="00B050"/>
         </w:rPr>
       </w:pPr>
-      <w:proofErr w:type="gramStart"/>
-      <w:r>
-        <w:rPr>
-          <w:b/>
-          <w:color w:val="00B050"/>
-        </w:rPr>
-        <w:t>else</w:t>
-      </w:r>
-      <w:proofErr w:type="gramEnd"/>
-      <w:r>
-        <w:rPr>
-          <w:b/>
-          <w:color w:val="00B050"/>
-        </w:rPr>
-        <w:t>:</w:t>
-      </w:r>
-    </w:p>
-    <w:p>
-      <w:pPr>
-        <w:ind w:left="720"/>
-      </w:pPr>
-      <w:r>
-        <w:t xml:space="preserve">  </w:t>
-      </w:r>
-      <w:proofErr w:type="gramStart"/>
-      <w:r>
-        <w:t>print</w:t>
-      </w:r>
-      <w:proofErr w:type="gramEnd"/>
-      <w:r>
-        <w:t xml:space="preserve"> "Final else statement"</w:t>
+      <w:r>
+        <w:rPr>
+          <w:b/>
+          <w:color w:val="00B050"/>
+        </w:rPr>
+        <w:t>else:</w:t>
+      </w:r>
+    </w:p>
+    <w:p>
+      <w:pPr>
+        <w:ind w:left="720"/>
+      </w:pPr>
+      <w:r>
+        <w:t xml:space="preserve">  print "Final else statement"</w:t>
       </w:r>
     </w:p>
     <w:p>
@@ -3182,29 +2642,16 @@
       <w:pPr>
         <w:ind w:left="720"/>
       </w:pPr>
-      <w:proofErr w:type="gramStart"/>
-      <w:r>
-        <w:t>while</w:t>
-      </w:r>
-      <w:proofErr w:type="gramEnd"/>
-      <w:r>
-        <w:t xml:space="preserve"> y &gt; 0:</w:t>
-      </w:r>
-    </w:p>
-    <w:p>
-      <w:pPr>
-        <w:ind w:left="720"/>
-      </w:pPr>
-      <w:r>
-        <w:t xml:space="preserve">  </w:t>
-      </w:r>
-      <w:proofErr w:type="gramStart"/>
-      <w:r>
-        <w:t>print</w:t>
-      </w:r>
-      <w:proofErr w:type="gramEnd"/>
-      <w:r>
-        <w:t xml:space="preserve"> y</w:t>
+      <w:r>
+        <w:t>while y &gt; 0:</w:t>
+      </w:r>
+    </w:p>
+    <w:p>
+      <w:pPr>
+        <w:ind w:left="720"/>
+      </w:pPr>
+      <w:r>
+        <w:t xml:space="preserve">  print y</w:t>
       </w:r>
     </w:p>
     <w:p>
@@ -3220,15 +2667,7 @@
         <w:ind w:left="720"/>
       </w:pPr>
       <w:r>
-        <w:t xml:space="preserve">  </w:t>
-      </w:r>
-      <w:proofErr w:type="gramStart"/>
-      <w:r>
-        <w:t>if</w:t>
-      </w:r>
-      <w:proofErr w:type="gramEnd"/>
-      <w:r>
-        <w:t xml:space="preserve"> y == 0:</w:t>
+        <w:t xml:space="preserve">  if y == 0:</w:t>
       </w:r>
     </w:p>
     <w:p>
@@ -3241,7 +2680,6 @@
       <w:r>
         <w:t xml:space="preserve">    </w:t>
       </w:r>
-      <w:proofErr w:type="gramStart"/>
       <w:r>
         <w:rPr>
           <w:i/>
@@ -3249,47 +2687,29 @@
         </w:rPr>
         <w:t>break</w:t>
       </w:r>
-      <w:proofErr w:type="gramEnd"/>
-    </w:p>
-    <w:p>
-      <w:pPr>
-        <w:ind w:left="720"/>
-        <w:rPr>
-          <w:b/>
-          <w:color w:val="00B050"/>
-        </w:rPr>
-      </w:pPr>
-      <w:proofErr w:type="gramStart"/>
-      <w:r>
-        <w:rPr>
-          <w:b/>
-          <w:color w:val="00B050"/>
-        </w:rPr>
-        <w:t>else</w:t>
-      </w:r>
-      <w:proofErr w:type="gramEnd"/>
-      <w:r>
-        <w:rPr>
-          <w:b/>
-          <w:color w:val="00B050"/>
-        </w:rPr>
-        <w:t>:</w:t>
-      </w:r>
-    </w:p>
-    <w:p>
-      <w:pPr>
-        <w:ind w:left="720"/>
-      </w:pPr>
-      <w:r>
-        <w:t xml:space="preserve"> </w:t>
-      </w:r>
-      <w:proofErr w:type="gramStart"/>
-      <w:r>
-        <w:t>print</w:t>
-      </w:r>
-      <w:proofErr w:type="gramEnd"/>
-      <w:r>
-        <w:t xml:space="preserve"> "Final else statement"</w:t>
+    </w:p>
+    <w:p>
+      <w:pPr>
+        <w:ind w:left="720"/>
+        <w:rPr>
+          <w:b/>
+          <w:color w:val="00B050"/>
+        </w:rPr>
+      </w:pPr>
+      <w:r>
+        <w:rPr>
+          <w:b/>
+          <w:color w:val="00B050"/>
+        </w:rPr>
+        <w:t>else:</w:t>
+      </w:r>
+    </w:p>
+    <w:p>
+      <w:pPr>
+        <w:ind w:left="720"/>
+      </w:pPr>
+      <w:r>
+        <w:t xml:space="preserve"> print "Final else statement"</w:t>
       </w:r>
     </w:p>
     <w:p>
@@ -3360,8 +2780,6 @@
           <w:lang w:eastAsia="zh-CN"/>
         </w:rPr>
       </w:pPr>
-      <w:proofErr w:type="spellStart"/>
-      <w:proofErr w:type="gramStart"/>
       <w:r>
         <w:rPr>
           <w:rFonts w:ascii="Consolas" w:eastAsia="Times New Roman" w:hAnsi="Consolas" w:cs="Courier New"/>
@@ -3372,8 +2790,6 @@
         </w:rPr>
         <w:t>def</w:t>
       </w:r>
-      <w:proofErr w:type="spellEnd"/>
-      <w:proofErr w:type="gramEnd"/>
       <w:r>
         <w:rPr>
           <w:rFonts w:ascii="Consolas" w:eastAsia="Times New Roman" w:hAnsi="Consolas" w:cs="Courier New"/>
@@ -3382,20 +2798,8 @@
           <w:szCs w:val="20"/>
           <w:lang w:eastAsia="zh-CN"/>
         </w:rPr>
-        <w:t xml:space="preserve"> </w:t>
-      </w:r>
-      <w:proofErr w:type="spellStart"/>
-      <w:r>
-        <w:rPr>
-          <w:rFonts w:ascii="Consolas" w:eastAsia="Times New Roman" w:hAnsi="Consolas" w:cs="Courier New"/>
-          <w:color w:val="313131"/>
-          <w:sz w:val="20"/>
-          <w:szCs w:val="20"/>
-          <w:lang w:eastAsia="zh-CN"/>
-        </w:rPr>
-        <w:t>functionname</w:t>
-      </w:r>
-      <w:proofErr w:type="spellEnd"/>
+        <w:t xml:space="preserve"> functionname</w:t>
+      </w:r>
       <w:r>
         <w:rPr>
           <w:rFonts w:ascii="Consolas" w:eastAsia="Times New Roman" w:hAnsi="Consolas" w:cs="Courier New"/>
@@ -3481,29 +2885,7 @@
           <w:szCs w:val="20"/>
           <w:lang w:eastAsia="zh-CN"/>
         </w:rPr>
-        <w:t>"</w:t>
-      </w:r>
-      <w:proofErr w:type="spellStart"/>
-      <w:r>
-        <w:rPr>
-          <w:rFonts w:ascii="Consolas" w:eastAsia="Times New Roman" w:hAnsi="Consolas" w:cs="Courier New"/>
-          <w:color w:val="008800"/>
-          <w:sz w:val="20"/>
-          <w:szCs w:val="20"/>
-          <w:lang w:eastAsia="zh-CN"/>
-        </w:rPr>
-        <w:t>function_docstring</w:t>
-      </w:r>
-      <w:proofErr w:type="spellEnd"/>
-      <w:r>
-        <w:rPr>
-          <w:rFonts w:ascii="Consolas" w:eastAsia="Times New Roman" w:hAnsi="Consolas" w:cs="Courier New"/>
-          <w:color w:val="008800"/>
-          <w:sz w:val="20"/>
-          <w:szCs w:val="20"/>
-          <w:lang w:eastAsia="zh-CN"/>
-        </w:rPr>
-        <w:t>"</w:t>
+        <w:t>"function_docstring"</w:t>
       </w:r>
     </w:p>
     <w:p>
@@ -3550,20 +2932,8 @@
           <w:szCs w:val="20"/>
           <w:lang w:eastAsia="zh-CN"/>
         </w:rPr>
-        <w:t xml:space="preserve">   </w:t>
-      </w:r>
-      <w:proofErr w:type="spellStart"/>
-      <w:r>
-        <w:rPr>
-          <w:rFonts w:ascii="Consolas" w:eastAsia="Times New Roman" w:hAnsi="Consolas" w:cs="Courier New"/>
-          <w:color w:val="313131"/>
-          <w:sz w:val="20"/>
-          <w:szCs w:val="20"/>
-          <w:lang w:eastAsia="zh-CN"/>
-        </w:rPr>
-        <w:t>function_suite</w:t>
-      </w:r>
-      <w:proofErr w:type="spellEnd"/>
+        <w:t xml:space="preserve">   function_suite</w:t>
+      </w:r>
     </w:p>
     <w:p>
       <w:pPr>
@@ -3611,7 +2981,6 @@
         </w:rPr>
         <w:t xml:space="preserve">   </w:t>
       </w:r>
-      <w:proofErr w:type="gramStart"/>
       <w:r>
         <w:rPr>
           <w:rFonts w:ascii="Consolas" w:eastAsia="Times New Roman" w:hAnsi="Consolas" w:cs="Courier New"/>
@@ -3622,7 +2991,6 @@
         </w:rPr>
         <w:t>return</w:t>
       </w:r>
-      <w:proofErr w:type="gramEnd"/>
       <w:r>
         <w:rPr>
           <w:rFonts w:ascii="Consolas" w:eastAsia="Times New Roman" w:hAnsi="Consolas" w:cs="Courier New"/>
@@ -3912,15 +3280,7 @@
         <w:t>some related information that belongs together</w:t>
       </w:r>
       <w:r>
-        <w:t xml:space="preserve">, like your student record. There is no description of what each of these </w:t>
-      </w:r>
-      <w:proofErr w:type="gramStart"/>
-      <w:r>
-        <w:t>fields</w:t>
-      </w:r>
-      <w:proofErr w:type="gramEnd"/>
-      <w:r>
-        <w:t xml:space="preserve"> means, but we can guess. A tuple lets us “chunk” together related information </w:t>
+        <w:t xml:space="preserve">, like your student record. There is no description of what each of these fields means, but we can guess. A tuple lets us “chunk” together related information </w:t>
       </w:r>
       <w:r>
         <w:t>and use it as a single thing.</w:t>
@@ -3942,51 +3302,22 @@
       <w:pPr>
         <w:ind w:left="720"/>
       </w:pPr>
-      <w:proofErr w:type="gramStart"/>
-      <w:r>
-        <w:t>dog</w:t>
-      </w:r>
-      <w:proofErr w:type="gramEnd"/>
-      <w:r>
-        <w:t xml:space="preserve"> = ("</w:t>
-      </w:r>
-      <w:proofErr w:type="spellStart"/>
-      <w:r>
-        <w:t>Canis</w:t>
-      </w:r>
-      <w:proofErr w:type="spellEnd"/>
-      <w:r>
-        <w:t xml:space="preserve"> </w:t>
-      </w:r>
-      <w:proofErr w:type="spellStart"/>
-      <w:r>
-        <w:t>Familiaris</w:t>
-      </w:r>
-      <w:proofErr w:type="spellEnd"/>
-      <w:r>
-        <w:t>", "dog", "carnivore", 12)</w:t>
-      </w:r>
-    </w:p>
-    <w:p>
-      <w:pPr>
-        <w:ind w:left="720"/>
-        <w:rPr>
-          <w:color w:val="00B050"/>
-        </w:rPr>
-      </w:pPr>
-      <w:proofErr w:type="gramStart"/>
-      <w:r>
-        <w:rPr>
-          <w:color w:val="00B050"/>
-        </w:rPr>
-        <w:t>dog</w:t>
-      </w:r>
-      <w:proofErr w:type="gramEnd"/>
-      <w:r>
-        <w:rPr>
-          <w:color w:val="00B050"/>
-        </w:rPr>
-        <w:t xml:space="preserve"> = dog + ("domestic")</w:t>
+      <w:r>
+        <w:t>dog = ("Canis Familiaris", "dog", "carnivore", 12)</w:t>
+      </w:r>
+    </w:p>
+    <w:p>
+      <w:pPr>
+        <w:ind w:left="720"/>
+        <w:rPr>
+          <w:color w:val="00B050"/>
+        </w:rPr>
+      </w:pPr>
+      <w:r>
+        <w:rPr>
+          <w:color w:val="00B050"/>
+        </w:rPr>
+        <w:t>dog = dog + ("domestic")</w:t>
       </w:r>
     </w:p>
     <w:p>
@@ -4001,48 +3332,19 @@
       <w:pPr>
         <w:ind w:left="720"/>
       </w:pPr>
-      <w:proofErr w:type="gramStart"/>
-      <w:r>
-        <w:t>#(</w:t>
-      </w:r>
-      <w:proofErr w:type="gramEnd"/>
-      <w:r>
-        <w:t>"</w:t>
-      </w:r>
-      <w:proofErr w:type="spellStart"/>
-      <w:r>
-        <w:t>Canis</w:t>
-      </w:r>
-      <w:proofErr w:type="spellEnd"/>
-      <w:r>
-        <w:t xml:space="preserve"> </w:t>
-      </w:r>
-      <w:proofErr w:type="spellStart"/>
-      <w:r>
-        <w:t>Familiaris</w:t>
-      </w:r>
-      <w:proofErr w:type="spellEnd"/>
-      <w:r>
-        <w:t>", "Dog", "carnivore", 12, "domestic")</w:t>
-      </w:r>
-    </w:p>
-    <w:p>
-      <w:pPr>
-        <w:ind w:left="720"/>
-      </w:pPr>
-      <w:proofErr w:type="gramStart"/>
-      <w:r>
-        <w:rPr>
-          <w:color w:val="00B050"/>
-        </w:rPr>
-        <w:t>dog</w:t>
-      </w:r>
-      <w:proofErr w:type="gramEnd"/>
-      <w:r>
-        <w:rPr>
-          <w:color w:val="00B050"/>
-        </w:rPr>
-        <w:t xml:space="preserve"> = dog[:3] + ("man's best friend") + dog[4:]</w:t>
+      <w:r>
+        <w:t>#("Canis Familiaris", "Dog", "carnivore", 12, "domestic")</w:t>
+      </w:r>
+    </w:p>
+    <w:p>
+      <w:pPr>
+        <w:ind w:left="720"/>
+      </w:pPr>
+      <w:r>
+        <w:rPr>
+          <w:color w:val="00B050"/>
+        </w:rPr>
+        <w:t>dog = dog[:3] + ("man's best friend") + dog[4:]</w:t>
       </w:r>
     </w:p>
     <w:p>
@@ -4058,23 +3360,7 @@
         <w:ind w:left="720"/>
       </w:pPr>
       <w:r>
-        <w:t>#("</w:t>
-      </w:r>
-      <w:proofErr w:type="spellStart"/>
-      <w:r>
-        <w:t>Canis</w:t>
-      </w:r>
-      <w:proofErr w:type="spellEnd"/>
-      <w:r>
-        <w:t xml:space="preserve"> </w:t>
-      </w:r>
-      <w:proofErr w:type="spellStart"/>
-      <w:r>
-        <w:t>Familiaris</w:t>
-      </w:r>
-      <w:proofErr w:type="spellEnd"/>
-      <w:r>
-        <w:t>", "Dog", "carnivore", "man's best friend", "domestic")</w:t>
+        <w:t>#("Canis Familiaris", "Dog", "carnivore", "man's best friend", "domestic")</w:t>
       </w:r>
     </w:p>
     <w:p/>
@@ -4116,13 +3402,8 @@
       <w:pPr>
         <w:ind w:firstLine="720"/>
       </w:pPr>
-      <w:proofErr w:type="gramStart"/>
-      <w:r>
-        <w:t>value</w:t>
-      </w:r>
-      <w:proofErr w:type="gramEnd"/>
-      <w:r>
-        <w:t xml:space="preserve"> = ("Michael", "Instructor", "Coding Dojo") </w:t>
+      <w:r>
+        <w:t xml:space="preserve">value = ("Michael", "Instructor", "Coding Dojo") </w:t>
       </w:r>
       <w:r>
         <w:rPr>
@@ -4150,29 +3431,16 @@
       <w:pPr>
         <w:ind w:left="720"/>
       </w:pPr>
-      <w:proofErr w:type="gramStart"/>
-      <w:r>
-        <w:t>value</w:t>
-      </w:r>
-      <w:proofErr w:type="gramEnd"/>
-      <w:r>
-        <w:t xml:space="preserve"> = ("Michael", "Instructor", "Coding Dojo")</w:t>
-      </w:r>
-    </w:p>
-    <w:p>
-      <w:pPr>
-        <w:ind w:left="720"/>
-      </w:pPr>
-      <w:r>
-        <w:t>(</w:t>
-      </w:r>
-      <w:proofErr w:type="gramStart"/>
-      <w:r>
-        <w:t>name</w:t>
-      </w:r>
-      <w:proofErr w:type="gramEnd"/>
-      <w:r>
-        <w:t xml:space="preserve">, position, company) = value </w:t>
+      <w:r>
+        <w:t>value = ("Michael", "Instructor", "Coding Dojo")</w:t>
+      </w:r>
+    </w:p>
+    <w:p>
+      <w:pPr>
+        <w:ind w:left="720"/>
+      </w:pPr>
+      <w:r>
+        <w:t xml:space="preserve">(name, position, company) = value </w:t>
       </w:r>
       <w:r>
         <w:rPr>
@@ -4185,39 +3453,24 @@
       <w:pPr>
         <w:ind w:left="720"/>
       </w:pPr>
-      <w:proofErr w:type="gramStart"/>
-      <w:r>
-        <w:t>print</w:t>
-      </w:r>
-      <w:proofErr w:type="gramEnd"/>
-      <w:r>
-        <w:t xml:space="preserve"> name</w:t>
-      </w:r>
-    </w:p>
-    <w:p>
-      <w:pPr>
-        <w:ind w:left="720"/>
-      </w:pPr>
-      <w:proofErr w:type="gramStart"/>
-      <w:r>
-        <w:t>print</w:t>
-      </w:r>
-      <w:proofErr w:type="gramEnd"/>
-      <w:r>
-        <w:t xml:space="preserve"> position</w:t>
-      </w:r>
-    </w:p>
-    <w:p>
-      <w:pPr>
-        <w:ind w:left="720"/>
-      </w:pPr>
-      <w:proofErr w:type="gramStart"/>
-      <w:r>
-        <w:t>print</w:t>
-      </w:r>
-      <w:proofErr w:type="gramEnd"/>
-      <w:r>
-        <w:t xml:space="preserve"> company</w:t>
+      <w:r>
+        <w:t>print name</w:t>
+      </w:r>
+    </w:p>
+    <w:p>
+      <w:pPr>
+        <w:ind w:left="720"/>
+      </w:pPr>
+      <w:r>
+        <w:t>print position</w:t>
+      </w:r>
+    </w:p>
+    <w:p>
+      <w:pPr>
+        <w:ind w:left="720"/>
+      </w:pPr>
+      <w:r>
+        <w:t>print company</w:t>
       </w:r>
     </w:p>
     <w:p/>
@@ -4246,21 +3499,12 @@
           <w:numId w:val="5"/>
         </w:numPr>
       </w:pPr>
-      <w:proofErr w:type="spellStart"/>
-      <w:r>
-        <w:rPr>
-          <w:b/>
-          <w:color w:val="00B050"/>
-        </w:rPr>
-        <w:t>len</w:t>
-      </w:r>
-      <w:proofErr w:type="spellEnd"/>
-      <w:r>
-        <w:rPr>
-          <w:b/>
-          <w:color w:val="00B050"/>
-        </w:rPr>
-        <w:t>()</w:t>
+      <w:r>
+        <w:rPr>
+          <w:b/>
+          <w:color w:val="00B050"/>
+        </w:rPr>
+        <w:t>len()</w:t>
       </w:r>
       <w:r>
         <w:rPr>
@@ -4355,21 +3599,12 @@
           <w:numId w:val="5"/>
         </w:numPr>
       </w:pPr>
-      <w:proofErr w:type="gramStart"/>
-      <w:r>
-        <w:rPr>
-          <w:b/>
-          <w:color w:val="00B050"/>
-        </w:rPr>
-        <w:t>any(</w:t>
-      </w:r>
-      <w:proofErr w:type="gramEnd"/>
-      <w:r>
-        <w:rPr>
-          <w:b/>
-          <w:color w:val="00B050"/>
-        </w:rPr>
-        <w:t>)</w:t>
+      <w:r>
+        <w:rPr>
+          <w:b/>
+          <w:color w:val="00B050"/>
+        </w:rPr>
+        <w:t>any()</w:t>
       </w:r>
       <w:r>
         <w:rPr>
@@ -4432,22 +3667,13 @@
           <w:numId w:val="5"/>
         </w:numPr>
       </w:pPr>
-      <w:proofErr w:type="gramStart"/>
       <w:r>
         <w:rPr>
           <w:b/>
           <w:color w:val="00B050"/>
         </w:rPr>
         <w:lastRenderedPageBreak/>
-        <w:t>enumerate(</w:t>
-      </w:r>
-      <w:proofErr w:type="gramEnd"/>
-      <w:r>
-        <w:rPr>
-          <w:b/>
-          <w:color w:val="00B050"/>
-        </w:rPr>
-        <w:t>)</w:t>
+        <w:t>enumerate()</w:t>
       </w:r>
       <w:r>
         <w:rPr>
@@ -4467,21 +3693,12 @@
           <w:numId w:val="5"/>
         </w:numPr>
       </w:pPr>
-      <w:proofErr w:type="gramStart"/>
-      <w:r>
-        <w:rPr>
-          <w:b/>
-          <w:color w:val="00B050"/>
-        </w:rPr>
-        <w:t>sorted(</w:t>
-      </w:r>
-      <w:proofErr w:type="gramEnd"/>
-      <w:r>
-        <w:rPr>
-          <w:b/>
-          <w:color w:val="00B050"/>
-        </w:rPr>
-        <w:t>)</w:t>
+      <w:r>
+        <w:rPr>
+          <w:b/>
+          <w:color w:val="00B050"/>
+        </w:rPr>
+        <w:t>sorted()</w:t>
       </w:r>
       <w:r>
         <w:rPr>
@@ -4510,21 +3727,12 @@
           <w:numId w:val="5"/>
         </w:numPr>
       </w:pPr>
-      <w:proofErr w:type="gramStart"/>
-      <w:r>
-        <w:rPr>
-          <w:b/>
-          <w:color w:val="00B050"/>
-        </w:rPr>
-        <w:t>reversed(</w:t>
-      </w:r>
-      <w:proofErr w:type="gramEnd"/>
-      <w:r>
-        <w:rPr>
-          <w:b/>
-          <w:color w:val="00B050"/>
-        </w:rPr>
-        <w:t>)</w:t>
+      <w:r>
+        <w:rPr>
+          <w:b/>
+          <w:color w:val="00B050"/>
+        </w:rPr>
+        <w:t>reversed()</w:t>
       </w:r>
       <w:r>
         <w:rPr>
@@ -4533,15 +3741,7 @@
         <w:t xml:space="preserve"> </w:t>
       </w:r>
       <w:r>
-        <w:t xml:space="preserve">– iterate through the tuple in reverse order. Note: the return value is generic &lt;reversed object&gt; and must be fed into the </w:t>
-      </w:r>
-      <w:proofErr w:type="gramStart"/>
-      <w:r>
-        <w:t>tuple(</w:t>
-      </w:r>
-      <w:proofErr w:type="gramEnd"/>
-      <w:r>
-        <w:t>) or list() constructor to create one of those objects.</w:t>
+        <w:t>– iterate through the tuple in reverse order. Note: the return value is generic &lt;reversed object&gt; and must be fed into the tuple() or list() constructor to create one of those objects.</w:t>
       </w:r>
     </w:p>
     <w:p/>
@@ -4671,13 +3871,8 @@
       <w:pPr>
         <w:ind w:left="720"/>
       </w:pPr>
-      <w:proofErr w:type="gramStart"/>
-      <w:r>
-        <w:t>weekend</w:t>
-      </w:r>
-      <w:proofErr w:type="gramEnd"/>
-      <w:r>
-        <w:t xml:space="preserve"> = {"Sun": "Sunday", "Mon": "Monday"} </w:t>
+      <w:r>
+        <w:t xml:space="preserve">weekend = {"Sun": "Sunday", "Mon": "Monday"} </w:t>
       </w:r>
       <w:r>
         <w:rPr>
@@ -4690,85 +3885,38 @@
       <w:pPr>
         <w:ind w:left="720"/>
       </w:pPr>
-      <w:proofErr w:type="gramStart"/>
-      <w:r>
-        <w:t>capitals</w:t>
-      </w:r>
-      <w:proofErr w:type="gramEnd"/>
-      <w:r>
-        <w:t xml:space="preserve"> = {} #create an empty dictionary then add values</w:t>
-      </w:r>
-    </w:p>
-    <w:p>
-      <w:pPr>
-        <w:ind w:left="720"/>
-      </w:pPr>
-      <w:proofErr w:type="gramStart"/>
-      <w:r>
-        <w:t>capitals[</w:t>
-      </w:r>
-      <w:proofErr w:type="gramEnd"/>
-      <w:r>
-        <w:t>"</w:t>
-      </w:r>
-      <w:proofErr w:type="spellStart"/>
-      <w:r>
-        <w:t>svk</w:t>
-      </w:r>
-      <w:proofErr w:type="spellEnd"/>
-      <w:r>
-        <w:t>"] = "Bratislava"</w:t>
-      </w:r>
-    </w:p>
-    <w:p>
-      <w:pPr>
-        <w:ind w:left="720"/>
-      </w:pPr>
-      <w:proofErr w:type="gramStart"/>
-      <w:r>
-        <w:t>capitals[</w:t>
-      </w:r>
-      <w:proofErr w:type="gramEnd"/>
-      <w:r>
-        <w:t>"</w:t>
-      </w:r>
-      <w:proofErr w:type="spellStart"/>
-      <w:r>
-        <w:t>deu</w:t>
-      </w:r>
-      <w:proofErr w:type="spellEnd"/>
-      <w:r>
-        <w:t>"] = "Berlin"</w:t>
-      </w:r>
-    </w:p>
-    <w:p>
-      <w:pPr>
-        <w:ind w:left="720"/>
-      </w:pPr>
-      <w:proofErr w:type="gramStart"/>
-      <w:r>
-        <w:t>capitals[</w:t>
-      </w:r>
-      <w:proofErr w:type="gramEnd"/>
-      <w:r>
-        <w:t>"</w:t>
-      </w:r>
-      <w:proofErr w:type="spellStart"/>
-      <w:r>
-        <w:t>dnk</w:t>
-      </w:r>
-      <w:proofErr w:type="spellEnd"/>
-      <w:r>
-        <w:t>"] = "Copenhagen"</w:t>
+      <w:r>
+        <w:t>capitals = {} #create an empty dictionary then add values</w:t>
+      </w:r>
+    </w:p>
+    <w:p>
+      <w:pPr>
+        <w:ind w:left="720"/>
+      </w:pPr>
+      <w:r>
+        <w:t>capitals["svk"] = "Bratislava"</w:t>
+      </w:r>
+    </w:p>
+    <w:p>
+      <w:pPr>
+        <w:ind w:left="720"/>
+      </w:pPr>
+      <w:r>
+        <w:t>capitals["deu"] = "Berlin"</w:t>
+      </w:r>
+    </w:p>
+    <w:p>
+      <w:pPr>
+        <w:ind w:left="720"/>
+      </w:pPr>
+      <w:r>
+        <w:t>capitals["dnk"] = "Copenhagen"</w:t>
       </w:r>
     </w:p>
     <w:p/>
     <w:p>
       <w:r>
-        <w:t>In the example above, we created two dict</w:t>
-      </w:r>
-      <w:r>
-        <w:t>ionaries in two different ways:</w:t>
+        <w:t>In the example above, we created two dictionaries in two different ways:</w:t>
       </w:r>
     </w:p>
     <w:p>
@@ -4837,29 +3985,16 @@
       <w:pPr>
         <w:ind w:left="720"/>
       </w:pPr>
-      <w:proofErr w:type="gramStart"/>
-      <w:r>
-        <w:t>for</w:t>
-      </w:r>
-      <w:proofErr w:type="gramEnd"/>
-      <w:r>
-        <w:t xml:space="preserve"> data in capitals:</w:t>
-      </w:r>
-    </w:p>
-    <w:p>
-      <w:pPr>
-        <w:ind w:left="720"/>
-      </w:pPr>
-      <w:r>
-        <w:t xml:space="preserve">     </w:t>
-      </w:r>
-      <w:proofErr w:type="gramStart"/>
-      <w:r>
-        <w:t>print</w:t>
-      </w:r>
-      <w:proofErr w:type="gramEnd"/>
-      <w:r>
-        <w:t xml:space="preserve"> data</w:t>
+      <w:r>
+        <w:t>for data in capitals:</w:t>
+      </w:r>
+    </w:p>
+    <w:p>
+      <w:pPr>
+        <w:ind w:left="720"/>
+      </w:pPr>
+      <w:r>
+        <w:t xml:space="preserve">     print data</w:t>
       </w:r>
     </w:p>
     <w:p>
@@ -4880,32 +4015,15 @@
       <w:pPr>
         <w:ind w:left="720"/>
       </w:pPr>
-      <w:proofErr w:type="gramStart"/>
-      <w:r>
-        <w:t>for</w:t>
-      </w:r>
-      <w:proofErr w:type="gramEnd"/>
-      <w:r>
-        <w:t xml:space="preserve"> key in </w:t>
-      </w:r>
-      <w:proofErr w:type="spellStart"/>
-      <w:r>
-        <w:t>capitals</w:t>
-      </w:r>
-      <w:r>
-        <w:rPr>
-          <w:b/>
-          <w:color w:val="00B050"/>
-        </w:rPr>
-        <w:t>.iterkeys</w:t>
-      </w:r>
-      <w:proofErr w:type="spellEnd"/>
-      <w:r>
-        <w:rPr>
-          <w:b/>
-          <w:color w:val="00B050"/>
-        </w:rPr>
-        <w:t>()</w:t>
+      <w:r>
+        <w:t>for key in capitals</w:t>
+      </w:r>
+      <w:r>
+        <w:rPr>
+          <w:b/>
+          <w:color w:val="00B050"/>
+        </w:rPr>
+        <w:t>.iterkeys()</w:t>
       </w:r>
       <w:r>
         <w:t>:</w:t>
@@ -4916,15 +4034,7 @@
         <w:ind w:left="720"/>
       </w:pPr>
       <w:r>
-        <w:t xml:space="preserve">     </w:t>
-      </w:r>
-      <w:proofErr w:type="gramStart"/>
-      <w:r>
-        <w:t>print</w:t>
-      </w:r>
-      <w:proofErr w:type="gramEnd"/>
-      <w:r>
-        <w:t xml:space="preserve"> key</w:t>
+        <w:t xml:space="preserve">     print key</w:t>
       </w:r>
     </w:p>
     <w:p>
@@ -4945,41 +4055,16 @@
       <w:pPr>
         <w:ind w:left="720"/>
       </w:pPr>
-      <w:proofErr w:type="gramStart"/>
       <w:r>
         <w:lastRenderedPageBreak/>
-        <w:t>for</w:t>
-      </w:r>
-      <w:proofErr w:type="gramEnd"/>
-      <w:r>
-        <w:t xml:space="preserve"> </w:t>
-      </w:r>
-      <w:proofErr w:type="spellStart"/>
-      <w:r>
-        <w:t>val</w:t>
-      </w:r>
-      <w:proofErr w:type="spellEnd"/>
-      <w:r>
-        <w:t xml:space="preserve"> in </w:t>
-      </w:r>
-      <w:proofErr w:type="spellStart"/>
-      <w:r>
-        <w:t>capitals</w:t>
-      </w:r>
-      <w:r>
-        <w:rPr>
-          <w:b/>
-          <w:color w:val="00B050"/>
-        </w:rPr>
-        <w:t>.itervalues</w:t>
-      </w:r>
-      <w:proofErr w:type="spellEnd"/>
-      <w:r>
-        <w:rPr>
-          <w:b/>
-          <w:color w:val="00B050"/>
-        </w:rPr>
-        <w:t>()</w:t>
+        <w:t>for val in capitals</w:t>
+      </w:r>
+      <w:r>
+        <w:rPr>
+          <w:b/>
+          <w:color w:val="00B050"/>
+        </w:rPr>
+        <w:t>.itervalues()</w:t>
       </w:r>
       <w:r>
         <w:t>:</w:t>
@@ -4990,21 +4075,8 @@
         <w:ind w:left="720"/>
       </w:pPr>
       <w:r>
-        <w:t xml:space="preserve">     </w:t>
-      </w:r>
-      <w:proofErr w:type="gramStart"/>
-      <w:r>
-        <w:t>print</w:t>
-      </w:r>
-      <w:proofErr w:type="gramEnd"/>
-      <w:r>
-        <w:t xml:space="preserve"> </w:t>
-      </w:r>
-      <w:proofErr w:type="spellStart"/>
-      <w:r>
-        <w:t>val</w:t>
-      </w:r>
-      <w:proofErr w:type="spellEnd"/>
+        <w:t xml:space="preserve">     print val</w:t>
+      </w:r>
     </w:p>
     <w:p>
       <w:pPr>
@@ -5024,40 +4096,15 @@
       <w:pPr>
         <w:ind w:left="720"/>
       </w:pPr>
-      <w:proofErr w:type="gramStart"/>
-      <w:r>
-        <w:t>for</w:t>
-      </w:r>
-      <w:proofErr w:type="gramEnd"/>
-      <w:r>
-        <w:t xml:space="preserve"> </w:t>
-      </w:r>
-      <w:proofErr w:type="spellStart"/>
-      <w:r>
-        <w:t>key,data</w:t>
-      </w:r>
-      <w:proofErr w:type="spellEnd"/>
-      <w:r>
-        <w:t xml:space="preserve"> in </w:t>
-      </w:r>
-      <w:proofErr w:type="spellStart"/>
-      <w:r>
-        <w:t>capitals.</w:t>
-      </w:r>
-      <w:r>
-        <w:rPr>
-          <w:b/>
-          <w:color w:val="00B050"/>
-        </w:rPr>
-        <w:t>iteritems</w:t>
-      </w:r>
-      <w:proofErr w:type="spellEnd"/>
-      <w:r>
-        <w:rPr>
-          <w:b/>
-          <w:color w:val="00B050"/>
-        </w:rPr>
-        <w:t>()</w:t>
+      <w:r>
+        <w:t>for key,data in capitals.</w:t>
+      </w:r>
+      <w:r>
+        <w:rPr>
+          <w:b/>
+          <w:color w:val="00B050"/>
+        </w:rPr>
+        <w:t>iteritems()</w:t>
       </w:r>
       <w:r>
         <w:t>:</w:t>
@@ -5068,15 +4115,7 @@
         <w:ind w:left="720"/>
       </w:pPr>
       <w:r>
-        <w:t xml:space="preserve">     </w:t>
-      </w:r>
-      <w:proofErr w:type="gramStart"/>
-      <w:r>
-        <w:t>print</w:t>
-      </w:r>
-      <w:proofErr w:type="gramEnd"/>
-      <w:r>
-        <w:t xml:space="preserve"> key, " = ", data</w:t>
+        <w:t xml:space="preserve">     print key, " = ", data</w:t>
       </w:r>
     </w:p>
     <w:p/>
@@ -5105,30 +4144,12 @@
           <w:numId w:val="6"/>
         </w:numPr>
       </w:pPr>
-      <w:proofErr w:type="spellStart"/>
-      <w:proofErr w:type="gramStart"/>
-      <w:r>
-        <w:rPr>
-          <w:b/>
-          <w:color w:val="00B050"/>
-        </w:rPr>
-        <w:t>cmp</w:t>
-      </w:r>
-      <w:proofErr w:type="spellEnd"/>
-      <w:r>
-        <w:rPr>
-          <w:b/>
-          <w:color w:val="00B050"/>
-        </w:rPr>
-        <w:t>(</w:t>
-      </w:r>
-      <w:proofErr w:type="gramEnd"/>
-      <w:r>
-        <w:rPr>
-          <w:b/>
-          <w:color w:val="00B050"/>
-        </w:rPr>
-        <w:t>dict1, dict1)</w:t>
+      <w:r>
+        <w:rPr>
+          <w:b/>
+          <w:color w:val="00B050"/>
+        </w:rPr>
+        <w:t>cmp(dict1, dict1)</w:t>
       </w:r>
       <w:r>
         <w:rPr>
@@ -5140,15 +4161,7 @@
         <w:t xml:space="preserve">– </w:t>
       </w:r>
       <w:r>
-        <w:t xml:space="preserve">compares two dictionaries. The comparison process starts with the length of each dictionary, followed by key names, followed by values. The function returns 0 if the 2 </w:t>
-      </w:r>
-      <w:proofErr w:type="spellStart"/>
-      <w:r>
-        <w:t>dicts</w:t>
-      </w:r>
-      <w:proofErr w:type="spellEnd"/>
-      <w:r>
-        <w:t xml:space="preserve"> are equal, -1 if dict1 &gt; dict2, 1 if dict1 &lt; dict2.</w:t>
+        <w:t>compares two dictionaries. The comparison process starts with the length of each dictionary, followed by key names, followed by values. The function returns 0 if the 2 dicts are equal, -1 if dict1 &gt; dict2, 1 if dict1 &lt; dict2.</w:t>
       </w:r>
     </w:p>
     <w:p>
@@ -5159,21 +4172,12 @@
           <w:numId w:val="6"/>
         </w:numPr>
       </w:pPr>
-      <w:proofErr w:type="spellStart"/>
-      <w:r>
-        <w:rPr>
-          <w:b/>
-          <w:color w:val="00B050"/>
-        </w:rPr>
-        <w:t>len</w:t>
-      </w:r>
-      <w:proofErr w:type="spellEnd"/>
-      <w:r>
-        <w:rPr>
-          <w:b/>
-          <w:color w:val="00B050"/>
-        </w:rPr>
-        <w:t>()</w:t>
+      <w:r>
+        <w:rPr>
+          <w:b/>
+          <w:color w:val="00B050"/>
+        </w:rPr>
+        <w:t>len()</w:t>
       </w:r>
       <w:r>
         <w:rPr>
@@ -5196,21 +4200,12 @@
           <w:numId w:val="6"/>
         </w:numPr>
       </w:pPr>
-      <w:proofErr w:type="spellStart"/>
-      <w:r>
-        <w:rPr>
-          <w:b/>
-          <w:color w:val="00B050"/>
-        </w:rPr>
-        <w:t>str</w:t>
-      </w:r>
-      <w:proofErr w:type="spellEnd"/>
-      <w:r>
-        <w:rPr>
-          <w:b/>
-          <w:color w:val="00B050"/>
-        </w:rPr>
-        <w:t>()</w:t>
+      <w:r>
+        <w:rPr>
+          <w:b/>
+          <w:color w:val="00B050"/>
+        </w:rPr>
+        <w:t>str()</w:t>
       </w:r>
       <w:r>
         <w:rPr>
@@ -5233,21 +4228,12 @@
           <w:numId w:val="6"/>
         </w:numPr>
       </w:pPr>
-      <w:proofErr w:type="gramStart"/>
-      <w:r>
-        <w:rPr>
-          <w:b/>
-          <w:color w:val="00B050"/>
-        </w:rPr>
-        <w:t>type(</w:t>
-      </w:r>
-      <w:proofErr w:type="gramEnd"/>
-      <w:r>
-        <w:rPr>
-          <w:b/>
-          <w:color w:val="00B050"/>
-        </w:rPr>
-        <w:t>)</w:t>
+      <w:r>
+        <w:rPr>
+          <w:b/>
+          <w:color w:val="00B050"/>
+        </w:rPr>
+        <w:t>type()</w:t>
       </w:r>
       <w:r>
         <w:rPr>
@@ -5325,23 +4311,7 @@
           <w:b/>
           <w:color w:val="00B050"/>
         </w:rPr>
-        <w:t>.</w:t>
-      </w:r>
-      <w:proofErr w:type="spellStart"/>
-      <w:r>
-        <w:rPr>
-          <w:b/>
-          <w:color w:val="00B050"/>
-        </w:rPr>
-        <w:t>fromkeys</w:t>
-      </w:r>
-      <w:proofErr w:type="spellEnd"/>
-      <w:r>
-        <w:rPr>
-          <w:b/>
-          <w:color w:val="00B050"/>
-        </w:rPr>
-        <w:t>(sequence, [value])</w:t>
+        <w:t>.fromkeys(sequence, [value])</w:t>
       </w:r>
       <w:r>
         <w:rPr>
@@ -5391,23 +4361,7 @@
           <w:b/>
           <w:color w:val="00B050"/>
         </w:rPr>
-        <w:t>.</w:t>
-      </w:r>
-      <w:proofErr w:type="spellStart"/>
-      <w:r>
-        <w:rPr>
-          <w:b/>
-          <w:color w:val="00B050"/>
-        </w:rPr>
-        <w:t>has_key</w:t>
-      </w:r>
-      <w:proofErr w:type="spellEnd"/>
-      <w:r>
-        <w:rPr>
-          <w:b/>
-          <w:color w:val="00B050"/>
-        </w:rPr>
-        <w:t>(key)</w:t>
+        <w:t>.has_key(key)</w:t>
       </w:r>
       <w:r>
         <w:rPr>
@@ -5449,216 +4403,445 @@
       <w:r>
         <w:t>returns a list of dictionary’s (key, value) tuple pairs</w:t>
       </w:r>
+    </w:p>
+    <w:p>
+      <w:pPr>
+        <w:pStyle w:val="ListParagraph"/>
+        <w:numPr>
+          <w:ilvl w:val="0"/>
+          <w:numId w:val="6"/>
+        </w:numPr>
+      </w:pPr>
+      <w:r>
+        <w:rPr>
+          <w:b/>
+          <w:color w:val="00B050"/>
+        </w:rPr>
+        <w:t>.iteritems()</w:t>
+      </w:r>
+      <w:r>
+        <w:rPr>
+          <w:color w:val="00B050"/>
+        </w:rPr>
+        <w:t xml:space="preserve"> </w:t>
+      </w:r>
+      <w:r>
+        <w:t>– return an iterator over the dictionary’s (key, value) pairs.</w:t>
+      </w:r>
+    </w:p>
+    <w:p>
+      <w:pPr>
+        <w:pStyle w:val="ListParagraph"/>
+        <w:numPr>
+          <w:ilvl w:val="0"/>
+          <w:numId w:val="6"/>
+        </w:numPr>
+      </w:pPr>
+      <w:r>
+        <w:rPr>
+          <w:b/>
+          <w:color w:val="00B050"/>
+        </w:rPr>
+        <w:t>.keys()</w:t>
+      </w:r>
+      <w:r>
+        <w:t xml:space="preserve"> – </w:t>
+      </w:r>
+      <w:r>
+        <w:t>return a list of dictionary keys</w:t>
+      </w:r>
+    </w:p>
+    <w:p>
+      <w:pPr>
+        <w:pStyle w:val="ListParagraph"/>
+        <w:numPr>
+          <w:ilvl w:val="0"/>
+          <w:numId w:val="6"/>
+        </w:numPr>
+      </w:pPr>
+      <w:r>
+        <w:rPr>
+          <w:b/>
+          <w:color w:val="00B050"/>
+        </w:rPr>
+        <w:t>.setdefault(key, default=None)</w:t>
+      </w:r>
+      <w:r>
+        <w:rPr>
+          <w:color w:val="00B050"/>
+        </w:rPr>
+        <w:t xml:space="preserve"> </w:t>
+      </w:r>
+      <w:r>
+        <w:t xml:space="preserve">– </w:t>
+      </w:r>
+      <w:r>
+        <w:t>similar to get(), but will set dict[key] = default if key is not already in dictionary</w:t>
+      </w:r>
+    </w:p>
+    <w:p>
+      <w:pPr>
+        <w:pStyle w:val="ListParagraph"/>
+        <w:numPr>
+          <w:ilvl w:val="0"/>
+          <w:numId w:val="6"/>
+        </w:numPr>
+      </w:pPr>
+      <w:r>
+        <w:rPr>
+          <w:b/>
+          <w:color w:val="00B050"/>
+        </w:rPr>
+        <w:t>.update(dict2)</w:t>
+      </w:r>
+      <w:r>
+        <w:rPr>
+          <w:color w:val="00B050"/>
+        </w:rPr>
+        <w:t xml:space="preserve"> </w:t>
+      </w:r>
+      <w:r>
+        <w:t xml:space="preserve">– </w:t>
+      </w:r>
+      <w:r>
+        <w:t>adds dictionary dict2’s key-value pairs to an existing dictionary</w:t>
+      </w:r>
+    </w:p>
+    <w:p>
+      <w:pPr>
+        <w:pStyle w:val="ListParagraph"/>
+        <w:numPr>
+          <w:ilvl w:val="0"/>
+          <w:numId w:val="6"/>
+        </w:numPr>
+      </w:pPr>
+      <w:r>
+        <w:rPr>
+          <w:b/>
+          <w:color w:val="00B050"/>
+        </w:rPr>
+        <w:t>.values()</w:t>
+      </w:r>
+      <w:r>
+        <w:t xml:space="preserve"> – </w:t>
+      </w:r>
+      <w:r>
+        <w:t>returns list of dictionary values</w:t>
+      </w:r>
+    </w:p>
+    <w:p>
+      <w:pPr>
+        <w:pStyle w:val="ListParagraph"/>
+        <w:numPr>
+          <w:ilvl w:val="0"/>
+          <w:numId w:val="6"/>
+        </w:numPr>
+      </w:pPr>
+      <w:r>
+        <w:rPr>
+          <w:b/>
+          <w:color w:val="00B050"/>
+        </w:rPr>
+        <w:t>zip()</w:t>
+      </w:r>
+      <w:r>
+        <w:t xml:space="preserve"> – combine two lists like a zipper (i.e. to create a dictionary)</w:t>
+      </w:r>
+    </w:p>
+    <w:p>
+      <w:pPr>
+        <w:pStyle w:val="ListParagraph"/>
+        <w:numPr>
+          <w:ilvl w:val="1"/>
+          <w:numId w:val="6"/>
+        </w:numPr>
+      </w:pPr>
+      <w:r>
+        <w:t>superfluous elements won’t be used, whether the extras are keys or values</w:t>
+      </w:r>
+    </w:p>
+    <w:p/>
+    <w:p>
+      <w:pPr>
+        <w:rPr>
+          <w:b/>
+          <w:u w:val="single"/>
+        </w:rPr>
+      </w:pPr>
+      <w:r>
+        <w:rPr>
+          <w:b/>
+          <w:u w:val="single"/>
+        </w:rPr>
+        <w:t>Regular Expressions:</w:t>
+      </w:r>
+    </w:p>
+    <w:p>
+      <w:r>
+        <w:t>Regular expressions, commonly known as regex, are a set of rules for identifying or matching strings.</w:t>
+      </w:r>
+      <w:r>
+        <w:t xml:space="preserve"> </w:t>
+      </w:r>
+      <w:r>
+        <w:t>Regular expression string searches can be what is known as expensive operations. This occurs when general search terms are used, which often force string comparisons to become exponentially complex.</w:t>
+      </w:r>
+    </w:p>
+    <w:p/>
+    <w:p>
+      <w:r>
+        <w:t>Common uses include searching string inputs from users.</w:t>
+      </w:r>
+      <w:r>
+        <w:t xml:space="preserve"> </w:t>
+      </w:r>
+      <w:r>
+        <w:t>Search engines and other form input, like user registration and login, are great examples of correct uses for regular expressions.</w:t>
+      </w:r>
+    </w:p>
+    <w:p/>
+    <w:tbl>
+      <w:tblPr>
+        <w:tblW w:w="0" w:type="auto"/>
+        <w:tblCellMar>
+          <w:top w:w="15" w:type="dxa"/>
+          <w:left w:w="15" w:type="dxa"/>
+          <w:bottom w:w="15" w:type="dxa"/>
+          <w:right w:w="15" w:type="dxa"/>
+        </w:tblCellMar>
+        <w:tblLook w:val="04A0" w:firstRow="1" w:lastRow="0" w:firstColumn="1" w:lastColumn="0" w:noHBand="0" w:noVBand="1"/>
+      </w:tblPr>
+      <w:tblGrid>
+        <w:gridCol w:w="712"/>
+        <w:gridCol w:w="5940"/>
+      </w:tblGrid>
+      <w:tr>
+        <w:tc>
+          <w:tcPr>
+            <w:tcW w:w="712" w:type="dxa"/>
+            <w:tcBorders>
+              <w:top w:val="single" w:sz="6" w:space="0" w:color="DDDDDD"/>
+              <w:left w:val="single" w:sz="6" w:space="0" w:color="DDDDDD"/>
+              <w:bottom w:val="single" w:sz="6" w:space="0" w:color="DDDDDD"/>
+              <w:right w:val="single" w:sz="6" w:space="0" w:color="DDDDDD"/>
+            </w:tcBorders>
+            <w:shd w:val="clear" w:color="auto" w:fill="auto"/>
+            <w:hideMark/>
+          </w:tcPr>
+          <w:p>
+            <w:pPr>
+              <w:jc w:val="center"/>
+            </w:pPr>
+            <w:r>
+              <w:t>.</w:t>
+            </w:r>
+          </w:p>
+        </w:tc>
+        <w:tc>
+          <w:tcPr>
+            <w:tcW w:w="5940" w:type="dxa"/>
+            <w:tcBorders>
+              <w:top w:val="single" w:sz="6" w:space="0" w:color="DDDDDD"/>
+              <w:left w:val="single" w:sz="6" w:space="0" w:color="DDDDDD"/>
+              <w:bottom w:val="single" w:sz="6" w:space="0" w:color="DDDDDD"/>
+              <w:right w:val="single" w:sz="6" w:space="0" w:color="DDDDDD"/>
+            </w:tcBorders>
+            <w:shd w:val="clear" w:color="auto" w:fill="auto"/>
+            <w:hideMark/>
+          </w:tcPr>
+          <w:p>
+            <w:r>
+              <w:t>Matches any character except a new line.</w:t>
+            </w:r>
+          </w:p>
+        </w:tc>
+      </w:tr>
+      <w:tr>
+        <w:tc>
+          <w:tcPr>
+            <w:tcW w:w="712" w:type="dxa"/>
+            <w:tcBorders>
+              <w:top w:val="single" w:sz="6" w:space="0" w:color="DDDDDD"/>
+              <w:left w:val="single" w:sz="6" w:space="0" w:color="DDDDDD"/>
+              <w:bottom w:val="single" w:sz="6" w:space="0" w:color="DDDDDD"/>
+              <w:right w:val="single" w:sz="6" w:space="0" w:color="DDDDDD"/>
+            </w:tcBorders>
+            <w:shd w:val="clear" w:color="auto" w:fill="auto"/>
+            <w:hideMark/>
+          </w:tcPr>
+          <w:p>
+            <w:pPr>
+              <w:jc w:val="center"/>
+            </w:pPr>
+            <w:r>
+              <w:t>\w</w:t>
+            </w:r>
+          </w:p>
+        </w:tc>
+        <w:tc>
+          <w:tcPr>
+            <w:tcW w:w="5940" w:type="dxa"/>
+            <w:tcBorders>
+              <w:top w:val="single" w:sz="6" w:space="0" w:color="DDDDDD"/>
+              <w:left w:val="single" w:sz="6" w:space="0" w:color="DDDDDD"/>
+              <w:bottom w:val="single" w:sz="6" w:space="0" w:color="DDDDDD"/>
+              <w:right w:val="single" w:sz="6" w:space="0" w:color="DDDDDD"/>
+            </w:tcBorders>
+            <w:shd w:val="clear" w:color="auto" w:fill="auto"/>
+            <w:hideMark/>
+          </w:tcPr>
+          <w:p>
+            <w:r>
+              <w:t>Matches any letter or digit.</w:t>
+            </w:r>
+          </w:p>
+        </w:tc>
+      </w:tr>
+      <w:tr>
+        <w:tc>
+          <w:tcPr>
+            <w:tcW w:w="712" w:type="dxa"/>
+            <w:tcBorders>
+              <w:top w:val="single" w:sz="6" w:space="0" w:color="DDDDDD"/>
+              <w:left w:val="single" w:sz="6" w:space="0" w:color="DDDDDD"/>
+              <w:bottom w:val="single" w:sz="6" w:space="0" w:color="DDDDDD"/>
+              <w:right w:val="single" w:sz="6" w:space="0" w:color="DDDDDD"/>
+            </w:tcBorders>
+            <w:shd w:val="clear" w:color="auto" w:fill="auto"/>
+            <w:hideMark/>
+          </w:tcPr>
+          <w:p>
+            <w:pPr>
+              <w:jc w:val="center"/>
+            </w:pPr>
+            <w:r>
+              <w:t>+</w:t>
+            </w:r>
+          </w:p>
+        </w:tc>
+        <w:tc>
+          <w:tcPr>
+            <w:tcW w:w="5940" w:type="dxa"/>
+            <w:tcBorders>
+              <w:top w:val="single" w:sz="6" w:space="0" w:color="DDDDDD"/>
+              <w:left w:val="single" w:sz="6" w:space="0" w:color="DDDDDD"/>
+              <w:bottom w:val="single" w:sz="6" w:space="0" w:color="DDDDDD"/>
+              <w:right w:val="single" w:sz="6" w:space="0" w:color="DDDDDD"/>
+            </w:tcBorders>
+            <w:shd w:val="clear" w:color="auto" w:fill="auto"/>
+            <w:hideMark/>
+          </w:tcPr>
+          <w:p>
+            <w:r>
+              <w:t>The pattern before it can appear 1 or more times.</w:t>
+            </w:r>
+          </w:p>
+        </w:tc>
+      </w:tr>
+      <w:tr>
+        <w:tc>
+          <w:tcPr>
+            <w:tcW w:w="712" w:type="dxa"/>
+            <w:tcBorders>
+              <w:top w:val="single" w:sz="6" w:space="0" w:color="DDDDDD"/>
+              <w:left w:val="single" w:sz="6" w:space="0" w:color="DDDDDD"/>
+              <w:bottom w:val="single" w:sz="6" w:space="0" w:color="DDDDDD"/>
+              <w:right w:val="single" w:sz="6" w:space="0" w:color="DDDDDD"/>
+            </w:tcBorders>
+            <w:shd w:val="clear" w:color="auto" w:fill="auto"/>
+            <w:hideMark/>
+          </w:tcPr>
+          <w:p>
+            <w:pPr>
+              <w:jc w:val="center"/>
+            </w:pPr>
+            <w:r>
+              <w:t>*</w:t>
+            </w:r>
+          </w:p>
+        </w:tc>
+        <w:tc>
+          <w:tcPr>
+            <w:tcW w:w="5940" w:type="dxa"/>
+            <w:tcBorders>
+              <w:top w:val="single" w:sz="6" w:space="0" w:color="DDDDDD"/>
+              <w:left w:val="single" w:sz="6" w:space="0" w:color="DDDDDD"/>
+              <w:bottom w:val="single" w:sz="6" w:space="0" w:color="DDDDDD"/>
+              <w:right w:val="single" w:sz="6" w:space="0" w:color="DDDDDD"/>
+            </w:tcBorders>
+            <w:shd w:val="clear" w:color="auto" w:fill="auto"/>
+            <w:hideMark/>
+          </w:tcPr>
+          <w:p>
+            <w:r>
+              <w:t>The pattern can appear any number of times, including none.</w:t>
+            </w:r>
+          </w:p>
+        </w:tc>
+      </w:tr>
+    </w:tbl>
+    <w:p/>
+    <w:p>
+      <w:r>
+        <w:rPr>
+          <w:b/>
+          <w:color w:val="00B050"/>
+        </w:rPr>
+        <w:t>re.search(pattern, string)</w:t>
+      </w:r>
+      <w:r>
+        <w:rPr>
+          <w:color w:val="00B050"/>
+        </w:rPr>
+        <w:t xml:space="preserve"> </w:t>
+      </w:r>
+      <w:r>
+        <w:t>is a function that scans a string for a specific regex pattern and returns a match object if it finds a match and None otherwise.</w:t>
+      </w:r>
+    </w:p>
+    <w:p>
+      <w:r>
+        <w:lastRenderedPageBreak/>
+        <w:t>Ex:</w:t>
+      </w:r>
+    </w:p>
+    <w:p>
+      <w:pPr>
+        <w:ind w:left="720"/>
+      </w:pPr>
+      <w:r>
+        <w:t>if re.search(r"a.*a"):</w:t>
+      </w:r>
+    </w:p>
+    <w:p>
+      <w:pPr>
+        <w:ind w:left="720"/>
+      </w:pPr>
+      <w:r>
+        <w:t xml:space="preserve">   print("That string had at least two 'a's in it!")</w:t>
+      </w:r>
+    </w:p>
+    <w:p>
+      <w:pPr>
+        <w:ind w:left="720"/>
+      </w:pPr>
+      <w:r>
+        <w:t xml:space="preserve">  else:</w:t>
+      </w:r>
+    </w:p>
+    <w:p>
+      <w:pPr>
+        <w:ind w:left="720"/>
+      </w:pPr>
+      <w:r>
+        <w:t xml:space="preserve">   print("No more than one 'a' found!")</w:t>
+      </w:r>
+    </w:p>
+    <w:p/>
+    <w:p>
       <w:bookmarkStart w:id="0" w:name="_GoBack"/>
       <w:bookmarkEnd w:id="0"/>
     </w:p>
-    <w:p>
-      <w:pPr>
-        <w:pStyle w:val="ListParagraph"/>
-        <w:numPr>
-          <w:ilvl w:val="0"/>
-          <w:numId w:val="6"/>
-        </w:numPr>
-      </w:pPr>
-      <w:r>
-        <w:rPr>
-          <w:b/>
-          <w:color w:val="00B050"/>
-        </w:rPr>
-        <w:t>.</w:t>
-      </w:r>
-      <w:proofErr w:type="spellStart"/>
-      <w:proofErr w:type="gramStart"/>
-      <w:r>
-        <w:rPr>
-          <w:b/>
-          <w:color w:val="00B050"/>
-        </w:rPr>
-        <w:t>iteritems</w:t>
-      </w:r>
-      <w:proofErr w:type="spellEnd"/>
-      <w:r>
-        <w:rPr>
-          <w:b/>
-          <w:color w:val="00B050"/>
-        </w:rPr>
-        <w:t>(</w:t>
-      </w:r>
-      <w:proofErr w:type="gramEnd"/>
-      <w:r>
-        <w:rPr>
-          <w:b/>
-          <w:color w:val="00B050"/>
-        </w:rPr>
-        <w:t>)</w:t>
-      </w:r>
-      <w:r>
-        <w:rPr>
-          <w:color w:val="00B050"/>
-        </w:rPr>
-        <w:t xml:space="preserve"> </w:t>
-      </w:r>
-      <w:r>
-        <w:t>– return an iterator over the dictionary’s (key, value) pairs.</w:t>
-      </w:r>
-    </w:p>
-    <w:p>
-      <w:pPr>
-        <w:pStyle w:val="ListParagraph"/>
-        <w:numPr>
-          <w:ilvl w:val="0"/>
-          <w:numId w:val="6"/>
-        </w:numPr>
-      </w:pPr>
-      <w:r>
-        <w:rPr>
-          <w:b/>
-          <w:color w:val="00B050"/>
-        </w:rPr>
-        <w:t>.keys()</w:t>
-      </w:r>
-      <w:r>
-        <w:t xml:space="preserve"> – </w:t>
-      </w:r>
-      <w:r>
-        <w:t>return a list of dictionary keys</w:t>
-      </w:r>
-    </w:p>
-    <w:p>
-      <w:pPr>
-        <w:pStyle w:val="ListParagraph"/>
-        <w:numPr>
-          <w:ilvl w:val="0"/>
-          <w:numId w:val="6"/>
-        </w:numPr>
-      </w:pPr>
-      <w:r>
-        <w:rPr>
-          <w:b/>
-          <w:color w:val="00B050"/>
-        </w:rPr>
-        <w:t>.</w:t>
-      </w:r>
-      <w:proofErr w:type="spellStart"/>
-      <w:r>
-        <w:rPr>
-          <w:b/>
-          <w:color w:val="00B050"/>
-        </w:rPr>
-        <w:t>setdefault</w:t>
-      </w:r>
-      <w:proofErr w:type="spellEnd"/>
-      <w:r>
-        <w:rPr>
-          <w:b/>
-          <w:color w:val="00B050"/>
-        </w:rPr>
-        <w:t>(key, default=None)</w:t>
-      </w:r>
-      <w:r>
-        <w:rPr>
-          <w:color w:val="00B050"/>
-        </w:rPr>
-        <w:t xml:space="preserve"> </w:t>
-      </w:r>
-      <w:r>
-        <w:t xml:space="preserve">– </w:t>
-      </w:r>
-      <w:r>
-        <w:t xml:space="preserve">similar to get(), but will set </w:t>
-      </w:r>
-      <w:proofErr w:type="spellStart"/>
-      <w:r>
-        <w:t>dict</w:t>
-      </w:r>
-      <w:proofErr w:type="spellEnd"/>
-      <w:r>
-        <w:t>[key] = default if key is not already in dictionary</w:t>
-      </w:r>
-    </w:p>
-    <w:p>
-      <w:pPr>
-        <w:pStyle w:val="ListParagraph"/>
-        <w:numPr>
-          <w:ilvl w:val="0"/>
-          <w:numId w:val="6"/>
-        </w:numPr>
-      </w:pPr>
-      <w:r>
-        <w:rPr>
-          <w:b/>
-          <w:color w:val="00B050"/>
-        </w:rPr>
-        <w:t>.update(dict2)</w:t>
-      </w:r>
-      <w:r>
-        <w:rPr>
-          <w:color w:val="00B050"/>
-        </w:rPr>
-        <w:t xml:space="preserve"> </w:t>
-      </w:r>
-      <w:r>
-        <w:t xml:space="preserve">– </w:t>
-      </w:r>
-      <w:r>
-        <w:t>adds dictionary dict2’s key-value pairs to an existing dictionary</w:t>
-      </w:r>
-    </w:p>
-    <w:p>
-      <w:pPr>
-        <w:pStyle w:val="ListParagraph"/>
-        <w:numPr>
-          <w:ilvl w:val="0"/>
-          <w:numId w:val="6"/>
-        </w:numPr>
-      </w:pPr>
-      <w:r>
-        <w:rPr>
-          <w:b/>
-          <w:color w:val="00B050"/>
-        </w:rPr>
-        <w:t>.values()</w:t>
-      </w:r>
-      <w:r>
-        <w:t xml:space="preserve"> – </w:t>
-      </w:r>
-      <w:r>
-        <w:t>returns list of dictionary values</w:t>
-      </w:r>
-    </w:p>
-    <w:p>
-      <w:pPr>
-        <w:pStyle w:val="ListParagraph"/>
-        <w:numPr>
-          <w:ilvl w:val="0"/>
-          <w:numId w:val="6"/>
-        </w:numPr>
-      </w:pPr>
-      <w:r>
-        <w:rPr>
-          <w:b/>
-          <w:color w:val="00B050"/>
-        </w:rPr>
-        <w:t>zip()</w:t>
-      </w:r>
-      <w:r>
-        <w:t xml:space="preserve"> – combine two lists like a zipper (i.e. to create a dictionary)</w:t>
-      </w:r>
-    </w:p>
-    <w:p>
-      <w:pPr>
-        <w:pStyle w:val="ListParagraph"/>
-        <w:numPr>
-          <w:ilvl w:val="1"/>
-          <w:numId w:val="6"/>
-        </w:numPr>
-      </w:pPr>
-      <w:r>
-        <w:t>superfluous elements won’t be used, whether the extras are keys or values</w:t>
-      </w:r>
-    </w:p>
-    <w:p/>
-    <w:p/>
     <w:sectPr>
       <w:pgSz w:w="12240" w:h="15840"/>
       <w:pgMar w:top="1440" w:right="1440" w:bottom="1440" w:left="1440" w:header="720" w:footer="720" w:gutter="0"/>

</xml_diff>

<commit_message>
Completed Make Change assignment in Python. Added to Python notes.
</commit_message>
<xml_diff>
--- a/Python/Python/python_notes.docx
+++ b/Python/Python/python_notes.docx
@@ -185,7 +185,15 @@
         <w:ind w:left="720"/>
       </w:pPr>
       <w:r>
-        <w:t>Don't underestimate how important it is to develop a solid understanding of OOP, which is a pivotal skill. This is why you spend the rest of your time at the bootcamp building on your understanding.</w:t>
+        <w:t xml:space="preserve">Don't underestimate how important it is to develop a solid understanding of OOP, which is a pivotal skill. This is why you spend the rest of your time at the </w:t>
+      </w:r>
+      <w:proofErr w:type="spellStart"/>
+      <w:r>
+        <w:t>bootcamp</w:t>
+      </w:r>
+      <w:proofErr w:type="spellEnd"/>
+      <w:r>
+        <w:t xml:space="preserve"> building on your understanding.</w:t>
       </w:r>
     </w:p>
     <w:p>
@@ -268,7 +276,17 @@
         <w:ind w:left="720"/>
       </w:pPr>
       <w:r>
-        <w:t>Learn to use a object relational mapping (ORM) to communicate with your database.</w:t>
+        <w:t xml:space="preserve">Learn to use </w:t>
+      </w:r>
+      <w:proofErr w:type="spellStart"/>
+      <w:proofErr w:type="gramStart"/>
+      <w:r>
+        <w:t>a</w:t>
+      </w:r>
+      <w:proofErr w:type="spellEnd"/>
+      <w:proofErr w:type="gramEnd"/>
+      <w:r>
+        <w:t xml:space="preserve"> object relational mapping (ORM) to communicate with your database.</w:t>
       </w:r>
     </w:p>
     <w:p>
@@ -402,7 +420,15 @@
         <w:ind w:left="720"/>
       </w:pPr>
       <w:r>
-        <w:t>Your project is your motivation to earn your belt. Complete your belt quickly in order to spend as much time as possible working on a fun project. Ask your for project ideas if you need help.</w:t>
+        <w:t xml:space="preserve">Your project is your motivation to earn your belt. Complete your belt quickly in order to spend as much time as possible working on a fun project. Ask </w:t>
+      </w:r>
+      <w:proofErr w:type="gramStart"/>
+      <w:r>
+        <w:t>your</w:t>
+      </w:r>
+      <w:proofErr w:type="gramEnd"/>
+      <w:r>
+        <w:t xml:space="preserve"> for project ideas if you need help.</w:t>
       </w:r>
     </w:p>
     <w:p>
@@ -558,7 +584,15 @@
         <w:t xml:space="preserve">Why </w:t>
       </w:r>
       <w:r>
-        <w:t>Python is Good f</w:t>
+        <w:t xml:space="preserve">Python is </w:t>
+      </w:r>
+      <w:proofErr w:type="gramStart"/>
+      <w:r>
+        <w:t>Good</w:t>
+      </w:r>
+      <w:proofErr w:type="gramEnd"/>
+      <w:r>
+        <w:t xml:space="preserve"> f</w:t>
       </w:r>
       <w:r>
         <w:t>or You:</w:t>
@@ -647,7 +681,15 @@
         <w:ind w:left="720"/>
       </w:pPr>
       <w:r>
-        <w:t>Resolution: Adding an alias to your .bashrc file.</w:t>
+        <w:t>Resolution: Adding an alias to your .</w:t>
+      </w:r>
+      <w:proofErr w:type="spellStart"/>
+      <w:r>
+        <w:t>bashrc</w:t>
+      </w:r>
+      <w:proofErr w:type="spellEnd"/>
+      <w:r>
+        <w:t xml:space="preserve"> file.</w:t>
       </w:r>
     </w:p>
     <w:p>
@@ -668,7 +710,20 @@
         <w:ind w:left="720"/>
       </w:pPr>
       <w:r>
-        <w:t>Workarounds: (1) flush the output buffer after each print statement (i.e. “sys.stdout.flush()”); (2) if running code from document using “python filename.py”, use “python –u filename.py”.</w:t>
+        <w:t>Workarounds: (1) flush the output buffer after each print statement (i.e. “</w:t>
+      </w:r>
+      <w:proofErr w:type="spellStart"/>
+      <w:proofErr w:type="gramStart"/>
+      <w:r>
+        <w:t>sys.stdout.flush</w:t>
+      </w:r>
+      <w:proofErr w:type="spellEnd"/>
+      <w:r>
+        <w:t>(</w:t>
+      </w:r>
+      <w:proofErr w:type="gramEnd"/>
+      <w:r>
+        <w:t>)”); (2) if running code from document using “python filename.py”, use “python –u filename.py”.</w:t>
       </w:r>
     </w:p>
     <w:p/>
@@ -686,55 +741,127 @@
           <w:color w:val="FF0000"/>
           <w:u w:val="single"/>
         </w:rPr>
-        <w:t xml:space="preserve">When creating a variable in python, you don’t need to use “var” like in Javascript. </w:t>
-      </w:r>
-    </w:p>
-    <w:p>
-      <w:pPr>
+        <w:t>When creating a variable in python, you don’t need to use “</w:t>
+      </w:r>
+      <w:proofErr w:type="spellStart"/>
+      <w:r>
         <w:rPr>
           <w:b/>
           <w:color w:val="FF0000"/>
           <w:u w:val="single"/>
         </w:rPr>
-      </w:pPr>
-    </w:p>
-    <w:p>
-      <w:pPr>
+        <w:t>var</w:t>
+      </w:r>
+      <w:proofErr w:type="spellEnd"/>
+      <w:r>
         <w:rPr>
           <w:b/>
           <w:color w:val="FF0000"/>
           <w:u w:val="single"/>
         </w:rPr>
-      </w:pPr>
+        <w:t xml:space="preserve">” like in </w:t>
+      </w:r>
+      <w:proofErr w:type="spellStart"/>
       <w:r>
         <w:rPr>
           <w:b/>
           <w:color w:val="FF0000"/>
           <w:u w:val="single"/>
         </w:rPr>
-        <w:t>“Array” in Javascript == “List” in Python</w:t>
-      </w:r>
-    </w:p>
-    <w:p/>
-    <w:p>
-      <w:pPr>
+        <w:t>Javascript</w:t>
+      </w:r>
+      <w:proofErr w:type="spellEnd"/>
+      <w:r>
         <w:rPr>
           <w:b/>
           <w:color w:val="FF0000"/>
           <w:u w:val="single"/>
         </w:rPr>
-      </w:pPr>
-      <w:r>
+        <w:t xml:space="preserve">. </w:t>
+      </w:r>
+    </w:p>
+    <w:p>
+      <w:pPr>
         <w:rPr>
           <w:b/>
           <w:color w:val="FF0000"/>
           <w:u w:val="single"/>
         </w:rPr>
-        <w:t>“Console.log” in Javascript = “Print” in Python</w:t>
+      </w:pPr>
+    </w:p>
+    <w:p>
+      <w:pPr>
+        <w:rPr>
+          <w:b/>
+          <w:color w:val="FF0000"/>
+          <w:u w:val="single"/>
+        </w:rPr>
+      </w:pPr>
+      <w:r>
+        <w:rPr>
+          <w:b/>
+          <w:color w:val="FF0000"/>
+          <w:u w:val="single"/>
+        </w:rPr>
+        <w:t xml:space="preserve">“Array” in </w:t>
+      </w:r>
+      <w:proofErr w:type="spellStart"/>
+      <w:r>
+        <w:rPr>
+          <w:b/>
+          <w:color w:val="FF0000"/>
+          <w:u w:val="single"/>
+        </w:rPr>
+        <w:t>Javascript</w:t>
+      </w:r>
+      <w:proofErr w:type="spellEnd"/>
+      <w:r>
+        <w:rPr>
+          <w:b/>
+          <w:color w:val="FF0000"/>
+          <w:u w:val="single"/>
+        </w:rPr>
+        <w:t xml:space="preserve"> == “List” in Python</w:t>
       </w:r>
     </w:p>
     <w:p/>
     <w:p>
+      <w:pPr>
+        <w:rPr>
+          <w:b/>
+          <w:color w:val="FF0000"/>
+          <w:u w:val="single"/>
+        </w:rPr>
+      </w:pPr>
+      <w:r>
+        <w:rPr>
+          <w:b/>
+          <w:color w:val="FF0000"/>
+          <w:u w:val="single"/>
+        </w:rPr>
+        <w:t xml:space="preserve">“Console.log” in </w:t>
+      </w:r>
+      <w:proofErr w:type="spellStart"/>
+      <w:r>
+        <w:rPr>
+          <w:b/>
+          <w:color w:val="FF0000"/>
+          <w:u w:val="single"/>
+        </w:rPr>
+        <w:t>Javascript</w:t>
+      </w:r>
+      <w:proofErr w:type="spellEnd"/>
+      <w:r>
+        <w:rPr>
+          <w:b/>
+          <w:color w:val="FF0000"/>
+          <w:u w:val="single"/>
+        </w:rPr>
+        <w:t xml:space="preserve"> = “Print” in Python</w:t>
+      </w:r>
+    </w:p>
+    <w:p/>
+    <w:p>
       <w:r>
         <w:t>For comments:</w:t>
       </w:r>
@@ -891,7 +1018,23 @@
           <w:b/>
           <w:color w:val="00B050"/>
         </w:rPr>
-        <w:t>.format()</w:t>
+        <w:t>.</w:t>
+      </w:r>
+      <w:proofErr w:type="gramStart"/>
+      <w:r>
+        <w:rPr>
+          <w:b/>
+          <w:color w:val="00B050"/>
+        </w:rPr>
+        <w:t>format(</w:t>
+      </w:r>
+      <w:proofErr w:type="gramEnd"/>
+      <w:r>
+        <w:rPr>
+          <w:b/>
+          <w:color w:val="00B050"/>
+        </w:rPr>
+        <w:t>)</w:t>
       </w:r>
       <w:r>
         <w:rPr>
@@ -916,30 +1059,73 @@
       <w:pPr>
         <w:ind w:left="720"/>
       </w:pPr>
-      <w:r>
-        <w:t>first_name = "Zen"</w:t>
-      </w:r>
-    </w:p>
-    <w:p>
-      <w:pPr>
-        <w:ind w:left="720"/>
-      </w:pPr>
-      <w:r>
-        <w:t>last_name = "Coder"</w:t>
-      </w:r>
-    </w:p>
-    <w:p>
-      <w:pPr>
-        <w:ind w:left="720"/>
-      </w:pPr>
-      <w:r>
-        <w:t xml:space="preserve">print </w:t>
+      <w:proofErr w:type="spellStart"/>
+      <w:r>
+        <w:t>first_name</w:t>
+      </w:r>
+      <w:proofErr w:type="spellEnd"/>
+      <w:r>
+        <w:t xml:space="preserve"> = "Zen"</w:t>
+      </w:r>
+    </w:p>
+    <w:p>
+      <w:pPr>
+        <w:ind w:left="720"/>
+      </w:pPr>
+      <w:proofErr w:type="spellStart"/>
+      <w:r>
+        <w:t>last_name</w:t>
+      </w:r>
+      <w:proofErr w:type="spellEnd"/>
+      <w:r>
+        <w:t xml:space="preserve"> = "Coder"</w:t>
+      </w:r>
+    </w:p>
+    <w:p>
+      <w:pPr>
+        <w:ind w:left="720"/>
+      </w:pPr>
+      <w:proofErr w:type="gramStart"/>
+      <w:r>
+        <w:t>print</w:t>
+      </w:r>
+      <w:proofErr w:type="gramEnd"/>
+      <w:r>
+        <w:t xml:space="preserve"> </w:t>
       </w:r>
       <w:r>
         <w:rPr>
           <w:color w:val="5B9BD5" w:themeColor="accent1"/>
         </w:rPr>
-        <w:t>"My name is {} {}".format(first_name, last_name)</w:t>
+        <w:t>"My name is {} {}".format(</w:t>
+      </w:r>
+      <w:proofErr w:type="spellStart"/>
+      <w:r>
+        <w:rPr>
+          <w:color w:val="5B9BD5" w:themeColor="accent1"/>
+        </w:rPr>
+        <w:t>first_name</w:t>
+      </w:r>
+      <w:proofErr w:type="spellEnd"/>
+      <w:r>
+        <w:rPr>
+          <w:color w:val="5B9BD5" w:themeColor="accent1"/>
+        </w:rPr>
+        <w:t xml:space="preserve">, </w:t>
+      </w:r>
+      <w:proofErr w:type="spellStart"/>
+      <w:r>
+        <w:rPr>
+          <w:color w:val="5B9BD5" w:themeColor="accent1"/>
+        </w:rPr>
+        <w:t>last_name</w:t>
+      </w:r>
+      <w:proofErr w:type="spellEnd"/>
+      <w:r>
+        <w:rPr>
+          <w:color w:val="5B9BD5" w:themeColor="accent1"/>
+        </w:rPr>
+        <w:t>)</w:t>
       </w:r>
     </w:p>
     <w:p/>
@@ -952,8 +1138,15 @@
       <w:pPr>
         <w:ind w:left="720"/>
       </w:pPr>
-      <w:r>
-        <w:t xml:space="preserve">hw = "hello </w:t>
+      <w:proofErr w:type="spellStart"/>
+      <w:proofErr w:type="gramStart"/>
+      <w:r>
+        <w:t>hw</w:t>
+      </w:r>
+      <w:proofErr w:type="spellEnd"/>
+      <w:proofErr w:type="gramEnd"/>
+      <w:r>
+        <w:t xml:space="preserve"> = "hello </w:t>
       </w:r>
       <w:r>
         <w:rPr>
@@ -978,24 +1171,50 @@
       <w:pPr>
         <w:ind w:left="720"/>
       </w:pPr>
-      <w:r>
-        <w:t>print hw</w:t>
-      </w:r>
-    </w:p>
-    <w:p>
-      <w:pPr>
-        <w:ind w:left="720"/>
-      </w:pPr>
-      <w:r>
-        <w:t># the output would be:</w:t>
-      </w:r>
-    </w:p>
-    <w:p>
-      <w:pPr>
-        <w:ind w:left="720"/>
-      </w:pPr>
-      <w:r>
-        <w:t># hello world</w:t>
+      <w:proofErr w:type="gramStart"/>
+      <w:r>
+        <w:t>print</w:t>
+      </w:r>
+      <w:proofErr w:type="gramEnd"/>
+      <w:r>
+        <w:t xml:space="preserve"> </w:t>
+      </w:r>
+      <w:proofErr w:type="spellStart"/>
+      <w:r>
+        <w:t>hw</w:t>
+      </w:r>
+      <w:proofErr w:type="spellEnd"/>
+    </w:p>
+    <w:p>
+      <w:pPr>
+        <w:ind w:left="720"/>
+      </w:pPr>
+      <w:r>
+        <w:t xml:space="preserve"># </w:t>
+      </w:r>
+      <w:proofErr w:type="gramStart"/>
+      <w:r>
+        <w:t>the</w:t>
+      </w:r>
+      <w:proofErr w:type="gramEnd"/>
+      <w:r>
+        <w:t xml:space="preserve"> output would be:</w:t>
+      </w:r>
+    </w:p>
+    <w:p>
+      <w:pPr>
+        <w:ind w:left="720"/>
+      </w:pPr>
+      <w:r>
+        <w:t xml:space="preserve"># </w:t>
+      </w:r>
+      <w:proofErr w:type="gramStart"/>
+      <w:r>
+        <w:t>hello</w:t>
+      </w:r>
+      <w:proofErr w:type="gramEnd"/>
+      <w:r>
+        <w:t xml:space="preserve"> world</w:t>
       </w:r>
     </w:p>
     <w:p/>
@@ -1096,7 +1315,23 @@
           <w:b/>
           <w:color w:val="00B050"/>
         </w:rPr>
-        <w:t>&lt;string&gt;.swapcase()</w:t>
+        <w:t>&lt;string&gt;.</w:t>
+      </w:r>
+      <w:proofErr w:type="spellStart"/>
+      <w:r>
+        <w:rPr>
+          <w:b/>
+          <w:color w:val="00B050"/>
+        </w:rPr>
+        <w:t>swapcase</w:t>
+      </w:r>
+      <w:proofErr w:type="spellEnd"/>
+      <w:r>
+        <w:rPr>
+          <w:b/>
+          <w:color w:val="00B050"/>
+        </w:rPr>
+        <w:t>()</w:t>
       </w:r>
       <w:r>
         <w:rPr>
@@ -1146,7 +1381,23 @@
           <w:b/>
           <w:color w:val="00B050"/>
         </w:rPr>
-        <w:t>&lt;string&gt;.find(&lt;substring&gt;)</w:t>
+        <w:t>&lt;</w:t>
+      </w:r>
+      <w:proofErr w:type="gramStart"/>
+      <w:r>
+        <w:rPr>
+          <w:b/>
+          <w:color w:val="00B050"/>
+        </w:rPr>
+        <w:t>string</w:t>
+      </w:r>
+      <w:proofErr w:type="gramEnd"/>
+      <w:r>
+        <w:rPr>
+          <w:b/>
+          <w:color w:val="00B050"/>
+        </w:rPr>
+        <w:t>&gt;.find(&lt;substring&gt;)</w:t>
       </w:r>
       <w:r>
         <w:rPr>
@@ -1171,7 +1422,23 @@
           <w:b/>
           <w:color w:val="00B050"/>
         </w:rPr>
-        <w:t>&lt;string&gt;.replace(&lt;old&gt;, &lt;new&gt; [, max])</w:t>
+        <w:t>&lt;</w:t>
+      </w:r>
+      <w:proofErr w:type="gramStart"/>
+      <w:r>
+        <w:rPr>
+          <w:b/>
+          <w:color w:val="00B050"/>
+        </w:rPr>
+        <w:t>string</w:t>
+      </w:r>
+      <w:proofErr w:type="gramEnd"/>
+      <w:r>
+        <w:rPr>
+          <w:b/>
+          <w:color w:val="00B050"/>
+        </w:rPr>
+        <w:t>&gt;.replace(&lt;old&gt;, &lt;new&gt; [, max])</w:t>
       </w:r>
       <w:r>
         <w:rPr>
@@ -1214,7 +1481,23 @@
           <w:b/>
           <w:color w:val="00B050"/>
         </w:rPr>
-        <w:t>&lt;list&gt;.append(&lt;new_element&gt;)</w:t>
+        <w:t>&lt;list&gt;.append(&lt;</w:t>
+      </w:r>
+      <w:proofErr w:type="spellStart"/>
+      <w:r>
+        <w:rPr>
+          <w:b/>
+          <w:color w:val="00B050"/>
+        </w:rPr>
+        <w:t>new_element</w:t>
+      </w:r>
+      <w:proofErr w:type="spellEnd"/>
+      <w:r>
+        <w:rPr>
+          <w:b/>
+          <w:color w:val="00B050"/>
+        </w:rPr>
+        <w:t>&gt;)</w:t>
       </w:r>
       <w:r>
         <w:t xml:space="preserve"> – appends new item onto the end of the given list</w:t>
@@ -1233,7 +1516,23 @@
           <w:b/>
           <w:color w:val="00B050"/>
         </w:rPr>
-        <w:t>&lt;list&gt;.insert(&lt;index&gt;, &lt;new_element&gt;)</w:t>
+        <w:t>&lt;list&gt;.insert(&lt;index&gt;, &lt;</w:t>
+      </w:r>
+      <w:proofErr w:type="spellStart"/>
+      <w:r>
+        <w:rPr>
+          <w:b/>
+          <w:color w:val="00B050"/>
+        </w:rPr>
+        <w:t>new_element</w:t>
+      </w:r>
+      <w:proofErr w:type="spellEnd"/>
+      <w:r>
+        <w:rPr>
+          <w:b/>
+          <w:color w:val="00B050"/>
+        </w:rPr>
+        <w:t>&gt;)</w:t>
       </w:r>
       <w:r>
         <w:rPr>
@@ -1258,7 +1557,23 @@
           <w:b/>
           <w:color w:val="00B050"/>
         </w:rPr>
-        <w:t>&lt;list&gt;.remove(&lt;element&gt;)</w:t>
+        <w:t>&lt;</w:t>
+      </w:r>
+      <w:proofErr w:type="gramStart"/>
+      <w:r>
+        <w:rPr>
+          <w:b/>
+          <w:color w:val="00B050"/>
+        </w:rPr>
+        <w:t>list</w:t>
+      </w:r>
+      <w:proofErr w:type="gramEnd"/>
+      <w:r>
+        <w:rPr>
+          <w:b/>
+          <w:color w:val="00B050"/>
+        </w:rPr>
+        <w:t>&gt;.remove(&lt;element&gt;)</w:t>
       </w:r>
       <w:r>
         <w:t xml:space="preserve"> – remove the first item from the list whose value is provided. Errors if the element does not exist.</w:t>
@@ -1277,7 +1592,39 @@
           <w:b/>
           <w:color w:val="00B050"/>
         </w:rPr>
-        <w:t>&lt;list&gt;.pop(&lt;optional_index&gt;)</w:t>
+        <w:t>&lt;</w:t>
+      </w:r>
+      <w:proofErr w:type="gramStart"/>
+      <w:r>
+        <w:rPr>
+          <w:b/>
+          <w:color w:val="00B050"/>
+        </w:rPr>
+        <w:t>list</w:t>
+      </w:r>
+      <w:proofErr w:type="gramEnd"/>
+      <w:r>
+        <w:rPr>
+          <w:b/>
+          <w:color w:val="00B050"/>
+        </w:rPr>
+        <w:t>&gt;.pop(&lt;</w:t>
+      </w:r>
+      <w:proofErr w:type="spellStart"/>
+      <w:r>
+        <w:rPr>
+          <w:b/>
+          <w:color w:val="00B050"/>
+        </w:rPr>
+        <w:t>optional_index</w:t>
+      </w:r>
+      <w:proofErr w:type="spellEnd"/>
+      <w:r>
+        <w:rPr>
+          <w:b/>
+          <w:color w:val="00B050"/>
+        </w:rPr>
+        <w:t>&gt;)</w:t>
       </w:r>
       <w:r>
         <w:rPr>
@@ -1302,7 +1649,23 @@
           <w:b/>
           <w:color w:val="00B050"/>
         </w:rPr>
-        <w:t>&lt;list&gt;.sort()</w:t>
+        <w:t>&lt;</w:t>
+      </w:r>
+      <w:proofErr w:type="gramStart"/>
+      <w:r>
+        <w:rPr>
+          <w:b/>
+          <w:color w:val="00B050"/>
+        </w:rPr>
+        <w:t>list</w:t>
+      </w:r>
+      <w:proofErr w:type="gramEnd"/>
+      <w:r>
+        <w:rPr>
+          <w:b/>
+          <w:color w:val="00B050"/>
+        </w:rPr>
+        <w:t>&gt;.sort()</w:t>
       </w:r>
       <w:r>
         <w:rPr>
@@ -1331,12 +1694,21 @@
           <w:numId w:val="4"/>
         </w:numPr>
       </w:pPr>
-      <w:r>
-        <w:rPr>
-          <w:b/>
-          <w:color w:val="00B050"/>
-        </w:rPr>
-        <w:t>len()</w:t>
+      <w:proofErr w:type="spellStart"/>
+      <w:r>
+        <w:rPr>
+          <w:b/>
+          <w:color w:val="00B050"/>
+        </w:rPr>
+        <w:t>len</w:t>
+      </w:r>
+      <w:proofErr w:type="spellEnd"/>
+      <w:r>
+        <w:rPr>
+          <w:b/>
+          <w:color w:val="00B050"/>
+        </w:rPr>
+        <w:t>()</w:t>
       </w:r>
       <w:r>
         <w:rPr>
@@ -1381,12 +1753,21 @@
           <w:numId w:val="4"/>
         </w:numPr>
       </w:pPr>
-      <w:r>
-        <w:rPr>
-          <w:b/>
-          <w:color w:val="00B050"/>
-        </w:rPr>
-        <w:t>min()</w:t>
+      <w:proofErr w:type="gramStart"/>
+      <w:r>
+        <w:rPr>
+          <w:b/>
+          <w:color w:val="00B050"/>
+        </w:rPr>
+        <w:t>min(</w:t>
+      </w:r>
+      <w:proofErr w:type="gramEnd"/>
+      <w:r>
+        <w:rPr>
+          <w:b/>
+          <w:color w:val="00B050"/>
+        </w:rPr>
+        <w:t>)</w:t>
       </w:r>
       <w:r>
         <w:rPr>
@@ -1478,23 +1859,40 @@
         <w:ind w:left="720"/>
       </w:pPr>
       <w:r>
-        <w:t># if statement:</w:t>
-      </w:r>
-    </w:p>
-    <w:p>
-      <w:pPr>
-        <w:ind w:left="720"/>
-        <w:rPr>
-          <w:b/>
-          <w:color w:val="00B050"/>
-        </w:rPr>
-      </w:pPr>
-      <w:r>
-        <w:rPr>
-          <w:b/>
-          <w:color w:val="00B050"/>
-        </w:rPr>
-        <w:t>if &lt;condition&gt;:</w:t>
+        <w:t xml:space="preserve"># </w:t>
+      </w:r>
+      <w:proofErr w:type="gramStart"/>
+      <w:r>
+        <w:t>if</w:t>
+      </w:r>
+      <w:proofErr w:type="gramEnd"/>
+      <w:r>
+        <w:t xml:space="preserve"> statement:</w:t>
+      </w:r>
+    </w:p>
+    <w:p>
+      <w:pPr>
+        <w:ind w:left="720"/>
+        <w:rPr>
+          <w:b/>
+          <w:color w:val="00B050"/>
+        </w:rPr>
+      </w:pPr>
+      <w:proofErr w:type="gramStart"/>
+      <w:r>
+        <w:rPr>
+          <w:b/>
+          <w:color w:val="00B050"/>
+        </w:rPr>
+        <w:t>if</w:t>
+      </w:r>
+      <w:proofErr w:type="gramEnd"/>
+      <w:r>
+        <w:rPr>
+          <w:b/>
+          <w:color w:val="00B050"/>
+        </w:rPr>
+        <w:t xml:space="preserve"> &lt;condition&gt;:</w:t>
       </w:r>
     </w:p>
     <w:p>
@@ -1520,12 +1918,23 @@
           <w:b/>
         </w:rPr>
       </w:pPr>
-      <w:r>
-        <w:rPr>
-          <w:b/>
-          <w:color w:val="00B050"/>
-        </w:rPr>
-        <w:t>elif &lt;condition&gt;:</w:t>
+      <w:proofErr w:type="spellStart"/>
+      <w:proofErr w:type="gramStart"/>
+      <w:r>
+        <w:rPr>
+          <w:b/>
+          <w:color w:val="00B050"/>
+        </w:rPr>
+        <w:t>elif</w:t>
+      </w:r>
+      <w:proofErr w:type="spellEnd"/>
+      <w:proofErr w:type="gramEnd"/>
+      <w:r>
+        <w:rPr>
+          <w:b/>
+          <w:color w:val="00B050"/>
+        </w:rPr>
+        <w:t xml:space="preserve"> &lt;condition&gt;:</w:t>
       </w:r>
     </w:p>
     <w:p>
@@ -1544,12 +1953,21 @@
           <w:color w:val="00B050"/>
         </w:rPr>
       </w:pPr>
-      <w:r>
-        <w:rPr>
-          <w:b/>
-          <w:color w:val="00B050"/>
-        </w:rPr>
-        <w:t>else:</w:t>
+      <w:proofErr w:type="gramStart"/>
+      <w:r>
+        <w:rPr>
+          <w:b/>
+          <w:color w:val="00B050"/>
+        </w:rPr>
+        <w:t>else</w:t>
+      </w:r>
+      <w:proofErr w:type="gramEnd"/>
+      <w:r>
+        <w:rPr>
+          <w:b/>
+          <w:color w:val="00B050"/>
+        </w:rPr>
+        <w:t>:</w:t>
       </w:r>
     </w:p>
     <w:p>
@@ -1802,7 +2220,15 @@
           </w:tcPr>
           <w:p>
             <w:r>
-              <w:t>(1 != 2) is true.</w:t>
+              <w:t>(</w:t>
+            </w:r>
+            <w:proofErr w:type="gramStart"/>
+            <w:r>
+              <w:t>1 !</w:t>
+            </w:r>
+            <w:proofErr w:type="gramEnd"/>
+            <w:r>
+              <w:t>= 2) is true.</w:t>
             </w:r>
           </w:p>
         </w:tc>
@@ -1882,7 +2308,21 @@
               <w:rPr>
                 <w:highlight w:val="yellow"/>
               </w:rPr>
-              <w:t>(1 &lt;&gt; 2) is true. This is similar to != operator.*</w:t>
+              <w:t xml:space="preserve">(1 &lt;&gt; 2) is true. This is similar </w:t>
+            </w:r>
+            <w:proofErr w:type="gramStart"/>
+            <w:r>
+              <w:rPr>
+                <w:highlight w:val="yellow"/>
+              </w:rPr>
+              <w:t>to !</w:t>
+            </w:r>
+            <w:proofErr w:type="gramEnd"/>
+            <w:r>
+              <w:rPr>
+                <w:highlight w:val="yellow"/>
+              </w:rPr>
+              <w:t>= operator.*</w:t>
             </w:r>
           </w:p>
         </w:tc>
@@ -2290,28 +2730,68 @@
             <w:hideMark/>
           </w:tcPr>
           <w:p>
-            <w:r>
-              <w:t>not(true) is false. </w:t>
+            <w:proofErr w:type="gramStart"/>
+            <w:r>
+              <w:t>not(</w:t>
+            </w:r>
+            <w:proofErr w:type="gramEnd"/>
+            <w:r>
+              <w:t>true) is false. </w:t>
             </w:r>
             <w:r>
               <w:br/>
-              <w:t>not(false) is true. </w:t>
+            </w:r>
+            <w:proofErr w:type="gramStart"/>
+            <w:r>
+              <w:t>not(</w:t>
+            </w:r>
+            <w:proofErr w:type="gramEnd"/>
+            <w:r>
+              <w:t>false) is true. </w:t>
             </w:r>
             <w:r>
               <w:br/>
-              <w:t>not(1 &gt;= 2) is true. </w:t>
+            </w:r>
+            <w:proofErr w:type="gramStart"/>
+            <w:r>
+              <w:t>not(</w:t>
+            </w:r>
+            <w:proofErr w:type="gramEnd"/>
+            <w:r>
+              <w:t>1 &gt;= 2) is true. </w:t>
             </w:r>
             <w:r>
               <w:br/>
-              <w:t>not(1 =&lt; 2) is false. </w:t>
+            </w:r>
+            <w:proofErr w:type="gramStart"/>
+            <w:r>
+              <w:t>not(</w:t>
+            </w:r>
+            <w:proofErr w:type="gramEnd"/>
+            <w:r>
+              <w:t>1 =&lt; 2) is false. </w:t>
             </w:r>
             <w:r>
               <w:br/>
-              <w:t>not(1 &lt;= 2 and 2 =&lt; 3) is false. </w:t>
+            </w:r>
+            <w:proofErr w:type="gramStart"/>
+            <w:r>
+              <w:t>not(</w:t>
+            </w:r>
+            <w:proofErr w:type="gramEnd"/>
+            <w:r>
+              <w:t>1 &lt;= 2 and 2 =&lt; 3) is false. </w:t>
             </w:r>
             <w:r>
               <w:br/>
-              <w:t>not(1 &gt;= 2 or 2 &gt;= 3) is true. </w:t>
+            </w:r>
+            <w:proofErr w:type="gramStart"/>
+            <w:r>
+              <w:t>not(</w:t>
+            </w:r>
+            <w:proofErr w:type="gramEnd"/>
+            <w:r>
+              <w:t>1 &gt;= 2 or 2 &gt;= 3) is true. </w:t>
             </w:r>
           </w:p>
         </w:tc>
@@ -2325,17 +2805,39 @@
           <w:sz w:val="24"/>
           <w:u w:val="single"/>
         </w:rPr>
-        <w:t>*Note:</w:t>
-      </w:r>
-      <w:r>
-        <w:rPr>
+        <w:t>*Note</w:t>
+      </w:r>
+      <w:proofErr w:type="gramStart"/>
+      <w:r>
+        <w:rPr>
+          <w:b/>
           <w:color w:val="FF0000"/>
           <w:sz w:val="24"/>
+          <w:u w:val="single"/>
+        </w:rPr>
+        <w:t>:</w:t>
+      </w:r>
+      <w:r>
+        <w:rPr>
+          <w:color w:val="FF0000"/>
+          <w:sz w:val="24"/>
         </w:rPr>
         <w:t xml:space="preserve"> </w:t>
       </w:r>
       <w:r>
-        <w:t>!= can also be written &lt;&gt;, but this is an obsolete usage kept for backwards compatibility only. New code should always use !=.</w:t>
+        <w:t>!</w:t>
+      </w:r>
+      <w:proofErr w:type="gramEnd"/>
+      <w:r>
+        <w:t xml:space="preserve">= can also be written &lt;&gt;, but this is an obsolete usage kept for backwards compatibility only. New code should always </w:t>
+      </w:r>
+      <w:proofErr w:type="gramStart"/>
+      <w:r>
+        <w:t>use !</w:t>
+      </w:r>
+      <w:proofErr w:type="gramEnd"/>
+      <w:r>
+        <w:t>=.</w:t>
       </w:r>
     </w:p>
     <w:p/>
@@ -2348,6 +2850,7 @@
       <w:pPr>
         <w:ind w:left="720"/>
       </w:pPr>
+      <w:proofErr w:type="gramStart"/>
       <w:r>
         <w:rPr>
           <w:b/>
@@ -2355,6 +2858,7 @@
         </w:rPr>
         <w:t>for</w:t>
       </w:r>
+      <w:proofErr w:type="gramEnd"/>
       <w:r>
         <w:t xml:space="preserve"> &lt;counter&gt; </w:t>
       </w:r>
@@ -2387,6 +2891,7 @@
       <w:pPr>
         <w:ind w:left="720"/>
       </w:pPr>
+      <w:proofErr w:type="gramStart"/>
       <w:r>
         <w:rPr>
           <w:b/>
@@ -2394,6 +2899,7 @@
         </w:rPr>
         <w:t>while</w:t>
       </w:r>
+      <w:proofErr w:type="gramEnd"/>
       <w:r>
         <w:t xml:space="preserve"> &lt;expression&gt;:</w:t>
       </w:r>
@@ -2449,6 +2955,7 @@
           <w:numId w:val="5"/>
         </w:numPr>
       </w:pPr>
+      <w:proofErr w:type="gramStart"/>
       <w:r>
         <w:rPr>
           <w:b/>
@@ -2456,6 +2963,7 @@
         </w:rPr>
         <w:t>continue</w:t>
       </w:r>
+      <w:proofErr w:type="gramEnd"/>
       <w:r>
         <w:t xml:space="preserve"> - </w:t>
       </w:r>
@@ -2471,6 +2979,7 @@
           <w:numId w:val="5"/>
         </w:numPr>
       </w:pPr>
+      <w:proofErr w:type="gramStart"/>
       <w:r>
         <w:rPr>
           <w:b/>
@@ -2478,6 +2987,7 @@
         </w:rPr>
         <w:t>pass</w:t>
       </w:r>
+      <w:proofErr w:type="gramEnd"/>
       <w:r>
         <w:rPr>
           <w:color w:val="00B050"/>
@@ -2567,16 +3077,29 @@
       <w:pPr>
         <w:ind w:left="720"/>
       </w:pPr>
-      <w:r>
-        <w:t>while y &gt; 0:</w:t>
-      </w:r>
-    </w:p>
-    <w:p>
-      <w:pPr>
-        <w:ind w:left="720"/>
-      </w:pPr>
-      <w:r>
-        <w:t xml:space="preserve">  print y</w:t>
+      <w:proofErr w:type="gramStart"/>
+      <w:r>
+        <w:t>while</w:t>
+      </w:r>
+      <w:proofErr w:type="gramEnd"/>
+      <w:r>
+        <w:t xml:space="preserve"> y &gt; 0:</w:t>
+      </w:r>
+    </w:p>
+    <w:p>
+      <w:pPr>
+        <w:ind w:left="720"/>
+      </w:pPr>
+      <w:r>
+        <w:t xml:space="preserve">  </w:t>
+      </w:r>
+      <w:proofErr w:type="gramStart"/>
+      <w:r>
+        <w:t>print</w:t>
+      </w:r>
+      <w:proofErr w:type="gramEnd"/>
+      <w:r>
+        <w:t xml:space="preserve"> y</w:t>
       </w:r>
     </w:p>
     <w:p>
@@ -2595,20 +3118,37 @@
           <w:color w:val="00B050"/>
         </w:rPr>
       </w:pPr>
-      <w:r>
-        <w:rPr>
-          <w:b/>
-          <w:color w:val="00B050"/>
-        </w:rPr>
-        <w:t>else:</w:t>
-      </w:r>
-    </w:p>
-    <w:p>
-      <w:pPr>
-        <w:ind w:left="720"/>
-      </w:pPr>
-      <w:r>
-        <w:t xml:space="preserve">  print "Final else statement"</w:t>
+      <w:proofErr w:type="gramStart"/>
+      <w:r>
+        <w:rPr>
+          <w:b/>
+          <w:color w:val="00B050"/>
+        </w:rPr>
+        <w:t>else</w:t>
+      </w:r>
+      <w:proofErr w:type="gramEnd"/>
+      <w:r>
+        <w:rPr>
+          <w:b/>
+          <w:color w:val="00B050"/>
+        </w:rPr>
+        <w:t>:</w:t>
+      </w:r>
+    </w:p>
+    <w:p>
+      <w:pPr>
+        <w:ind w:left="720"/>
+      </w:pPr>
+      <w:r>
+        <w:t xml:space="preserve">  </w:t>
+      </w:r>
+      <w:proofErr w:type="gramStart"/>
+      <w:r>
+        <w:t>print</w:t>
+      </w:r>
+      <w:proofErr w:type="gramEnd"/>
+      <w:r>
+        <w:t xml:space="preserve"> "Final else statement"</w:t>
       </w:r>
     </w:p>
     <w:p>
@@ -2642,16 +3182,29 @@
       <w:pPr>
         <w:ind w:left="720"/>
       </w:pPr>
-      <w:r>
-        <w:t>while y &gt; 0:</w:t>
-      </w:r>
-    </w:p>
-    <w:p>
-      <w:pPr>
-        <w:ind w:left="720"/>
-      </w:pPr>
-      <w:r>
-        <w:t xml:space="preserve">  print y</w:t>
+      <w:proofErr w:type="gramStart"/>
+      <w:r>
+        <w:t>while</w:t>
+      </w:r>
+      <w:proofErr w:type="gramEnd"/>
+      <w:r>
+        <w:t xml:space="preserve"> y &gt; 0:</w:t>
+      </w:r>
+    </w:p>
+    <w:p>
+      <w:pPr>
+        <w:ind w:left="720"/>
+      </w:pPr>
+      <w:r>
+        <w:t xml:space="preserve">  </w:t>
+      </w:r>
+      <w:proofErr w:type="gramStart"/>
+      <w:r>
+        <w:t>print</w:t>
+      </w:r>
+      <w:proofErr w:type="gramEnd"/>
+      <w:r>
+        <w:t xml:space="preserve"> y</w:t>
       </w:r>
     </w:p>
     <w:p>
@@ -2667,7 +3220,15 @@
         <w:ind w:left="720"/>
       </w:pPr>
       <w:r>
-        <w:t xml:space="preserve">  if y == 0:</w:t>
+        <w:t xml:space="preserve">  </w:t>
+      </w:r>
+      <w:proofErr w:type="gramStart"/>
+      <w:r>
+        <w:t>if</w:t>
+      </w:r>
+      <w:proofErr w:type="gramEnd"/>
+      <w:r>
+        <w:t xml:space="preserve"> y == 0:</w:t>
       </w:r>
     </w:p>
     <w:p>
@@ -2680,6 +3241,7 @@
       <w:r>
         <w:t xml:space="preserve">    </w:t>
       </w:r>
+      <w:proofErr w:type="gramStart"/>
       <w:r>
         <w:rPr>
           <w:i/>
@@ -2687,29 +3249,47 @@
         </w:rPr>
         <w:t>break</w:t>
       </w:r>
-    </w:p>
-    <w:p>
-      <w:pPr>
-        <w:ind w:left="720"/>
-        <w:rPr>
-          <w:b/>
-          <w:color w:val="00B050"/>
-        </w:rPr>
-      </w:pPr>
-      <w:r>
-        <w:rPr>
-          <w:b/>
-          <w:color w:val="00B050"/>
-        </w:rPr>
-        <w:t>else:</w:t>
-      </w:r>
-    </w:p>
-    <w:p>
-      <w:pPr>
-        <w:ind w:left="720"/>
-      </w:pPr>
-      <w:r>
-        <w:t xml:space="preserve"> print "Final else statement"</w:t>
+      <w:proofErr w:type="gramEnd"/>
+    </w:p>
+    <w:p>
+      <w:pPr>
+        <w:ind w:left="720"/>
+        <w:rPr>
+          <w:b/>
+          <w:color w:val="00B050"/>
+        </w:rPr>
+      </w:pPr>
+      <w:proofErr w:type="gramStart"/>
+      <w:r>
+        <w:rPr>
+          <w:b/>
+          <w:color w:val="00B050"/>
+        </w:rPr>
+        <w:t>else</w:t>
+      </w:r>
+      <w:proofErr w:type="gramEnd"/>
+      <w:r>
+        <w:rPr>
+          <w:b/>
+          <w:color w:val="00B050"/>
+        </w:rPr>
+        <w:t>:</w:t>
+      </w:r>
+    </w:p>
+    <w:p>
+      <w:pPr>
+        <w:ind w:left="720"/>
+      </w:pPr>
+      <w:r>
+        <w:t xml:space="preserve"> </w:t>
+      </w:r>
+      <w:proofErr w:type="gramStart"/>
+      <w:r>
+        <w:t>print</w:t>
+      </w:r>
+      <w:proofErr w:type="gramEnd"/>
+      <w:r>
+        <w:t xml:space="preserve"> "Final else statement"</w:t>
       </w:r>
     </w:p>
     <w:p>
@@ -2780,6 +3360,8 @@
           <w:lang w:eastAsia="zh-CN"/>
         </w:rPr>
       </w:pPr>
+      <w:proofErr w:type="spellStart"/>
+      <w:proofErr w:type="gramStart"/>
       <w:r>
         <w:rPr>
           <w:rFonts w:ascii="Consolas" w:eastAsia="Times New Roman" w:hAnsi="Consolas" w:cs="Courier New"/>
@@ -2790,6 +3372,8 @@
         </w:rPr>
         <w:t>def</w:t>
       </w:r>
+      <w:proofErr w:type="spellEnd"/>
+      <w:proofErr w:type="gramEnd"/>
       <w:r>
         <w:rPr>
           <w:rFonts w:ascii="Consolas" w:eastAsia="Times New Roman" w:hAnsi="Consolas" w:cs="Courier New"/>
@@ -2798,8 +3382,20 @@
           <w:szCs w:val="20"/>
           <w:lang w:eastAsia="zh-CN"/>
         </w:rPr>
-        <w:t xml:space="preserve"> functionname</w:t>
-      </w:r>
+        <w:t xml:space="preserve"> </w:t>
+      </w:r>
+      <w:proofErr w:type="spellStart"/>
+      <w:r>
+        <w:rPr>
+          <w:rFonts w:ascii="Consolas" w:eastAsia="Times New Roman" w:hAnsi="Consolas" w:cs="Courier New"/>
+          <w:color w:val="313131"/>
+          <w:sz w:val="20"/>
+          <w:szCs w:val="20"/>
+          <w:lang w:eastAsia="zh-CN"/>
+        </w:rPr>
+        <w:t>functionname</w:t>
+      </w:r>
+      <w:proofErr w:type="spellEnd"/>
       <w:r>
         <w:rPr>
           <w:rFonts w:ascii="Consolas" w:eastAsia="Times New Roman" w:hAnsi="Consolas" w:cs="Courier New"/>
@@ -2885,7 +3481,29 @@
           <w:szCs w:val="20"/>
           <w:lang w:eastAsia="zh-CN"/>
         </w:rPr>
-        <w:t>"function_docstring"</w:t>
+        <w:t>"</w:t>
+      </w:r>
+      <w:proofErr w:type="spellStart"/>
+      <w:r>
+        <w:rPr>
+          <w:rFonts w:ascii="Consolas" w:eastAsia="Times New Roman" w:hAnsi="Consolas" w:cs="Courier New"/>
+          <w:color w:val="008800"/>
+          <w:sz w:val="20"/>
+          <w:szCs w:val="20"/>
+          <w:lang w:eastAsia="zh-CN"/>
+        </w:rPr>
+        <w:t>function_docstring</w:t>
+      </w:r>
+      <w:proofErr w:type="spellEnd"/>
+      <w:r>
+        <w:rPr>
+          <w:rFonts w:ascii="Consolas" w:eastAsia="Times New Roman" w:hAnsi="Consolas" w:cs="Courier New"/>
+          <w:color w:val="008800"/>
+          <w:sz w:val="20"/>
+          <w:szCs w:val="20"/>
+          <w:lang w:eastAsia="zh-CN"/>
+        </w:rPr>
+        <w:t>"</w:t>
       </w:r>
     </w:p>
     <w:p>
@@ -2932,8 +3550,20 @@
           <w:szCs w:val="20"/>
           <w:lang w:eastAsia="zh-CN"/>
         </w:rPr>
-        <w:t xml:space="preserve">   function_suite</w:t>
-      </w:r>
+        <w:t xml:space="preserve">   </w:t>
+      </w:r>
+      <w:proofErr w:type="spellStart"/>
+      <w:r>
+        <w:rPr>
+          <w:rFonts w:ascii="Consolas" w:eastAsia="Times New Roman" w:hAnsi="Consolas" w:cs="Courier New"/>
+          <w:color w:val="313131"/>
+          <w:sz w:val="20"/>
+          <w:szCs w:val="20"/>
+          <w:lang w:eastAsia="zh-CN"/>
+        </w:rPr>
+        <w:t>function_suite</w:t>
+      </w:r>
+      <w:proofErr w:type="spellEnd"/>
     </w:p>
     <w:p>
       <w:pPr>
@@ -2981,6 +3611,7 @@
         </w:rPr>
         <w:t xml:space="preserve">   </w:t>
       </w:r>
+      <w:proofErr w:type="gramStart"/>
       <w:r>
         <w:rPr>
           <w:rFonts w:ascii="Consolas" w:eastAsia="Times New Roman" w:hAnsi="Consolas" w:cs="Courier New"/>
@@ -2991,6 +3622,7 @@
         </w:rPr>
         <w:t>return</w:t>
       </w:r>
+      <w:proofErr w:type="gramEnd"/>
       <w:r>
         <w:rPr>
           <w:rFonts w:ascii="Consolas" w:eastAsia="Times New Roman" w:hAnsi="Consolas" w:cs="Courier New"/>
@@ -3280,7 +3912,15 @@
         <w:t>some related information that belongs together</w:t>
       </w:r>
       <w:r>
-        <w:t xml:space="preserve">, like your student record. There is no description of what each of these fields means, but we can guess. A tuple lets us “chunk” together related information </w:t>
+        <w:t xml:space="preserve">, like your student record. There is no description of what each of these </w:t>
+      </w:r>
+      <w:proofErr w:type="gramStart"/>
+      <w:r>
+        <w:t>fields</w:t>
+      </w:r>
+      <w:proofErr w:type="gramEnd"/>
+      <w:r>
+        <w:t xml:space="preserve"> means, but we can guess. A tuple lets us “chunk” together related information </w:t>
       </w:r>
       <w:r>
         <w:t>and use it as a single thing.</w:t>
@@ -3302,22 +3942,51 @@
       <w:pPr>
         <w:ind w:left="720"/>
       </w:pPr>
-      <w:r>
-        <w:t>dog = ("Canis Familiaris", "dog", "carnivore", 12)</w:t>
-      </w:r>
-    </w:p>
-    <w:p>
-      <w:pPr>
-        <w:ind w:left="720"/>
-        <w:rPr>
-          <w:color w:val="00B050"/>
-        </w:rPr>
-      </w:pPr>
-      <w:r>
-        <w:rPr>
-          <w:color w:val="00B050"/>
-        </w:rPr>
-        <w:t>dog = dog + ("domestic")</w:t>
+      <w:proofErr w:type="gramStart"/>
+      <w:r>
+        <w:t>dog</w:t>
+      </w:r>
+      <w:proofErr w:type="gramEnd"/>
+      <w:r>
+        <w:t xml:space="preserve"> = ("</w:t>
+      </w:r>
+      <w:proofErr w:type="spellStart"/>
+      <w:r>
+        <w:t>Canis</w:t>
+      </w:r>
+      <w:proofErr w:type="spellEnd"/>
+      <w:r>
+        <w:t xml:space="preserve"> </w:t>
+      </w:r>
+      <w:proofErr w:type="spellStart"/>
+      <w:r>
+        <w:t>Familiaris</w:t>
+      </w:r>
+      <w:proofErr w:type="spellEnd"/>
+      <w:r>
+        <w:t>", "dog", "carnivore", 12)</w:t>
+      </w:r>
+    </w:p>
+    <w:p>
+      <w:pPr>
+        <w:ind w:left="720"/>
+        <w:rPr>
+          <w:color w:val="00B050"/>
+        </w:rPr>
+      </w:pPr>
+      <w:proofErr w:type="gramStart"/>
+      <w:r>
+        <w:rPr>
+          <w:color w:val="00B050"/>
+        </w:rPr>
+        <w:t>dog</w:t>
+      </w:r>
+      <w:proofErr w:type="gramEnd"/>
+      <w:r>
+        <w:rPr>
+          <w:color w:val="00B050"/>
+        </w:rPr>
+        <w:t xml:space="preserve"> = dog + ("domestic")</w:t>
       </w:r>
     </w:p>
     <w:p>
@@ -3332,19 +4001,48 @@
       <w:pPr>
         <w:ind w:left="720"/>
       </w:pPr>
-      <w:r>
-        <w:t>#("Canis Familiaris", "Dog", "carnivore", 12, "domestic")</w:t>
-      </w:r>
-    </w:p>
-    <w:p>
-      <w:pPr>
-        <w:ind w:left="720"/>
-      </w:pPr>
-      <w:r>
-        <w:rPr>
-          <w:color w:val="00B050"/>
-        </w:rPr>
-        <w:t>dog = dog[:3] + ("man's best friend") + dog[4:]</w:t>
+      <w:proofErr w:type="gramStart"/>
+      <w:r>
+        <w:t>#(</w:t>
+      </w:r>
+      <w:proofErr w:type="gramEnd"/>
+      <w:r>
+        <w:t>"</w:t>
+      </w:r>
+      <w:proofErr w:type="spellStart"/>
+      <w:r>
+        <w:t>Canis</w:t>
+      </w:r>
+      <w:proofErr w:type="spellEnd"/>
+      <w:r>
+        <w:t xml:space="preserve"> </w:t>
+      </w:r>
+      <w:proofErr w:type="spellStart"/>
+      <w:r>
+        <w:t>Familiaris</w:t>
+      </w:r>
+      <w:proofErr w:type="spellEnd"/>
+      <w:r>
+        <w:t>", "Dog", "carnivore", 12, "domestic")</w:t>
+      </w:r>
+    </w:p>
+    <w:p>
+      <w:pPr>
+        <w:ind w:left="720"/>
+      </w:pPr>
+      <w:proofErr w:type="gramStart"/>
+      <w:r>
+        <w:rPr>
+          <w:color w:val="00B050"/>
+        </w:rPr>
+        <w:t>dog</w:t>
+      </w:r>
+      <w:proofErr w:type="gramEnd"/>
+      <w:r>
+        <w:rPr>
+          <w:color w:val="00B050"/>
+        </w:rPr>
+        <w:t xml:space="preserve"> = dog[:3] + ("man's best friend") + dog[4:]</w:t>
       </w:r>
     </w:p>
     <w:p>
@@ -3360,7 +4058,23 @@
         <w:ind w:left="720"/>
       </w:pPr>
       <w:r>
-        <w:t>#("Canis Familiaris", "Dog", "carnivore", "man's best friend", "domestic")</w:t>
+        <w:t>#("</w:t>
+      </w:r>
+      <w:proofErr w:type="spellStart"/>
+      <w:r>
+        <w:t>Canis</w:t>
+      </w:r>
+      <w:proofErr w:type="spellEnd"/>
+      <w:r>
+        <w:t xml:space="preserve"> </w:t>
+      </w:r>
+      <w:proofErr w:type="spellStart"/>
+      <w:r>
+        <w:t>Familiaris</w:t>
+      </w:r>
+      <w:proofErr w:type="spellEnd"/>
+      <w:r>
+        <w:t>", "Dog", "carnivore", "man's best friend", "domestic")</w:t>
       </w:r>
     </w:p>
     <w:p/>
@@ -3402,8 +4116,13 @@
       <w:pPr>
         <w:ind w:firstLine="720"/>
       </w:pPr>
-      <w:r>
-        <w:t xml:space="preserve">value = ("Michael", "Instructor", "Coding Dojo") </w:t>
+      <w:proofErr w:type="gramStart"/>
+      <w:r>
+        <w:t>value</w:t>
+      </w:r>
+      <w:proofErr w:type="gramEnd"/>
+      <w:r>
+        <w:t xml:space="preserve"> = ("Michael", "Instructor", "Coding Dojo") </w:t>
       </w:r>
       <w:r>
         <w:rPr>
@@ -3431,16 +4150,29 @@
       <w:pPr>
         <w:ind w:left="720"/>
       </w:pPr>
-      <w:r>
-        <w:t>value = ("Michael", "Instructor", "Coding Dojo")</w:t>
-      </w:r>
-    </w:p>
-    <w:p>
-      <w:pPr>
-        <w:ind w:left="720"/>
-      </w:pPr>
-      <w:r>
-        <w:t xml:space="preserve">(name, position, company) = value </w:t>
+      <w:proofErr w:type="gramStart"/>
+      <w:r>
+        <w:t>value</w:t>
+      </w:r>
+      <w:proofErr w:type="gramEnd"/>
+      <w:r>
+        <w:t xml:space="preserve"> = ("Michael", "Instructor", "Coding Dojo")</w:t>
+      </w:r>
+    </w:p>
+    <w:p>
+      <w:pPr>
+        <w:ind w:left="720"/>
+      </w:pPr>
+      <w:r>
+        <w:t>(</w:t>
+      </w:r>
+      <w:proofErr w:type="gramStart"/>
+      <w:r>
+        <w:t>name</w:t>
+      </w:r>
+      <w:proofErr w:type="gramEnd"/>
+      <w:r>
+        <w:t xml:space="preserve">, position, company) = value </w:t>
       </w:r>
       <w:r>
         <w:rPr>
@@ -3453,24 +4185,39 @@
       <w:pPr>
         <w:ind w:left="720"/>
       </w:pPr>
-      <w:r>
-        <w:t>print name</w:t>
-      </w:r>
-    </w:p>
-    <w:p>
-      <w:pPr>
-        <w:ind w:left="720"/>
-      </w:pPr>
-      <w:r>
-        <w:t>print position</w:t>
-      </w:r>
-    </w:p>
-    <w:p>
-      <w:pPr>
-        <w:ind w:left="720"/>
-      </w:pPr>
-      <w:r>
-        <w:t>print company</w:t>
+      <w:proofErr w:type="gramStart"/>
+      <w:r>
+        <w:t>print</w:t>
+      </w:r>
+      <w:proofErr w:type="gramEnd"/>
+      <w:r>
+        <w:t xml:space="preserve"> name</w:t>
+      </w:r>
+    </w:p>
+    <w:p>
+      <w:pPr>
+        <w:ind w:left="720"/>
+      </w:pPr>
+      <w:proofErr w:type="gramStart"/>
+      <w:r>
+        <w:t>print</w:t>
+      </w:r>
+      <w:proofErr w:type="gramEnd"/>
+      <w:r>
+        <w:t xml:space="preserve"> position</w:t>
+      </w:r>
+    </w:p>
+    <w:p>
+      <w:pPr>
+        <w:ind w:left="720"/>
+      </w:pPr>
+      <w:proofErr w:type="gramStart"/>
+      <w:r>
+        <w:t>print</w:t>
+      </w:r>
+      <w:proofErr w:type="gramEnd"/>
+      <w:r>
+        <w:t xml:space="preserve"> company</w:t>
       </w:r>
     </w:p>
     <w:p/>
@@ -3499,12 +4246,21 @@
           <w:numId w:val="5"/>
         </w:numPr>
       </w:pPr>
-      <w:r>
-        <w:rPr>
-          <w:b/>
-          <w:color w:val="00B050"/>
-        </w:rPr>
-        <w:t>len()</w:t>
+      <w:proofErr w:type="spellStart"/>
+      <w:r>
+        <w:rPr>
+          <w:b/>
+          <w:color w:val="00B050"/>
+        </w:rPr>
+        <w:t>len</w:t>
+      </w:r>
+      <w:proofErr w:type="spellEnd"/>
+      <w:r>
+        <w:rPr>
+          <w:b/>
+          <w:color w:val="00B050"/>
+        </w:rPr>
+        <w:t>()</w:t>
       </w:r>
       <w:r>
         <w:rPr>
@@ -3599,12 +4355,21 @@
           <w:numId w:val="5"/>
         </w:numPr>
       </w:pPr>
-      <w:r>
-        <w:rPr>
-          <w:b/>
-          <w:color w:val="00B050"/>
-        </w:rPr>
-        <w:t>any()</w:t>
+      <w:proofErr w:type="gramStart"/>
+      <w:r>
+        <w:rPr>
+          <w:b/>
+          <w:color w:val="00B050"/>
+        </w:rPr>
+        <w:t>any(</w:t>
+      </w:r>
+      <w:proofErr w:type="gramEnd"/>
+      <w:r>
+        <w:rPr>
+          <w:b/>
+          <w:color w:val="00B050"/>
+        </w:rPr>
+        <w:t>)</w:t>
       </w:r>
       <w:r>
         <w:rPr>
@@ -3667,13 +4432,22 @@
           <w:numId w:val="5"/>
         </w:numPr>
       </w:pPr>
+      <w:proofErr w:type="gramStart"/>
       <w:r>
         <w:rPr>
           <w:b/>
           <w:color w:val="00B050"/>
         </w:rPr>
         <w:lastRenderedPageBreak/>
-        <w:t>enumerate()</w:t>
+        <w:t>enumerate(</w:t>
+      </w:r>
+      <w:proofErr w:type="gramEnd"/>
+      <w:r>
+        <w:rPr>
+          <w:b/>
+          <w:color w:val="00B050"/>
+        </w:rPr>
+        <w:t>)</w:t>
       </w:r>
       <w:r>
         <w:rPr>
@@ -3693,12 +4467,21 @@
           <w:numId w:val="5"/>
         </w:numPr>
       </w:pPr>
-      <w:r>
-        <w:rPr>
-          <w:b/>
-          <w:color w:val="00B050"/>
-        </w:rPr>
-        <w:t>sorted()</w:t>
+      <w:proofErr w:type="gramStart"/>
+      <w:r>
+        <w:rPr>
+          <w:b/>
+          <w:color w:val="00B050"/>
+        </w:rPr>
+        <w:t>sorted(</w:t>
+      </w:r>
+      <w:proofErr w:type="gramEnd"/>
+      <w:r>
+        <w:rPr>
+          <w:b/>
+          <w:color w:val="00B050"/>
+        </w:rPr>
+        <w:t>)</w:t>
       </w:r>
       <w:r>
         <w:rPr>
@@ -3727,12 +4510,21 @@
           <w:numId w:val="5"/>
         </w:numPr>
       </w:pPr>
-      <w:r>
-        <w:rPr>
-          <w:b/>
-          <w:color w:val="00B050"/>
-        </w:rPr>
-        <w:t>reversed()</w:t>
+      <w:proofErr w:type="gramStart"/>
+      <w:r>
+        <w:rPr>
+          <w:b/>
+          <w:color w:val="00B050"/>
+        </w:rPr>
+        <w:t>reversed(</w:t>
+      </w:r>
+      <w:proofErr w:type="gramEnd"/>
+      <w:r>
+        <w:rPr>
+          <w:b/>
+          <w:color w:val="00B050"/>
+        </w:rPr>
+        <w:t>)</w:t>
       </w:r>
       <w:r>
         <w:rPr>
@@ -3741,7 +4533,15 @@
         <w:t xml:space="preserve"> </w:t>
       </w:r>
       <w:r>
-        <w:t>– iterate through the tuple in reverse order. Note: the return value is generic &lt;reversed object&gt; and must be fed into the tuple() or list() constructor to create one of those objects.</w:t>
+        <w:t xml:space="preserve">– iterate through the tuple in reverse order. Note: the return value is generic &lt;reversed object&gt; and must be fed into the </w:t>
+      </w:r>
+      <w:proofErr w:type="gramStart"/>
+      <w:r>
+        <w:t>tuple(</w:t>
+      </w:r>
+      <w:proofErr w:type="gramEnd"/>
+      <w:r>
+        <w:t>) or list() constructor to create one of those objects.</w:t>
       </w:r>
     </w:p>
     <w:p/>
@@ -3871,8 +4671,13 @@
       <w:pPr>
         <w:ind w:left="720"/>
       </w:pPr>
-      <w:r>
-        <w:t xml:space="preserve">weekend = {"Sun": "Sunday", "Mon": "Monday"} </w:t>
+      <w:proofErr w:type="gramStart"/>
+      <w:r>
+        <w:t>weekend</w:t>
+      </w:r>
+      <w:proofErr w:type="gramEnd"/>
+      <w:r>
+        <w:t xml:space="preserve"> = {"Sun": "Sunday", "Mon": "Monday"} </w:t>
       </w:r>
       <w:r>
         <w:rPr>
@@ -3885,32 +4690,76 @@
       <w:pPr>
         <w:ind w:left="720"/>
       </w:pPr>
-      <w:r>
-        <w:t>capitals = {} #create an empty dictionary then add values</w:t>
-      </w:r>
-    </w:p>
-    <w:p>
-      <w:pPr>
-        <w:ind w:left="720"/>
-      </w:pPr>
-      <w:r>
-        <w:t>capitals["svk"] = "Bratislava"</w:t>
-      </w:r>
-    </w:p>
-    <w:p>
-      <w:pPr>
-        <w:ind w:left="720"/>
-      </w:pPr>
-      <w:r>
-        <w:t>capitals["deu"] = "Berlin"</w:t>
-      </w:r>
-    </w:p>
-    <w:p>
-      <w:pPr>
-        <w:ind w:left="720"/>
-      </w:pPr>
-      <w:r>
-        <w:t>capitals["dnk"] = "Copenhagen"</w:t>
+      <w:proofErr w:type="gramStart"/>
+      <w:r>
+        <w:t>capitals</w:t>
+      </w:r>
+      <w:proofErr w:type="gramEnd"/>
+      <w:r>
+        <w:t xml:space="preserve"> = {} #create an empty dictionary then add values</w:t>
+      </w:r>
+    </w:p>
+    <w:p>
+      <w:pPr>
+        <w:ind w:left="720"/>
+      </w:pPr>
+      <w:proofErr w:type="gramStart"/>
+      <w:r>
+        <w:t>capitals[</w:t>
+      </w:r>
+      <w:proofErr w:type="gramEnd"/>
+      <w:r>
+        <w:t>"</w:t>
+      </w:r>
+      <w:proofErr w:type="spellStart"/>
+      <w:r>
+        <w:t>svk</w:t>
+      </w:r>
+      <w:proofErr w:type="spellEnd"/>
+      <w:r>
+        <w:t>"] = "Bratislava"</w:t>
+      </w:r>
+    </w:p>
+    <w:p>
+      <w:pPr>
+        <w:ind w:left="720"/>
+      </w:pPr>
+      <w:proofErr w:type="gramStart"/>
+      <w:r>
+        <w:t>capitals[</w:t>
+      </w:r>
+      <w:proofErr w:type="gramEnd"/>
+      <w:r>
+        <w:t>"</w:t>
+      </w:r>
+      <w:proofErr w:type="spellStart"/>
+      <w:r>
+        <w:t>deu</w:t>
+      </w:r>
+      <w:proofErr w:type="spellEnd"/>
+      <w:r>
+        <w:t>"] = "Berlin"</w:t>
+      </w:r>
+    </w:p>
+    <w:p>
+      <w:pPr>
+        <w:ind w:left="720"/>
+      </w:pPr>
+      <w:proofErr w:type="gramStart"/>
+      <w:r>
+        <w:t>capitals[</w:t>
+      </w:r>
+      <w:proofErr w:type="gramEnd"/>
+      <w:r>
+        <w:t>"</w:t>
+      </w:r>
+      <w:proofErr w:type="spellStart"/>
+      <w:r>
+        <w:t>dnk</w:t>
+      </w:r>
+      <w:proofErr w:type="spellEnd"/>
+      <w:r>
+        <w:t>"] = "Copenhagen"</w:t>
       </w:r>
     </w:p>
     <w:p/>
@@ -3985,16 +4834,29 @@
       <w:pPr>
         <w:ind w:left="720"/>
       </w:pPr>
-      <w:r>
-        <w:t>for data in capitals:</w:t>
-      </w:r>
-    </w:p>
-    <w:p>
-      <w:pPr>
-        <w:ind w:left="720"/>
-      </w:pPr>
-      <w:r>
-        <w:t xml:space="preserve">     print data</w:t>
+      <w:proofErr w:type="gramStart"/>
+      <w:r>
+        <w:t>for</w:t>
+      </w:r>
+      <w:proofErr w:type="gramEnd"/>
+      <w:r>
+        <w:t xml:space="preserve"> data in capitals:</w:t>
+      </w:r>
+    </w:p>
+    <w:p>
+      <w:pPr>
+        <w:ind w:left="720"/>
+      </w:pPr>
+      <w:r>
+        <w:t xml:space="preserve">     </w:t>
+      </w:r>
+      <w:proofErr w:type="gramStart"/>
+      <w:r>
+        <w:t>print</w:t>
+      </w:r>
+      <w:proofErr w:type="gramEnd"/>
+      <w:r>
+        <w:t xml:space="preserve"> data</w:t>
       </w:r>
     </w:p>
     <w:p>
@@ -4015,15 +4877,32 @@
       <w:pPr>
         <w:ind w:left="720"/>
       </w:pPr>
-      <w:r>
-        <w:t>for key in capitals</w:t>
-      </w:r>
-      <w:r>
-        <w:rPr>
-          <w:b/>
-          <w:color w:val="00B050"/>
-        </w:rPr>
-        <w:t>.iterkeys()</w:t>
+      <w:proofErr w:type="gramStart"/>
+      <w:r>
+        <w:t>for</w:t>
+      </w:r>
+      <w:proofErr w:type="gramEnd"/>
+      <w:r>
+        <w:t xml:space="preserve"> key in </w:t>
+      </w:r>
+      <w:proofErr w:type="spellStart"/>
+      <w:r>
+        <w:t>capitals</w:t>
+      </w:r>
+      <w:r>
+        <w:rPr>
+          <w:b/>
+          <w:color w:val="00B050"/>
+        </w:rPr>
+        <w:t>.iterkeys</w:t>
+      </w:r>
+      <w:proofErr w:type="spellEnd"/>
+      <w:r>
+        <w:rPr>
+          <w:b/>
+          <w:color w:val="00B050"/>
+        </w:rPr>
+        <w:t>()</w:t>
       </w:r>
       <w:r>
         <w:t>:</w:t>
@@ -4034,7 +4913,15 @@
         <w:ind w:left="720"/>
       </w:pPr>
       <w:r>
-        <w:t xml:space="preserve">     print key</w:t>
+        <w:t xml:space="preserve">     </w:t>
+      </w:r>
+      <w:proofErr w:type="gramStart"/>
+      <w:r>
+        <w:t>print</w:t>
+      </w:r>
+      <w:proofErr w:type="gramEnd"/>
+      <w:r>
+        <w:t xml:space="preserve"> key</w:t>
       </w:r>
     </w:p>
     <w:p>
@@ -4055,16 +4942,41 @@
       <w:pPr>
         <w:ind w:left="720"/>
       </w:pPr>
+      <w:proofErr w:type="gramStart"/>
       <w:r>
         <w:lastRenderedPageBreak/>
-        <w:t>for val in capitals</w:t>
-      </w:r>
-      <w:r>
-        <w:rPr>
-          <w:b/>
-          <w:color w:val="00B050"/>
-        </w:rPr>
-        <w:t>.itervalues()</w:t>
+        <w:t>for</w:t>
+      </w:r>
+      <w:proofErr w:type="gramEnd"/>
+      <w:r>
+        <w:t xml:space="preserve"> </w:t>
+      </w:r>
+      <w:proofErr w:type="spellStart"/>
+      <w:r>
+        <w:t>val</w:t>
+      </w:r>
+      <w:proofErr w:type="spellEnd"/>
+      <w:r>
+        <w:t xml:space="preserve"> in </w:t>
+      </w:r>
+      <w:proofErr w:type="spellStart"/>
+      <w:r>
+        <w:t>capitals</w:t>
+      </w:r>
+      <w:r>
+        <w:rPr>
+          <w:b/>
+          <w:color w:val="00B050"/>
+        </w:rPr>
+        <w:t>.itervalues</w:t>
+      </w:r>
+      <w:proofErr w:type="spellEnd"/>
+      <w:r>
+        <w:rPr>
+          <w:b/>
+          <w:color w:val="00B050"/>
+        </w:rPr>
+        <w:t>()</w:t>
       </w:r>
       <w:r>
         <w:t>:</w:t>
@@ -4075,8 +4987,21 @@
         <w:ind w:left="720"/>
       </w:pPr>
       <w:r>
-        <w:t xml:space="preserve">     print val</w:t>
-      </w:r>
+        <w:t xml:space="preserve">     </w:t>
+      </w:r>
+      <w:proofErr w:type="gramStart"/>
+      <w:r>
+        <w:t>print</w:t>
+      </w:r>
+      <w:proofErr w:type="gramEnd"/>
+      <w:r>
+        <w:t xml:space="preserve"> </w:t>
+      </w:r>
+      <w:proofErr w:type="spellStart"/>
+      <w:r>
+        <w:t>val</w:t>
+      </w:r>
+      <w:proofErr w:type="spellEnd"/>
     </w:p>
     <w:p>
       <w:pPr>
@@ -4096,15 +5021,40 @@
       <w:pPr>
         <w:ind w:left="720"/>
       </w:pPr>
-      <w:r>
-        <w:t>for key,data in capitals.</w:t>
-      </w:r>
-      <w:r>
-        <w:rPr>
-          <w:b/>
-          <w:color w:val="00B050"/>
-        </w:rPr>
-        <w:t>iteritems()</w:t>
+      <w:proofErr w:type="gramStart"/>
+      <w:r>
+        <w:t>for</w:t>
+      </w:r>
+      <w:proofErr w:type="gramEnd"/>
+      <w:r>
+        <w:t xml:space="preserve"> </w:t>
+      </w:r>
+      <w:proofErr w:type="spellStart"/>
+      <w:r>
+        <w:t>key,data</w:t>
+      </w:r>
+      <w:proofErr w:type="spellEnd"/>
+      <w:r>
+        <w:t xml:space="preserve"> in </w:t>
+      </w:r>
+      <w:proofErr w:type="spellStart"/>
+      <w:r>
+        <w:t>capitals.</w:t>
+      </w:r>
+      <w:r>
+        <w:rPr>
+          <w:b/>
+          <w:color w:val="00B050"/>
+        </w:rPr>
+        <w:t>iteritems</w:t>
+      </w:r>
+      <w:proofErr w:type="spellEnd"/>
+      <w:r>
+        <w:rPr>
+          <w:b/>
+          <w:color w:val="00B050"/>
+        </w:rPr>
+        <w:t>()</w:t>
       </w:r>
       <w:r>
         <w:t>:</w:t>
@@ -4115,7 +5065,15 @@
         <w:ind w:left="720"/>
       </w:pPr>
       <w:r>
-        <w:t xml:space="preserve">     print key, " = ", data</w:t>
+        <w:t xml:space="preserve">     </w:t>
+      </w:r>
+      <w:proofErr w:type="gramStart"/>
+      <w:r>
+        <w:t>print</w:t>
+      </w:r>
+      <w:proofErr w:type="gramEnd"/>
+      <w:r>
+        <w:t xml:space="preserve"> key, " = ", data</w:t>
       </w:r>
     </w:p>
     <w:p/>
@@ -4144,12 +5102,30 @@
           <w:numId w:val="6"/>
         </w:numPr>
       </w:pPr>
-      <w:r>
-        <w:rPr>
-          <w:b/>
-          <w:color w:val="00B050"/>
-        </w:rPr>
-        <w:t>cmp(dict1, dict1)</w:t>
+      <w:proofErr w:type="spellStart"/>
+      <w:proofErr w:type="gramStart"/>
+      <w:r>
+        <w:rPr>
+          <w:b/>
+          <w:color w:val="00B050"/>
+        </w:rPr>
+        <w:t>cmp</w:t>
+      </w:r>
+      <w:proofErr w:type="spellEnd"/>
+      <w:r>
+        <w:rPr>
+          <w:b/>
+          <w:color w:val="00B050"/>
+        </w:rPr>
+        <w:t>(</w:t>
+      </w:r>
+      <w:proofErr w:type="gramEnd"/>
+      <w:r>
+        <w:rPr>
+          <w:b/>
+          <w:color w:val="00B050"/>
+        </w:rPr>
+        <w:t>dict1, dict1)</w:t>
       </w:r>
       <w:r>
         <w:rPr>
@@ -4161,7 +5137,15 @@
         <w:t xml:space="preserve">– </w:t>
       </w:r>
       <w:r>
-        <w:t>compares two dictionaries. The comparison process starts with the length of each dictionary, followed by key names, followed by values. The function returns 0 if the 2 dicts are equal, -1 if dict1 &gt; dict2, 1 if dict1 &lt; dict2.</w:t>
+        <w:t xml:space="preserve">compares two dictionaries. The comparison process starts with the length of each dictionary, followed by key names, followed by values. The function returns 0 if the 2 </w:t>
+      </w:r>
+      <w:proofErr w:type="spellStart"/>
+      <w:r>
+        <w:t>dicts</w:t>
+      </w:r>
+      <w:proofErr w:type="spellEnd"/>
+      <w:r>
+        <w:t xml:space="preserve"> are equal, -1 if dict1 &gt; dict2, 1 if dict1 &lt; dict2.</w:t>
       </w:r>
     </w:p>
     <w:p>
@@ -4172,12 +5156,21 @@
           <w:numId w:val="6"/>
         </w:numPr>
       </w:pPr>
-      <w:r>
-        <w:rPr>
-          <w:b/>
-          <w:color w:val="00B050"/>
-        </w:rPr>
-        <w:t>len()</w:t>
+      <w:proofErr w:type="spellStart"/>
+      <w:r>
+        <w:rPr>
+          <w:b/>
+          <w:color w:val="00B050"/>
+        </w:rPr>
+        <w:t>len</w:t>
+      </w:r>
+      <w:proofErr w:type="spellEnd"/>
+      <w:r>
+        <w:rPr>
+          <w:b/>
+          <w:color w:val="00B050"/>
+        </w:rPr>
+        <w:t>()</w:t>
       </w:r>
       <w:r>
         <w:rPr>
@@ -4200,12 +5193,21 @@
           <w:numId w:val="6"/>
         </w:numPr>
       </w:pPr>
-      <w:r>
-        <w:rPr>
-          <w:b/>
-          <w:color w:val="00B050"/>
-        </w:rPr>
-        <w:t>str()</w:t>
+      <w:proofErr w:type="spellStart"/>
+      <w:r>
+        <w:rPr>
+          <w:b/>
+          <w:color w:val="00B050"/>
+        </w:rPr>
+        <w:t>str</w:t>
+      </w:r>
+      <w:proofErr w:type="spellEnd"/>
+      <w:r>
+        <w:rPr>
+          <w:b/>
+          <w:color w:val="00B050"/>
+        </w:rPr>
+        <w:t>()</w:t>
       </w:r>
       <w:r>
         <w:rPr>
@@ -4228,12 +5230,21 @@
           <w:numId w:val="6"/>
         </w:numPr>
       </w:pPr>
-      <w:r>
-        <w:rPr>
-          <w:b/>
-          <w:color w:val="00B050"/>
-        </w:rPr>
-        <w:t>type()</w:t>
+      <w:proofErr w:type="gramStart"/>
+      <w:r>
+        <w:rPr>
+          <w:b/>
+          <w:color w:val="00B050"/>
+        </w:rPr>
+        <w:t>type(</w:t>
+      </w:r>
+      <w:proofErr w:type="gramEnd"/>
+      <w:r>
+        <w:rPr>
+          <w:b/>
+          <w:color w:val="00B050"/>
+        </w:rPr>
+        <w:t>)</w:t>
       </w:r>
       <w:r>
         <w:rPr>
@@ -4311,7 +5322,23 @@
           <w:b/>
           <w:color w:val="00B050"/>
         </w:rPr>
-        <w:t>.fromkeys(sequence, [value])</w:t>
+        <w:t>.</w:t>
+      </w:r>
+      <w:proofErr w:type="spellStart"/>
+      <w:r>
+        <w:rPr>
+          <w:b/>
+          <w:color w:val="00B050"/>
+        </w:rPr>
+        <w:t>fromkeys</w:t>
+      </w:r>
+      <w:proofErr w:type="spellEnd"/>
+      <w:r>
+        <w:rPr>
+          <w:b/>
+          <w:color w:val="00B050"/>
+        </w:rPr>
+        <w:t>(sequence, [value])</w:t>
       </w:r>
       <w:r>
         <w:rPr>
@@ -4361,7 +5388,23 @@
           <w:b/>
           <w:color w:val="00B050"/>
         </w:rPr>
-        <w:t>.has_key(key)</w:t>
+        <w:t>.</w:t>
+      </w:r>
+      <w:proofErr w:type="spellStart"/>
+      <w:r>
+        <w:rPr>
+          <w:b/>
+          <w:color w:val="00B050"/>
+        </w:rPr>
+        <w:t>has_key</w:t>
+      </w:r>
+      <w:proofErr w:type="spellEnd"/>
+      <w:r>
+        <w:rPr>
+          <w:b/>
+          <w:color w:val="00B050"/>
+        </w:rPr>
+        <w:t>(key)</w:t>
       </w:r>
       <w:r>
         <w:rPr>
@@ -4417,7 +5460,32 @@
           <w:b/>
           <w:color w:val="00B050"/>
         </w:rPr>
-        <w:t>.iteritems()</w:t>
+        <w:t>.</w:t>
+      </w:r>
+      <w:proofErr w:type="spellStart"/>
+      <w:proofErr w:type="gramStart"/>
+      <w:r>
+        <w:rPr>
+          <w:b/>
+          <w:color w:val="00B050"/>
+        </w:rPr>
+        <w:t>iteritems</w:t>
+      </w:r>
+      <w:proofErr w:type="spellEnd"/>
+      <w:r>
+        <w:rPr>
+          <w:b/>
+          <w:color w:val="00B050"/>
+        </w:rPr>
+        <w:t>(</w:t>
+      </w:r>
+      <w:proofErr w:type="gramEnd"/>
+      <w:r>
+        <w:rPr>
+          <w:b/>
+          <w:color w:val="00B050"/>
+        </w:rPr>
+        <w:t>)</w:t>
       </w:r>
       <w:r>
         <w:rPr>
@@ -4464,7 +5532,23 @@
           <w:b/>
           <w:color w:val="00B050"/>
         </w:rPr>
-        <w:t>.setdefault(key, default=None)</w:t>
+        <w:t>.</w:t>
+      </w:r>
+      <w:proofErr w:type="spellStart"/>
+      <w:r>
+        <w:rPr>
+          <w:b/>
+          <w:color w:val="00B050"/>
+        </w:rPr>
+        <w:t>setdefault</w:t>
+      </w:r>
+      <w:proofErr w:type="spellEnd"/>
+      <w:r>
+        <w:rPr>
+          <w:b/>
+          <w:color w:val="00B050"/>
+        </w:rPr>
+        <w:t>(key, default=None)</w:t>
       </w:r>
       <w:r>
         <w:rPr>
@@ -4476,7 +5560,15 @@
         <w:t xml:space="preserve">– </w:t>
       </w:r>
       <w:r>
-        <w:t>similar to get(), but will set dict[key] = default if key is not already in dictionary</w:t>
+        <w:t xml:space="preserve">similar to get(), but will set </w:t>
+      </w:r>
+      <w:proofErr w:type="spellStart"/>
+      <w:r>
+        <w:t>dict</w:t>
+      </w:r>
+      <w:proofErr w:type="spellEnd"/>
+      <w:r>
+        <w:t>[key] = default if key is not already in dictionary</w:t>
       </w:r>
     </w:p>
     <w:p>
@@ -4782,12 +5874,30 @@
     </w:tbl>
     <w:p/>
     <w:p>
-      <w:r>
-        <w:rPr>
-          <w:b/>
-          <w:color w:val="00B050"/>
-        </w:rPr>
-        <w:t>re.search(pattern, string)</w:t>
+      <w:proofErr w:type="spellStart"/>
+      <w:proofErr w:type="gramStart"/>
+      <w:r>
+        <w:rPr>
+          <w:b/>
+          <w:color w:val="00B050"/>
+        </w:rPr>
+        <w:t>re.search</w:t>
+      </w:r>
+      <w:proofErr w:type="spellEnd"/>
+      <w:r>
+        <w:rPr>
+          <w:b/>
+          <w:color w:val="00B050"/>
+        </w:rPr>
+        <w:t>(</w:t>
+      </w:r>
+      <w:proofErr w:type="gramEnd"/>
+      <w:r>
+        <w:rPr>
+          <w:b/>
+          <w:color w:val="00B050"/>
+        </w:rPr>
+        <w:t>pattern, string)</w:t>
       </w:r>
       <w:r>
         <w:rPr>
@@ -4809,34 +5919,254 @@
       <w:pPr>
         <w:ind w:left="720"/>
       </w:pPr>
-      <w:r>
-        <w:t>if re.search(r"a.*a"):</w:t>
-      </w:r>
-    </w:p>
-    <w:p>
-      <w:pPr>
-        <w:ind w:left="720"/>
-      </w:pPr>
-      <w:r>
-        <w:t xml:space="preserve">   print("That string had at least two 'a's in it!")</w:t>
-      </w:r>
-    </w:p>
-    <w:p>
-      <w:pPr>
-        <w:ind w:left="720"/>
-      </w:pPr>
-      <w:r>
-        <w:t xml:space="preserve">  else:</w:t>
-      </w:r>
-    </w:p>
-    <w:p>
-      <w:pPr>
-        <w:ind w:left="720"/>
-      </w:pPr>
-      <w:r>
-        <w:t xml:space="preserve">   print("No more than one 'a' found!")</w:t>
-      </w:r>
-    </w:p>
+      <w:proofErr w:type="gramStart"/>
+      <w:r>
+        <w:t>if</w:t>
+      </w:r>
+      <w:proofErr w:type="gramEnd"/>
+      <w:r>
+        <w:t xml:space="preserve"> </w:t>
+      </w:r>
+      <w:proofErr w:type="spellStart"/>
+      <w:r>
+        <w:t>re.search</w:t>
+      </w:r>
+      <w:proofErr w:type="spellEnd"/>
+      <w:r>
+        <w:t>(</w:t>
+      </w:r>
+      <w:proofErr w:type="spellStart"/>
+      <w:r>
+        <w:t>r"a</w:t>
+      </w:r>
+      <w:proofErr w:type="spellEnd"/>
+      <w:r>
+        <w:t>.*a"):</w:t>
+      </w:r>
+    </w:p>
+    <w:p>
+      <w:pPr>
+        <w:ind w:left="720"/>
+      </w:pPr>
+      <w:r>
+        <w:t xml:space="preserve">   </w:t>
+      </w:r>
+      <w:proofErr w:type="gramStart"/>
+      <w:r>
+        <w:t>print(</w:t>
+      </w:r>
+      <w:proofErr w:type="gramEnd"/>
+      <w:r>
+        <w:t>"That string had at least two 'a's in it!")</w:t>
+      </w:r>
+    </w:p>
+    <w:p>
+      <w:pPr>
+        <w:ind w:left="720"/>
+      </w:pPr>
+      <w:r>
+        <w:t xml:space="preserve">  </w:t>
+      </w:r>
+      <w:proofErr w:type="gramStart"/>
+      <w:r>
+        <w:t>else</w:t>
+      </w:r>
+      <w:proofErr w:type="gramEnd"/>
+      <w:r>
+        <w:t>:</w:t>
+      </w:r>
+    </w:p>
+    <w:p>
+      <w:pPr>
+        <w:ind w:left="720"/>
+      </w:pPr>
+      <w:r>
+        <w:t xml:space="preserve">   </w:t>
+      </w:r>
+      <w:proofErr w:type="gramStart"/>
+      <w:r>
+        <w:t>print(</w:t>
+      </w:r>
+      <w:proofErr w:type="gramEnd"/>
+      <w:r>
+        <w:t>"No more than one 'a' found!")</w:t>
+      </w:r>
+    </w:p>
+    <w:p/>
+    <w:p>
+      <w:pPr>
+        <w:rPr>
+          <w:b/>
+          <w:u w:val="single"/>
+        </w:rPr>
+      </w:pPr>
+      <w:r>
+        <w:rPr>
+          <w:b/>
+          <w:u w:val="single"/>
+        </w:rPr>
+        <w:t>Python Swap:</w:t>
+      </w:r>
+    </w:p>
+    <w:tbl>
+      <w:tblPr>
+        <w:tblStyle w:val="TableGrid"/>
+        <w:tblW w:w="0" w:type="auto"/>
+        <w:tblLook w:val="04A0" w:firstRow="1" w:lastRow="0" w:firstColumn="1" w:lastColumn="0" w:noHBand="0" w:noVBand="1"/>
+      </w:tblPr>
+      <w:tblGrid>
+        <w:gridCol w:w="4675"/>
+        <w:gridCol w:w="4675"/>
+      </w:tblGrid>
+      <w:tr>
+        <w:tc>
+          <w:tcPr>
+            <w:tcW w:w="4675" w:type="dxa"/>
+          </w:tcPr>
+          <w:p>
+            <w:r>
+              <w:t>JavaScript:</w:t>
+            </w:r>
+          </w:p>
+          <w:p>
+            <w:pPr>
+              <w:ind w:left="720"/>
+            </w:pPr>
+            <w:proofErr w:type="spellStart"/>
+            <w:r>
+              <w:t>var</w:t>
+            </w:r>
+            <w:proofErr w:type="spellEnd"/>
+            <w:r>
+              <w:t xml:space="preserve"> </w:t>
+            </w:r>
+            <w:proofErr w:type="spellStart"/>
+            <w:r>
+              <w:t>arr</w:t>
+            </w:r>
+            <w:proofErr w:type="spellEnd"/>
+            <w:r>
+              <w:t xml:space="preserve"> = [1,3,5,7]</w:t>
+            </w:r>
+          </w:p>
+          <w:p>
+            <w:pPr>
+              <w:ind w:left="720"/>
+            </w:pPr>
+            <w:proofErr w:type="spellStart"/>
+            <w:r>
+              <w:t>var</w:t>
+            </w:r>
+            <w:proofErr w:type="spellEnd"/>
+            <w:r>
+              <w:t xml:space="preserve"> temp = </w:t>
+            </w:r>
+            <w:proofErr w:type="spellStart"/>
+            <w:r>
+              <w:t>arr</w:t>
+            </w:r>
+            <w:proofErr w:type="spellEnd"/>
+            <w:r>
+              <w:t>[0]</w:t>
+            </w:r>
+          </w:p>
+          <w:p>
+            <w:pPr>
+              <w:ind w:left="720"/>
+            </w:pPr>
+            <w:proofErr w:type="spellStart"/>
+            <w:r>
+              <w:t>arr</w:t>
+            </w:r>
+            <w:proofErr w:type="spellEnd"/>
+            <w:r>
+              <w:t xml:space="preserve">[0] = </w:t>
+            </w:r>
+            <w:proofErr w:type="spellStart"/>
+            <w:r>
+              <w:t>arr</w:t>
+            </w:r>
+            <w:proofErr w:type="spellEnd"/>
+            <w:r>
+              <w:t>[1]</w:t>
+            </w:r>
+          </w:p>
+          <w:p>
+            <w:pPr>
+              <w:ind w:left="720"/>
+            </w:pPr>
+            <w:proofErr w:type="spellStart"/>
+            <w:r>
+              <w:t>arr</w:t>
+            </w:r>
+            <w:proofErr w:type="spellEnd"/>
+            <w:r>
+              <w:t>[1] = temp</w:t>
+            </w:r>
+          </w:p>
+        </w:tc>
+        <w:tc>
+          <w:tcPr>
+            <w:tcW w:w="4675" w:type="dxa"/>
+          </w:tcPr>
+          <w:p>
+            <w:r>
+              <w:t>Python:</w:t>
+            </w:r>
+          </w:p>
+          <w:p>
+            <w:pPr>
+              <w:ind w:left="720"/>
+            </w:pPr>
+            <w:proofErr w:type="spellStart"/>
+            <w:r>
+              <w:t>arr</w:t>
+            </w:r>
+            <w:proofErr w:type="spellEnd"/>
+            <w:r>
+              <w:t xml:space="preserve"> = [1,3,5,7]</w:t>
+            </w:r>
+          </w:p>
+          <w:p>
+            <w:pPr>
+              <w:ind w:left="720"/>
+            </w:pPr>
+            <w:proofErr w:type="spellStart"/>
+            <w:r>
+              <w:t>arr</w:t>
+            </w:r>
+            <w:proofErr w:type="spellEnd"/>
+            <w:r>
+              <w:t xml:space="preserve">[0], </w:t>
+            </w:r>
+            <w:proofErr w:type="spellStart"/>
+            <w:r>
+              <w:t>arr</w:t>
+            </w:r>
+            <w:proofErr w:type="spellEnd"/>
+            <w:r>
+              <w:t xml:space="preserve">[1] = </w:t>
+            </w:r>
+            <w:proofErr w:type="spellStart"/>
+            <w:r>
+              <w:t>arr</w:t>
+            </w:r>
+            <w:proofErr w:type="spellEnd"/>
+            <w:r>
+              <w:t xml:space="preserve">[1], </w:t>
+            </w:r>
+            <w:proofErr w:type="spellStart"/>
+            <w:r>
+              <w:t>arr</w:t>
+            </w:r>
+            <w:proofErr w:type="spellEnd"/>
+            <w:r>
+              <w:t>[0]</w:t>
+            </w:r>
+          </w:p>
+        </w:tc>
+      </w:tr>
+    </w:tbl>
     <w:p/>
     <w:p>
       <w:bookmarkStart w:id="0" w:name="_GoBack"/>
@@ -6172,6 +7502,7 @@
   <w:style w:type="character" w:default="1" w:styleId="DefaultParagraphFont">
     <w:name w:val="Default Paragraph Font"/>
     <w:uiPriority w:val="1"/>
+    <w:semiHidden/>
     <w:unhideWhenUsed/>
   </w:style>
   <w:style w:type="table" w:default="1" w:styleId="TableNormal">
@@ -6562,6 +7893,22 @@
       <w:szCs w:val="24"/>
     </w:rPr>
   </w:style>
+  <w:style w:type="table" w:styleId="TableGrid">
+    <w:name w:val="Table Grid"/>
+    <w:basedOn w:val="TableNormal"/>
+    <w:uiPriority w:val="39"/>
+    <w:rsid w:val="001C220E"/>
+    <w:tblPr>
+      <w:tblBorders>
+        <w:top w:val="single" w:sz="4" w:space="0" w:color="auto"/>
+        <w:left w:val="single" w:sz="4" w:space="0" w:color="auto"/>
+        <w:bottom w:val="single" w:sz="4" w:space="0" w:color="auto"/>
+        <w:right w:val="single" w:sz="4" w:space="0" w:color="auto"/>
+        <w:insideH w:val="single" w:sz="4" w:space="0" w:color="auto"/>
+        <w:insideV w:val="single" w:sz="4" w:space="0" w:color="auto"/>
+      </w:tblBorders>
+    </w:tblPr>
+  </w:style>
 </w:styles>
 </file>
 

</xml_diff>